<commit_message>
Documento com Primeira alteracao Trabalho EI
</commit_message>
<xml_diff>
--- a/Elevador_Inteligente.docx
+++ b/Elevador_Inteligente.docx
@@ -279,16 +279,141 @@
           <w:sz w:val="24"/>
           <w:szCs w:val="24"/>
         </w:rPr>
-      </w:pPr>
-    </w:p>
-    <w:p>
-      <w:pPr>
-        <w:rPr>
-          <w:rFonts w:ascii="Arial" w:hAnsi="Arial" w:cs="Arial"/>
-          <w:sz w:val="24"/>
-          <w:szCs w:val="24"/>
-        </w:rPr>
-      </w:pPr>
+        <w:sectPr>
+          <w:pgSz w:w="11906" w:h="16838"/>
+          <w:pgMar w:top="1417" w:right="1701" w:bottom="1417" w:left="1701" w:header="708" w:footer="708" w:gutter="0"/>
+          <w:cols w:space="708"/>
+          <w:docGrid w:linePitch="360"/>
+        </w:sectPr>
+      </w:pPr>
+    </w:p>
+    <w:p>
+      <w:pPr>
+        <w:ind w:left="-851"/>
+        <w:rPr>
+          <w:rFonts w:ascii="Arial" w:hAnsi="Arial" w:cs="Arial"/>
+          <w:sz w:val="24"/>
+          <w:szCs w:val="24"/>
+        </w:rPr>
+      </w:pPr>
+      <w:r>
+        <w:rPr>
+          <w:rFonts w:ascii="Arial" w:hAnsi="Arial" w:cs="Arial"/>
+          <w:noProof/>
+          <w:sz w:val="24"/>
+          <w:szCs w:val="24"/>
+          <w:lang w:eastAsia="pt-BR"/>
+        </w:rPr>
+        <w:lastRenderedPageBreak/>
+        <w:drawing>
+          <wp:inline distT="0" distB="0" distL="0" distR="0">
+            <wp:extent cx="9867265" cy="6701051"/>
+            <wp:effectExtent l="0" t="0" r="635" b="5080"/>
+            <wp:docPr id="3" name="Imagem 3"/>
+            <wp:cNvGraphicFramePr>
+              <a:graphicFrameLocks xmlns:a="http://schemas.openxmlformats.org/drawingml/2006/main" noChangeAspect="1"/>
+            </wp:cNvGraphicFramePr>
+            <a:graphic xmlns:a="http://schemas.openxmlformats.org/drawingml/2006/main">
+              <a:graphicData uri="http://schemas.openxmlformats.org/drawingml/2006/picture">
+                <pic:pic xmlns:pic="http://schemas.openxmlformats.org/drawingml/2006/picture">
+                  <pic:nvPicPr>
+                    <pic:cNvPr id="3" name="Diagrama de caso de uso elevador inteligente (1).png"/>
+                    <pic:cNvPicPr/>
+                  </pic:nvPicPr>
+                  <pic:blipFill>
+                    <a:blip r:embed="rId6" cstate="print">
+                      <a:extLst>
+                        <a:ext uri="{28A0092B-C50C-407E-A947-70E740481C1C}">
+                          <a14:useLocalDpi xmlns:a14="http://schemas.microsoft.com/office/drawing/2010/main" val="0"/>
+                        </a:ext>
+                      </a:extLst>
+                    </a:blip>
+                    <a:stretch>
+                      <a:fillRect/>
+                    </a:stretch>
+                  </pic:blipFill>
+                  <pic:spPr>
+                    <a:xfrm>
+                      <a:off x="0" y="0"/>
+                      <a:ext cx="9888264" cy="6715312"/>
+                    </a:xfrm>
+                    <a:prstGeom prst="rect">
+                      <a:avLst/>
+                    </a:prstGeom>
+                  </pic:spPr>
+                </pic:pic>
+              </a:graphicData>
+            </a:graphic>
+          </wp:inline>
+        </w:drawing>
+      </w:r>
+    </w:p>
+    <w:p>
+      <w:pPr>
+        <w:ind w:left="-851"/>
+        <w:rPr>
+          <w:rFonts w:ascii="Arial" w:hAnsi="Arial" w:cs="Arial"/>
+          <w:sz w:val="24"/>
+          <w:szCs w:val="24"/>
+        </w:rPr>
+        <w:sectPr>
+          <w:pgSz w:w="16838" w:h="11906" w:orient="landscape"/>
+          <w:pgMar w:top="709" w:right="1418" w:bottom="1701" w:left="1418" w:header="709" w:footer="709" w:gutter="0"/>
+          <w:cols w:space="708"/>
+          <w:docGrid w:linePitch="360"/>
+        </w:sectPr>
+      </w:pPr>
+      <w:r>
+        <w:rPr>
+          <w:rFonts w:ascii="Arial" w:hAnsi="Arial" w:cs="Arial"/>
+          <w:noProof/>
+          <w:sz w:val="24"/>
+          <w:szCs w:val="24"/>
+          <w:lang w:eastAsia="pt-BR"/>
+        </w:rPr>
+        <w:lastRenderedPageBreak/>
+        <w:drawing>
+          <wp:inline distT="0" distB="0" distL="0" distR="0">
+            <wp:extent cx="9842500" cy="6728346"/>
+            <wp:effectExtent l="0" t="0" r="6350" b="0"/>
+            <wp:docPr id="2" name="Imagem 2"/>
+            <wp:cNvGraphicFramePr>
+              <a:graphicFrameLocks xmlns:a="http://schemas.openxmlformats.org/drawingml/2006/main" noChangeAspect="1"/>
+            </wp:cNvGraphicFramePr>
+            <a:graphic xmlns:a="http://schemas.openxmlformats.org/drawingml/2006/main">
+              <a:graphicData uri="http://schemas.openxmlformats.org/drawingml/2006/picture">
+                <pic:pic xmlns:pic="http://schemas.openxmlformats.org/drawingml/2006/picture">
+                  <pic:nvPicPr>
+                    <pic:cNvPr id="2" name="Modelo Conceitual Elevador Inteligente(1).jpg"/>
+                    <pic:cNvPicPr/>
+                  </pic:nvPicPr>
+                  <pic:blipFill>
+                    <a:blip r:embed="rId7" cstate="print">
+                      <a:extLst>
+                        <a:ext uri="{28A0092B-C50C-407E-A947-70E740481C1C}">
+                          <a14:useLocalDpi xmlns:a14="http://schemas.microsoft.com/office/drawing/2010/main" val="0"/>
+                        </a:ext>
+                      </a:extLst>
+                    </a:blip>
+                    <a:stretch>
+                      <a:fillRect/>
+                    </a:stretch>
+                  </pic:blipFill>
+                  <pic:spPr>
+                    <a:xfrm>
+                      <a:off x="0" y="0"/>
+                      <a:ext cx="9853989" cy="6736200"/>
+                    </a:xfrm>
+                    <a:prstGeom prst="rect">
+                      <a:avLst/>
+                    </a:prstGeom>
+                  </pic:spPr>
+                </pic:pic>
+              </a:graphicData>
+            </a:graphic>
+          </wp:inline>
+        </w:drawing>
+      </w:r>
     </w:p>
     <w:tbl>
       <w:tblPr>
@@ -303,7 +428,7 @@
       <w:tr>
         <w:tc>
           <w:tcPr>
-            <w:tcW w:w="1989" w:type="dxa"/>
+            <w:tcW w:w="2151" w:type="dxa"/>
           </w:tcPr>
           <w:p>
             <w:pPr>
@@ -314,6 +439,8 @@
                 <w:szCs w:val="24"/>
               </w:rPr>
             </w:pPr>
+            <w:bookmarkStart w:id="0" w:name="_GoBack"/>
+            <w:bookmarkEnd w:id="0"/>
             <w:r>
               <w:rPr>
                 <w:rFonts w:ascii="Arial" w:hAnsi="Arial" w:cs="Arial"/>
@@ -321,13 +448,14 @@
                 <w:sz w:val="24"/>
                 <w:szCs w:val="24"/>
               </w:rPr>
+              <w:lastRenderedPageBreak/>
               <w:t>REQUISITOS</w:t>
             </w:r>
           </w:p>
         </w:tc>
         <w:tc>
           <w:tcPr>
-            <w:tcW w:w="6505" w:type="dxa"/>
+            <w:tcW w:w="6343" w:type="dxa"/>
           </w:tcPr>
           <w:p>
             <w:pPr>
@@ -353,7 +481,7 @@
       <w:tr>
         <w:tc>
           <w:tcPr>
-            <w:tcW w:w="1989" w:type="dxa"/>
+            <w:tcW w:w="2151" w:type="dxa"/>
           </w:tcPr>
           <w:p>
             <w:pPr>
@@ -377,7 +505,7 @@
         </w:tc>
         <w:tc>
           <w:tcPr>
-            <w:tcW w:w="6505" w:type="dxa"/>
+            <w:tcW w:w="6343" w:type="dxa"/>
           </w:tcPr>
           <w:p>
             <w:pPr>
@@ -544,7 +672,7 @@
       <w:tr>
         <w:tc>
           <w:tcPr>
-            <w:tcW w:w="1989" w:type="dxa"/>
+            <w:tcW w:w="2151" w:type="dxa"/>
           </w:tcPr>
           <w:p>
             <w:pPr>
@@ -568,7 +696,7 @@
         </w:tc>
         <w:tc>
           <w:tcPr>
-            <w:tcW w:w="6505" w:type="dxa"/>
+            <w:tcW w:w="6343" w:type="dxa"/>
           </w:tcPr>
           <w:p>
             <w:pPr>
@@ -742,7 +870,7 @@
       <w:tr>
         <w:tc>
           <w:tcPr>
-            <w:tcW w:w="1989" w:type="dxa"/>
+            <w:tcW w:w="2151" w:type="dxa"/>
           </w:tcPr>
           <w:p>
             <w:pPr>
@@ -766,7 +894,7 @@
         </w:tc>
         <w:tc>
           <w:tcPr>
-            <w:tcW w:w="6505" w:type="dxa"/>
+            <w:tcW w:w="6343" w:type="dxa"/>
           </w:tcPr>
           <w:p>
             <w:pPr>
@@ -907,7 +1035,7 @@
       <w:tr>
         <w:tc>
           <w:tcPr>
-            <w:tcW w:w="1989" w:type="dxa"/>
+            <w:tcW w:w="2151" w:type="dxa"/>
           </w:tcPr>
           <w:p>
             <w:pPr>
@@ -951,7 +1079,7 @@
         </w:tc>
         <w:tc>
           <w:tcPr>
-            <w:tcW w:w="6505" w:type="dxa"/>
+            <w:tcW w:w="6343" w:type="dxa"/>
           </w:tcPr>
           <w:p>
             <w:pPr>
@@ -1079,7 +1207,7 @@
       <w:tr>
         <w:tc>
           <w:tcPr>
-            <w:tcW w:w="1989" w:type="dxa"/>
+            <w:tcW w:w="2151" w:type="dxa"/>
           </w:tcPr>
           <w:p>
             <w:pPr>
@@ -1103,7 +1231,7 @@
         </w:tc>
         <w:tc>
           <w:tcPr>
-            <w:tcW w:w="6505" w:type="dxa"/>
+            <w:tcW w:w="6343" w:type="dxa"/>
           </w:tcPr>
           <w:p>
             <w:pPr>
@@ -1167,7 +1295,7 @@
       <w:tr>
         <w:tc>
           <w:tcPr>
-            <w:tcW w:w="1989" w:type="dxa"/>
+            <w:tcW w:w="2151" w:type="dxa"/>
           </w:tcPr>
           <w:p>
             <w:pPr>
@@ -1191,7 +1319,7 @@
         </w:tc>
         <w:tc>
           <w:tcPr>
-            <w:tcW w:w="6505" w:type="dxa"/>
+            <w:tcW w:w="6343" w:type="dxa"/>
           </w:tcPr>
           <w:p>
             <w:pPr>
@@ -1263,7 +1391,7 @@
       <w:tr>
         <w:tc>
           <w:tcPr>
-            <w:tcW w:w="1989" w:type="dxa"/>
+            <w:tcW w:w="2151" w:type="dxa"/>
           </w:tcPr>
           <w:p>
             <w:pPr>
@@ -1287,7 +1415,7 @@
         </w:tc>
         <w:tc>
           <w:tcPr>
-            <w:tcW w:w="6505" w:type="dxa"/>
+            <w:tcW w:w="6343" w:type="dxa"/>
           </w:tcPr>
           <w:p>
             <w:pPr>
@@ -1385,7 +1513,7 @@
       <w:tr>
         <w:tc>
           <w:tcPr>
-            <w:tcW w:w="1989" w:type="dxa"/>
+            <w:tcW w:w="2151" w:type="dxa"/>
           </w:tcPr>
           <w:p>
             <w:pPr>
@@ -1409,7 +1537,7 @@
         </w:tc>
         <w:tc>
           <w:tcPr>
-            <w:tcW w:w="6505" w:type="dxa"/>
+            <w:tcW w:w="6343" w:type="dxa"/>
           </w:tcPr>
           <w:p>
             <w:pPr>
@@ -2483,13 +2611,20 @@
     </w:p>
     <w:p>
       <w:pPr>
-        <w:spacing w:line="240" w:lineRule="auto"/>
-        <w:rPr>
-          <w:rFonts w:ascii="Arial" w:hAnsi="Arial" w:cs="Arial"/>
-          <w:sz w:val="24"/>
-          <w:szCs w:val="24"/>
-        </w:rPr>
-      </w:pPr>
+        <w:rPr>
+          <w:rFonts w:ascii="Arial" w:hAnsi="Arial" w:cs="Arial"/>
+          <w:sz w:val="24"/>
+          <w:szCs w:val="24"/>
+        </w:rPr>
+      </w:pPr>
+      <w:r>
+        <w:rPr>
+          <w:rFonts w:ascii="Arial" w:hAnsi="Arial" w:cs="Arial"/>
+          <w:sz w:val="24"/>
+          <w:szCs w:val="24"/>
+        </w:rPr>
+        <w:br w:type="page"/>
+      </w:r>
     </w:p>
     <w:p>
       <w:pPr>
@@ -2508,6 +2643,7 @@
           <w:szCs w:val="24"/>
           <w:u w:val="single"/>
         </w:rPr>
+        <w:lastRenderedPageBreak/>
         <w:t>Caso de Uso: Chamar</w:t>
       </w:r>
       <w:r>
@@ -2845,7 +2981,6 @@
           <w:sz w:val="24"/>
           <w:szCs w:val="24"/>
         </w:rPr>
-        <w:lastRenderedPageBreak/>
         <w:t xml:space="preserve">Pré-condições: </w:t>
       </w:r>
       <w:r>
@@ -3359,7 +3494,16 @@
           <w:sz w:val="24"/>
           <w:szCs w:val="24"/>
         </w:rPr>
-        <w:t>irregular.</w:t>
+        <w:t>expirado ou com erro</w:t>
+      </w:r>
+      <w:r>
+        <w:rPr>
+          <w:rFonts w:ascii="Arial" w:hAnsi="Arial" w:cs="Arial"/>
+          <w:spacing w:val="-3"/>
+          <w:sz w:val="24"/>
+          <w:szCs w:val="24"/>
+        </w:rPr>
+        <w:t>.</w:t>
       </w:r>
     </w:p>
     <w:p>
@@ -3393,24 +3537,56 @@
           <w:sz w:val="24"/>
           <w:szCs w:val="24"/>
         </w:rPr>
-        <w:t>expirou.</w:t>
-      </w:r>
-    </w:p>
-    <w:p>
-      <w:pPr>
+        <w:t>expirou</w:t>
+      </w:r>
+      <w:r>
         <w:rPr>
           <w:rFonts w:ascii="Arial" w:eastAsia="Times New Roman" w:hAnsi="Arial" w:cs="Arial"/>
           <w:sz w:val="24"/>
           <w:szCs w:val="24"/>
         </w:rPr>
-      </w:pPr>
+        <w:t xml:space="preserve"> ou que apresentou erro</w:t>
+      </w:r>
       <w:r>
         <w:rPr>
           <w:rFonts w:ascii="Arial" w:eastAsia="Times New Roman" w:hAnsi="Arial" w:cs="Arial"/>
           <w:sz w:val="24"/>
           <w:szCs w:val="24"/>
         </w:rPr>
-        <w:t>O usuário se dirige ao mantenedor para regularizar a</w:t>
+        <w:t>.</w:t>
+      </w:r>
+    </w:p>
+    <w:p>
+      <w:pPr>
+        <w:rPr>
+          <w:rFonts w:ascii="Arial" w:eastAsia="Times New Roman" w:hAnsi="Arial" w:cs="Arial"/>
+          <w:sz w:val="24"/>
+          <w:szCs w:val="24"/>
+        </w:rPr>
+      </w:pPr>
+      <w:r>
+        <w:rPr>
+          <w:rFonts w:ascii="Arial" w:eastAsia="Times New Roman" w:hAnsi="Arial" w:cs="Arial"/>
+          <w:sz w:val="24"/>
+          <w:szCs w:val="24"/>
+        </w:rPr>
+        <w:t xml:space="preserve">O usuário se dirige ao </w:t>
+      </w:r>
+      <w:r>
+        <w:rPr>
+          <w:rFonts w:ascii="Arial" w:eastAsia="Times New Roman" w:hAnsi="Arial" w:cs="Arial"/>
+          <w:sz w:val="24"/>
+          <w:szCs w:val="24"/>
+        </w:rPr>
+        <w:t>recepcionista</w:t>
+      </w:r>
+      <w:r>
+        <w:rPr>
+          <w:rFonts w:ascii="Arial" w:eastAsia="Times New Roman" w:hAnsi="Arial" w:cs="Arial"/>
+          <w:sz w:val="24"/>
+          <w:szCs w:val="24"/>
+        </w:rPr>
+        <w:t xml:space="preserve"> para regularizar a</w:t>
       </w:r>
       <w:r>
         <w:rPr>
@@ -3585,13 +3761,40 @@
     <w:p>
       <w:pPr>
         <w:rPr>
+          <w:rFonts w:ascii="Arial" w:eastAsia="Times New Roman" w:hAnsi="Arial" w:cs="Arial"/>
+          <w:sz w:val="24"/>
+          <w:szCs w:val="24"/>
+        </w:rPr>
+      </w:pPr>
+      <w:r>
+        <w:rPr>
+          <w:rFonts w:ascii="Arial" w:eastAsia="Times New Roman" w:hAnsi="Arial" w:cs="Arial"/>
+          <w:sz w:val="24"/>
+          <w:szCs w:val="24"/>
+        </w:rPr>
+        <w:br w:type="page"/>
+      </w:r>
+    </w:p>
+    <w:p>
+      <w:pPr>
+        <w:rPr>
+          <w:rFonts w:ascii="Arial" w:eastAsia="Times New Roman" w:hAnsi="Arial" w:cs="Arial"/>
+          <w:sz w:val="24"/>
+          <w:szCs w:val="24"/>
+          <w:u w:val="single"/>
+        </w:rPr>
+      </w:pPr>
+      <w:r>
+        <w:rPr>
           <w:rFonts w:ascii="Arial" w:hAnsi="Arial" w:cs="Arial"/>
           <w:b/>
           <w:sz w:val="24"/>
           <w:szCs w:val="24"/>
           <w:u w:val="single"/>
         </w:rPr>
-      </w:pPr>
+        <w:lastRenderedPageBreak/>
+        <w:t xml:space="preserve">Caso de Uso: </w:t>
+      </w:r>
       <w:r>
         <w:rPr>
           <w:rFonts w:ascii="Arial" w:hAnsi="Arial" w:cs="Arial"/>
@@ -3600,6 +3803,858 @@
           <w:szCs w:val="24"/>
           <w:u w:val="single"/>
         </w:rPr>
+        <w:t>Consultar Viagens Elevadores</w:t>
+      </w:r>
+    </w:p>
+    <w:p>
+      <w:pPr>
+        <w:rPr>
+          <w:rFonts w:ascii="Arial" w:eastAsia="Times New Roman" w:hAnsi="Arial" w:cs="Arial"/>
+          <w:sz w:val="24"/>
+          <w:szCs w:val="24"/>
+        </w:rPr>
+      </w:pPr>
+      <w:r>
+        <w:rPr>
+          <w:rFonts w:ascii="Arial" w:hAnsi="Arial" w:cs="Arial"/>
+          <w:b/>
+          <w:sz w:val="24"/>
+          <w:szCs w:val="24"/>
+        </w:rPr>
+        <w:t>Ator principal:</w:t>
+      </w:r>
+      <w:r>
+        <w:rPr>
+          <w:rFonts w:ascii="Arial" w:hAnsi="Arial" w:cs="Arial"/>
+          <w:b/>
+          <w:spacing w:val="-24"/>
+          <w:sz w:val="24"/>
+          <w:szCs w:val="24"/>
+        </w:rPr>
+        <w:t xml:space="preserve"> </w:t>
+      </w:r>
+      <w:r>
+        <w:rPr>
+          <w:rFonts w:ascii="Arial" w:hAnsi="Arial" w:cs="Arial"/>
+          <w:sz w:val="24"/>
+          <w:szCs w:val="24"/>
+        </w:rPr>
+        <w:t>Administrador do Sistema</w:t>
+      </w:r>
+    </w:p>
+    <w:p>
+      <w:pPr>
+        <w:rPr>
+          <w:rFonts w:ascii="Arial" w:hAnsi="Arial" w:cs="Arial"/>
+          <w:b/>
+          <w:bCs/>
+          <w:sz w:val="24"/>
+          <w:szCs w:val="24"/>
+          <w:u w:val="single"/>
+        </w:rPr>
+      </w:pPr>
+      <w:r>
+        <w:rPr>
+          <w:rFonts w:ascii="Arial" w:hAnsi="Arial" w:cs="Arial"/>
+          <w:sz w:val="24"/>
+          <w:szCs w:val="24"/>
+          <w:u w:val="single"/>
+        </w:rPr>
+        <w:t>Interesses e Interessados:</w:t>
+      </w:r>
+    </w:p>
+    <w:p>
+      <w:pPr>
+        <w:rPr>
+          <w:rFonts w:ascii="Arial" w:hAnsi="Arial" w:cs="Arial"/>
+          <w:sz w:val="24"/>
+          <w:szCs w:val="24"/>
+        </w:rPr>
+      </w:pPr>
+      <w:r>
+        <w:rPr>
+          <w:rFonts w:ascii="Arial" w:hAnsi="Arial" w:cs="Arial"/>
+          <w:b/>
+          <w:sz w:val="24"/>
+          <w:szCs w:val="24"/>
+        </w:rPr>
+        <w:t xml:space="preserve">Administrador do Edifício: </w:t>
+      </w:r>
+      <w:r>
+        <w:rPr>
+          <w:rFonts w:ascii="Arial" w:hAnsi="Arial" w:cs="Arial"/>
+          <w:sz w:val="24"/>
+          <w:szCs w:val="24"/>
+        </w:rPr>
+        <w:t>deseja proporcionar um sistema que</w:t>
+      </w:r>
+      <w:r>
+        <w:rPr>
+          <w:rFonts w:ascii="Arial" w:hAnsi="Arial" w:cs="Arial"/>
+          <w:spacing w:val="52"/>
+          <w:sz w:val="24"/>
+          <w:szCs w:val="24"/>
+        </w:rPr>
+        <w:t xml:space="preserve"> </w:t>
+      </w:r>
+      <w:r>
+        <w:rPr>
+          <w:rFonts w:ascii="Arial" w:hAnsi="Arial" w:cs="Arial"/>
+          <w:sz w:val="24"/>
+          <w:szCs w:val="24"/>
+        </w:rPr>
+        <w:t>facilite o uso dos elevadores, com qualidade e satisfação do</w:t>
+      </w:r>
+      <w:r>
+        <w:rPr>
+          <w:rFonts w:ascii="Arial" w:hAnsi="Arial" w:cs="Arial"/>
+          <w:spacing w:val="-10"/>
+          <w:sz w:val="24"/>
+          <w:szCs w:val="24"/>
+        </w:rPr>
+        <w:t xml:space="preserve"> </w:t>
+      </w:r>
+      <w:r>
+        <w:rPr>
+          <w:rFonts w:ascii="Arial" w:hAnsi="Arial" w:cs="Arial"/>
+          <w:sz w:val="24"/>
+          <w:szCs w:val="24"/>
+        </w:rPr>
+        <w:t>usuário.</w:t>
+      </w:r>
+    </w:p>
+    <w:p>
+      <w:pPr>
+        <w:rPr>
+          <w:rFonts w:ascii="Arial" w:hAnsi="Arial" w:cs="Arial"/>
+          <w:sz w:val="24"/>
+          <w:szCs w:val="24"/>
+        </w:rPr>
+      </w:pPr>
+      <w:r>
+        <w:rPr>
+          <w:rFonts w:ascii="Arial" w:hAnsi="Arial" w:cs="Arial"/>
+          <w:b/>
+          <w:sz w:val="24"/>
+          <w:szCs w:val="24"/>
+        </w:rPr>
+        <w:t>Administrador</w:t>
+      </w:r>
+      <w:r>
+        <w:rPr>
+          <w:rFonts w:ascii="Arial" w:hAnsi="Arial" w:cs="Arial"/>
+          <w:b/>
+          <w:sz w:val="24"/>
+          <w:szCs w:val="24"/>
+        </w:rPr>
+        <w:t xml:space="preserve"> do Sistema</w:t>
+      </w:r>
+      <w:r>
+        <w:rPr>
+          <w:rFonts w:ascii="Arial" w:hAnsi="Arial" w:cs="Arial"/>
+          <w:b/>
+          <w:sz w:val="24"/>
+          <w:szCs w:val="24"/>
+        </w:rPr>
+        <w:t xml:space="preserve">: </w:t>
+      </w:r>
+      <w:r>
+        <w:rPr>
+          <w:rFonts w:ascii="Arial" w:hAnsi="Arial" w:cs="Arial"/>
+          <w:sz w:val="24"/>
+          <w:szCs w:val="24"/>
+        </w:rPr>
+        <w:t xml:space="preserve">deseja </w:t>
+      </w:r>
+      <w:r>
+        <w:rPr>
+          <w:rFonts w:ascii="Arial" w:hAnsi="Arial" w:cs="Arial"/>
+          <w:sz w:val="24"/>
+          <w:szCs w:val="24"/>
+        </w:rPr>
+        <w:t>emitir relatórios individual, com a quantidade diária de viagens realizadas</w:t>
+      </w:r>
+      <w:r>
+        <w:rPr>
+          <w:rFonts w:ascii="Arial" w:hAnsi="Arial" w:cs="Arial"/>
+          <w:sz w:val="24"/>
+          <w:szCs w:val="24"/>
+        </w:rPr>
+        <w:t>.</w:t>
+      </w:r>
+    </w:p>
+    <w:p>
+      <w:pPr>
+        <w:rPr>
+          <w:rFonts w:ascii="Arial" w:hAnsi="Arial" w:cs="Arial"/>
+          <w:sz w:val="24"/>
+          <w:szCs w:val="24"/>
+        </w:rPr>
+      </w:pPr>
+      <w:r>
+        <w:rPr>
+          <w:rFonts w:ascii="Arial" w:hAnsi="Arial" w:cs="Arial"/>
+          <w:b/>
+          <w:sz w:val="24"/>
+          <w:szCs w:val="24"/>
+        </w:rPr>
+        <w:t xml:space="preserve">Pré-condições: </w:t>
+      </w:r>
+      <w:r>
+        <w:rPr>
+          <w:rFonts w:ascii="Arial" w:hAnsi="Arial" w:cs="Arial"/>
+          <w:sz w:val="24"/>
+          <w:szCs w:val="24"/>
+        </w:rPr>
+        <w:t xml:space="preserve">O </w:t>
+      </w:r>
+      <w:r>
+        <w:rPr>
+          <w:rFonts w:ascii="Arial" w:hAnsi="Arial" w:cs="Arial"/>
+          <w:sz w:val="24"/>
+          <w:szCs w:val="24"/>
+        </w:rPr>
+        <w:t>administrador</w:t>
+      </w:r>
+      <w:r>
+        <w:rPr>
+          <w:rFonts w:ascii="Arial" w:hAnsi="Arial" w:cs="Arial"/>
+          <w:sz w:val="24"/>
+          <w:szCs w:val="24"/>
+        </w:rPr>
+        <w:t xml:space="preserve"> possui acesso </w:t>
+      </w:r>
+      <w:r>
+        <w:rPr>
+          <w:rFonts w:ascii="Arial" w:hAnsi="Arial" w:cs="Arial"/>
+          <w:sz w:val="24"/>
+          <w:szCs w:val="24"/>
+        </w:rPr>
+        <w:t>ao sistema do Elevador Inteligente</w:t>
+      </w:r>
+      <w:r>
+        <w:rPr>
+          <w:rFonts w:ascii="Arial" w:hAnsi="Arial" w:cs="Arial"/>
+          <w:sz w:val="24"/>
+          <w:szCs w:val="24"/>
+        </w:rPr>
+        <w:t>.</w:t>
+      </w:r>
+      <w:r>
+        <w:rPr>
+          <w:rFonts w:ascii="Arial" w:hAnsi="Arial" w:cs="Arial"/>
+          <w:spacing w:val="-31"/>
+          <w:sz w:val="24"/>
+          <w:szCs w:val="24"/>
+        </w:rPr>
+        <w:t xml:space="preserve"> </w:t>
+      </w:r>
+      <w:r>
+        <w:rPr>
+          <w:rFonts w:ascii="Arial" w:hAnsi="Arial" w:cs="Arial"/>
+          <w:sz w:val="24"/>
+          <w:szCs w:val="24"/>
+        </w:rPr>
+        <w:t xml:space="preserve">O edifício possuir sistema de Elevador Inteligente </w:t>
+      </w:r>
+      <w:r>
+        <w:rPr>
+          <w:rFonts w:ascii="Arial" w:hAnsi="Arial" w:cs="Arial"/>
+          <w:sz w:val="24"/>
+          <w:szCs w:val="24"/>
+        </w:rPr>
+        <w:t>e em funcionamento. Todos os usuários estarem cadastrados no sistema.</w:t>
+      </w:r>
+    </w:p>
+    <w:p>
+      <w:pPr>
+        <w:rPr>
+          <w:rFonts w:ascii="Arial" w:hAnsi="Arial" w:cs="Arial"/>
+          <w:sz w:val="24"/>
+          <w:szCs w:val="24"/>
+        </w:rPr>
+      </w:pPr>
+      <w:r>
+        <w:rPr>
+          <w:rFonts w:ascii="Arial" w:hAnsi="Arial" w:cs="Arial"/>
+          <w:b/>
+          <w:sz w:val="24"/>
+          <w:szCs w:val="24"/>
+        </w:rPr>
+        <w:t xml:space="preserve">Pós-condições: </w:t>
+      </w:r>
+      <w:r>
+        <w:rPr>
+          <w:rFonts w:ascii="Arial" w:hAnsi="Arial" w:cs="Arial"/>
+          <w:sz w:val="24"/>
+          <w:szCs w:val="24"/>
+        </w:rPr>
+        <w:t xml:space="preserve">O </w:t>
+      </w:r>
+      <w:r>
+        <w:rPr>
+          <w:rFonts w:ascii="Arial" w:hAnsi="Arial" w:cs="Arial"/>
+          <w:sz w:val="24"/>
+          <w:szCs w:val="24"/>
+        </w:rPr>
+        <w:t>administrador emite relatórios após o acesso ao sistema.</w:t>
+      </w:r>
+    </w:p>
+    <w:p>
+      <w:pPr>
+        <w:rPr>
+          <w:rFonts w:ascii="Arial" w:eastAsia="Times New Roman" w:hAnsi="Arial" w:cs="Arial"/>
+          <w:sz w:val="24"/>
+          <w:szCs w:val="24"/>
+        </w:rPr>
+      </w:pPr>
+      <w:r>
+        <w:rPr>
+          <w:rFonts w:ascii="Arial" w:hAnsi="Arial" w:cs="Arial"/>
+          <w:b/>
+          <w:sz w:val="24"/>
+          <w:szCs w:val="24"/>
+        </w:rPr>
+        <w:t>Cenário para o Sucesso:</w:t>
+      </w:r>
+    </w:p>
+    <w:p>
+      <w:pPr>
+        <w:pStyle w:val="PargrafodaLista"/>
+        <w:numPr>
+          <w:ilvl w:val="0"/>
+          <w:numId w:val="14"/>
+        </w:numPr>
+        <w:spacing w:line="276" w:lineRule="auto"/>
+        <w:rPr>
+          <w:rFonts w:ascii="Arial" w:hAnsi="Arial" w:cs="Arial"/>
+          <w:sz w:val="24"/>
+          <w:szCs w:val="24"/>
+          <w:lang w:val="pt-BR"/>
+        </w:rPr>
+      </w:pPr>
+      <w:r>
+        <w:rPr>
+          <w:rFonts w:ascii="Arial" w:hAnsi="Arial" w:cs="Arial"/>
+          <w:sz w:val="24"/>
+          <w:szCs w:val="24"/>
+          <w:lang w:val="pt-BR"/>
+        </w:rPr>
+        <w:t xml:space="preserve">O </w:t>
+      </w:r>
+      <w:r>
+        <w:rPr>
+          <w:rFonts w:ascii="Arial" w:hAnsi="Arial" w:cs="Arial"/>
+          <w:sz w:val="24"/>
+          <w:szCs w:val="24"/>
+          <w:lang w:val="pt-BR"/>
+        </w:rPr>
+        <w:t xml:space="preserve">administrador possui acesso ao sistema </w:t>
+      </w:r>
+      <w:r>
+        <w:rPr>
+          <w:rFonts w:ascii="Arial" w:hAnsi="Arial" w:cs="Arial"/>
+          <w:sz w:val="24"/>
+          <w:szCs w:val="24"/>
+          <w:lang w:val="pt-BR"/>
+        </w:rPr>
+        <w:t>do</w:t>
+      </w:r>
+      <w:r>
+        <w:rPr>
+          <w:rFonts w:ascii="Arial" w:hAnsi="Arial" w:cs="Arial"/>
+          <w:sz w:val="24"/>
+          <w:szCs w:val="24"/>
+          <w:lang w:val="pt-BR"/>
+        </w:rPr>
+        <w:t xml:space="preserve"> </w:t>
+      </w:r>
+      <w:r>
+        <w:rPr>
+          <w:rFonts w:ascii="Arial" w:hAnsi="Arial" w:cs="Arial"/>
+          <w:sz w:val="24"/>
+          <w:szCs w:val="24"/>
+          <w:lang w:val="pt-BR"/>
+        </w:rPr>
+        <w:t>Elevador Inteligente.</w:t>
+      </w:r>
+    </w:p>
+    <w:p>
+      <w:pPr>
+        <w:pStyle w:val="PargrafodaLista"/>
+        <w:numPr>
+          <w:ilvl w:val="0"/>
+          <w:numId w:val="14"/>
+        </w:numPr>
+        <w:spacing w:line="276" w:lineRule="auto"/>
+        <w:rPr>
+          <w:rFonts w:ascii="Arial" w:hAnsi="Arial" w:cs="Arial"/>
+          <w:sz w:val="24"/>
+          <w:szCs w:val="24"/>
+          <w:lang w:val="pt-BR"/>
+        </w:rPr>
+      </w:pPr>
+      <w:r>
+        <w:rPr>
+          <w:rFonts w:ascii="Arial" w:hAnsi="Arial" w:cs="Arial"/>
+          <w:sz w:val="24"/>
+          <w:szCs w:val="24"/>
+          <w:lang w:val="pt-BR"/>
+        </w:rPr>
+        <w:t xml:space="preserve">O sistema verifica </w:t>
+      </w:r>
+      <w:r>
+        <w:rPr>
+          <w:rFonts w:ascii="Arial" w:hAnsi="Arial" w:cs="Arial"/>
+          <w:sz w:val="24"/>
+          <w:szCs w:val="24"/>
+          <w:lang w:val="pt-BR"/>
+        </w:rPr>
+        <w:t>as credencias do administrador</w:t>
+      </w:r>
+      <w:r>
+        <w:rPr>
+          <w:rFonts w:ascii="Arial" w:hAnsi="Arial" w:cs="Arial"/>
+          <w:sz w:val="24"/>
+          <w:szCs w:val="24"/>
+          <w:lang w:val="pt-BR"/>
+        </w:rPr>
+        <w:t>.</w:t>
+      </w:r>
+    </w:p>
+    <w:p>
+      <w:pPr>
+        <w:pStyle w:val="PargrafodaLista"/>
+        <w:numPr>
+          <w:ilvl w:val="0"/>
+          <w:numId w:val="14"/>
+        </w:numPr>
+        <w:spacing w:line="276" w:lineRule="auto"/>
+        <w:rPr>
+          <w:rFonts w:ascii="Arial" w:hAnsi="Arial" w:cs="Arial"/>
+          <w:sz w:val="24"/>
+          <w:szCs w:val="24"/>
+          <w:lang w:val="pt-BR"/>
+        </w:rPr>
+      </w:pPr>
+      <w:r>
+        <w:rPr>
+          <w:rFonts w:ascii="Arial" w:hAnsi="Arial" w:cs="Arial"/>
+          <w:sz w:val="24"/>
+          <w:szCs w:val="24"/>
+          <w:lang w:val="pt-BR"/>
+        </w:rPr>
+        <w:t>O administrador informa o elevador e o período de consulta das viagens</w:t>
+      </w:r>
+      <w:r>
+        <w:rPr>
+          <w:rFonts w:ascii="Arial" w:hAnsi="Arial" w:cs="Arial"/>
+          <w:sz w:val="24"/>
+          <w:szCs w:val="24"/>
+          <w:lang w:val="pt-BR"/>
+        </w:rPr>
+        <w:t>.</w:t>
+      </w:r>
+    </w:p>
+    <w:p>
+      <w:pPr>
+        <w:pStyle w:val="PargrafodaLista"/>
+        <w:numPr>
+          <w:ilvl w:val="0"/>
+          <w:numId w:val="14"/>
+        </w:numPr>
+        <w:spacing w:line="276" w:lineRule="auto"/>
+        <w:rPr>
+          <w:rFonts w:ascii="Arial" w:hAnsi="Arial" w:cs="Arial"/>
+          <w:sz w:val="24"/>
+          <w:szCs w:val="24"/>
+          <w:lang w:val="pt-BR"/>
+        </w:rPr>
+      </w:pPr>
+      <w:r>
+        <w:rPr>
+          <w:rFonts w:ascii="Arial" w:hAnsi="Arial" w:cs="Arial"/>
+          <w:sz w:val="24"/>
+          <w:szCs w:val="24"/>
+          <w:lang w:val="pt-BR"/>
+        </w:rPr>
+        <w:t xml:space="preserve">O </w:t>
+      </w:r>
+      <w:r>
+        <w:rPr>
+          <w:rFonts w:ascii="Arial" w:hAnsi="Arial" w:cs="Arial"/>
+          <w:sz w:val="24"/>
+          <w:szCs w:val="24"/>
+          <w:lang w:val="pt-BR"/>
+        </w:rPr>
+        <w:t>sistema executa a busca de todas as viagens no período informado</w:t>
+      </w:r>
+      <w:r>
+        <w:rPr>
+          <w:rFonts w:ascii="Arial" w:hAnsi="Arial" w:cs="Arial"/>
+          <w:sz w:val="24"/>
+          <w:szCs w:val="24"/>
+          <w:lang w:val="pt-BR"/>
+        </w:rPr>
+        <w:t>.</w:t>
+      </w:r>
+    </w:p>
+    <w:p>
+      <w:pPr>
+        <w:pStyle w:val="PargrafodaLista"/>
+        <w:numPr>
+          <w:ilvl w:val="0"/>
+          <w:numId w:val="14"/>
+        </w:numPr>
+        <w:spacing w:line="276" w:lineRule="auto"/>
+        <w:rPr>
+          <w:rFonts w:ascii="Arial" w:hAnsi="Arial" w:cs="Arial"/>
+          <w:sz w:val="24"/>
+          <w:szCs w:val="24"/>
+          <w:lang w:val="pt-BR"/>
+        </w:rPr>
+      </w:pPr>
+      <w:r>
+        <w:rPr>
+          <w:rFonts w:ascii="Arial" w:hAnsi="Arial" w:cs="Arial"/>
+          <w:sz w:val="24"/>
+          <w:szCs w:val="24"/>
+          <w:lang w:val="pt-BR"/>
+        </w:rPr>
+        <w:t xml:space="preserve">O sistema </w:t>
+      </w:r>
+      <w:r>
+        <w:rPr>
+          <w:rFonts w:ascii="Arial" w:hAnsi="Arial" w:cs="Arial"/>
+          <w:sz w:val="24"/>
+          <w:szCs w:val="24"/>
+          <w:lang w:val="pt-BR"/>
+        </w:rPr>
+        <w:t>emite o relatório</w:t>
+      </w:r>
+      <w:r>
+        <w:rPr>
+          <w:rFonts w:ascii="Arial" w:hAnsi="Arial" w:cs="Arial"/>
+          <w:sz w:val="24"/>
+          <w:szCs w:val="24"/>
+          <w:lang w:val="pt-BR"/>
+        </w:rPr>
+        <w:t>.</w:t>
+      </w:r>
+    </w:p>
+    <w:p>
+      <w:pPr>
+        <w:pStyle w:val="PargrafodaLista"/>
+        <w:numPr>
+          <w:ilvl w:val="0"/>
+          <w:numId w:val="14"/>
+        </w:numPr>
+        <w:spacing w:line="276" w:lineRule="auto"/>
+        <w:rPr>
+          <w:rFonts w:ascii="Arial" w:hAnsi="Arial" w:cs="Arial"/>
+          <w:sz w:val="24"/>
+          <w:szCs w:val="24"/>
+          <w:lang w:val="pt-BR"/>
+        </w:rPr>
+      </w:pPr>
+      <w:r>
+        <w:rPr>
+          <w:rFonts w:ascii="Arial" w:hAnsi="Arial" w:cs="Arial"/>
+          <w:sz w:val="24"/>
+          <w:szCs w:val="24"/>
+          <w:lang w:val="pt-BR"/>
+        </w:rPr>
+        <w:t xml:space="preserve">O </w:t>
+      </w:r>
+      <w:r>
+        <w:rPr>
+          <w:rFonts w:ascii="Arial" w:hAnsi="Arial" w:cs="Arial"/>
+          <w:sz w:val="24"/>
+          <w:szCs w:val="24"/>
+          <w:lang w:val="pt-BR"/>
+        </w:rPr>
+        <w:t>administrador efetua log out no sistema</w:t>
+      </w:r>
+      <w:r>
+        <w:rPr>
+          <w:rFonts w:ascii="Arial" w:hAnsi="Arial" w:cs="Arial"/>
+          <w:sz w:val="24"/>
+          <w:szCs w:val="24"/>
+          <w:lang w:val="pt-BR"/>
+        </w:rPr>
+        <w:t>.</w:t>
+      </w:r>
+    </w:p>
+    <w:p>
+      <w:pPr>
+        <w:pStyle w:val="PargrafodaLista"/>
+        <w:spacing w:line="276" w:lineRule="auto"/>
+        <w:ind w:left="497"/>
+        <w:rPr>
+          <w:rFonts w:ascii="Arial" w:hAnsi="Arial" w:cs="Arial"/>
+          <w:sz w:val="24"/>
+          <w:szCs w:val="24"/>
+          <w:lang w:val="pt-BR"/>
+        </w:rPr>
+      </w:pPr>
+    </w:p>
+    <w:p>
+      <w:pPr>
+        <w:rPr>
+          <w:rFonts w:ascii="Arial" w:eastAsia="Times New Roman" w:hAnsi="Arial" w:cs="Arial"/>
+          <w:b/>
+          <w:sz w:val="24"/>
+          <w:szCs w:val="24"/>
+        </w:rPr>
+      </w:pPr>
+      <w:r>
+        <w:rPr>
+          <w:rFonts w:ascii="Arial" w:hAnsi="Arial" w:cs="Arial"/>
+          <w:b/>
+          <w:sz w:val="24"/>
+          <w:szCs w:val="24"/>
+        </w:rPr>
+        <w:t>Fluxos</w:t>
+      </w:r>
+      <w:r>
+        <w:rPr>
+          <w:rFonts w:ascii="Arial" w:hAnsi="Arial" w:cs="Arial"/>
+          <w:b/>
+          <w:spacing w:val="-27"/>
+          <w:sz w:val="24"/>
+          <w:szCs w:val="24"/>
+        </w:rPr>
+        <w:t xml:space="preserve"> </w:t>
+      </w:r>
+      <w:r>
+        <w:rPr>
+          <w:rFonts w:ascii="Arial" w:hAnsi="Arial" w:cs="Arial"/>
+          <w:b/>
+          <w:sz w:val="24"/>
+          <w:szCs w:val="24"/>
+        </w:rPr>
+        <w:t>Alternativos</w:t>
+      </w:r>
+    </w:p>
+    <w:p>
+      <w:pPr>
+        <w:rPr>
+          <w:rFonts w:ascii="Arial" w:eastAsia="Times New Roman" w:hAnsi="Arial" w:cs="Arial"/>
+          <w:sz w:val="24"/>
+          <w:szCs w:val="24"/>
+        </w:rPr>
+      </w:pPr>
+      <w:r>
+        <w:rPr>
+          <w:rFonts w:ascii="Arial" w:hAnsi="Arial" w:cs="Arial"/>
+          <w:sz w:val="24"/>
+          <w:szCs w:val="24"/>
+        </w:rPr>
+        <w:t xml:space="preserve">O </w:t>
+      </w:r>
+      <w:r>
+        <w:rPr>
+          <w:rFonts w:ascii="Arial" w:hAnsi="Arial" w:cs="Arial"/>
+          <w:sz w:val="24"/>
+          <w:szCs w:val="24"/>
+        </w:rPr>
+        <w:t>usuário e a senha do administrador estão expirados e/ou errados</w:t>
+      </w:r>
+      <w:r>
+        <w:rPr>
+          <w:rFonts w:ascii="Arial" w:hAnsi="Arial" w:cs="Arial"/>
+          <w:spacing w:val="-3"/>
+          <w:sz w:val="24"/>
+          <w:szCs w:val="24"/>
+        </w:rPr>
+        <w:t>.</w:t>
+      </w:r>
+    </w:p>
+    <w:p>
+      <w:pPr>
+        <w:rPr>
+          <w:rFonts w:ascii="Arial" w:eastAsia="Times New Roman" w:hAnsi="Arial" w:cs="Arial"/>
+          <w:sz w:val="24"/>
+          <w:szCs w:val="24"/>
+        </w:rPr>
+      </w:pPr>
+      <w:r>
+        <w:rPr>
+          <w:rFonts w:ascii="Arial" w:eastAsia="Times New Roman" w:hAnsi="Arial" w:cs="Arial"/>
+          <w:sz w:val="24"/>
+          <w:szCs w:val="24"/>
+        </w:rPr>
+        <w:t>O sistema informa que a validade</w:t>
+      </w:r>
+      <w:r>
+        <w:rPr>
+          <w:rFonts w:ascii="Arial" w:eastAsia="Times New Roman" w:hAnsi="Arial" w:cs="Arial"/>
+          <w:spacing w:val="-31"/>
+          <w:sz w:val="24"/>
+          <w:szCs w:val="24"/>
+        </w:rPr>
+        <w:t xml:space="preserve"> </w:t>
+      </w:r>
+      <w:r>
+        <w:rPr>
+          <w:rFonts w:ascii="Arial" w:eastAsia="Times New Roman" w:hAnsi="Arial" w:cs="Arial"/>
+          <w:sz w:val="24"/>
+          <w:szCs w:val="24"/>
+        </w:rPr>
+        <w:t>expirou</w:t>
+      </w:r>
+      <w:r>
+        <w:rPr>
+          <w:rFonts w:ascii="Arial" w:eastAsia="Times New Roman" w:hAnsi="Arial" w:cs="Arial"/>
+          <w:sz w:val="24"/>
+          <w:szCs w:val="24"/>
+        </w:rPr>
+        <w:t xml:space="preserve"> e/ou que apresentou erro</w:t>
+      </w:r>
+      <w:r>
+        <w:rPr>
+          <w:rFonts w:ascii="Arial" w:eastAsia="Times New Roman" w:hAnsi="Arial" w:cs="Arial"/>
+          <w:sz w:val="24"/>
+          <w:szCs w:val="24"/>
+        </w:rPr>
+        <w:t>.</w:t>
+      </w:r>
+    </w:p>
+    <w:p>
+      <w:pPr>
+        <w:rPr>
+          <w:rFonts w:ascii="Arial" w:eastAsia="Times New Roman" w:hAnsi="Arial" w:cs="Arial"/>
+          <w:sz w:val="24"/>
+          <w:szCs w:val="24"/>
+        </w:rPr>
+      </w:pPr>
+      <w:r>
+        <w:rPr>
+          <w:rFonts w:ascii="Arial" w:eastAsia="Times New Roman" w:hAnsi="Arial" w:cs="Arial"/>
+          <w:sz w:val="24"/>
+          <w:szCs w:val="24"/>
+        </w:rPr>
+        <w:t xml:space="preserve">O </w:t>
+      </w:r>
+      <w:r>
+        <w:rPr>
+          <w:rFonts w:ascii="Arial" w:eastAsia="Times New Roman" w:hAnsi="Arial" w:cs="Arial"/>
+          <w:sz w:val="24"/>
+          <w:szCs w:val="24"/>
+        </w:rPr>
+        <w:t>administrador efetua a troca da senha</w:t>
+      </w:r>
+      <w:r>
+        <w:rPr>
+          <w:rFonts w:ascii="Arial" w:eastAsia="Times New Roman" w:hAnsi="Arial" w:cs="Arial"/>
+          <w:sz w:val="24"/>
+          <w:szCs w:val="24"/>
+        </w:rPr>
+        <w:t>.</w:t>
+      </w:r>
+    </w:p>
+    <w:p>
+      <w:pPr>
+        <w:rPr>
+          <w:rFonts w:ascii="Arial" w:hAnsi="Arial" w:cs="Arial"/>
+          <w:sz w:val="24"/>
+          <w:szCs w:val="24"/>
+        </w:rPr>
+      </w:pPr>
+      <w:r>
+        <w:rPr>
+          <w:rFonts w:ascii="Arial" w:hAnsi="Arial" w:cs="Arial"/>
+          <w:sz w:val="24"/>
+          <w:szCs w:val="24"/>
+        </w:rPr>
+        <w:t xml:space="preserve">O </w:t>
+      </w:r>
+      <w:r>
+        <w:rPr>
+          <w:rFonts w:ascii="Arial" w:hAnsi="Arial" w:cs="Arial"/>
+          <w:sz w:val="24"/>
+          <w:szCs w:val="24"/>
+        </w:rPr>
+        <w:t>período elevador ou período informado não possui viagem</w:t>
+      </w:r>
+      <w:r>
+        <w:rPr>
+          <w:rFonts w:ascii="Arial" w:hAnsi="Arial" w:cs="Arial"/>
+          <w:sz w:val="24"/>
+          <w:szCs w:val="24"/>
+        </w:rPr>
+        <w:t>.</w:t>
+      </w:r>
+    </w:p>
+    <w:p>
+      <w:pPr>
+        <w:rPr>
+          <w:rFonts w:ascii="Arial" w:hAnsi="Arial" w:cs="Arial"/>
+          <w:sz w:val="24"/>
+          <w:szCs w:val="24"/>
+        </w:rPr>
+      </w:pPr>
+      <w:r>
+        <w:rPr>
+          <w:rFonts w:ascii="Arial" w:hAnsi="Arial" w:cs="Arial"/>
+          <w:sz w:val="24"/>
+          <w:szCs w:val="24"/>
+        </w:rPr>
+        <w:t xml:space="preserve">O </w:t>
+      </w:r>
+      <w:r>
+        <w:rPr>
+          <w:rFonts w:ascii="Arial" w:hAnsi="Arial" w:cs="Arial"/>
+          <w:sz w:val="24"/>
+          <w:szCs w:val="24"/>
+        </w:rPr>
+        <w:t>administrador informa outro período</w:t>
+      </w:r>
+      <w:r>
+        <w:rPr>
+          <w:rFonts w:ascii="Arial" w:hAnsi="Arial" w:cs="Arial"/>
+          <w:sz w:val="24"/>
+          <w:szCs w:val="24"/>
+        </w:rPr>
+        <w:t>.</w:t>
+      </w:r>
+    </w:p>
+    <w:p>
+      <w:pPr>
+        <w:rPr>
+          <w:rFonts w:ascii="Arial" w:eastAsia="Times New Roman" w:hAnsi="Arial" w:cs="Arial"/>
+          <w:sz w:val="24"/>
+          <w:szCs w:val="24"/>
+        </w:rPr>
+      </w:pPr>
+      <w:r>
+        <w:rPr>
+          <w:rFonts w:ascii="Arial" w:eastAsia="Times New Roman" w:hAnsi="Arial" w:cs="Arial"/>
+          <w:sz w:val="24"/>
+          <w:szCs w:val="24"/>
+        </w:rPr>
+        <w:br w:type="page"/>
+      </w:r>
+    </w:p>
+    <w:p>
+      <w:pPr>
+        <w:rPr>
+          <w:rFonts w:ascii="Arial" w:hAnsi="Arial" w:cs="Arial"/>
+          <w:b/>
+          <w:sz w:val="24"/>
+          <w:szCs w:val="24"/>
+          <w:u w:val="single"/>
+        </w:rPr>
+      </w:pPr>
+      <w:r>
+        <w:rPr>
+          <w:rFonts w:ascii="Arial" w:hAnsi="Arial" w:cs="Arial"/>
+          <w:b/>
+          <w:sz w:val="24"/>
+          <w:szCs w:val="24"/>
+          <w:u w:val="single"/>
+        </w:rPr>
+        <w:lastRenderedPageBreak/>
         <w:t>Caso de Uso: Incluir Sistema de Elevadores</w:t>
       </w:r>
     </w:p>
@@ -3677,15 +4732,37 @@
         </w:rPr>
         <w:t xml:space="preserve">Administrador: </w:t>
       </w:r>
-      <w:bookmarkStart w:id="0" w:name="_GoBack"/>
-      <w:bookmarkEnd w:id="0"/>
-      <w:r>
-        <w:rPr>
-          <w:rFonts w:ascii="Arial" w:hAnsi="Arial" w:cs="Arial"/>
-          <w:sz w:val="24"/>
-          <w:szCs w:val="24"/>
-        </w:rPr>
-        <w:t>quer que os elevadores de um edifício</w:t>
+      <w:r>
+        <w:rPr>
+          <w:rFonts w:ascii="Arial" w:hAnsi="Arial" w:cs="Arial"/>
+          <w:sz w:val="24"/>
+          <w:szCs w:val="24"/>
+        </w:rPr>
+        <w:t xml:space="preserve">deseja </w:t>
+      </w:r>
+      <w:r>
+        <w:rPr>
+          <w:rFonts w:ascii="Arial" w:hAnsi="Arial" w:cs="Arial"/>
+          <w:sz w:val="24"/>
+          <w:szCs w:val="24"/>
+        </w:rPr>
+        <w:t>que os elevadores d</w:t>
+      </w:r>
+      <w:r>
+        <w:rPr>
+          <w:rFonts w:ascii="Arial" w:hAnsi="Arial" w:cs="Arial"/>
+          <w:sz w:val="24"/>
+          <w:szCs w:val="24"/>
+        </w:rPr>
+        <w:t>o</w:t>
+      </w:r>
+      <w:r>
+        <w:rPr>
+          <w:rFonts w:ascii="Arial" w:hAnsi="Arial" w:cs="Arial"/>
+          <w:sz w:val="24"/>
+          <w:szCs w:val="24"/>
+        </w:rPr>
+        <w:t xml:space="preserve"> edifício</w:t>
       </w:r>
       <w:r>
         <w:rPr>
@@ -3702,11 +4779,12 @@
           <w:sz w:val="24"/>
           <w:szCs w:val="24"/>
         </w:rPr>
-        <w:t>que</w:t>
-      </w:r>
-      <w:r>
-        <w:rPr>
-          <w:rFonts w:ascii="Arial" w:hAnsi="Arial" w:cs="Arial"/>
+        <w:t>recebam</w:t>
+      </w:r>
+      <w:r>
+        <w:rPr>
+          <w:rFonts w:ascii="Arial" w:hAnsi="Arial" w:cs="Arial"/>
+          <w:spacing w:val="-9"/>
           <w:sz w:val="24"/>
           <w:szCs w:val="24"/>
         </w:rPr>
@@ -3718,12 +4796,12 @@
           <w:sz w:val="24"/>
           <w:szCs w:val="24"/>
         </w:rPr>
-        <w:t>vai</w:t>
-      </w:r>
-      <w:r>
-        <w:rPr>
-          <w:rFonts w:ascii="Arial" w:hAnsi="Arial" w:cs="Arial"/>
-          <w:spacing w:val="-13"/>
+        <w:t>o</w:t>
+      </w:r>
+      <w:r>
+        <w:rPr>
+          <w:rFonts w:ascii="Arial" w:hAnsi="Arial" w:cs="Arial"/>
+          <w:spacing w:val="3"/>
           <w:sz w:val="24"/>
           <w:szCs w:val="24"/>
         </w:rPr>
@@ -3735,12 +4813,12 @@
           <w:sz w:val="24"/>
           <w:szCs w:val="24"/>
         </w:rPr>
-        <w:t>receber</w:t>
-      </w:r>
-      <w:r>
-        <w:rPr>
-          <w:rFonts w:ascii="Arial" w:hAnsi="Arial" w:cs="Arial"/>
-          <w:spacing w:val="-9"/>
+        <w:t>sistema</w:t>
+      </w:r>
+      <w:r>
+        <w:rPr>
+          <w:rFonts w:ascii="Arial" w:hAnsi="Arial" w:cs="Arial"/>
+          <w:spacing w:val="-10"/>
           <w:sz w:val="24"/>
           <w:szCs w:val="24"/>
         </w:rPr>
@@ -3752,12 +4830,12 @@
           <w:sz w:val="24"/>
           <w:szCs w:val="24"/>
         </w:rPr>
-        <w:t>o</w:t>
-      </w:r>
-      <w:r>
-        <w:rPr>
-          <w:rFonts w:ascii="Arial" w:hAnsi="Arial" w:cs="Arial"/>
-          <w:spacing w:val="3"/>
+        <w:t>Elevador Inteligente</w:t>
+      </w:r>
+      <w:r>
+        <w:rPr>
+          <w:rFonts w:ascii="Arial" w:hAnsi="Arial" w:cs="Arial"/>
+          <w:spacing w:val="1"/>
           <w:sz w:val="24"/>
           <w:szCs w:val="24"/>
         </w:rPr>
@@ -3766,15 +4844,24 @@
       <w:r>
         <w:rPr>
           <w:rFonts w:ascii="Arial" w:hAnsi="Arial" w:cs="Arial"/>
-          <w:sz w:val="24"/>
-          <w:szCs w:val="24"/>
-        </w:rPr>
-        <w:t>sistema</w:t>
-      </w:r>
-      <w:r>
-        <w:rPr>
-          <w:rFonts w:ascii="Arial" w:hAnsi="Arial" w:cs="Arial"/>
-          <w:spacing w:val="-10"/>
+          <w:spacing w:val="1"/>
+          <w:sz w:val="24"/>
+          <w:szCs w:val="24"/>
+        </w:rPr>
+        <w:t xml:space="preserve">e que </w:t>
+      </w:r>
+      <w:r>
+        <w:rPr>
+          <w:rFonts w:ascii="Arial" w:hAnsi="Arial" w:cs="Arial"/>
+          <w:sz w:val="24"/>
+          <w:szCs w:val="24"/>
+        </w:rPr>
+        <w:t>sejam</w:t>
+      </w:r>
+      <w:r>
+        <w:rPr>
+          <w:rFonts w:ascii="Arial" w:hAnsi="Arial" w:cs="Arial"/>
+          <w:spacing w:val="-7"/>
           <w:sz w:val="24"/>
           <w:szCs w:val="24"/>
         </w:rPr>
@@ -3786,12 +4873,12 @@
           <w:sz w:val="24"/>
           <w:szCs w:val="24"/>
         </w:rPr>
-        <w:t>Elevador Inteligente</w:t>
-      </w:r>
-      <w:r>
-        <w:rPr>
-          <w:rFonts w:ascii="Arial" w:hAnsi="Arial" w:cs="Arial"/>
-          <w:spacing w:val="1"/>
+        <w:t>devidamente</w:t>
+      </w:r>
+      <w:r>
+        <w:rPr>
+          <w:rFonts w:ascii="Arial" w:hAnsi="Arial" w:cs="Arial"/>
+          <w:spacing w:val="-19"/>
           <w:sz w:val="24"/>
           <w:szCs w:val="24"/>
         </w:rPr>
@@ -3803,12 +4890,29 @@
           <w:sz w:val="24"/>
           <w:szCs w:val="24"/>
         </w:rPr>
-        <w:t>sejam</w:t>
-      </w:r>
-      <w:r>
-        <w:rPr>
-          <w:rFonts w:ascii="Arial" w:hAnsi="Arial" w:cs="Arial"/>
-          <w:spacing w:val="-7"/>
+        <w:t>configurados</w:t>
+      </w:r>
+      <w:r>
+        <w:rPr>
+          <w:rFonts w:ascii="Arial" w:hAnsi="Arial" w:cs="Arial"/>
+          <w:sz w:val="24"/>
+          <w:szCs w:val="24"/>
+        </w:rPr>
+        <w:t>.</w:t>
+      </w:r>
+    </w:p>
+    <w:p>
+      <w:pPr>
+        <w:rPr>
+          <w:rFonts w:ascii="Arial" w:eastAsia="Times New Roman" w:hAnsi="Arial" w:cs="Arial"/>
+          <w:sz w:val="24"/>
+          <w:szCs w:val="24"/>
+        </w:rPr>
+      </w:pPr>
+      <w:r>
+        <w:rPr>
+          <w:rFonts w:ascii="Arial" w:hAnsi="Arial" w:cs="Arial"/>
+          <w:spacing w:val="-124"/>
           <w:sz w:val="24"/>
           <w:szCs w:val="24"/>
         </w:rPr>
@@ -3817,10 +4921,430 @@
       <w:r>
         <w:rPr>
           <w:rFonts w:ascii="Arial" w:hAnsi="Arial" w:cs="Arial"/>
-          <w:sz w:val="24"/>
-          <w:szCs w:val="24"/>
-        </w:rPr>
-        <w:t>devidamente</w:t>
+          <w:b/>
+          <w:sz w:val="24"/>
+          <w:szCs w:val="24"/>
+        </w:rPr>
+        <w:t>Mantenedor</w:t>
+      </w:r>
+      <w:r>
+        <w:rPr>
+          <w:rFonts w:ascii="Arial" w:hAnsi="Arial" w:cs="Arial"/>
+          <w:sz w:val="24"/>
+          <w:szCs w:val="24"/>
+        </w:rPr>
+        <w:t>: deseja que os elevadores estejam cadastrados</w:t>
+      </w:r>
+      <w:r>
+        <w:rPr>
+          <w:rFonts w:ascii="Arial" w:hAnsi="Arial" w:cs="Arial"/>
+          <w:spacing w:val="-48"/>
+          <w:sz w:val="24"/>
+          <w:szCs w:val="24"/>
+        </w:rPr>
+        <w:t xml:space="preserve"> </w:t>
+      </w:r>
+      <w:r>
+        <w:rPr>
+          <w:rFonts w:ascii="Arial" w:hAnsi="Arial" w:cs="Arial"/>
+          <w:sz w:val="24"/>
+          <w:szCs w:val="24"/>
+        </w:rPr>
+        <w:t>no sistema para possibilitar a atividade de</w:t>
+      </w:r>
+      <w:r>
+        <w:rPr>
+          <w:rFonts w:ascii="Arial" w:hAnsi="Arial" w:cs="Arial"/>
+          <w:spacing w:val="-48"/>
+          <w:sz w:val="24"/>
+          <w:szCs w:val="24"/>
+        </w:rPr>
+        <w:t xml:space="preserve"> </w:t>
+      </w:r>
+      <w:r>
+        <w:rPr>
+          <w:rFonts w:ascii="Arial" w:hAnsi="Arial" w:cs="Arial"/>
+          <w:sz w:val="24"/>
+          <w:szCs w:val="24"/>
+        </w:rPr>
+        <w:t>manutenção.</w:t>
+      </w:r>
+    </w:p>
+    <w:p>
+      <w:pPr>
+        <w:rPr>
+          <w:rFonts w:ascii="Arial" w:hAnsi="Arial" w:cs="Arial"/>
+          <w:sz w:val="24"/>
+          <w:szCs w:val="24"/>
+        </w:rPr>
+      </w:pPr>
+      <w:r>
+        <w:rPr>
+          <w:rFonts w:ascii="Arial" w:hAnsi="Arial" w:cs="Arial"/>
+          <w:b/>
+          <w:sz w:val="24"/>
+          <w:szCs w:val="24"/>
+        </w:rPr>
+        <w:t xml:space="preserve">Pré-condições: </w:t>
+      </w:r>
+      <w:r>
+        <w:rPr>
+          <w:rFonts w:ascii="Arial" w:hAnsi="Arial" w:cs="Arial"/>
+          <w:sz w:val="24"/>
+          <w:szCs w:val="24"/>
+        </w:rPr>
+        <w:t>Os elevadores estão previamente</w:t>
+      </w:r>
+      <w:r>
+        <w:rPr>
+          <w:rFonts w:ascii="Arial" w:hAnsi="Arial" w:cs="Arial"/>
+          <w:spacing w:val="-34"/>
+          <w:sz w:val="24"/>
+          <w:szCs w:val="24"/>
+        </w:rPr>
+        <w:t xml:space="preserve"> </w:t>
+      </w:r>
+      <w:r>
+        <w:rPr>
+          <w:rFonts w:ascii="Arial" w:hAnsi="Arial" w:cs="Arial"/>
+          <w:sz w:val="24"/>
+          <w:szCs w:val="24"/>
+        </w:rPr>
+        <w:t>instalados (fisicamente)</w:t>
+      </w:r>
+      <w:r>
+        <w:rPr>
+          <w:rFonts w:ascii="Arial" w:hAnsi="Arial" w:cs="Arial"/>
+          <w:spacing w:val="-18"/>
+          <w:sz w:val="24"/>
+          <w:szCs w:val="24"/>
+        </w:rPr>
+        <w:t xml:space="preserve"> </w:t>
+      </w:r>
+      <w:r>
+        <w:rPr>
+          <w:rFonts w:ascii="Arial" w:hAnsi="Arial" w:cs="Arial"/>
+          <w:sz w:val="24"/>
+          <w:szCs w:val="24"/>
+        </w:rPr>
+        <w:t>no</w:t>
+      </w:r>
+      <w:r>
+        <w:rPr>
+          <w:rFonts w:ascii="Arial" w:hAnsi="Arial" w:cs="Arial"/>
+          <w:spacing w:val="-2"/>
+          <w:sz w:val="24"/>
+          <w:szCs w:val="24"/>
+        </w:rPr>
+        <w:t xml:space="preserve"> </w:t>
+      </w:r>
+      <w:r>
+        <w:rPr>
+          <w:rFonts w:ascii="Arial" w:hAnsi="Arial" w:cs="Arial"/>
+          <w:sz w:val="24"/>
+          <w:szCs w:val="24"/>
+        </w:rPr>
+        <w:t>edifício</w:t>
+      </w:r>
+      <w:r>
+        <w:rPr>
+          <w:rFonts w:ascii="Arial" w:hAnsi="Arial" w:cs="Arial"/>
+          <w:spacing w:val="-22"/>
+          <w:sz w:val="24"/>
+          <w:szCs w:val="24"/>
+        </w:rPr>
+        <w:t xml:space="preserve">. </w:t>
+      </w:r>
+      <w:r>
+        <w:rPr>
+          <w:rFonts w:ascii="Arial" w:hAnsi="Arial" w:cs="Arial"/>
+          <w:sz w:val="24"/>
+          <w:szCs w:val="24"/>
+        </w:rPr>
+        <w:t xml:space="preserve">O mantenedor </w:t>
+      </w:r>
+      <w:r>
+        <w:rPr>
+          <w:rFonts w:ascii="Arial" w:hAnsi="Arial" w:cs="Arial"/>
+          <w:sz w:val="24"/>
+          <w:szCs w:val="24"/>
+        </w:rPr>
+        <w:t>está cadastrado no sistema</w:t>
+      </w:r>
+      <w:r>
+        <w:rPr>
+          <w:rFonts w:ascii="Arial" w:hAnsi="Arial" w:cs="Arial"/>
+          <w:sz w:val="24"/>
+          <w:szCs w:val="24"/>
+        </w:rPr>
+        <w:t>.</w:t>
+      </w:r>
+    </w:p>
+    <w:p>
+      <w:pPr>
+        <w:rPr>
+          <w:rFonts w:ascii="Arial" w:hAnsi="Arial" w:cs="Arial"/>
+          <w:sz w:val="24"/>
+          <w:szCs w:val="24"/>
+        </w:rPr>
+      </w:pPr>
+      <w:r>
+        <w:rPr>
+          <w:rFonts w:ascii="Arial" w:hAnsi="Arial" w:cs="Arial"/>
+          <w:b/>
+          <w:sz w:val="24"/>
+          <w:szCs w:val="24"/>
+        </w:rPr>
+        <w:t xml:space="preserve">Pós-condições: </w:t>
+      </w:r>
+      <w:r>
+        <w:rPr>
+          <w:rFonts w:ascii="Arial" w:hAnsi="Arial" w:cs="Arial"/>
+          <w:sz w:val="24"/>
+          <w:szCs w:val="24"/>
+        </w:rPr>
+        <w:t>Os dados do conjunto de elevadores do edifício</w:t>
+      </w:r>
+      <w:r>
+        <w:rPr>
+          <w:rFonts w:ascii="Arial" w:hAnsi="Arial" w:cs="Arial"/>
+          <w:spacing w:val="-21"/>
+          <w:sz w:val="24"/>
+          <w:szCs w:val="24"/>
+        </w:rPr>
+        <w:t xml:space="preserve"> </w:t>
+      </w:r>
+      <w:r>
+        <w:rPr>
+          <w:rFonts w:ascii="Arial" w:hAnsi="Arial" w:cs="Arial"/>
+          <w:sz w:val="24"/>
+          <w:szCs w:val="24"/>
+        </w:rPr>
+        <w:t>são</w:t>
+      </w:r>
+      <w:r>
+        <w:rPr>
+          <w:rFonts w:ascii="Arial" w:hAnsi="Arial" w:cs="Arial"/>
+          <w:sz w:val="24"/>
+          <w:szCs w:val="24"/>
+        </w:rPr>
+        <w:t xml:space="preserve"> </w:t>
+      </w:r>
+      <w:r>
+        <w:rPr>
+          <w:rFonts w:ascii="Arial" w:hAnsi="Arial" w:cs="Arial"/>
+          <w:sz w:val="24"/>
+          <w:szCs w:val="24"/>
+        </w:rPr>
+        <w:t>incluídos no sistema</w:t>
+      </w:r>
+      <w:r>
+        <w:rPr>
+          <w:rFonts w:ascii="Arial" w:hAnsi="Arial" w:cs="Arial"/>
+          <w:spacing w:val="-11"/>
+          <w:sz w:val="24"/>
+          <w:szCs w:val="24"/>
+        </w:rPr>
+        <w:t xml:space="preserve"> </w:t>
+      </w:r>
+      <w:r>
+        <w:rPr>
+          <w:rFonts w:ascii="Arial" w:hAnsi="Arial" w:cs="Arial"/>
+          <w:spacing w:val="-4"/>
+          <w:sz w:val="24"/>
+          <w:szCs w:val="24"/>
+        </w:rPr>
+        <w:t>de Elevadores Inteligentes</w:t>
+      </w:r>
+      <w:r>
+        <w:rPr>
+          <w:rFonts w:ascii="Arial" w:hAnsi="Arial" w:cs="Arial"/>
+          <w:spacing w:val="-4"/>
+          <w:sz w:val="24"/>
+          <w:szCs w:val="24"/>
+        </w:rPr>
+        <w:t>.</w:t>
+      </w:r>
+    </w:p>
+    <w:p>
+      <w:pPr>
+        <w:rPr>
+          <w:rFonts w:ascii="Arial" w:eastAsia="Times New Roman" w:hAnsi="Arial" w:cs="Arial"/>
+          <w:sz w:val="24"/>
+          <w:szCs w:val="24"/>
+        </w:rPr>
+      </w:pPr>
+      <w:r>
+        <w:rPr>
+          <w:rFonts w:ascii="Arial" w:hAnsi="Arial" w:cs="Arial"/>
+          <w:b/>
+          <w:sz w:val="24"/>
+          <w:szCs w:val="24"/>
+        </w:rPr>
+        <w:t>Cenário para o Sucesso:</w:t>
+      </w:r>
+    </w:p>
+    <w:p>
+      <w:pPr>
+        <w:rPr>
+          <w:rFonts w:ascii="Arial" w:hAnsi="Arial" w:cs="Arial"/>
+          <w:sz w:val="24"/>
+          <w:szCs w:val="24"/>
+        </w:rPr>
+      </w:pPr>
+      <w:r>
+        <w:rPr>
+          <w:rFonts w:ascii="Arial" w:hAnsi="Arial" w:cs="Arial"/>
+          <w:sz w:val="24"/>
+          <w:szCs w:val="24"/>
+        </w:rPr>
+        <w:t>O mantenedor insere a quantidade de andares do edifício.</w:t>
+      </w:r>
+    </w:p>
+    <w:p>
+      <w:pPr>
+        <w:rPr>
+          <w:rFonts w:ascii="Arial" w:hAnsi="Arial" w:cs="Arial"/>
+          <w:sz w:val="24"/>
+          <w:szCs w:val="24"/>
+        </w:rPr>
+      </w:pPr>
+      <w:r>
+        <w:rPr>
+          <w:rFonts w:ascii="Arial" w:hAnsi="Arial" w:cs="Arial"/>
+          <w:sz w:val="24"/>
+          <w:szCs w:val="24"/>
+        </w:rPr>
+        <w:t>O mantenedor insere a quantidade de elevadores por andar.</w:t>
+      </w:r>
+    </w:p>
+    <w:p>
+      <w:pPr>
+        <w:rPr>
+          <w:rFonts w:ascii="Arial" w:hAnsi="Arial" w:cs="Arial"/>
+          <w:sz w:val="24"/>
+          <w:szCs w:val="24"/>
+        </w:rPr>
+      </w:pPr>
+      <w:r>
+        <w:rPr>
+          <w:rFonts w:ascii="Arial" w:hAnsi="Arial" w:cs="Arial"/>
+          <w:sz w:val="24"/>
+          <w:szCs w:val="24"/>
+        </w:rPr>
+        <w:t xml:space="preserve">O mantenedor </w:t>
+      </w:r>
+      <w:r>
+        <w:rPr>
+          <w:rFonts w:ascii="Arial" w:hAnsi="Arial" w:cs="Arial"/>
+          <w:sz w:val="24"/>
+          <w:szCs w:val="24"/>
+        </w:rPr>
+        <w:t xml:space="preserve">define e </w:t>
+      </w:r>
+      <w:r>
+        <w:rPr>
+          <w:rFonts w:ascii="Arial" w:hAnsi="Arial" w:cs="Arial"/>
+          <w:sz w:val="24"/>
+          <w:szCs w:val="24"/>
+        </w:rPr>
+        <w:t>informa os andares atendidos por cada elevador.</w:t>
+      </w:r>
+    </w:p>
+    <w:p>
+      <w:pPr>
+        <w:rPr>
+          <w:rFonts w:ascii="Arial" w:hAnsi="Arial" w:cs="Arial"/>
+          <w:sz w:val="24"/>
+          <w:szCs w:val="24"/>
+        </w:rPr>
+      </w:pPr>
+      <w:r>
+        <w:rPr>
+          <w:rFonts w:ascii="Arial" w:hAnsi="Arial" w:cs="Arial"/>
+          <w:sz w:val="24"/>
+          <w:szCs w:val="24"/>
+        </w:rPr>
+        <w:t>O sistema realiza a operação de inclusão desejada.</w:t>
+      </w:r>
+    </w:p>
+    <w:p>
+      <w:pPr>
+        <w:rPr>
+          <w:rFonts w:ascii="Arial" w:eastAsia="Times New Roman" w:hAnsi="Arial" w:cs="Arial"/>
+          <w:b/>
+          <w:sz w:val="24"/>
+          <w:szCs w:val="24"/>
+        </w:rPr>
+      </w:pPr>
+      <w:r>
+        <w:rPr>
+          <w:rFonts w:ascii="Arial" w:hAnsi="Arial" w:cs="Arial"/>
+          <w:b/>
+          <w:sz w:val="24"/>
+          <w:szCs w:val="24"/>
+        </w:rPr>
+        <w:t>Fluxos</w:t>
+      </w:r>
+      <w:r>
+        <w:rPr>
+          <w:rFonts w:ascii="Arial" w:hAnsi="Arial" w:cs="Arial"/>
+          <w:b/>
+          <w:spacing w:val="-27"/>
+          <w:sz w:val="24"/>
+          <w:szCs w:val="24"/>
+        </w:rPr>
+        <w:t xml:space="preserve"> </w:t>
+      </w:r>
+      <w:r>
+        <w:rPr>
+          <w:rFonts w:ascii="Arial" w:hAnsi="Arial" w:cs="Arial"/>
+          <w:b/>
+          <w:sz w:val="24"/>
+          <w:szCs w:val="24"/>
+        </w:rPr>
+        <w:t>Alternativos</w:t>
+      </w:r>
+    </w:p>
+    <w:p>
+      <w:pPr>
+        <w:pStyle w:val="PargrafodaLista"/>
+        <w:numPr>
+          <w:ilvl w:val="0"/>
+          <w:numId w:val="13"/>
+        </w:numPr>
+        <w:rPr>
+          <w:rFonts w:ascii="Arial" w:hAnsi="Arial" w:cs="Arial"/>
+          <w:sz w:val="24"/>
+          <w:szCs w:val="24"/>
+        </w:rPr>
+      </w:pPr>
+      <w:r>
+        <w:rPr>
+          <w:rFonts w:ascii="Arial" w:hAnsi="Arial" w:cs="Arial"/>
+          <w:sz w:val="24"/>
+          <w:szCs w:val="24"/>
+          <w:lang w:val="pt-BR"/>
+        </w:rPr>
+        <w:t xml:space="preserve">O mantenedor </w:t>
+      </w:r>
+      <w:r>
+        <w:rPr>
+          <w:rFonts w:ascii="Arial" w:hAnsi="Arial" w:cs="Arial"/>
+          <w:sz w:val="24"/>
+          <w:szCs w:val="24"/>
+          <w:lang w:val="pt-BR"/>
+        </w:rPr>
+        <w:t>inseri</w:t>
+      </w:r>
+      <w:r>
+        <w:rPr>
+          <w:rFonts w:ascii="Arial" w:hAnsi="Arial" w:cs="Arial"/>
+          <w:sz w:val="24"/>
+          <w:szCs w:val="24"/>
+          <w:lang w:val="pt-BR"/>
+        </w:rPr>
+        <w:t xml:space="preserve"> um valor</w:t>
       </w:r>
       <w:r>
         <w:rPr>
@@ -3828,6 +5352,7 @@
           <w:spacing w:val="-19"/>
           <w:sz w:val="24"/>
           <w:szCs w:val="24"/>
+          <w:lang w:val="pt-BR"/>
         </w:rPr>
         <w:t xml:space="preserve"> </w:t>
       </w:r>
@@ -3836,12 +5361,26 @@
           <w:rFonts w:ascii="Arial" w:hAnsi="Arial" w:cs="Arial"/>
           <w:sz w:val="24"/>
           <w:szCs w:val="24"/>
-        </w:rPr>
-        <w:t>registrados.</w:t>
-      </w:r>
-    </w:p>
-    <w:p>
-      <w:pPr>
+          <w:lang w:val="pt-BR"/>
+        </w:rPr>
+        <w:t>inválido</w:t>
+      </w:r>
+      <w:r>
+        <w:rPr>
+          <w:rFonts w:ascii="Arial" w:hAnsi="Arial" w:cs="Arial"/>
+          <w:sz w:val="24"/>
+          <w:szCs w:val="24"/>
+        </w:rPr>
+        <w:t>.</w:t>
+      </w:r>
+    </w:p>
+    <w:p>
+      <w:pPr>
+        <w:pStyle w:val="PargrafodaLista"/>
+        <w:numPr>
+          <w:ilvl w:val="0"/>
+          <w:numId w:val="13"/>
+        </w:numPr>
         <w:rPr>
           <w:rFonts w:ascii="Arial" w:eastAsia="Times New Roman" w:hAnsi="Arial" w:cs="Arial"/>
           <w:sz w:val="24"/>
@@ -3850,8 +5389,15 @@
       </w:pPr>
       <w:r>
         <w:rPr>
-          <w:rFonts w:ascii="Arial" w:hAnsi="Arial" w:cs="Arial"/>
-          <w:spacing w:val="-124"/>
+          <w:rFonts w:ascii="Arial" w:eastAsia="Times New Roman" w:hAnsi="Arial" w:cs="Arial"/>
+          <w:sz w:val="24"/>
+          <w:szCs w:val="24"/>
+        </w:rPr>
+        <w:t>O sistema exibe uma mensagem de erro e solicita que tente</w:t>
+      </w:r>
+      <w:r>
+        <w:rPr>
+          <w:rFonts w:ascii="Arial" w:eastAsia="Times New Roman" w:hAnsi="Arial" w:cs="Arial"/>
           <w:sz w:val="24"/>
           <w:szCs w:val="24"/>
         </w:rPr>
@@ -3859,1283 +5405,29 @@
       </w:r>
       <w:r>
         <w:rPr>
-          <w:rFonts w:ascii="Arial" w:hAnsi="Arial" w:cs="Arial"/>
-          <w:b/>
-          <w:sz w:val="24"/>
-          <w:szCs w:val="24"/>
-        </w:rPr>
-        <w:t>Mantenedor</w:t>
-      </w:r>
-      <w:r>
-        <w:rPr>
-          <w:rFonts w:ascii="Arial" w:hAnsi="Arial" w:cs="Arial"/>
-          <w:sz w:val="24"/>
-          <w:szCs w:val="24"/>
-        </w:rPr>
-        <w:t>: deseja que os elevadores estejam cadastrados</w:t>
-      </w:r>
-      <w:r>
-        <w:rPr>
-          <w:rFonts w:ascii="Arial" w:hAnsi="Arial" w:cs="Arial"/>
-          <w:spacing w:val="-48"/>
-          <w:sz w:val="24"/>
-          <w:szCs w:val="24"/>
-        </w:rPr>
-        <w:t xml:space="preserve"> </w:t>
-      </w:r>
-      <w:r>
-        <w:rPr>
-          <w:rFonts w:ascii="Arial" w:hAnsi="Arial" w:cs="Arial"/>
-          <w:sz w:val="24"/>
-          <w:szCs w:val="24"/>
-        </w:rPr>
-        <w:t>no sistema para possibilitar a atividade de</w:t>
-      </w:r>
-      <w:r>
-        <w:rPr>
-          <w:rFonts w:ascii="Arial" w:hAnsi="Arial" w:cs="Arial"/>
-          <w:spacing w:val="-48"/>
-          <w:sz w:val="24"/>
-          <w:szCs w:val="24"/>
-        </w:rPr>
-        <w:t xml:space="preserve"> </w:t>
-      </w:r>
-      <w:r>
-        <w:rPr>
-          <w:rFonts w:ascii="Arial" w:hAnsi="Arial" w:cs="Arial"/>
-          <w:sz w:val="24"/>
-          <w:szCs w:val="24"/>
-        </w:rPr>
-        <w:t>manutenção.</w:t>
-      </w:r>
-    </w:p>
-    <w:p>
-      <w:pPr>
-        <w:rPr>
-          <w:rFonts w:ascii="Arial" w:hAnsi="Arial" w:cs="Arial"/>
-          <w:sz w:val="24"/>
-          <w:szCs w:val="24"/>
-        </w:rPr>
-      </w:pPr>
-      <w:r>
-        <w:rPr>
-          <w:rFonts w:ascii="Arial" w:hAnsi="Arial" w:cs="Arial"/>
-          <w:b/>
-          <w:sz w:val="24"/>
-          <w:szCs w:val="24"/>
-        </w:rPr>
-        <w:t xml:space="preserve">Pré-condições: </w:t>
-      </w:r>
-      <w:r>
-        <w:rPr>
-          <w:rFonts w:ascii="Arial" w:hAnsi="Arial" w:cs="Arial"/>
-          <w:sz w:val="24"/>
-          <w:szCs w:val="24"/>
-        </w:rPr>
-        <w:t>Os elevadores estão previamente</w:t>
-      </w:r>
-      <w:r>
-        <w:rPr>
-          <w:rFonts w:ascii="Arial" w:hAnsi="Arial" w:cs="Arial"/>
-          <w:spacing w:val="-34"/>
-          <w:sz w:val="24"/>
-          <w:szCs w:val="24"/>
-        </w:rPr>
-        <w:t xml:space="preserve"> </w:t>
-      </w:r>
-      <w:r>
-        <w:rPr>
-          <w:rFonts w:ascii="Arial" w:hAnsi="Arial" w:cs="Arial"/>
-          <w:sz w:val="24"/>
-          <w:szCs w:val="24"/>
-        </w:rPr>
-        <w:t>instalados (fisicamente)</w:t>
-      </w:r>
-      <w:r>
-        <w:rPr>
-          <w:rFonts w:ascii="Arial" w:hAnsi="Arial" w:cs="Arial"/>
-          <w:spacing w:val="-18"/>
-          <w:sz w:val="24"/>
-          <w:szCs w:val="24"/>
-        </w:rPr>
-        <w:t xml:space="preserve"> </w:t>
-      </w:r>
-      <w:r>
-        <w:rPr>
-          <w:rFonts w:ascii="Arial" w:hAnsi="Arial" w:cs="Arial"/>
-          <w:sz w:val="24"/>
-          <w:szCs w:val="24"/>
-        </w:rPr>
-        <w:t>no</w:t>
-      </w:r>
-      <w:r>
-        <w:rPr>
-          <w:rFonts w:ascii="Arial" w:hAnsi="Arial" w:cs="Arial"/>
-          <w:spacing w:val="-2"/>
-          <w:sz w:val="24"/>
-          <w:szCs w:val="24"/>
-        </w:rPr>
-        <w:t xml:space="preserve"> </w:t>
-      </w:r>
-      <w:r>
-        <w:rPr>
-          <w:rFonts w:ascii="Arial" w:hAnsi="Arial" w:cs="Arial"/>
-          <w:sz w:val="24"/>
-          <w:szCs w:val="24"/>
-        </w:rPr>
-        <w:t>edifício</w:t>
-      </w:r>
-      <w:r>
-        <w:rPr>
-          <w:rFonts w:ascii="Arial" w:hAnsi="Arial" w:cs="Arial"/>
-          <w:spacing w:val="-22"/>
-          <w:sz w:val="24"/>
-          <w:szCs w:val="24"/>
-        </w:rPr>
-        <w:t xml:space="preserve">. </w:t>
-      </w:r>
-      <w:r>
-        <w:rPr>
-          <w:rFonts w:ascii="Arial" w:hAnsi="Arial" w:cs="Arial"/>
-          <w:sz w:val="24"/>
-          <w:szCs w:val="24"/>
-        </w:rPr>
-        <w:t xml:space="preserve">O mantenedor </w:t>
-      </w:r>
-      <w:r>
-        <w:rPr>
-          <w:rFonts w:ascii="Arial" w:hAnsi="Arial" w:cs="Arial"/>
-          <w:sz w:val="24"/>
-          <w:szCs w:val="24"/>
-        </w:rPr>
-        <w:t>está cadastrado no sistema</w:t>
-      </w:r>
-      <w:r>
-        <w:rPr>
-          <w:rFonts w:ascii="Arial" w:hAnsi="Arial" w:cs="Arial"/>
-          <w:sz w:val="24"/>
-          <w:szCs w:val="24"/>
-        </w:rPr>
-        <w:t>.</w:t>
-      </w:r>
-    </w:p>
-    <w:p>
-      <w:pPr>
-        <w:rPr>
-          <w:rFonts w:ascii="Arial" w:hAnsi="Arial" w:cs="Arial"/>
-          <w:sz w:val="24"/>
-          <w:szCs w:val="24"/>
-        </w:rPr>
-      </w:pPr>
-      <w:r>
-        <w:rPr>
-          <w:rFonts w:ascii="Arial" w:hAnsi="Arial" w:cs="Arial"/>
-          <w:b/>
-          <w:sz w:val="24"/>
-          <w:szCs w:val="24"/>
-        </w:rPr>
-        <w:t xml:space="preserve">Pós-condições: </w:t>
-      </w:r>
-      <w:r>
-        <w:rPr>
-          <w:rFonts w:ascii="Arial" w:hAnsi="Arial" w:cs="Arial"/>
-          <w:sz w:val="24"/>
-          <w:szCs w:val="24"/>
-        </w:rPr>
-        <w:t>Os dados do conjunto de elevadores do edifício</w:t>
-      </w:r>
-      <w:r>
-        <w:rPr>
-          <w:rFonts w:ascii="Arial" w:hAnsi="Arial" w:cs="Arial"/>
-          <w:spacing w:val="-21"/>
-          <w:sz w:val="24"/>
-          <w:szCs w:val="24"/>
-        </w:rPr>
-        <w:t xml:space="preserve"> </w:t>
-      </w:r>
-      <w:r>
-        <w:rPr>
-          <w:rFonts w:ascii="Arial" w:hAnsi="Arial" w:cs="Arial"/>
-          <w:sz w:val="24"/>
-          <w:szCs w:val="24"/>
-        </w:rPr>
-        <w:t>são</w:t>
-      </w:r>
-      <w:r>
-        <w:rPr>
-          <w:rFonts w:ascii="Arial" w:hAnsi="Arial" w:cs="Arial"/>
-          <w:sz w:val="24"/>
-          <w:szCs w:val="24"/>
-        </w:rPr>
-        <w:t xml:space="preserve"> </w:t>
-      </w:r>
-      <w:r>
-        <w:rPr>
-          <w:rFonts w:ascii="Arial" w:hAnsi="Arial" w:cs="Arial"/>
-          <w:sz w:val="24"/>
-          <w:szCs w:val="24"/>
-        </w:rPr>
-        <w:t>incluídos no sistema</w:t>
-      </w:r>
-      <w:r>
-        <w:rPr>
-          <w:rFonts w:ascii="Arial" w:hAnsi="Arial" w:cs="Arial"/>
-          <w:spacing w:val="-11"/>
-          <w:sz w:val="24"/>
-          <w:szCs w:val="24"/>
-        </w:rPr>
-        <w:t xml:space="preserve"> </w:t>
-      </w:r>
-      <w:r>
-        <w:rPr>
-          <w:rFonts w:ascii="Arial" w:hAnsi="Arial" w:cs="Arial"/>
-          <w:spacing w:val="-4"/>
-          <w:sz w:val="24"/>
-          <w:szCs w:val="24"/>
-        </w:rPr>
-        <w:t>EI.</w:t>
-      </w:r>
-    </w:p>
-    <w:p>
-      <w:pPr>
-        <w:rPr>
-          <w:rFonts w:ascii="Arial" w:hAnsi="Arial" w:cs="Arial"/>
-          <w:b/>
-          <w:bCs/>
-          <w:sz w:val="24"/>
-          <w:szCs w:val="24"/>
-        </w:rPr>
-      </w:pPr>
-      <w:r>
-        <w:rPr>
-          <w:rFonts w:ascii="Arial" w:hAnsi="Arial" w:cs="Arial"/>
-          <w:sz w:val="24"/>
-          <w:szCs w:val="24"/>
-        </w:rPr>
-        <w:t>Cenário de Sucesso</w:t>
-      </w:r>
-      <w:r>
-        <w:rPr>
-          <w:rFonts w:ascii="Arial" w:hAnsi="Arial" w:cs="Arial"/>
-          <w:spacing w:val="-16"/>
-          <w:sz w:val="24"/>
-          <w:szCs w:val="24"/>
-        </w:rPr>
-        <w:t xml:space="preserve"> </w:t>
-      </w:r>
-      <w:r>
-        <w:rPr>
-          <w:rFonts w:ascii="Arial" w:hAnsi="Arial" w:cs="Arial"/>
-          <w:sz w:val="24"/>
-          <w:szCs w:val="24"/>
-        </w:rPr>
-        <w:t>Principal:</w:t>
-      </w:r>
-    </w:p>
-    <w:p>
-      <w:pPr>
-        <w:rPr>
-          <w:rFonts w:ascii="Arial" w:hAnsi="Arial" w:cs="Arial"/>
-          <w:sz w:val="24"/>
-          <w:szCs w:val="24"/>
-        </w:rPr>
-      </w:pPr>
-      <w:r>
-        <w:rPr>
-          <w:rFonts w:ascii="Arial" w:hAnsi="Arial" w:cs="Arial"/>
-          <w:sz w:val="24"/>
-          <w:szCs w:val="24"/>
-        </w:rPr>
-        <w:t>O mantenedor insere a quantidade de andares do edifício.</w:t>
-      </w:r>
-    </w:p>
-    <w:p>
-      <w:pPr>
-        <w:rPr>
-          <w:rFonts w:ascii="Arial" w:hAnsi="Arial" w:cs="Arial"/>
-          <w:sz w:val="24"/>
-          <w:szCs w:val="24"/>
-        </w:rPr>
-      </w:pPr>
-      <w:r>
-        <w:rPr>
-          <w:rFonts w:ascii="Arial" w:hAnsi="Arial" w:cs="Arial"/>
-          <w:sz w:val="24"/>
-          <w:szCs w:val="24"/>
-        </w:rPr>
-        <w:lastRenderedPageBreak/>
-        <w:t>O mantenedor insere a quantidade de elevadores por andar.</w:t>
-      </w:r>
-    </w:p>
-    <w:p>
-      <w:pPr>
-        <w:rPr>
-          <w:rFonts w:ascii="Arial" w:hAnsi="Arial" w:cs="Arial"/>
-          <w:sz w:val="24"/>
-          <w:szCs w:val="24"/>
-        </w:rPr>
-      </w:pPr>
-      <w:r>
-        <w:rPr>
-          <w:rFonts w:ascii="Arial" w:hAnsi="Arial" w:cs="Arial"/>
-          <w:sz w:val="24"/>
-          <w:szCs w:val="24"/>
-        </w:rPr>
-        <w:t>O mantenedor informa os andares atendidos por cada elevador.</w:t>
-      </w:r>
-    </w:p>
-    <w:p>
-      <w:pPr>
-        <w:rPr>
-          <w:rFonts w:ascii="Arial" w:hAnsi="Arial" w:cs="Arial"/>
-          <w:sz w:val="24"/>
-          <w:szCs w:val="24"/>
-        </w:rPr>
-      </w:pPr>
-      <w:r>
-        <w:rPr>
-          <w:rFonts w:ascii="Arial" w:hAnsi="Arial" w:cs="Arial"/>
-          <w:sz w:val="24"/>
-          <w:szCs w:val="24"/>
-        </w:rPr>
-        <w:t>O sistema realiza a operação de inclusão desejada.</w:t>
-      </w:r>
-    </w:p>
-    <w:p>
-      <w:pPr>
-        <w:rPr>
-          <w:rFonts w:ascii="Arial" w:hAnsi="Arial" w:cs="Arial"/>
-          <w:b/>
-          <w:bCs/>
-          <w:sz w:val="24"/>
-          <w:szCs w:val="24"/>
-        </w:rPr>
-      </w:pPr>
-      <w:r>
-        <w:rPr>
-          <w:rFonts w:ascii="Arial" w:hAnsi="Arial" w:cs="Arial"/>
-          <w:sz w:val="24"/>
-          <w:szCs w:val="24"/>
-        </w:rPr>
-        <w:t>Fluxos</w:t>
-      </w:r>
-      <w:r>
-        <w:rPr>
-          <w:rFonts w:ascii="Arial" w:hAnsi="Arial" w:cs="Arial"/>
-          <w:spacing w:val="-40"/>
-          <w:sz w:val="24"/>
-          <w:szCs w:val="24"/>
-        </w:rPr>
-        <w:t xml:space="preserve"> </w:t>
-      </w:r>
-      <w:r>
-        <w:rPr>
-          <w:rFonts w:ascii="Arial" w:hAnsi="Arial" w:cs="Arial"/>
-          <w:sz w:val="24"/>
-          <w:szCs w:val="24"/>
-        </w:rPr>
-        <w:t>Alternativos</w:t>
-      </w:r>
-    </w:p>
-    <w:p>
-      <w:pPr>
-        <w:rPr>
-          <w:rFonts w:ascii="Arial" w:hAnsi="Arial" w:cs="Arial"/>
-          <w:sz w:val="24"/>
-          <w:szCs w:val="24"/>
-        </w:rPr>
-      </w:pPr>
-      <w:r>
-        <w:rPr>
-          <w:rFonts w:ascii="Arial" w:hAnsi="Arial" w:cs="Arial"/>
-          <w:sz w:val="24"/>
-          <w:szCs w:val="24"/>
-        </w:rPr>
-        <w:t>1, 2 ou 3. O mantenedor entra com um valor</w:t>
-      </w:r>
-      <w:r>
-        <w:rPr>
-          <w:rFonts w:ascii="Arial" w:hAnsi="Arial" w:cs="Arial"/>
-          <w:spacing w:val="-19"/>
-          <w:sz w:val="24"/>
-          <w:szCs w:val="24"/>
-        </w:rPr>
-        <w:t xml:space="preserve"> </w:t>
-      </w:r>
-      <w:r>
-        <w:rPr>
-          <w:rFonts w:ascii="Arial" w:hAnsi="Arial" w:cs="Arial"/>
-          <w:sz w:val="24"/>
-          <w:szCs w:val="24"/>
-        </w:rPr>
-        <w:t>inválido.</w:t>
-      </w:r>
-    </w:p>
-    <w:p>
-      <w:pPr>
-        <w:rPr>
           <w:rFonts w:ascii="Arial" w:eastAsia="Times New Roman" w:hAnsi="Arial" w:cs="Arial"/>
           <w:sz w:val="24"/>
           <w:szCs w:val="24"/>
         </w:rPr>
-      </w:pPr>
-      <w:r>
-        <w:rPr>
-          <w:rFonts w:ascii="Arial" w:eastAsia="Times New Roman" w:hAnsi="Arial" w:cs="Arial"/>
-          <w:sz w:val="24"/>
-          <w:szCs w:val="24"/>
-        </w:rPr>
-        <w:t>O sistema exibe uma mensagem de erro e solicita que tente</w:t>
-      </w:r>
-      <w:r>
-        <w:rPr>
-          <w:rFonts w:ascii="Arial" w:eastAsia="Times New Roman" w:hAnsi="Arial" w:cs="Arial"/>
-          <w:sz w:val="24"/>
-          <w:szCs w:val="24"/>
-        </w:rPr>
-        <w:t xml:space="preserve"> </w:t>
-      </w:r>
-      <w:r>
-        <w:rPr>
-          <w:rFonts w:ascii="Arial" w:eastAsia="Times New Roman" w:hAnsi="Arial" w:cs="Arial"/>
-          <w:sz w:val="24"/>
-          <w:szCs w:val="24"/>
-        </w:rPr>
         <w:t>novamente.</w:t>
       </w:r>
     </w:p>
     <w:p>
       <w:pPr>
         <w:rPr>
-          <w:rFonts w:ascii="Arial" w:eastAsia="Times New Roman" w:hAnsi="Arial" w:cs="Arial"/>
-          <w:sz w:val="24"/>
-          <w:szCs w:val="24"/>
-        </w:rPr>
-      </w:pPr>
-    </w:p>
-    <w:p>
-      <w:pPr>
-        <w:rPr>
-          <w:rFonts w:ascii="Arial" w:hAnsi="Arial" w:cs="Arial"/>
-          <w:b/>
-          <w:bCs/>
-          <w:sz w:val="24"/>
-          <w:szCs w:val="24"/>
-        </w:rPr>
-      </w:pPr>
-      <w:r>
-        <w:rPr>
-          <w:rFonts w:ascii="Arial" w:hAnsi="Arial" w:cs="Arial"/>
-          <w:sz w:val="24"/>
-          <w:szCs w:val="24"/>
-        </w:rPr>
-        <w:t xml:space="preserve">Caso de Uso: </w:t>
-      </w:r>
-      <w:r>
-        <w:rPr>
-          <w:rFonts w:ascii="Arial" w:hAnsi="Arial" w:cs="Arial"/>
-          <w:spacing w:val="-3"/>
-          <w:sz w:val="24"/>
-          <w:szCs w:val="24"/>
-        </w:rPr>
-        <w:t xml:space="preserve">Gerenciar </w:t>
-      </w:r>
-      <w:r>
-        <w:rPr>
-          <w:rFonts w:ascii="Arial" w:hAnsi="Arial" w:cs="Arial"/>
-          <w:sz w:val="24"/>
-          <w:szCs w:val="24"/>
-        </w:rPr>
-        <w:t>Usuário Ator</w:t>
-      </w:r>
-      <w:r>
-        <w:rPr>
-          <w:rFonts w:ascii="Arial" w:hAnsi="Arial" w:cs="Arial"/>
-          <w:sz w:val="24"/>
-          <w:szCs w:val="24"/>
-        </w:rPr>
-        <w:t xml:space="preserve"> </w:t>
-      </w:r>
-      <w:r>
-        <w:rPr>
-          <w:rFonts w:ascii="Arial" w:hAnsi="Arial" w:cs="Arial"/>
-          <w:sz w:val="24"/>
-          <w:szCs w:val="24"/>
-        </w:rPr>
-        <w:t>principal:</w:t>
-      </w:r>
-      <w:r>
-        <w:rPr>
-          <w:rFonts w:ascii="Arial" w:hAnsi="Arial" w:cs="Arial"/>
-          <w:spacing w:val="-18"/>
-          <w:sz w:val="24"/>
-          <w:szCs w:val="24"/>
-        </w:rPr>
-        <w:t xml:space="preserve"> </w:t>
-      </w:r>
-      <w:r>
-        <w:rPr>
-          <w:rFonts w:ascii="Arial" w:hAnsi="Arial" w:cs="Arial"/>
-          <w:sz w:val="24"/>
-          <w:szCs w:val="24"/>
-        </w:rPr>
-        <w:t>Mantenedor Interessados e</w:t>
-      </w:r>
-      <w:r>
-        <w:rPr>
-          <w:rFonts w:ascii="Arial" w:hAnsi="Arial" w:cs="Arial"/>
-          <w:spacing w:val="-33"/>
-          <w:sz w:val="24"/>
-          <w:szCs w:val="24"/>
-        </w:rPr>
-        <w:t xml:space="preserve"> </w:t>
-      </w:r>
-      <w:r>
-        <w:rPr>
-          <w:rFonts w:ascii="Arial" w:hAnsi="Arial" w:cs="Arial"/>
-          <w:sz w:val="24"/>
-          <w:szCs w:val="24"/>
-        </w:rPr>
-        <w:t>interesses:</w:t>
-      </w:r>
-    </w:p>
-    <w:p>
-      <w:pPr>
-        <w:rPr>
-          <w:rFonts w:ascii="Arial" w:hAnsi="Arial" w:cs="Arial"/>
-          <w:spacing w:val="-4"/>
-          <w:sz w:val="24"/>
-          <w:szCs w:val="24"/>
-        </w:rPr>
-      </w:pPr>
-      <w:r>
-        <w:rPr>
-          <w:rFonts w:ascii="Arial" w:hAnsi="Arial" w:cs="Arial"/>
-          <w:b/>
-          <w:sz w:val="24"/>
-          <w:szCs w:val="24"/>
-        </w:rPr>
-        <w:t>Mantenedor</w:t>
-      </w:r>
-      <w:r>
-        <w:rPr>
-          <w:rFonts w:ascii="Arial" w:hAnsi="Arial" w:cs="Arial"/>
-          <w:sz w:val="24"/>
-          <w:szCs w:val="24"/>
-        </w:rPr>
-        <w:t xml:space="preserve">: deseja </w:t>
-      </w:r>
-      <w:r>
-        <w:rPr>
-          <w:rFonts w:ascii="Arial" w:hAnsi="Arial" w:cs="Arial"/>
-          <w:spacing w:val="-3"/>
-          <w:sz w:val="24"/>
-          <w:szCs w:val="24"/>
-        </w:rPr>
-        <w:t xml:space="preserve">incluir, </w:t>
-      </w:r>
-      <w:r>
-        <w:rPr>
-          <w:rFonts w:ascii="Arial" w:hAnsi="Arial" w:cs="Arial"/>
-          <w:sz w:val="24"/>
-          <w:szCs w:val="24"/>
-        </w:rPr>
-        <w:t>alterar ou remover usuários do sistema</w:t>
-      </w:r>
-      <w:r>
-        <w:rPr>
-          <w:rFonts w:ascii="Arial" w:hAnsi="Arial" w:cs="Arial"/>
-          <w:spacing w:val="-23"/>
-          <w:sz w:val="24"/>
-          <w:szCs w:val="24"/>
-        </w:rPr>
-        <w:t xml:space="preserve"> </w:t>
-      </w:r>
-      <w:r>
-        <w:rPr>
-          <w:rFonts w:ascii="Arial" w:hAnsi="Arial" w:cs="Arial"/>
-          <w:sz w:val="24"/>
-          <w:szCs w:val="24"/>
-        </w:rPr>
-        <w:t>Elevador Inteligente</w:t>
-      </w:r>
-      <w:r>
-        <w:rPr>
-          <w:rFonts w:ascii="Arial" w:hAnsi="Arial" w:cs="Arial"/>
-          <w:spacing w:val="-4"/>
-          <w:sz w:val="24"/>
-          <w:szCs w:val="24"/>
-        </w:rPr>
-        <w:t>.</w:t>
-      </w:r>
-    </w:p>
-    <w:p>
-      <w:pPr>
-        <w:rPr>
-          <w:rFonts w:ascii="Arial" w:hAnsi="Arial" w:cs="Arial"/>
-          <w:sz w:val="24"/>
-          <w:szCs w:val="24"/>
-        </w:rPr>
-      </w:pPr>
-      <w:r>
-        <w:rPr>
-          <w:rFonts w:ascii="Arial" w:hAnsi="Arial" w:cs="Arial"/>
-          <w:sz w:val="24"/>
-          <w:szCs w:val="24"/>
-        </w:rPr>
-        <w:t xml:space="preserve"> </w:t>
-      </w:r>
-      <w:r>
-        <w:rPr>
-          <w:rFonts w:ascii="Arial" w:hAnsi="Arial" w:cs="Arial"/>
-          <w:b/>
-          <w:sz w:val="24"/>
-          <w:szCs w:val="24"/>
-        </w:rPr>
-        <w:t xml:space="preserve">Administrador: </w:t>
-      </w:r>
-      <w:r>
-        <w:rPr>
-          <w:rFonts w:ascii="Arial" w:hAnsi="Arial" w:cs="Arial"/>
-          <w:sz w:val="24"/>
-          <w:szCs w:val="24"/>
-        </w:rPr>
-        <w:t>deseja que somente os usuários cadastrados no</w:t>
-      </w:r>
-      <w:r>
-        <w:rPr>
-          <w:rFonts w:ascii="Arial" w:hAnsi="Arial" w:cs="Arial"/>
-          <w:spacing w:val="-13"/>
-          <w:sz w:val="24"/>
-          <w:szCs w:val="24"/>
-        </w:rPr>
-        <w:t xml:space="preserve"> </w:t>
-      </w:r>
-      <w:r>
-        <w:rPr>
-          <w:rFonts w:ascii="Arial" w:hAnsi="Arial" w:cs="Arial"/>
-          <w:sz w:val="24"/>
-          <w:szCs w:val="24"/>
-        </w:rPr>
-        <w:t>sistema utilizem o</w:t>
-      </w:r>
-      <w:r>
-        <w:rPr>
-          <w:rFonts w:ascii="Arial" w:hAnsi="Arial" w:cs="Arial"/>
-          <w:spacing w:val="-9"/>
-          <w:sz w:val="24"/>
-          <w:szCs w:val="24"/>
-        </w:rPr>
-        <w:t xml:space="preserve"> </w:t>
-      </w:r>
-      <w:r>
-        <w:rPr>
-          <w:rFonts w:ascii="Arial" w:hAnsi="Arial" w:cs="Arial"/>
-          <w:spacing w:val="-5"/>
-          <w:sz w:val="24"/>
-          <w:szCs w:val="24"/>
-        </w:rPr>
-        <w:t>EI.</w:t>
-      </w:r>
-    </w:p>
-    <w:p>
-      <w:pPr>
-        <w:rPr>
-          <w:rFonts w:ascii="Arial" w:hAnsi="Arial" w:cs="Arial"/>
-          <w:sz w:val="24"/>
-          <w:szCs w:val="24"/>
-        </w:rPr>
-      </w:pPr>
-      <w:r>
-        <w:rPr>
-          <w:rFonts w:ascii="Arial" w:hAnsi="Arial" w:cs="Arial"/>
-          <w:b/>
-          <w:sz w:val="24"/>
-          <w:szCs w:val="24"/>
-        </w:rPr>
-        <w:t>Usuário</w:t>
-      </w:r>
-      <w:r>
-        <w:rPr>
-          <w:rFonts w:ascii="Arial" w:hAnsi="Arial" w:cs="Arial"/>
-          <w:sz w:val="24"/>
-          <w:szCs w:val="24"/>
-        </w:rPr>
-        <w:t>: deseja ter seus dados atualizados no sistema para poder usar</w:t>
-      </w:r>
-      <w:r>
-        <w:rPr>
-          <w:rFonts w:ascii="Arial" w:hAnsi="Arial" w:cs="Arial"/>
-          <w:spacing w:val="-25"/>
-          <w:sz w:val="24"/>
-          <w:szCs w:val="24"/>
-        </w:rPr>
-        <w:t xml:space="preserve"> </w:t>
-      </w:r>
-      <w:r>
-        <w:rPr>
-          <w:rFonts w:ascii="Arial" w:hAnsi="Arial" w:cs="Arial"/>
-          <w:sz w:val="24"/>
-          <w:szCs w:val="24"/>
-        </w:rPr>
-        <w:t xml:space="preserve">o </w:t>
-      </w:r>
-      <w:r>
-        <w:rPr>
-          <w:rFonts w:ascii="Arial" w:hAnsi="Arial" w:cs="Arial"/>
-          <w:sz w:val="24"/>
-          <w:szCs w:val="24"/>
-        </w:rPr>
-        <w:t>Elevador Inteligente</w:t>
-      </w:r>
-      <w:r>
-        <w:rPr>
-          <w:rFonts w:ascii="Arial" w:hAnsi="Arial" w:cs="Arial"/>
-          <w:spacing w:val="-4"/>
-          <w:sz w:val="24"/>
-          <w:szCs w:val="24"/>
-        </w:rPr>
-        <w:t>.</w:t>
-      </w:r>
-    </w:p>
-    <w:p>
-      <w:pPr>
-        <w:rPr>
-          <w:rFonts w:ascii="Arial" w:eastAsia="Times New Roman" w:hAnsi="Arial" w:cs="Arial"/>
-          <w:sz w:val="24"/>
-          <w:szCs w:val="24"/>
-        </w:rPr>
-      </w:pPr>
-      <w:r>
-        <w:rPr>
-          <w:rFonts w:ascii="Arial" w:hAnsi="Arial" w:cs="Arial"/>
-          <w:b/>
-          <w:sz w:val="24"/>
-          <w:szCs w:val="24"/>
-        </w:rPr>
-        <w:t xml:space="preserve">Pré-condições: </w:t>
-      </w:r>
-      <w:r>
-        <w:rPr>
-          <w:rFonts w:ascii="Arial" w:hAnsi="Arial" w:cs="Arial"/>
-          <w:sz w:val="24"/>
-          <w:szCs w:val="24"/>
-        </w:rPr>
-        <w:t>O mantenedor está autenticado no</w:t>
-      </w:r>
-      <w:r>
-        <w:rPr>
-          <w:rFonts w:ascii="Arial" w:hAnsi="Arial" w:cs="Arial"/>
-          <w:spacing w:val="-23"/>
-          <w:sz w:val="24"/>
-          <w:szCs w:val="24"/>
-        </w:rPr>
-        <w:t xml:space="preserve"> </w:t>
-      </w:r>
-      <w:r>
-        <w:rPr>
-          <w:rFonts w:ascii="Arial" w:hAnsi="Arial" w:cs="Arial"/>
-          <w:sz w:val="24"/>
-          <w:szCs w:val="24"/>
-        </w:rPr>
-        <w:t>sistema.</w:t>
-      </w:r>
-    </w:p>
-    <w:p>
-      <w:pPr>
-        <w:rPr>
-          <w:rFonts w:ascii="Arial" w:hAnsi="Arial" w:cs="Arial"/>
-          <w:sz w:val="24"/>
-          <w:szCs w:val="24"/>
-        </w:rPr>
-      </w:pPr>
-      <w:r>
-        <w:rPr>
-          <w:rFonts w:ascii="Arial" w:hAnsi="Arial" w:cs="Arial"/>
-          <w:b/>
-          <w:sz w:val="24"/>
-          <w:szCs w:val="24"/>
-        </w:rPr>
-        <w:t xml:space="preserve">Pós-condições: </w:t>
-      </w:r>
-      <w:r>
-        <w:rPr>
-          <w:rFonts w:ascii="Arial" w:hAnsi="Arial" w:cs="Arial"/>
-          <w:sz w:val="24"/>
-          <w:szCs w:val="24"/>
-        </w:rPr>
-        <w:t>Os dados do usuário são inseridos, alterados</w:t>
-      </w:r>
-      <w:r>
-        <w:rPr>
-          <w:rFonts w:ascii="Arial" w:hAnsi="Arial" w:cs="Arial"/>
-          <w:spacing w:val="-18"/>
-          <w:sz w:val="24"/>
-          <w:szCs w:val="24"/>
-        </w:rPr>
-        <w:t xml:space="preserve"> </w:t>
-      </w:r>
-      <w:r>
-        <w:rPr>
-          <w:rFonts w:ascii="Arial" w:hAnsi="Arial" w:cs="Arial"/>
-          <w:sz w:val="24"/>
-          <w:szCs w:val="24"/>
-        </w:rPr>
-        <w:t>ou</w:t>
-      </w:r>
-      <w:r>
-        <w:rPr>
-          <w:rFonts w:ascii="Arial" w:hAnsi="Arial" w:cs="Arial"/>
-          <w:sz w:val="24"/>
-          <w:szCs w:val="24"/>
-        </w:rPr>
-        <w:t xml:space="preserve"> </w:t>
-      </w:r>
-      <w:r>
-        <w:rPr>
-          <w:rFonts w:ascii="Arial" w:hAnsi="Arial" w:cs="Arial"/>
-          <w:sz w:val="24"/>
-          <w:szCs w:val="24"/>
-        </w:rPr>
-        <w:t>removidos do</w:t>
-      </w:r>
-      <w:r>
-        <w:rPr>
-          <w:rFonts w:ascii="Arial" w:hAnsi="Arial" w:cs="Arial"/>
-          <w:spacing w:val="-9"/>
-          <w:sz w:val="24"/>
-          <w:szCs w:val="24"/>
-        </w:rPr>
-        <w:t xml:space="preserve"> </w:t>
-      </w:r>
-      <w:r>
-        <w:rPr>
-          <w:rFonts w:ascii="Arial" w:hAnsi="Arial" w:cs="Arial"/>
-          <w:sz w:val="24"/>
-          <w:szCs w:val="24"/>
-        </w:rPr>
-        <w:t>sistema.</w:t>
-      </w:r>
-    </w:p>
-    <w:p>
-      <w:pPr>
-        <w:rPr>
-          <w:rFonts w:ascii="Arial" w:hAnsi="Arial" w:cs="Arial"/>
-          <w:b/>
-          <w:bCs/>
-          <w:sz w:val="24"/>
-          <w:szCs w:val="24"/>
-        </w:rPr>
-      </w:pPr>
-      <w:r>
-        <w:rPr>
-          <w:rFonts w:ascii="Arial" w:hAnsi="Arial" w:cs="Arial"/>
-          <w:sz w:val="24"/>
-          <w:szCs w:val="24"/>
-        </w:rPr>
-        <w:t>Cenário de Sucesso</w:t>
-      </w:r>
-      <w:r>
-        <w:rPr>
-          <w:rFonts w:ascii="Arial" w:hAnsi="Arial" w:cs="Arial"/>
-          <w:spacing w:val="-16"/>
-          <w:sz w:val="24"/>
-          <w:szCs w:val="24"/>
-        </w:rPr>
-        <w:t xml:space="preserve"> </w:t>
-      </w:r>
-      <w:r>
-        <w:rPr>
-          <w:rFonts w:ascii="Arial" w:hAnsi="Arial" w:cs="Arial"/>
-          <w:sz w:val="24"/>
-          <w:szCs w:val="24"/>
-        </w:rPr>
-        <w:t>Principal:</w:t>
-      </w:r>
-    </w:p>
-    <w:p>
-      <w:pPr>
-        <w:rPr>
-          <w:rFonts w:ascii="Arial" w:eastAsia="Times New Roman" w:hAnsi="Arial" w:cs="Arial"/>
-          <w:sz w:val="24"/>
-          <w:szCs w:val="24"/>
-        </w:rPr>
-      </w:pPr>
-      <w:r>
-        <w:rPr>
-          <w:rFonts w:ascii="Arial" w:hAnsi="Arial" w:cs="Arial"/>
-          <w:sz w:val="24"/>
-          <w:szCs w:val="24"/>
-        </w:rPr>
-        <w:t>O mantenedor seleciona a opção de incluir</w:t>
-      </w:r>
-      <w:r>
-        <w:rPr>
-          <w:rFonts w:ascii="Arial" w:hAnsi="Arial" w:cs="Arial"/>
-          <w:spacing w:val="-7"/>
-          <w:sz w:val="24"/>
-          <w:szCs w:val="24"/>
-        </w:rPr>
-        <w:t xml:space="preserve"> </w:t>
-      </w:r>
-      <w:r>
-        <w:rPr>
-          <w:rFonts w:ascii="Arial" w:hAnsi="Arial" w:cs="Arial"/>
-          <w:sz w:val="24"/>
-          <w:szCs w:val="24"/>
-        </w:rPr>
-        <w:t>usuário.</w:t>
-      </w:r>
-    </w:p>
-    <w:p>
-      <w:pPr>
-        <w:rPr>
-          <w:rFonts w:ascii="Arial" w:hAnsi="Arial" w:cs="Arial"/>
-          <w:sz w:val="24"/>
-          <w:szCs w:val="24"/>
-        </w:rPr>
-      </w:pPr>
-      <w:r>
-        <w:rPr>
-          <w:rFonts w:ascii="Arial" w:hAnsi="Arial" w:cs="Arial"/>
-          <w:sz w:val="24"/>
-          <w:szCs w:val="24"/>
-        </w:rPr>
-        <w:t>O mantenedor entra com o nome, andar preferencial e telefone</w:t>
-      </w:r>
-      <w:r>
-        <w:rPr>
-          <w:rFonts w:ascii="Arial" w:hAnsi="Arial" w:cs="Arial"/>
-          <w:spacing w:val="-25"/>
-          <w:sz w:val="24"/>
-          <w:szCs w:val="24"/>
-        </w:rPr>
-        <w:t xml:space="preserve"> </w:t>
-      </w:r>
-      <w:r>
-        <w:rPr>
-          <w:rFonts w:ascii="Arial" w:hAnsi="Arial" w:cs="Arial"/>
-          <w:sz w:val="24"/>
-          <w:szCs w:val="24"/>
-        </w:rPr>
-        <w:t>de</w:t>
-      </w:r>
-      <w:r>
-        <w:rPr>
-          <w:rFonts w:ascii="Arial" w:hAnsi="Arial" w:cs="Arial"/>
-          <w:sz w:val="24"/>
-          <w:szCs w:val="24"/>
-        </w:rPr>
-        <w:t xml:space="preserve"> </w:t>
-      </w:r>
-      <w:r>
-        <w:rPr>
-          <w:rFonts w:ascii="Arial" w:hAnsi="Arial" w:cs="Arial"/>
-          <w:sz w:val="24"/>
-          <w:szCs w:val="24"/>
-        </w:rPr>
-        <w:t>contato do usuário e confirma os dados</w:t>
-      </w:r>
-      <w:r>
-        <w:rPr>
-          <w:rFonts w:ascii="Arial" w:hAnsi="Arial" w:cs="Arial"/>
-          <w:spacing w:val="-22"/>
-          <w:sz w:val="24"/>
-          <w:szCs w:val="24"/>
-        </w:rPr>
-        <w:t xml:space="preserve"> </w:t>
-      </w:r>
-      <w:r>
-        <w:rPr>
-          <w:rFonts w:ascii="Arial" w:hAnsi="Arial" w:cs="Arial"/>
-          <w:sz w:val="24"/>
-          <w:szCs w:val="24"/>
-        </w:rPr>
-        <w:t>fornecidos.</w:t>
-      </w:r>
-    </w:p>
-    <w:p>
-      <w:pPr>
-        <w:rPr>
-          <w:rFonts w:ascii="Arial" w:eastAsia="Times New Roman" w:hAnsi="Arial" w:cs="Arial"/>
-          <w:sz w:val="24"/>
-          <w:szCs w:val="24"/>
-        </w:rPr>
-      </w:pPr>
-      <w:r>
-        <w:rPr>
-          <w:rFonts w:ascii="Arial" w:hAnsi="Arial" w:cs="Arial"/>
-          <w:sz w:val="24"/>
-          <w:szCs w:val="24"/>
-        </w:rPr>
-        <w:t>O sistema realiza a operação</w:t>
-      </w:r>
-      <w:r>
-        <w:rPr>
-          <w:rFonts w:ascii="Arial" w:hAnsi="Arial" w:cs="Arial"/>
-          <w:spacing w:val="-3"/>
-          <w:sz w:val="24"/>
-          <w:szCs w:val="24"/>
-        </w:rPr>
-        <w:t xml:space="preserve"> </w:t>
-      </w:r>
-      <w:r>
-        <w:rPr>
-          <w:rFonts w:ascii="Arial" w:hAnsi="Arial" w:cs="Arial"/>
-          <w:sz w:val="24"/>
-          <w:szCs w:val="24"/>
-        </w:rPr>
-        <w:t>desejada.</w:t>
-      </w:r>
-    </w:p>
-    <w:p>
-      <w:pPr>
-        <w:rPr>
-          <w:rFonts w:ascii="Arial" w:hAnsi="Arial" w:cs="Arial"/>
-          <w:b/>
-          <w:bCs/>
-          <w:sz w:val="24"/>
-          <w:szCs w:val="24"/>
-        </w:rPr>
-      </w:pPr>
-      <w:r>
-        <w:rPr>
-          <w:rFonts w:ascii="Arial" w:hAnsi="Arial" w:cs="Arial"/>
-          <w:sz w:val="24"/>
-          <w:szCs w:val="24"/>
-        </w:rPr>
-        <w:t>Fluxos</w:t>
-      </w:r>
-      <w:r>
-        <w:rPr>
-          <w:rFonts w:ascii="Arial" w:hAnsi="Arial" w:cs="Arial"/>
-          <w:spacing w:val="-40"/>
-          <w:sz w:val="24"/>
-          <w:szCs w:val="24"/>
-        </w:rPr>
-        <w:t xml:space="preserve"> </w:t>
-      </w:r>
-      <w:r>
-        <w:rPr>
-          <w:rFonts w:ascii="Arial" w:hAnsi="Arial" w:cs="Arial"/>
-          <w:sz w:val="24"/>
-          <w:szCs w:val="24"/>
-        </w:rPr>
-        <w:t>Alternativos</w:t>
-      </w:r>
-    </w:p>
-    <w:p>
-      <w:pPr>
-        <w:rPr>
-          <w:rFonts w:ascii="Arial" w:hAnsi="Arial" w:cs="Arial"/>
-          <w:sz w:val="24"/>
-          <w:szCs w:val="24"/>
-        </w:rPr>
-      </w:pPr>
-      <w:r>
-        <w:rPr>
-          <w:rFonts w:ascii="Arial" w:hAnsi="Arial" w:cs="Arial"/>
-          <w:sz w:val="24"/>
-          <w:szCs w:val="24"/>
-        </w:rPr>
-        <w:t>1a. O mantenedor seleciona a opção de alterar atributos do</w:t>
-      </w:r>
-      <w:r>
-        <w:rPr>
-          <w:rFonts w:ascii="Arial" w:hAnsi="Arial" w:cs="Arial"/>
-          <w:spacing w:val="-29"/>
-          <w:sz w:val="24"/>
-          <w:szCs w:val="24"/>
-        </w:rPr>
-        <w:t xml:space="preserve"> </w:t>
-      </w:r>
-      <w:r>
-        <w:rPr>
-          <w:rFonts w:ascii="Arial" w:hAnsi="Arial" w:cs="Arial"/>
-          <w:sz w:val="24"/>
-          <w:szCs w:val="24"/>
-        </w:rPr>
-        <w:t>usuário.</w:t>
-      </w:r>
-    </w:p>
-    <w:p>
-      <w:pPr>
-        <w:rPr>
-          <w:rFonts w:ascii="Arial" w:eastAsia="Times New Roman" w:hAnsi="Arial" w:cs="Arial"/>
-          <w:sz w:val="24"/>
-          <w:szCs w:val="24"/>
-        </w:rPr>
-      </w:pPr>
-      <w:r>
-        <w:rPr>
-          <w:rFonts w:ascii="Arial" w:hAnsi="Arial" w:cs="Arial"/>
-          <w:sz w:val="24"/>
-          <w:szCs w:val="24"/>
-        </w:rPr>
-        <w:t>O mantenedor modifica os atributos</w:t>
-      </w:r>
-      <w:r>
-        <w:rPr>
-          <w:rFonts w:ascii="Arial" w:hAnsi="Arial" w:cs="Arial"/>
-          <w:spacing w:val="-8"/>
-          <w:sz w:val="24"/>
-          <w:szCs w:val="24"/>
-        </w:rPr>
-        <w:t xml:space="preserve"> </w:t>
-      </w:r>
-      <w:r>
-        <w:rPr>
-          <w:rFonts w:ascii="Arial" w:hAnsi="Arial" w:cs="Arial"/>
-          <w:sz w:val="24"/>
-          <w:szCs w:val="24"/>
-        </w:rPr>
-        <w:t>desejados.</w:t>
-      </w:r>
-    </w:p>
-    <w:p>
-      <w:pPr>
-        <w:rPr>
-          <w:rFonts w:ascii="Arial" w:eastAsia="Times New Roman" w:hAnsi="Arial" w:cs="Arial"/>
-          <w:sz w:val="24"/>
-          <w:szCs w:val="24"/>
-        </w:rPr>
-      </w:pPr>
-      <w:r>
-        <w:rPr>
-          <w:rFonts w:ascii="Arial" w:hAnsi="Arial" w:cs="Arial"/>
-          <w:sz w:val="24"/>
-          <w:szCs w:val="24"/>
-        </w:rPr>
-        <w:t>O sistema armazena as informações em banco de</w:t>
-      </w:r>
-      <w:r>
-        <w:rPr>
-          <w:rFonts w:ascii="Arial" w:hAnsi="Arial" w:cs="Arial"/>
-          <w:spacing w:val="-19"/>
-          <w:sz w:val="24"/>
-          <w:szCs w:val="24"/>
-        </w:rPr>
-        <w:t xml:space="preserve"> </w:t>
-      </w:r>
-      <w:r>
-        <w:rPr>
-          <w:rFonts w:ascii="Arial" w:hAnsi="Arial" w:cs="Arial"/>
-          <w:sz w:val="24"/>
-          <w:szCs w:val="24"/>
-        </w:rPr>
-        <w:t>dados. 1b. O mantenedor seleciona a opção de remover</w:t>
-      </w:r>
-      <w:r>
-        <w:rPr>
-          <w:rFonts w:ascii="Arial" w:hAnsi="Arial" w:cs="Arial"/>
-          <w:spacing w:val="-13"/>
-          <w:sz w:val="24"/>
-          <w:szCs w:val="24"/>
-        </w:rPr>
-        <w:t xml:space="preserve"> </w:t>
-      </w:r>
-      <w:r>
-        <w:rPr>
-          <w:rFonts w:ascii="Arial" w:hAnsi="Arial" w:cs="Arial"/>
-          <w:sz w:val="24"/>
-          <w:szCs w:val="24"/>
-        </w:rPr>
-        <w:t>usuário.</w:t>
-      </w:r>
-    </w:p>
-    <w:p>
-      <w:pPr>
-        <w:rPr>
-          <w:rFonts w:ascii="Arial" w:eastAsia="Times New Roman" w:hAnsi="Arial" w:cs="Arial"/>
-          <w:sz w:val="24"/>
-          <w:szCs w:val="24"/>
-        </w:rPr>
-      </w:pPr>
-      <w:r>
-        <w:rPr>
-          <w:rFonts w:ascii="Arial" w:hAnsi="Arial" w:cs="Arial"/>
-          <w:sz w:val="24"/>
-          <w:szCs w:val="24"/>
-        </w:rPr>
-        <w:t>O mantenedor seleciona o usuário a remover do</w:t>
-      </w:r>
-      <w:r>
-        <w:rPr>
-          <w:rFonts w:ascii="Arial" w:hAnsi="Arial" w:cs="Arial"/>
-          <w:spacing w:val="-8"/>
-          <w:sz w:val="24"/>
-          <w:szCs w:val="24"/>
-        </w:rPr>
-        <w:t xml:space="preserve"> </w:t>
-      </w:r>
-      <w:r>
-        <w:rPr>
-          <w:rFonts w:ascii="Arial" w:hAnsi="Arial" w:cs="Arial"/>
-          <w:sz w:val="24"/>
-          <w:szCs w:val="24"/>
-        </w:rPr>
-        <w:t>sistema.</w:t>
-      </w:r>
-    </w:p>
-    <w:p>
-      <w:pPr>
-        <w:rPr>
-          <w:rFonts w:ascii="Arial" w:eastAsia="Times New Roman" w:hAnsi="Arial" w:cs="Arial"/>
-          <w:sz w:val="24"/>
-          <w:szCs w:val="24"/>
-        </w:rPr>
-      </w:pPr>
-      <w:r>
-        <w:rPr>
-          <w:rFonts w:ascii="Arial" w:hAnsi="Arial" w:cs="Arial"/>
-          <w:sz w:val="24"/>
-          <w:szCs w:val="24"/>
-        </w:rPr>
-        <w:t>O mantenedor confirma a operação de remoção.</w:t>
-      </w:r>
-    </w:p>
-    <w:p>
-      <w:pPr>
-        <w:rPr>
-          <w:rFonts w:ascii="Arial" w:hAnsi="Arial" w:cs="Arial"/>
-          <w:sz w:val="24"/>
-          <w:szCs w:val="24"/>
-        </w:rPr>
-      </w:pPr>
-      <w:r>
-        <w:rPr>
-          <w:rFonts w:ascii="Arial" w:hAnsi="Arial" w:cs="Arial"/>
-          <w:sz w:val="24"/>
-          <w:szCs w:val="24"/>
-        </w:rPr>
-        <w:t>O sistema exclui o usuário da base de</w:t>
-      </w:r>
-      <w:r>
-        <w:rPr>
-          <w:rFonts w:ascii="Arial" w:hAnsi="Arial" w:cs="Arial"/>
-          <w:spacing w:val="-12"/>
-          <w:sz w:val="24"/>
-          <w:szCs w:val="24"/>
-        </w:rPr>
-        <w:t xml:space="preserve"> </w:t>
-      </w:r>
-      <w:r>
-        <w:rPr>
-          <w:rFonts w:ascii="Arial" w:hAnsi="Arial" w:cs="Arial"/>
-          <w:sz w:val="24"/>
-          <w:szCs w:val="24"/>
-        </w:rPr>
-        <w:t>dados.</w:t>
-      </w:r>
-    </w:p>
-    <w:p>
-      <w:pPr>
-        <w:rPr>
-          <w:rFonts w:ascii="Arial" w:hAnsi="Arial" w:cs="Arial"/>
-          <w:sz w:val="24"/>
-          <w:szCs w:val="24"/>
-        </w:rPr>
-      </w:pPr>
+          <w:rFonts w:ascii="Arial" w:hAnsi="Arial" w:cs="Arial"/>
+          <w:sz w:val="24"/>
+          <w:szCs w:val="24"/>
+        </w:rPr>
+      </w:pPr>
+      <w:r>
+        <w:rPr>
+          <w:rFonts w:ascii="Arial" w:hAnsi="Arial" w:cs="Arial"/>
+          <w:sz w:val="24"/>
+          <w:szCs w:val="24"/>
+        </w:rPr>
+        <w:br w:type="page"/>
+      </w:r>
     </w:p>
     <w:sectPr>
       <w:pgSz w:w="11906" w:h="16838"/>
@@ -5150,6 +5442,194 @@
 <file path=word/numbering.xml><?xml version="1.0" encoding="utf-8"?>
 <w:numbering xmlns:wpc="http://schemas.microsoft.com/office/word/2010/wordprocessingCanvas" xmlns:mc="http://schemas.openxmlformats.org/markup-compatibility/2006" xmlns:o="urn:schemas-microsoft-com:office:office" xmlns:r="http://schemas.openxmlformats.org/officeDocument/2006/relationships" xmlns:m="http://schemas.openxmlformats.org/officeDocument/2006/math" xmlns:v="urn:schemas-microsoft-com:vml" xmlns:wp14="http://schemas.microsoft.com/office/word/2010/wordprocessingDrawing" xmlns:wp="http://schemas.openxmlformats.org/drawingml/2006/wordprocessingDrawing" xmlns:w10="urn:schemas-microsoft-com:office:word" xmlns:w="http://schemas.openxmlformats.org/wordprocessingml/2006/main" xmlns:w14="http://schemas.microsoft.com/office/word/2010/wordml" xmlns:w15="http://schemas.microsoft.com/office/word/2012/wordml" xmlns:wpg="http://schemas.microsoft.com/office/word/2010/wordprocessingGroup" xmlns:wpi="http://schemas.microsoft.com/office/word/2010/wordprocessingInk" xmlns:wne="http://schemas.microsoft.com/office/word/2006/wordml" xmlns:wps="http://schemas.microsoft.com/office/word/2010/wordprocessingShape" mc:Ignorable="w14 w15 wp14">
   <w:abstractNum w:abstractNumId="0" w15:restartNumberingAfterBreak="0">
+    <w:nsid w:val="08AA19E9"/>
+    <w:multiLevelType w:val="hybridMultilevel"/>
+    <w:tmpl w:val="8618D3AC"/>
+    <w:lvl w:ilvl="0" w:tplc="848C5C8C">
+      <w:start w:val="1"/>
+      <w:numFmt w:val="decimal"/>
+      <w:lvlText w:val="%1."/>
+      <w:lvlJc w:val="left"/>
+      <w:pPr>
+        <w:ind w:left="497" w:hanging="394"/>
+        <w:jc w:val="left"/>
+      </w:pPr>
+      <w:rPr>
+        <w:rFonts w:ascii="Arial" w:eastAsia="Times New Roman" w:hAnsi="Arial" w:cs="Arial" w:hint="default"/>
+        <w:spacing w:val="2"/>
+        <w:w w:val="99"/>
+        <w:sz w:val="24"/>
+        <w:szCs w:val="24"/>
+      </w:rPr>
+    </w:lvl>
+    <w:lvl w:ilvl="1" w:tplc="04160019" w:tentative="1">
+      <w:start w:val="1"/>
+      <w:numFmt w:val="lowerLetter"/>
+      <w:lvlText w:val="%2."/>
+      <w:lvlJc w:val="left"/>
+      <w:pPr>
+        <w:ind w:left="1440" w:hanging="360"/>
+      </w:pPr>
+    </w:lvl>
+    <w:lvl w:ilvl="2" w:tplc="0416001B" w:tentative="1">
+      <w:start w:val="1"/>
+      <w:numFmt w:val="lowerRoman"/>
+      <w:lvlText w:val="%3."/>
+      <w:lvlJc w:val="right"/>
+      <w:pPr>
+        <w:ind w:left="2160" w:hanging="180"/>
+      </w:pPr>
+    </w:lvl>
+    <w:lvl w:ilvl="3" w:tplc="0416000F" w:tentative="1">
+      <w:start w:val="1"/>
+      <w:numFmt w:val="decimal"/>
+      <w:lvlText w:val="%4."/>
+      <w:lvlJc w:val="left"/>
+      <w:pPr>
+        <w:ind w:left="2880" w:hanging="360"/>
+      </w:pPr>
+    </w:lvl>
+    <w:lvl w:ilvl="4" w:tplc="04160019" w:tentative="1">
+      <w:start w:val="1"/>
+      <w:numFmt w:val="lowerLetter"/>
+      <w:lvlText w:val="%5."/>
+      <w:lvlJc w:val="left"/>
+      <w:pPr>
+        <w:ind w:left="3600" w:hanging="360"/>
+      </w:pPr>
+    </w:lvl>
+    <w:lvl w:ilvl="5" w:tplc="0416001B" w:tentative="1">
+      <w:start w:val="1"/>
+      <w:numFmt w:val="lowerRoman"/>
+      <w:lvlText w:val="%6."/>
+      <w:lvlJc w:val="right"/>
+      <w:pPr>
+        <w:ind w:left="4320" w:hanging="180"/>
+      </w:pPr>
+    </w:lvl>
+    <w:lvl w:ilvl="6" w:tplc="0416000F" w:tentative="1">
+      <w:start w:val="1"/>
+      <w:numFmt w:val="decimal"/>
+      <w:lvlText w:val="%7."/>
+      <w:lvlJc w:val="left"/>
+      <w:pPr>
+        <w:ind w:left="5040" w:hanging="360"/>
+      </w:pPr>
+    </w:lvl>
+    <w:lvl w:ilvl="7" w:tplc="04160019" w:tentative="1">
+      <w:start w:val="1"/>
+      <w:numFmt w:val="lowerLetter"/>
+      <w:lvlText w:val="%8."/>
+      <w:lvlJc w:val="left"/>
+      <w:pPr>
+        <w:ind w:left="5760" w:hanging="360"/>
+      </w:pPr>
+    </w:lvl>
+    <w:lvl w:ilvl="8" w:tplc="0416001B" w:tentative="1">
+      <w:start w:val="1"/>
+      <w:numFmt w:val="lowerRoman"/>
+      <w:lvlText w:val="%9."/>
+      <w:lvlJc w:val="right"/>
+      <w:pPr>
+        <w:ind w:left="6480" w:hanging="180"/>
+      </w:pPr>
+    </w:lvl>
+  </w:abstractNum>
+  <w:abstractNum w:abstractNumId="1" w15:restartNumberingAfterBreak="0">
+    <w:nsid w:val="172D4927"/>
+    <w:multiLevelType w:val="hybridMultilevel"/>
+    <w:tmpl w:val="16587484"/>
+    <w:lvl w:ilvl="0" w:tplc="848C5C8C">
+      <w:start w:val="1"/>
+      <w:numFmt w:val="decimal"/>
+      <w:lvlText w:val="%1."/>
+      <w:lvlJc w:val="left"/>
+      <w:pPr>
+        <w:ind w:left="497" w:hanging="394"/>
+        <w:jc w:val="left"/>
+      </w:pPr>
+      <w:rPr>
+        <w:rFonts w:ascii="Arial" w:eastAsia="Times New Roman" w:hAnsi="Arial" w:cs="Arial" w:hint="default"/>
+        <w:spacing w:val="2"/>
+        <w:w w:val="99"/>
+        <w:sz w:val="24"/>
+        <w:szCs w:val="24"/>
+      </w:rPr>
+    </w:lvl>
+    <w:lvl w:ilvl="1" w:tplc="04160019" w:tentative="1">
+      <w:start w:val="1"/>
+      <w:numFmt w:val="lowerLetter"/>
+      <w:lvlText w:val="%2."/>
+      <w:lvlJc w:val="left"/>
+      <w:pPr>
+        <w:ind w:left="1440" w:hanging="360"/>
+      </w:pPr>
+    </w:lvl>
+    <w:lvl w:ilvl="2" w:tplc="0416001B" w:tentative="1">
+      <w:start w:val="1"/>
+      <w:numFmt w:val="lowerRoman"/>
+      <w:lvlText w:val="%3."/>
+      <w:lvlJc w:val="right"/>
+      <w:pPr>
+        <w:ind w:left="2160" w:hanging="180"/>
+      </w:pPr>
+    </w:lvl>
+    <w:lvl w:ilvl="3" w:tplc="0416000F" w:tentative="1">
+      <w:start w:val="1"/>
+      <w:numFmt w:val="decimal"/>
+      <w:lvlText w:val="%4."/>
+      <w:lvlJc w:val="left"/>
+      <w:pPr>
+        <w:ind w:left="2880" w:hanging="360"/>
+      </w:pPr>
+    </w:lvl>
+    <w:lvl w:ilvl="4" w:tplc="04160019" w:tentative="1">
+      <w:start w:val="1"/>
+      <w:numFmt w:val="lowerLetter"/>
+      <w:lvlText w:val="%5."/>
+      <w:lvlJc w:val="left"/>
+      <w:pPr>
+        <w:ind w:left="3600" w:hanging="360"/>
+      </w:pPr>
+    </w:lvl>
+    <w:lvl w:ilvl="5" w:tplc="0416001B" w:tentative="1">
+      <w:start w:val="1"/>
+      <w:numFmt w:val="lowerRoman"/>
+      <w:lvlText w:val="%6."/>
+      <w:lvlJc w:val="right"/>
+      <w:pPr>
+        <w:ind w:left="4320" w:hanging="180"/>
+      </w:pPr>
+    </w:lvl>
+    <w:lvl w:ilvl="6" w:tplc="0416000F" w:tentative="1">
+      <w:start w:val="1"/>
+      <w:numFmt w:val="decimal"/>
+      <w:lvlText w:val="%7."/>
+      <w:lvlJc w:val="left"/>
+      <w:pPr>
+        <w:ind w:left="5040" w:hanging="360"/>
+      </w:pPr>
+    </w:lvl>
+    <w:lvl w:ilvl="7" w:tplc="04160019" w:tentative="1">
+      <w:start w:val="1"/>
+      <w:numFmt w:val="lowerLetter"/>
+      <w:lvlText w:val="%8."/>
+      <w:lvlJc w:val="left"/>
+      <w:pPr>
+        <w:ind w:left="5760" w:hanging="360"/>
+      </w:pPr>
+    </w:lvl>
+    <w:lvl w:ilvl="8" w:tplc="0416001B" w:tentative="1">
+      <w:start w:val="1"/>
+      <w:numFmt w:val="lowerRoman"/>
+      <w:lvlText w:val="%9."/>
+      <w:lvlJc w:val="right"/>
+      <w:pPr>
+        <w:ind w:left="6480" w:hanging="180"/>
+      </w:pPr>
+    </w:lvl>
+  </w:abstractNum>
+  <w:abstractNum w:abstractNumId="2" w15:restartNumberingAfterBreak="0">
     <w:nsid w:val="19C5557D"/>
     <w:multiLevelType w:val="hybridMultilevel"/>
     <w:tmpl w:val="C45E005C"/>
@@ -5268,7 +5748,7 @@
       </w:rPr>
     </w:lvl>
   </w:abstractNum>
-  <w:abstractNum w:abstractNumId="1" w15:restartNumberingAfterBreak="0">
+  <w:abstractNum w:abstractNumId="3" w15:restartNumberingAfterBreak="0">
     <w:nsid w:val="31C220E8"/>
     <w:multiLevelType w:val="hybridMultilevel"/>
     <w:tmpl w:val="5BF4F160"/>
@@ -5384,7 +5864,7 @@
       </w:rPr>
     </w:lvl>
   </w:abstractNum>
-  <w:abstractNum w:abstractNumId="2" w15:restartNumberingAfterBreak="0">
+  <w:abstractNum w:abstractNumId="4" w15:restartNumberingAfterBreak="0">
     <w:nsid w:val="341D736A"/>
     <w:multiLevelType w:val="hybridMultilevel"/>
     <w:tmpl w:val="D98A4452"/>
@@ -5501,7 +5981,7 @@
       </w:rPr>
     </w:lvl>
   </w:abstractNum>
-  <w:abstractNum w:abstractNumId="3" w15:restartNumberingAfterBreak="0">
+  <w:abstractNum w:abstractNumId="5" w15:restartNumberingAfterBreak="0">
     <w:nsid w:val="38F37139"/>
     <w:multiLevelType w:val="hybridMultilevel"/>
     <w:tmpl w:val="16587484"/>
@@ -5595,7 +6075,7 @@
       </w:pPr>
     </w:lvl>
   </w:abstractNum>
-  <w:abstractNum w:abstractNumId="4" w15:restartNumberingAfterBreak="0">
+  <w:abstractNum w:abstractNumId="6" w15:restartNumberingAfterBreak="0">
     <w:nsid w:val="3AB27EC5"/>
     <w:multiLevelType w:val="hybridMultilevel"/>
     <w:tmpl w:val="36AE3022"/>
@@ -5711,7 +6191,7 @@
       </w:rPr>
     </w:lvl>
   </w:abstractNum>
-  <w:abstractNum w:abstractNumId="5" w15:restartNumberingAfterBreak="0">
+  <w:abstractNum w:abstractNumId="7" w15:restartNumberingAfterBreak="0">
     <w:nsid w:val="3F1D02EE"/>
     <w:multiLevelType w:val="hybridMultilevel"/>
     <w:tmpl w:val="16587484"/>
@@ -5805,7 +6285,7 @@
       </w:pPr>
     </w:lvl>
   </w:abstractNum>
-  <w:abstractNum w:abstractNumId="6" w15:restartNumberingAfterBreak="0">
+  <w:abstractNum w:abstractNumId="8" w15:restartNumberingAfterBreak="0">
     <w:nsid w:val="4D4C2831"/>
     <w:multiLevelType w:val="hybridMultilevel"/>
     <w:tmpl w:val="1004D97A"/>
@@ -5918,7 +6398,7 @@
       </w:rPr>
     </w:lvl>
   </w:abstractNum>
-  <w:abstractNum w:abstractNumId="7" w15:restartNumberingAfterBreak="0">
+  <w:abstractNum w:abstractNumId="9" w15:restartNumberingAfterBreak="0">
     <w:nsid w:val="52CA5C7A"/>
     <w:multiLevelType w:val="hybridMultilevel"/>
     <w:tmpl w:val="F32A1422"/>
@@ -6031,7 +6511,7 @@
       </w:rPr>
     </w:lvl>
   </w:abstractNum>
-  <w:abstractNum w:abstractNumId="8" w15:restartNumberingAfterBreak="0">
+  <w:abstractNum w:abstractNumId="10" w15:restartNumberingAfterBreak="0">
     <w:nsid w:val="59850E76"/>
     <w:multiLevelType w:val="hybridMultilevel"/>
     <w:tmpl w:val="DEB8DC18"/>
@@ -6144,7 +6624,7 @@
       </w:rPr>
     </w:lvl>
   </w:abstractNum>
-  <w:abstractNum w:abstractNumId="9" w15:restartNumberingAfterBreak="0">
+  <w:abstractNum w:abstractNumId="11" w15:restartNumberingAfterBreak="0">
     <w:nsid w:val="5DCE0531"/>
     <w:multiLevelType w:val="hybridMultilevel"/>
     <w:tmpl w:val="D1FEB4CC"/>
@@ -6261,7 +6741,7 @@
       </w:rPr>
     </w:lvl>
   </w:abstractNum>
-  <w:abstractNum w:abstractNumId="10" w15:restartNumberingAfterBreak="0">
+  <w:abstractNum w:abstractNumId="12" w15:restartNumberingAfterBreak="0">
     <w:nsid w:val="66D71FD0"/>
     <w:multiLevelType w:val="hybridMultilevel"/>
     <w:tmpl w:val="D1FEB4CC"/>
@@ -6378,7 +6858,7 @@
       </w:rPr>
     </w:lvl>
   </w:abstractNum>
-  <w:abstractNum w:abstractNumId="11" w15:restartNumberingAfterBreak="0">
+  <w:abstractNum w:abstractNumId="13" w15:restartNumberingAfterBreak="0">
     <w:nsid w:val="70CE5691"/>
     <w:multiLevelType w:val="hybridMultilevel"/>
     <w:tmpl w:val="08E461E2"/>
@@ -6498,40 +6978,46 @@
     </w:lvl>
   </w:abstractNum>
   <w:num w:numId="1">
+    <w:abstractNumId w:val="4"/>
+  </w:num>
+  <w:num w:numId="2">
+    <w:abstractNumId w:val="12"/>
+  </w:num>
+  <w:num w:numId="3">
+    <w:abstractNumId w:val="13"/>
+  </w:num>
+  <w:num w:numId="4">
+    <w:abstractNumId w:val="3"/>
+  </w:num>
+  <w:num w:numId="5">
     <w:abstractNumId w:val="2"/>
   </w:num>
-  <w:num w:numId="2">
+  <w:num w:numId="6">
+    <w:abstractNumId w:val="6"/>
+  </w:num>
+  <w:num w:numId="7">
+    <w:abstractNumId w:val="8"/>
+  </w:num>
+  <w:num w:numId="8">
     <w:abstractNumId w:val="10"/>
   </w:num>
-  <w:num w:numId="3">
+  <w:num w:numId="9">
     <w:abstractNumId w:val="11"/>
   </w:num>
-  <w:num w:numId="4">
-    <w:abstractNumId w:val="1"/>
+  <w:num w:numId="10">
+    <w:abstractNumId w:val="9"/>
   </w:num>
-  <w:num w:numId="5">
+  <w:num w:numId="11">
+    <w:abstractNumId w:val="7"/>
+  </w:num>
+  <w:num w:numId="12">
+    <w:abstractNumId w:val="5"/>
+  </w:num>
+  <w:num w:numId="13">
     <w:abstractNumId w:val="0"/>
   </w:num>
-  <w:num w:numId="6">
-    <w:abstractNumId w:val="4"/>
-  </w:num>
-  <w:num w:numId="7">
-    <w:abstractNumId w:val="6"/>
-  </w:num>
-  <w:num w:numId="8">
-    <w:abstractNumId w:val="8"/>
-  </w:num>
-  <w:num w:numId="9">
-    <w:abstractNumId w:val="9"/>
-  </w:num>
-  <w:num w:numId="10">
-    <w:abstractNumId w:val="7"/>
-  </w:num>
-  <w:num w:numId="11">
-    <w:abstractNumId w:val="5"/>
-  </w:num>
-  <w:num w:numId="12">
-    <w:abstractNumId w:val="3"/>
+  <w:num w:numId="14">
+    <w:abstractNumId w:val="1"/>
   </w:num>
 </w:numbering>
 </file>
@@ -7342,7 +7828,7 @@
 </file>
 
 <file path=customXml/itemProps1.xml><?xml version="1.0" encoding="utf-8"?>
-<ds:datastoreItem xmlns:ds="http://schemas.openxmlformats.org/officeDocument/2006/customXml" ds:itemID="{397C5BC0-D44E-4701-AB38-7F8AB478836B}">
+<ds:datastoreItem xmlns:ds="http://schemas.openxmlformats.org/officeDocument/2006/customXml" ds:itemID="{E204751B-6918-424F-A974-B371F58CFF5F}">
   <ds:schemaRefs>
     <ds:schemaRef ds:uri="http://schemas.openxmlformats.org/officeDocument/2006/bibliography"/>
   </ds:schemaRefs>

</xml_diff>

<commit_message>
Documento com Segunda alteracao Trabalho EI
</commit_message>
<xml_diff>
--- a/Elevador_Inteligente.docx
+++ b/Elevador_Inteligente.docx
@@ -271,6 +271,1267 @@
           <w:szCs w:val="24"/>
         </w:rPr>
       </w:pPr>
+    </w:p>
+    <w:p>
+      <w:pPr>
+        <w:rPr>
+          <w:rFonts w:ascii="Arial" w:hAnsi="Arial" w:cs="Arial"/>
+          <w:b/>
+          <w:sz w:val="24"/>
+          <w:szCs w:val="24"/>
+        </w:rPr>
+      </w:pPr>
+      <w:r>
+        <w:rPr>
+          <w:rFonts w:ascii="Arial" w:hAnsi="Arial" w:cs="Arial"/>
+          <w:b/>
+          <w:noProof/>
+          <w:sz w:val="24"/>
+          <w:szCs w:val="24"/>
+          <w:lang w:eastAsia="pt-BR"/>
+        </w:rPr>
+        <w:lastRenderedPageBreak/>
+        <w:drawing>
+          <wp:anchor distT="0" distB="0" distL="114300" distR="114300" simplePos="0" relativeHeight="251658240" behindDoc="0" locked="0" layoutInCell="1" allowOverlap="1">
+            <wp:simplePos x="0" y="0"/>
+            <wp:positionH relativeFrom="page">
+              <wp:posOffset>10434320</wp:posOffset>
+            </wp:positionH>
+            <wp:positionV relativeFrom="paragraph">
+              <wp:posOffset>-579120</wp:posOffset>
+            </wp:positionV>
+            <wp:extent cx="1757680" cy="855980"/>
+            <wp:effectExtent l="0" t="0" r="0" b="1270"/>
+            <wp:wrapNone/>
+            <wp:docPr id="4" name="Imagem 4"/>
+            <wp:cNvGraphicFramePr>
+              <a:graphicFrameLocks xmlns:a="http://schemas.openxmlformats.org/drawingml/2006/main" noChangeAspect="1"/>
+            </wp:cNvGraphicFramePr>
+            <a:graphic xmlns:a="http://schemas.openxmlformats.org/drawingml/2006/main">
+              <a:graphicData uri="http://schemas.openxmlformats.org/drawingml/2006/picture">
+                <pic:pic xmlns:pic="http://schemas.openxmlformats.org/drawingml/2006/picture">
+                  <pic:nvPicPr>
+                    <pic:cNvPr id="0" name="Picture 2"/>
+                    <pic:cNvPicPr>
+                      <a:picLocks noChangeAspect="1" noChangeArrowheads="1"/>
+                    </pic:cNvPicPr>
+                  </pic:nvPicPr>
+                  <pic:blipFill>
+                    <a:blip r:embed="rId6">
+                      <a:extLst>
+                        <a:ext uri="{28A0092B-C50C-407E-A947-70E740481C1C}">
+                          <a14:useLocalDpi xmlns:a14="http://schemas.microsoft.com/office/drawing/2010/main" val="0"/>
+                        </a:ext>
+                      </a:extLst>
+                    </a:blip>
+                    <a:srcRect/>
+                    <a:stretch>
+                      <a:fillRect/>
+                    </a:stretch>
+                  </pic:blipFill>
+                  <pic:spPr bwMode="auto">
+                    <a:xfrm>
+                      <a:off x="0" y="0"/>
+                      <a:ext cx="1757680" cy="855980"/>
+                    </a:xfrm>
+                    <a:prstGeom prst="rect">
+                      <a:avLst/>
+                    </a:prstGeom>
+                    <a:noFill/>
+                    <a:ln>
+                      <a:noFill/>
+                    </a:ln>
+                  </pic:spPr>
+                </pic:pic>
+              </a:graphicData>
+            </a:graphic>
+            <wp14:sizeRelH relativeFrom="page">
+              <wp14:pctWidth>0</wp14:pctWidth>
+            </wp14:sizeRelH>
+            <wp14:sizeRelV relativeFrom="page">
+              <wp14:pctHeight>0</wp14:pctHeight>
+            </wp14:sizeRelV>
+          </wp:anchor>
+        </w:drawing>
+      </w:r>
+      <w:r>
+        <w:rPr>
+          <w:rFonts w:ascii="Arial" w:hAnsi="Arial" w:cs="Arial"/>
+          <w:b/>
+          <w:sz w:val="24"/>
+          <w:szCs w:val="24"/>
+        </w:rPr>
+        <w:t>Elevador</w:t>
+      </w:r>
+      <w:r>
+        <w:rPr>
+          <w:rFonts w:ascii="Arial" w:hAnsi="Arial" w:cs="Arial"/>
+          <w:b/>
+          <w:spacing w:val="-7"/>
+          <w:sz w:val="24"/>
+          <w:szCs w:val="24"/>
+        </w:rPr>
+        <w:t xml:space="preserve"> </w:t>
+      </w:r>
+      <w:r>
+        <w:rPr>
+          <w:rFonts w:ascii="Arial" w:hAnsi="Arial" w:cs="Arial"/>
+          <w:b/>
+          <w:sz w:val="24"/>
+          <w:szCs w:val="24"/>
+        </w:rPr>
+        <w:t>Inteligente</w:t>
+      </w:r>
+    </w:p>
+    <w:p>
+      <w:pPr>
+        <w:tabs>
+          <w:tab w:val="left" w:pos="465"/>
+        </w:tabs>
+        <w:spacing w:before="60" w:line="225" w:lineRule="auto"/>
+        <w:ind w:right="-1"/>
+        <w:jc w:val="both"/>
+        <w:rPr>
+          <w:rFonts w:ascii="Arial" w:eastAsia="Arial" w:hAnsi="Arial" w:cs="Arial"/>
+          <w:sz w:val="24"/>
+          <w:szCs w:val="24"/>
+        </w:rPr>
+      </w:pPr>
+      <w:r>
+        <w:rPr>
+          <w:rFonts w:ascii="Arial" w:hAnsi="Arial" w:cs="Arial"/>
+          <w:sz w:val="24"/>
+          <w:szCs w:val="24"/>
+        </w:rPr>
+        <w:t>O E</w:t>
+      </w:r>
+      <w:r>
+        <w:rPr>
+          <w:rFonts w:ascii="Arial" w:hAnsi="Arial" w:cs="Arial"/>
+          <w:sz w:val="24"/>
+          <w:szCs w:val="24"/>
+        </w:rPr>
+        <w:t>levador Inteligente</w:t>
+      </w:r>
+      <w:r>
+        <w:rPr>
+          <w:rFonts w:ascii="Arial" w:hAnsi="Arial" w:cs="Arial"/>
+          <w:sz w:val="24"/>
+          <w:szCs w:val="24"/>
+        </w:rPr>
+        <w:t xml:space="preserve"> é um elevador revolucionário que agrupa as</w:t>
+      </w:r>
+      <w:r>
+        <w:rPr>
+          <w:rFonts w:ascii="Arial" w:hAnsi="Arial" w:cs="Arial"/>
+          <w:spacing w:val="-8"/>
+          <w:sz w:val="24"/>
+          <w:szCs w:val="24"/>
+        </w:rPr>
+        <w:t xml:space="preserve"> </w:t>
+      </w:r>
+      <w:r>
+        <w:rPr>
+          <w:rFonts w:ascii="Arial" w:hAnsi="Arial" w:cs="Arial"/>
+          <w:sz w:val="24"/>
+          <w:szCs w:val="24"/>
+        </w:rPr>
+        <w:t>pessoas de</w:t>
+      </w:r>
+      <w:r>
+        <w:rPr>
+          <w:rFonts w:ascii="Arial" w:hAnsi="Arial" w:cs="Arial"/>
+          <w:spacing w:val="1"/>
+          <w:sz w:val="24"/>
+          <w:szCs w:val="24"/>
+        </w:rPr>
+        <w:t xml:space="preserve"> </w:t>
+      </w:r>
+      <w:r>
+        <w:rPr>
+          <w:rFonts w:ascii="Arial" w:hAnsi="Arial" w:cs="Arial"/>
+          <w:sz w:val="24"/>
+          <w:szCs w:val="24"/>
+        </w:rPr>
+        <w:t>acordo</w:t>
+      </w:r>
+      <w:r>
+        <w:rPr>
+          <w:rFonts w:ascii="Arial" w:hAnsi="Arial" w:cs="Arial"/>
+          <w:spacing w:val="-2"/>
+          <w:sz w:val="24"/>
+          <w:szCs w:val="24"/>
+        </w:rPr>
+        <w:t xml:space="preserve"> </w:t>
+      </w:r>
+      <w:r>
+        <w:rPr>
+          <w:rFonts w:ascii="Arial" w:hAnsi="Arial" w:cs="Arial"/>
+          <w:sz w:val="24"/>
+          <w:szCs w:val="24"/>
+        </w:rPr>
+        <w:t>com</w:t>
+      </w:r>
+      <w:r>
+        <w:rPr>
+          <w:rFonts w:ascii="Arial" w:hAnsi="Arial" w:cs="Arial"/>
+          <w:spacing w:val="-1"/>
+          <w:sz w:val="24"/>
+          <w:szCs w:val="24"/>
+        </w:rPr>
+        <w:t xml:space="preserve"> </w:t>
+      </w:r>
+      <w:r>
+        <w:rPr>
+          <w:rFonts w:ascii="Arial" w:hAnsi="Arial" w:cs="Arial"/>
+          <w:sz w:val="24"/>
+          <w:szCs w:val="24"/>
+        </w:rPr>
+        <w:t>o</w:t>
+      </w:r>
+      <w:r>
+        <w:rPr>
+          <w:rFonts w:ascii="Arial" w:hAnsi="Arial" w:cs="Arial"/>
+          <w:spacing w:val="-2"/>
+          <w:sz w:val="24"/>
+          <w:szCs w:val="24"/>
+        </w:rPr>
+        <w:t xml:space="preserve"> </w:t>
+      </w:r>
+      <w:r>
+        <w:rPr>
+          <w:rFonts w:ascii="Arial" w:hAnsi="Arial" w:cs="Arial"/>
+          <w:sz w:val="24"/>
+          <w:szCs w:val="24"/>
+        </w:rPr>
+        <w:t>piso</w:t>
+      </w:r>
+      <w:r>
+        <w:rPr>
+          <w:rFonts w:ascii="Arial" w:hAnsi="Arial" w:cs="Arial"/>
+          <w:spacing w:val="-1"/>
+          <w:sz w:val="24"/>
+          <w:szCs w:val="24"/>
+        </w:rPr>
+        <w:t xml:space="preserve"> </w:t>
+      </w:r>
+      <w:r>
+        <w:rPr>
+          <w:rFonts w:ascii="Arial" w:hAnsi="Arial" w:cs="Arial"/>
+          <w:sz w:val="24"/>
+          <w:szCs w:val="24"/>
+        </w:rPr>
+        <w:t>para</w:t>
+      </w:r>
+      <w:r>
+        <w:rPr>
+          <w:rFonts w:ascii="Arial" w:hAnsi="Arial" w:cs="Arial"/>
+          <w:spacing w:val="1"/>
+          <w:sz w:val="24"/>
+          <w:szCs w:val="24"/>
+        </w:rPr>
+        <w:t xml:space="preserve"> </w:t>
+      </w:r>
+      <w:r>
+        <w:rPr>
+          <w:rFonts w:ascii="Arial" w:hAnsi="Arial" w:cs="Arial"/>
+          <w:sz w:val="24"/>
+          <w:szCs w:val="24"/>
+        </w:rPr>
+        <w:t>onde</w:t>
+      </w:r>
+      <w:r>
+        <w:rPr>
+          <w:rFonts w:ascii="Arial" w:hAnsi="Arial" w:cs="Arial"/>
+          <w:spacing w:val="-2"/>
+          <w:sz w:val="24"/>
+          <w:szCs w:val="24"/>
+        </w:rPr>
+        <w:t xml:space="preserve"> </w:t>
+      </w:r>
+      <w:r>
+        <w:rPr>
+          <w:rFonts w:ascii="Arial" w:hAnsi="Arial" w:cs="Arial"/>
+          <w:sz w:val="24"/>
+          <w:szCs w:val="24"/>
+        </w:rPr>
+        <w:t>querem</w:t>
+      </w:r>
+      <w:r>
+        <w:rPr>
+          <w:rFonts w:ascii="Arial" w:hAnsi="Arial" w:cs="Arial"/>
+          <w:spacing w:val="-2"/>
+          <w:sz w:val="24"/>
+          <w:szCs w:val="24"/>
+        </w:rPr>
+        <w:t xml:space="preserve"> </w:t>
+      </w:r>
+      <w:r>
+        <w:rPr>
+          <w:rFonts w:ascii="Arial" w:hAnsi="Arial" w:cs="Arial"/>
+          <w:sz w:val="24"/>
+          <w:szCs w:val="24"/>
+        </w:rPr>
+        <w:t>ir</w:t>
+      </w:r>
+      <w:r>
+        <w:rPr>
+          <w:rFonts w:ascii="Arial" w:hAnsi="Arial" w:cs="Arial"/>
+          <w:spacing w:val="1"/>
+          <w:sz w:val="24"/>
+          <w:szCs w:val="24"/>
+        </w:rPr>
+        <w:t xml:space="preserve"> </w:t>
+      </w:r>
+      <w:r>
+        <w:rPr>
+          <w:rFonts w:ascii="Arial" w:hAnsi="Arial" w:cs="Arial"/>
+          <w:sz w:val="24"/>
+          <w:szCs w:val="24"/>
+        </w:rPr>
+        <w:t>antes</w:t>
+      </w:r>
+      <w:r>
+        <w:rPr>
+          <w:rFonts w:ascii="Arial" w:hAnsi="Arial" w:cs="Arial"/>
+          <w:spacing w:val="-2"/>
+          <w:sz w:val="24"/>
+          <w:szCs w:val="24"/>
+        </w:rPr>
+        <w:t xml:space="preserve"> </w:t>
+      </w:r>
+      <w:r>
+        <w:rPr>
+          <w:rFonts w:ascii="Arial" w:hAnsi="Arial" w:cs="Arial"/>
+          <w:sz w:val="24"/>
+          <w:szCs w:val="24"/>
+        </w:rPr>
+        <w:t>de</w:t>
+      </w:r>
+      <w:r>
+        <w:rPr>
+          <w:rFonts w:ascii="Arial" w:hAnsi="Arial" w:cs="Arial"/>
+          <w:spacing w:val="1"/>
+          <w:sz w:val="24"/>
+          <w:szCs w:val="24"/>
+        </w:rPr>
+        <w:t xml:space="preserve"> </w:t>
+      </w:r>
+      <w:r>
+        <w:rPr>
+          <w:rFonts w:ascii="Arial" w:hAnsi="Arial" w:cs="Arial"/>
+          <w:sz w:val="24"/>
+          <w:szCs w:val="24"/>
+        </w:rPr>
+        <w:t>elas</w:t>
+      </w:r>
+      <w:r>
+        <w:rPr>
+          <w:rFonts w:ascii="Arial" w:hAnsi="Arial" w:cs="Arial"/>
+          <w:spacing w:val="-153"/>
+          <w:sz w:val="24"/>
+          <w:szCs w:val="24"/>
+        </w:rPr>
+        <w:t xml:space="preserve"> </w:t>
+      </w:r>
+      <w:r>
+        <w:rPr>
+          <w:rFonts w:ascii="Arial" w:hAnsi="Arial" w:cs="Arial"/>
+          <w:sz w:val="24"/>
+          <w:szCs w:val="24"/>
+        </w:rPr>
+        <w:t>entrarem</w:t>
+      </w:r>
+      <w:r>
+        <w:rPr>
+          <w:rFonts w:ascii="Arial" w:hAnsi="Arial" w:cs="Arial"/>
+          <w:spacing w:val="1"/>
+          <w:sz w:val="24"/>
+          <w:szCs w:val="24"/>
+        </w:rPr>
+        <w:t xml:space="preserve"> </w:t>
+      </w:r>
+      <w:r>
+        <w:rPr>
+          <w:rFonts w:ascii="Arial" w:hAnsi="Arial" w:cs="Arial"/>
+          <w:sz w:val="24"/>
+          <w:szCs w:val="24"/>
+        </w:rPr>
+        <w:t>no</w:t>
+      </w:r>
+      <w:r>
+        <w:rPr>
+          <w:rFonts w:ascii="Arial" w:hAnsi="Arial" w:cs="Arial"/>
+          <w:spacing w:val="-3"/>
+          <w:sz w:val="24"/>
+          <w:szCs w:val="24"/>
+        </w:rPr>
+        <w:t xml:space="preserve"> </w:t>
+      </w:r>
+      <w:r>
+        <w:rPr>
+          <w:rFonts w:ascii="Arial" w:hAnsi="Arial" w:cs="Arial"/>
+          <w:spacing w:val="-5"/>
+          <w:sz w:val="24"/>
+          <w:szCs w:val="24"/>
+        </w:rPr>
+        <w:t>elevador,</w:t>
+      </w:r>
+      <w:r>
+        <w:rPr>
+          <w:rFonts w:ascii="Arial" w:hAnsi="Arial" w:cs="Arial"/>
+          <w:spacing w:val="3"/>
+          <w:sz w:val="24"/>
+          <w:szCs w:val="24"/>
+        </w:rPr>
+        <w:t xml:space="preserve"> </w:t>
+      </w:r>
+      <w:r>
+        <w:rPr>
+          <w:rFonts w:ascii="Arial" w:hAnsi="Arial" w:cs="Arial"/>
+          <w:sz w:val="24"/>
+          <w:szCs w:val="24"/>
+        </w:rPr>
+        <w:t>além</w:t>
+      </w:r>
+      <w:r>
+        <w:rPr>
+          <w:rFonts w:ascii="Arial" w:hAnsi="Arial" w:cs="Arial"/>
+          <w:spacing w:val="3"/>
+          <w:sz w:val="24"/>
+          <w:szCs w:val="24"/>
+        </w:rPr>
+        <w:t xml:space="preserve"> </w:t>
+      </w:r>
+      <w:r>
+        <w:rPr>
+          <w:rFonts w:ascii="Arial" w:hAnsi="Arial" w:cs="Arial"/>
+          <w:sz w:val="24"/>
+          <w:szCs w:val="24"/>
+        </w:rPr>
+        <w:t>de</w:t>
+      </w:r>
+      <w:r>
+        <w:rPr>
+          <w:rFonts w:ascii="Arial" w:hAnsi="Arial" w:cs="Arial"/>
+          <w:spacing w:val="-3"/>
+          <w:sz w:val="24"/>
+          <w:szCs w:val="24"/>
+        </w:rPr>
+        <w:t xml:space="preserve"> </w:t>
+      </w:r>
+      <w:r>
+        <w:rPr>
+          <w:rFonts w:ascii="Arial" w:hAnsi="Arial" w:cs="Arial"/>
+          <w:sz w:val="24"/>
+          <w:szCs w:val="24"/>
+        </w:rPr>
+        <w:t>servir</w:t>
+      </w:r>
+      <w:r>
+        <w:rPr>
+          <w:rFonts w:ascii="Arial" w:hAnsi="Arial" w:cs="Arial"/>
+          <w:spacing w:val="10"/>
+          <w:sz w:val="24"/>
+          <w:szCs w:val="24"/>
+        </w:rPr>
+        <w:t xml:space="preserve"> </w:t>
+      </w:r>
+      <w:r>
+        <w:rPr>
+          <w:rFonts w:ascii="Arial" w:hAnsi="Arial" w:cs="Arial"/>
+          <w:sz w:val="24"/>
+          <w:szCs w:val="24"/>
+        </w:rPr>
+        <w:t>de</w:t>
+      </w:r>
+      <w:r>
+        <w:rPr>
+          <w:rFonts w:ascii="Arial" w:hAnsi="Arial" w:cs="Arial"/>
+          <w:spacing w:val="-3"/>
+          <w:sz w:val="24"/>
+          <w:szCs w:val="24"/>
+        </w:rPr>
+        <w:t xml:space="preserve"> </w:t>
+      </w:r>
+      <w:r>
+        <w:rPr>
+          <w:rFonts w:ascii="Arial" w:hAnsi="Arial" w:cs="Arial"/>
+          <w:sz w:val="24"/>
+          <w:szCs w:val="24"/>
+        </w:rPr>
+        <w:t>identificação</w:t>
+      </w:r>
+      <w:r>
+        <w:rPr>
+          <w:rFonts w:ascii="Arial" w:hAnsi="Arial" w:cs="Arial"/>
+          <w:spacing w:val="-7"/>
+          <w:sz w:val="24"/>
+          <w:szCs w:val="24"/>
+        </w:rPr>
+        <w:t xml:space="preserve"> </w:t>
+      </w:r>
+      <w:r>
+        <w:rPr>
+          <w:rFonts w:ascii="Arial" w:hAnsi="Arial" w:cs="Arial"/>
+          <w:sz w:val="24"/>
+          <w:szCs w:val="24"/>
+        </w:rPr>
+        <w:t>de</w:t>
+      </w:r>
+      <w:r>
+        <w:rPr>
+          <w:rFonts w:ascii="Arial" w:hAnsi="Arial" w:cs="Arial"/>
+          <w:spacing w:val="-154"/>
+          <w:sz w:val="24"/>
+          <w:szCs w:val="24"/>
+        </w:rPr>
+        <w:t xml:space="preserve"> </w:t>
+      </w:r>
+      <w:r>
+        <w:rPr>
+          <w:rFonts w:ascii="Arial" w:hAnsi="Arial" w:cs="Arial"/>
+          <w:sz w:val="24"/>
+          <w:szCs w:val="24"/>
+        </w:rPr>
+        <w:t>quem entrou no</w:t>
+      </w:r>
+      <w:r>
+        <w:rPr>
+          <w:rFonts w:ascii="Arial" w:hAnsi="Arial" w:cs="Arial"/>
+          <w:spacing w:val="-6"/>
+          <w:sz w:val="24"/>
+          <w:szCs w:val="24"/>
+        </w:rPr>
+        <w:t xml:space="preserve"> </w:t>
+      </w:r>
+      <w:r>
+        <w:rPr>
+          <w:rFonts w:ascii="Arial" w:hAnsi="Arial" w:cs="Arial"/>
+          <w:sz w:val="24"/>
+          <w:szCs w:val="24"/>
+        </w:rPr>
+        <w:t>edifício.</w:t>
+      </w:r>
+    </w:p>
+    <w:p>
+      <w:pPr>
+        <w:tabs>
+          <w:tab w:val="left" w:pos="465"/>
+        </w:tabs>
+        <w:spacing w:before="60" w:line="225" w:lineRule="auto"/>
+        <w:ind w:right="-1"/>
+        <w:jc w:val="both"/>
+        <w:rPr>
+          <w:rFonts w:ascii="Arial" w:hAnsi="Arial" w:cs="Arial"/>
+          <w:sz w:val="24"/>
+          <w:szCs w:val="24"/>
+        </w:rPr>
+      </w:pPr>
+      <w:r>
+        <w:rPr>
+          <w:rFonts w:ascii="Arial" w:hAnsi="Arial" w:cs="Arial"/>
+          <w:sz w:val="24"/>
+          <w:szCs w:val="24"/>
+        </w:rPr>
+        <w:t>Este sistema foi concebido para edifícios com muito movimento, de modo a otimizar o tempo perdido nos elevadores e melhorar a segurança.</w:t>
+      </w:r>
+    </w:p>
+    <w:p>
+      <w:pPr>
+        <w:rPr>
+          <w:rFonts w:ascii="Arial" w:hAnsi="Arial" w:cs="Arial"/>
+          <w:sz w:val="24"/>
+          <w:szCs w:val="24"/>
+        </w:rPr>
+      </w:pPr>
+    </w:p>
+    <w:p>
+      <w:pPr>
+        <w:rPr>
+          <w:rFonts w:ascii="Arial" w:hAnsi="Arial" w:cs="Arial"/>
+          <w:b/>
+          <w:sz w:val="24"/>
+          <w:szCs w:val="24"/>
+        </w:rPr>
+      </w:pPr>
+      <w:r>
+        <w:rPr>
+          <w:rFonts w:ascii="Arial" w:hAnsi="Arial" w:cs="Arial"/>
+          <w:b/>
+          <w:sz w:val="24"/>
+          <w:szCs w:val="24"/>
+        </w:rPr>
+        <w:drawing>
+          <wp:anchor distT="0" distB="0" distL="114300" distR="114300" simplePos="0" relativeHeight="251662336" behindDoc="0" locked="0" layoutInCell="1" allowOverlap="1">
+            <wp:simplePos x="0" y="0"/>
+            <wp:positionH relativeFrom="page">
+              <wp:posOffset>10434320</wp:posOffset>
+            </wp:positionH>
+            <wp:positionV relativeFrom="paragraph">
+              <wp:posOffset>-579120</wp:posOffset>
+            </wp:positionV>
+            <wp:extent cx="1757680" cy="855980"/>
+            <wp:effectExtent l="0" t="0" r="0" b="1270"/>
+            <wp:wrapNone/>
+            <wp:docPr id="16" name="Imagem 16"/>
+            <wp:cNvGraphicFramePr>
+              <a:graphicFrameLocks xmlns:a="http://schemas.openxmlformats.org/drawingml/2006/main" noChangeAspect="1"/>
+            </wp:cNvGraphicFramePr>
+            <a:graphic xmlns:a="http://schemas.openxmlformats.org/drawingml/2006/main">
+              <a:graphicData uri="http://schemas.openxmlformats.org/drawingml/2006/picture">
+                <pic:pic xmlns:pic="http://schemas.openxmlformats.org/drawingml/2006/picture">
+                  <pic:nvPicPr>
+                    <pic:cNvPr id="0" name="Picture 11"/>
+                    <pic:cNvPicPr>
+                      <a:picLocks noChangeAspect="1" noChangeArrowheads="1"/>
+                    </pic:cNvPicPr>
+                  </pic:nvPicPr>
+                  <pic:blipFill>
+                    <a:blip r:embed="rId6">
+                      <a:extLst>
+                        <a:ext uri="{28A0092B-C50C-407E-A947-70E740481C1C}">
+                          <a14:useLocalDpi xmlns:a14="http://schemas.microsoft.com/office/drawing/2010/main" val="0"/>
+                        </a:ext>
+                      </a:extLst>
+                    </a:blip>
+                    <a:srcRect/>
+                    <a:stretch>
+                      <a:fillRect/>
+                    </a:stretch>
+                  </pic:blipFill>
+                  <pic:spPr bwMode="auto">
+                    <a:xfrm>
+                      <a:off x="0" y="0"/>
+                      <a:ext cx="1757680" cy="855980"/>
+                    </a:xfrm>
+                    <a:prstGeom prst="rect">
+                      <a:avLst/>
+                    </a:prstGeom>
+                    <a:noFill/>
+                    <a:ln>
+                      <a:noFill/>
+                    </a:ln>
+                  </pic:spPr>
+                </pic:pic>
+              </a:graphicData>
+            </a:graphic>
+            <wp14:sizeRelH relativeFrom="page">
+              <wp14:pctWidth>0</wp14:pctWidth>
+            </wp14:sizeRelH>
+            <wp14:sizeRelV relativeFrom="page">
+              <wp14:pctHeight>0</wp14:pctHeight>
+            </wp14:sizeRelV>
+          </wp:anchor>
+        </w:drawing>
+      </w:r>
+      <w:r>
+        <w:rPr>
+          <w:rFonts w:ascii="Arial" w:hAnsi="Arial" w:cs="Arial"/>
+          <w:b/>
+          <w:sz w:val="24"/>
+          <w:szCs w:val="24"/>
+        </w:rPr>
+        <w:t xml:space="preserve">Como </w:t>
+      </w:r>
+      <w:r>
+        <w:rPr>
+          <w:rFonts w:ascii="Arial" w:hAnsi="Arial" w:cs="Arial"/>
+          <w:b/>
+          <w:sz w:val="24"/>
+          <w:szCs w:val="24"/>
+        </w:rPr>
+        <w:t>funciona?</w:t>
+      </w:r>
+    </w:p>
+    <w:p>
+      <w:pPr>
+        <w:rPr>
+          <w:rFonts w:ascii="Arial" w:eastAsia="Arial" w:hAnsi="Arial" w:cs="Arial"/>
+          <w:sz w:val="20"/>
+          <w:szCs w:val="20"/>
+        </w:rPr>
+      </w:pPr>
+    </w:p>
+    <w:p>
+      <w:pPr>
+        <w:ind w:left="-1134"/>
+        <w:rPr>
+          <w:rFonts w:ascii="Arial" w:eastAsia="Arial" w:hAnsi="Arial" w:cs="Arial"/>
+          <w:sz w:val="20"/>
+          <w:szCs w:val="20"/>
+        </w:rPr>
+      </w:pPr>
+      <w:r>
+        <w:rPr>
+          <w:noProof/>
+          <w:lang w:eastAsia="pt-BR"/>
+        </w:rPr>
+        <mc:AlternateContent>
+          <mc:Choice Requires="wpg">
+            <w:drawing>
+              <wp:anchor distT="0" distB="0" distL="114300" distR="114300" simplePos="0" relativeHeight="251663360" behindDoc="0" locked="0" layoutInCell="1" allowOverlap="1">
+                <wp:simplePos x="0" y="0"/>
+                <wp:positionH relativeFrom="page">
+                  <wp:posOffset>3885419</wp:posOffset>
+                </wp:positionH>
+                <wp:positionV relativeFrom="paragraph">
+                  <wp:posOffset>242863</wp:posOffset>
+                </wp:positionV>
+                <wp:extent cx="3816301" cy="3516777"/>
+                <wp:effectExtent l="0" t="0" r="0" b="7620"/>
+                <wp:wrapNone/>
+                <wp:docPr id="13" name="Grupo 13"/>
+                <wp:cNvGraphicFramePr>
+                  <a:graphicFrameLocks xmlns:a="http://schemas.openxmlformats.org/drawingml/2006/main"/>
+                </wp:cNvGraphicFramePr>
+                <a:graphic xmlns:a="http://schemas.openxmlformats.org/drawingml/2006/main">
+                  <a:graphicData uri="http://schemas.microsoft.com/office/word/2010/wordprocessingGroup">
+                    <wpg:wgp>
+                      <wpg:cNvGrpSpPr>
+                        <a:grpSpLocks/>
+                      </wpg:cNvGrpSpPr>
+                      <wpg:grpSpPr bwMode="auto">
+                        <a:xfrm>
+                          <a:off x="0" y="0"/>
+                          <a:ext cx="3816301" cy="3516777"/>
+                          <a:chOff x="9880" y="2004"/>
+                          <a:chExt cx="6952" cy="7876"/>
+                        </a:xfrm>
+                      </wpg:grpSpPr>
+                      <pic:pic xmlns:pic="http://schemas.openxmlformats.org/drawingml/2006/picture">
+                        <pic:nvPicPr>
+                          <pic:cNvPr id="14" name="Picture 13"/>
+                          <pic:cNvPicPr>
+                            <a:picLocks noChangeAspect="1" noChangeArrowheads="1"/>
+                          </pic:cNvPicPr>
+                        </pic:nvPicPr>
+                        <pic:blipFill>
+                          <a:blip r:embed="rId7">
+                            <a:extLst>
+                              <a:ext uri="{28A0092B-C50C-407E-A947-70E740481C1C}">
+                                <a14:useLocalDpi xmlns:a14="http://schemas.microsoft.com/office/drawing/2010/main" val="0"/>
+                              </a:ext>
+                            </a:extLst>
+                          </a:blip>
+                          <a:srcRect/>
+                          <a:stretch>
+                            <a:fillRect/>
+                          </a:stretch>
+                        </pic:blipFill>
+                        <pic:spPr bwMode="auto">
+                          <a:xfrm>
+                            <a:off x="9880" y="2004"/>
+                            <a:ext cx="6952" cy="4100"/>
+                          </a:xfrm>
+                          <a:prstGeom prst="rect">
+                            <a:avLst/>
+                          </a:prstGeom>
+                          <a:noFill/>
+                          <a:ln>
+                            <a:noFill/>
+                          </a:ln>
+                          <a:extLst>
+                            <a:ext uri="{909E8E84-426E-40DD-AFC4-6F175D3DCCD1}">
+                              <a14:hiddenFill xmlns:a14="http://schemas.microsoft.com/office/drawing/2010/main">
+                                <a:solidFill>
+                                  <a:srgbClr val="FFFFFF"/>
+                                </a:solidFill>
+                              </a14:hiddenFill>
+                            </a:ext>
+                            <a:ext uri="{91240B29-F687-4F45-9708-019B960494DF}">
+                              <a14:hiddenLine xmlns:a14="http://schemas.microsoft.com/office/drawing/2010/main" w="9525">
+                                <a:solidFill>
+                                  <a:srgbClr val="000000"/>
+                                </a:solidFill>
+                                <a:miter lim="800000"/>
+                                <a:headEnd/>
+                                <a:tailEnd/>
+                              </a14:hiddenLine>
+                            </a:ext>
+                          </a:extLst>
+                        </pic:spPr>
+                      </pic:pic>
+                      <pic:pic xmlns:pic="http://schemas.openxmlformats.org/drawingml/2006/picture">
+                        <pic:nvPicPr>
+                          <pic:cNvPr id="15" name="Picture 14"/>
+                          <pic:cNvPicPr>
+                            <a:picLocks noChangeAspect="1" noChangeArrowheads="1"/>
+                          </pic:cNvPicPr>
+                        </pic:nvPicPr>
+                        <pic:blipFill>
+                          <a:blip r:embed="rId8">
+                            <a:extLst>
+                              <a:ext uri="{28A0092B-C50C-407E-A947-70E740481C1C}">
+                                <a14:useLocalDpi xmlns:a14="http://schemas.microsoft.com/office/drawing/2010/main" val="0"/>
+                              </a:ext>
+                            </a:extLst>
+                          </a:blip>
+                          <a:srcRect/>
+                          <a:stretch>
+                            <a:fillRect/>
+                          </a:stretch>
+                        </pic:blipFill>
+                        <pic:spPr bwMode="auto">
+                          <a:xfrm>
+                            <a:off x="9880" y="5784"/>
+                            <a:ext cx="6748" cy="4096"/>
+                          </a:xfrm>
+                          <a:prstGeom prst="rect">
+                            <a:avLst/>
+                          </a:prstGeom>
+                          <a:noFill/>
+                          <a:ln>
+                            <a:noFill/>
+                          </a:ln>
+                          <a:extLst>
+                            <a:ext uri="{909E8E84-426E-40DD-AFC4-6F175D3DCCD1}">
+                              <a14:hiddenFill xmlns:a14="http://schemas.microsoft.com/office/drawing/2010/main">
+                                <a:solidFill>
+                                  <a:srgbClr val="FFFFFF"/>
+                                </a:solidFill>
+                              </a14:hiddenFill>
+                            </a:ext>
+                            <a:ext uri="{91240B29-F687-4F45-9708-019B960494DF}">
+                              <a14:hiddenLine xmlns:a14="http://schemas.microsoft.com/office/drawing/2010/main" w="9525">
+                                <a:solidFill>
+                                  <a:srgbClr val="000000"/>
+                                </a:solidFill>
+                                <a:miter lim="800000"/>
+                                <a:headEnd/>
+                                <a:tailEnd/>
+                              </a14:hiddenLine>
+                            </a:ext>
+                          </a:extLst>
+                        </pic:spPr>
+                      </pic:pic>
+                    </wpg:wgp>
+                  </a:graphicData>
+                </a:graphic>
+                <wp14:sizeRelH relativeFrom="page">
+                  <wp14:pctWidth>0</wp14:pctWidth>
+                </wp14:sizeRelH>
+                <wp14:sizeRelV relativeFrom="page">
+                  <wp14:pctHeight>0</wp14:pctHeight>
+                </wp14:sizeRelV>
+              </wp:anchor>
+            </w:drawing>
+          </mc:Choice>
+          <mc:Fallback>
+            <w:pict>
+              <v:group w14:anchorId="3E9C80FA" id="Grupo 13" o:spid="_x0000_s1026" style="position:absolute;margin-left:305.95pt;margin-top:19.1pt;width:300.5pt;height:276.9pt;z-index:251663360;mso-position-horizontal-relative:page" coordorigin="9880,2004" coordsize="6952,7876" o:gfxdata="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">
+                <v:shapetype id="_x0000_t75" coordsize="21600,21600" o:spt="75" o:preferrelative="t" path="m@4@5l@4@11@9@11@9@5xe" filled="f" stroked="f">
+                  <v:stroke joinstyle="miter"/>
+                  <v:formulas>
+                    <v:f eqn="if lineDrawn pixelLineWidth 0"/>
+                    <v:f eqn="sum @0 1 0"/>
+                    <v:f eqn="sum 0 0 @1"/>
+                    <v:f eqn="prod @2 1 2"/>
+                    <v:f eqn="prod @3 21600 pixelWidth"/>
+                    <v:f eqn="prod @3 21600 pixelHeight"/>
+                    <v:f eqn="sum @0 0 1"/>
+                    <v:f eqn="prod @6 1 2"/>
+                    <v:f eqn="prod @7 21600 pixelWidth"/>
+                    <v:f eqn="sum @8 21600 0"/>
+                    <v:f eqn="prod @7 21600 pixelHeight"/>
+                    <v:f eqn="sum @10 21600 0"/>
+                  </v:formulas>
+                  <v:path o:extrusionok="f" gradientshapeok="t" o:connecttype="rect"/>
+                  <o:lock v:ext="edit" aspectratio="t"/>
+                </v:shapetype>
+                <v:shape id="Picture 13" o:spid="_x0000_s1027" type="#_x0000_t75" style="position:absolute;left:9880;top:2004;width:6952;height:4100;visibility:visible;mso-wrap-style:square" o:gfxdata="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">
+                  <v:imagedata r:id="rId9" o:title=""/>
+                </v:shape>
+                <v:shape id="Picture 14" o:spid="_x0000_s1028" type="#_x0000_t75" style="position:absolute;left:9880;top:5784;width:6748;height:4096;visibility:visible;mso-wrap-style:square" o:gfxdata="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">
+                  <v:imagedata r:id="rId10" o:title=""/>
+                </v:shape>
+                <w10:wrap anchorx="page"/>
+              </v:group>
+            </w:pict>
+          </mc:Fallback>
+        </mc:AlternateContent>
+      </w:r>
+      <w:r>
+        <w:rPr>
+          <w:rFonts w:ascii="Arial" w:eastAsia="Arial" w:hAnsi="Arial" w:cs="Arial"/>
+          <w:noProof/>
+          <w:position w:val="-160"/>
+          <w:sz w:val="20"/>
+          <w:szCs w:val="20"/>
+          <w:lang w:eastAsia="pt-BR"/>
+        </w:rPr>
+        <mc:AlternateContent>
+          <mc:Choice Requires="wpg">
+            <w:drawing>
+              <wp:inline distT="0" distB="0" distL="0" distR="0" wp14:anchorId="2E673FBB" wp14:editId="4A04B882">
+                <wp:extent cx="3886200" cy="3587262"/>
+                <wp:effectExtent l="0" t="0" r="0" b="0"/>
+                <wp:docPr id="10" name="Grupo 10"/>
+                <wp:cNvGraphicFramePr>
+                  <a:graphicFrameLocks xmlns:a="http://schemas.openxmlformats.org/drawingml/2006/main"/>
+                </wp:cNvGraphicFramePr>
+                <a:graphic xmlns:a="http://schemas.openxmlformats.org/drawingml/2006/main">
+                  <a:graphicData uri="http://schemas.microsoft.com/office/word/2010/wordprocessingGroup">
+                    <wpg:wgp>
+                      <wpg:cNvGrpSpPr>
+                        <a:grpSpLocks/>
+                      </wpg:cNvGrpSpPr>
+                      <wpg:grpSpPr bwMode="auto">
+                        <a:xfrm>
+                          <a:off x="0" y="0"/>
+                          <a:ext cx="3886200" cy="3587262"/>
+                          <a:chOff x="0" y="0"/>
+                          <a:chExt cx="9220" cy="8044"/>
+                        </a:xfrm>
+                      </wpg:grpSpPr>
+                      <pic:pic xmlns:pic="http://schemas.openxmlformats.org/drawingml/2006/picture">
+                        <pic:nvPicPr>
+                          <pic:cNvPr id="11" name="Picture 9"/>
+                          <pic:cNvPicPr>
+                            <a:picLocks noChangeAspect="1" noChangeArrowheads="1"/>
+                          </pic:cNvPicPr>
+                        </pic:nvPicPr>
+                        <pic:blipFill>
+                          <a:blip r:embed="rId11" cstate="print">
+                            <a:extLst>
+                              <a:ext uri="{28A0092B-C50C-407E-A947-70E740481C1C}">
+                                <a14:useLocalDpi xmlns:a14="http://schemas.microsoft.com/office/drawing/2010/main" val="0"/>
+                              </a:ext>
+                            </a:extLst>
+                          </a:blip>
+                          <a:srcRect/>
+                          <a:stretch>
+                            <a:fillRect/>
+                          </a:stretch>
+                        </pic:blipFill>
+                        <pic:spPr bwMode="auto">
+                          <a:xfrm>
+                            <a:off x="3312" y="0"/>
+                            <a:ext cx="5908" cy="8044"/>
+                          </a:xfrm>
+                          <a:prstGeom prst="rect">
+                            <a:avLst/>
+                          </a:prstGeom>
+                          <a:noFill/>
+                          <a:ln>
+                            <a:noFill/>
+                          </a:ln>
+                          <a:extLst>
+                            <a:ext uri="{909E8E84-426E-40DD-AFC4-6F175D3DCCD1}">
+                              <a14:hiddenFill xmlns:a14="http://schemas.microsoft.com/office/drawing/2010/main">
+                                <a:solidFill>
+                                  <a:srgbClr val="FFFFFF"/>
+                                </a:solidFill>
+                              </a14:hiddenFill>
+                            </a:ext>
+                            <a:ext uri="{91240B29-F687-4F45-9708-019B960494DF}">
+                              <a14:hiddenLine xmlns:a14="http://schemas.microsoft.com/office/drawing/2010/main" w="9525">
+                                <a:solidFill>
+                                  <a:srgbClr val="000000"/>
+                                </a:solidFill>
+                                <a:miter lim="800000"/>
+                                <a:headEnd/>
+                                <a:tailEnd/>
+                              </a14:hiddenLine>
+                            </a:ext>
+                          </a:extLst>
+                        </pic:spPr>
+                      </pic:pic>
+                      <pic:pic xmlns:pic="http://schemas.openxmlformats.org/drawingml/2006/picture">
+                        <pic:nvPicPr>
+                          <pic:cNvPr id="12" name="Picture 10"/>
+                          <pic:cNvPicPr>
+                            <a:picLocks noChangeAspect="1" noChangeArrowheads="1"/>
+                          </pic:cNvPicPr>
+                        </pic:nvPicPr>
+                        <pic:blipFill>
+                          <a:blip r:embed="rId12" cstate="print">
+                            <a:extLst>
+                              <a:ext uri="{28A0092B-C50C-407E-A947-70E740481C1C}">
+                                <a14:useLocalDpi xmlns:a14="http://schemas.microsoft.com/office/drawing/2010/main" val="0"/>
+                              </a:ext>
+                            </a:extLst>
+                          </a:blip>
+                          <a:srcRect/>
+                          <a:stretch>
+                            <a:fillRect/>
+                          </a:stretch>
+                        </pic:blipFill>
+                        <pic:spPr bwMode="auto">
+                          <a:xfrm>
+                            <a:off x="0" y="1356"/>
+                            <a:ext cx="4040" cy="3200"/>
+                          </a:xfrm>
+                          <a:prstGeom prst="rect">
+                            <a:avLst/>
+                          </a:prstGeom>
+                          <a:noFill/>
+                          <a:ln>
+                            <a:noFill/>
+                          </a:ln>
+                          <a:extLst>
+                            <a:ext uri="{909E8E84-426E-40DD-AFC4-6F175D3DCCD1}">
+                              <a14:hiddenFill xmlns:a14="http://schemas.microsoft.com/office/drawing/2010/main">
+                                <a:solidFill>
+                                  <a:srgbClr val="FFFFFF"/>
+                                </a:solidFill>
+                              </a14:hiddenFill>
+                            </a:ext>
+                            <a:ext uri="{91240B29-F687-4F45-9708-019B960494DF}">
+                              <a14:hiddenLine xmlns:a14="http://schemas.microsoft.com/office/drawing/2010/main" w="9525">
+                                <a:solidFill>
+                                  <a:srgbClr val="000000"/>
+                                </a:solidFill>
+                                <a:miter lim="800000"/>
+                                <a:headEnd/>
+                                <a:tailEnd/>
+                              </a14:hiddenLine>
+                            </a:ext>
+                          </a:extLst>
+                        </pic:spPr>
+                      </pic:pic>
+                    </wpg:wgp>
+                  </a:graphicData>
+                </a:graphic>
+              </wp:inline>
+            </w:drawing>
+          </mc:Choice>
+          <mc:Fallback>
+            <w:pict>
+              <v:group w14:anchorId="49CA6225" id="Grupo 10" o:spid="_x0000_s1026" style="width:306pt;height:282.45pt;mso-position-horizontal-relative:char;mso-position-vertical-relative:line" coordsize="9220,8044" o:gfxdata="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">
+                <v:shape id="Picture 9" o:spid="_x0000_s1027" type="#_x0000_t75" style="position:absolute;left:3312;width:5908;height:8044;visibility:visible;mso-wrap-style:square" o:gfxdata="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">
+                  <v:imagedata r:id="rId13" o:title=""/>
+                </v:shape>
+                <v:shape id="Picture 10" o:spid="_x0000_s1028" type="#_x0000_t75" style="position:absolute;top:1356;width:4040;height:3200;visibility:visible;mso-wrap-style:square" o:gfxdata="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">
+                  <v:imagedata r:id="rId14" o:title=""/>
+                </v:shape>
+                <w10:anchorlock/>
+              </v:group>
+            </w:pict>
+          </mc:Fallback>
+        </mc:AlternateContent>
+      </w:r>
+    </w:p>
+    <w:p>
+      <w:pPr>
+        <w:rPr>
+          <w:rFonts w:ascii="Arial" w:eastAsia="Arial" w:hAnsi="Arial" w:cs="Arial"/>
+          <w:sz w:val="20"/>
+          <w:szCs w:val="20"/>
+        </w:rPr>
+      </w:pPr>
+    </w:p>
+    <w:p>
+      <w:pPr>
+        <w:tabs>
+          <w:tab w:val="left" w:pos="465"/>
+        </w:tabs>
+        <w:spacing w:before="60" w:line="225" w:lineRule="auto"/>
+        <w:ind w:right="-1"/>
+        <w:jc w:val="both"/>
+        <w:rPr>
+          <w:rFonts w:ascii="Arial" w:eastAsia="Arial" w:hAnsi="Arial" w:cs="Arial"/>
+          <w:sz w:val="24"/>
+          <w:szCs w:val="24"/>
+        </w:rPr>
+      </w:pPr>
+      <w:r>
+        <w:rPr>
+          <w:rFonts w:ascii="Arial" w:hAnsi="Arial"/>
+          <w:sz w:val="24"/>
+          <w:szCs w:val="24"/>
+        </w:rPr>
+        <w:t>Os botões</w:t>
+      </w:r>
+      <w:r>
+        <w:rPr>
+          <w:rFonts w:ascii="Arial" w:hAnsi="Arial"/>
+          <w:spacing w:val="-7"/>
+          <w:sz w:val="24"/>
+          <w:szCs w:val="24"/>
+        </w:rPr>
+        <w:t xml:space="preserve"> </w:t>
+      </w:r>
+      <w:r>
+        <w:rPr>
+          <w:rFonts w:ascii="Arial" w:hAnsi="Arial"/>
+          <w:sz w:val="24"/>
+          <w:szCs w:val="24"/>
+        </w:rPr>
+        <w:t>estão</w:t>
+      </w:r>
+      <w:r>
+        <w:rPr>
+          <w:rFonts w:ascii="Arial" w:hAnsi="Arial"/>
+          <w:spacing w:val="1"/>
+          <w:sz w:val="24"/>
+          <w:szCs w:val="24"/>
+        </w:rPr>
+        <w:t xml:space="preserve"> </w:t>
+      </w:r>
+      <w:r>
+        <w:rPr>
+          <w:rFonts w:ascii="Arial" w:hAnsi="Arial"/>
+          <w:sz w:val="24"/>
+          <w:szCs w:val="24"/>
+        </w:rPr>
+        <w:t>fora do</w:t>
+      </w:r>
+      <w:r>
+        <w:rPr>
+          <w:rFonts w:ascii="Arial" w:hAnsi="Arial"/>
+          <w:spacing w:val="-3"/>
+          <w:sz w:val="24"/>
+          <w:szCs w:val="24"/>
+        </w:rPr>
+        <w:t xml:space="preserve"> </w:t>
+      </w:r>
+      <w:r>
+        <w:rPr>
+          <w:rFonts w:ascii="Arial" w:hAnsi="Arial"/>
+          <w:sz w:val="24"/>
+          <w:szCs w:val="24"/>
+        </w:rPr>
+        <w:t>elevador</w:t>
+      </w:r>
+      <w:r>
+        <w:rPr>
+          <w:rFonts w:ascii="Arial" w:hAnsi="Arial"/>
+          <w:spacing w:val="2"/>
+          <w:sz w:val="24"/>
+          <w:szCs w:val="24"/>
+        </w:rPr>
+        <w:t xml:space="preserve"> </w:t>
+      </w:r>
+      <w:r>
+        <w:rPr>
+          <w:rFonts w:ascii="Arial" w:hAnsi="Arial"/>
+          <w:sz w:val="24"/>
+          <w:szCs w:val="24"/>
+        </w:rPr>
+        <w:t>e antes de</w:t>
+      </w:r>
+      <w:r>
+        <w:rPr>
+          <w:rFonts w:ascii="Arial" w:hAnsi="Arial"/>
+          <w:spacing w:val="-3"/>
+          <w:sz w:val="24"/>
+          <w:szCs w:val="24"/>
+        </w:rPr>
+        <w:t xml:space="preserve"> </w:t>
+      </w:r>
+      <w:r>
+        <w:rPr>
+          <w:rFonts w:ascii="Arial" w:hAnsi="Arial"/>
+          <w:sz w:val="24"/>
+          <w:szCs w:val="24"/>
+        </w:rPr>
+        <w:t>entrar</w:t>
+      </w:r>
+      <w:r>
+        <w:rPr>
+          <w:rFonts w:ascii="Arial" w:hAnsi="Arial"/>
+          <w:spacing w:val="-150"/>
+          <w:sz w:val="24"/>
+          <w:szCs w:val="24"/>
+        </w:rPr>
+        <w:t xml:space="preserve"> </w:t>
+      </w:r>
+      <w:r>
+        <w:rPr>
+          <w:rFonts w:ascii="Arial" w:hAnsi="Arial"/>
+          <w:sz w:val="24"/>
+          <w:szCs w:val="24"/>
+        </w:rPr>
+        <w:t>identifica-se o usuário e pressiona-se o piso para onde</w:t>
+      </w:r>
+      <w:r>
+        <w:rPr>
+          <w:rFonts w:ascii="Arial" w:hAnsi="Arial"/>
+          <w:spacing w:val="5"/>
+          <w:sz w:val="24"/>
+          <w:szCs w:val="24"/>
+        </w:rPr>
+        <w:t xml:space="preserve"> </w:t>
+      </w:r>
+      <w:r>
+        <w:rPr>
+          <w:rFonts w:ascii="Arial" w:hAnsi="Arial"/>
+          <w:sz w:val="24"/>
+          <w:szCs w:val="24"/>
+        </w:rPr>
+        <w:t>se quer ir (tanto na subida quanto na</w:t>
+      </w:r>
+      <w:r>
+        <w:rPr>
+          <w:rFonts w:ascii="Arial" w:hAnsi="Arial"/>
+          <w:spacing w:val="-19"/>
+          <w:sz w:val="24"/>
+          <w:szCs w:val="24"/>
+        </w:rPr>
+        <w:t xml:space="preserve"> </w:t>
+      </w:r>
+      <w:r>
+        <w:rPr>
+          <w:rFonts w:ascii="Arial" w:hAnsi="Arial"/>
+          <w:sz w:val="24"/>
+          <w:szCs w:val="24"/>
+        </w:rPr>
+        <w:t>descida).</w:t>
+      </w:r>
+    </w:p>
+    <w:p>
+      <w:pPr>
+        <w:ind w:right="-1"/>
+        <w:jc w:val="both"/>
+        <w:rPr>
+          <w:rFonts w:ascii="Arial" w:eastAsia="Arial" w:hAnsi="Arial" w:cs="Arial"/>
+          <w:sz w:val="24"/>
+          <w:szCs w:val="24"/>
+        </w:rPr>
+      </w:pPr>
+      <w:r>
+        <w:rPr>
+          <w:rFonts w:ascii="Arial" w:hAnsi="Arial"/>
+          <w:sz w:val="24"/>
+          <w:szCs w:val="24"/>
+        </w:rPr>
+        <w:t xml:space="preserve">Depois disso o sistema reconhece qual o caminho mais rápido a seguir e indica qual o elevador que </w:t>
+      </w:r>
+      <w:r>
+        <w:rPr>
+          <w:rFonts w:ascii="Arial" w:hAnsi="Arial"/>
+          <w:spacing w:val="-3"/>
+          <w:sz w:val="24"/>
+          <w:szCs w:val="24"/>
+        </w:rPr>
+        <w:t xml:space="preserve">vai </w:t>
+      </w:r>
+      <w:r>
+        <w:rPr>
+          <w:rFonts w:ascii="Arial" w:hAnsi="Arial"/>
+          <w:sz w:val="24"/>
+          <w:szCs w:val="24"/>
+        </w:rPr>
+        <w:t>parar</w:t>
+      </w:r>
+      <w:r>
+        <w:rPr>
+          <w:rFonts w:ascii="Arial" w:hAnsi="Arial"/>
+          <w:spacing w:val="-152"/>
+          <w:sz w:val="24"/>
+          <w:szCs w:val="24"/>
+        </w:rPr>
+        <w:t xml:space="preserve"> </w:t>
+      </w:r>
+      <w:r>
+        <w:rPr>
+          <w:rFonts w:ascii="Arial" w:hAnsi="Arial"/>
+          <w:sz w:val="24"/>
+          <w:szCs w:val="24"/>
+        </w:rPr>
+        <w:t>nesse piso.</w:t>
+      </w:r>
     </w:p>
     <w:p>
       <w:pPr>
@@ -321,7 +1582,7 @@
                     <pic:cNvPicPr/>
                   </pic:nvPicPr>
                   <pic:blipFill>
-                    <a:blip r:embed="rId6" cstate="print">
+                    <a:blip r:embed="rId15" cstate="print">
                       <a:extLst>
                         <a:ext uri="{28A0092B-C50C-407E-A947-70E740481C1C}">
                           <a14:useLocalDpi xmlns:a14="http://schemas.microsoft.com/office/drawing/2010/main" val="0"/>
@@ -388,7 +1649,7 @@
                     <pic:cNvPicPr/>
                   </pic:nvPicPr>
                   <pic:blipFill>
-                    <a:blip r:embed="rId7" cstate="print">
+                    <a:blip r:embed="rId16" cstate="print">
                       <a:extLst>
                         <a:ext uri="{28A0092B-C50C-407E-A947-70E740481C1C}">
                           <a14:useLocalDpi xmlns:a14="http://schemas.microsoft.com/office/drawing/2010/main" val="0"/>
@@ -439,8 +1700,6 @@
                 <w:szCs w:val="24"/>
               </w:rPr>
             </w:pPr>
-            <w:bookmarkStart w:id="0" w:name="_GoBack"/>
-            <w:bookmarkEnd w:id="0"/>
             <w:r>
               <w:rPr>
                 <w:rFonts w:ascii="Arial" w:hAnsi="Arial" w:cs="Arial"/>
@@ -1053,27 +2312,7 @@
                 <w:sz w:val="24"/>
                 <w:szCs w:val="24"/>
               </w:rPr>
-              <w:t>R</w:t>
-            </w:r>
-            <w:proofErr w:type="gramStart"/>
-            <w:r>
-              <w:rPr>
-                <w:rFonts w:ascii="Arial" w:hAnsi="Arial" w:cs="Arial"/>
-                <w:b/>
-                <w:sz w:val="24"/>
-                <w:szCs w:val="24"/>
-              </w:rPr>
-              <w:t>2,R</w:t>
-            </w:r>
-            <w:proofErr w:type="gramEnd"/>
-            <w:r>
-              <w:rPr>
-                <w:rFonts w:ascii="Arial" w:hAnsi="Arial" w:cs="Arial"/>
-                <w:b/>
-                <w:sz w:val="24"/>
-                <w:szCs w:val="24"/>
-              </w:rPr>
-              <w:t>4,R5,R6,R10</w:t>
+              <w:t>R2,R4,R5,R6,R10</w:t>
             </w:r>
           </w:p>
         </w:tc>
@@ -2188,27 +3427,7 @@
           <w:szCs w:val="24"/>
           <w:lang w:val="pt-BR"/>
         </w:rPr>
-        <w:t xml:space="preserve">recepcionista efetua </w:t>
-      </w:r>
-      <w:proofErr w:type="spellStart"/>
-      <w:r>
-        <w:rPr>
-          <w:rFonts w:ascii="Arial" w:hAnsi="Arial" w:cs="Arial"/>
-          <w:sz w:val="24"/>
-          <w:szCs w:val="24"/>
-          <w:lang w:val="pt-BR"/>
-        </w:rPr>
-        <w:t>login</w:t>
-      </w:r>
-      <w:proofErr w:type="spellEnd"/>
-      <w:r>
-        <w:rPr>
-          <w:rFonts w:ascii="Arial" w:hAnsi="Arial" w:cs="Arial"/>
-          <w:sz w:val="24"/>
-          <w:szCs w:val="24"/>
-          <w:lang w:val="pt-BR"/>
-        </w:rPr>
-        <w:t xml:space="preserve"> no Sistema</w:t>
+        <w:t>recepcionista efetua login no Sistema</w:t>
       </w:r>
       <w:r>
         <w:rPr>
@@ -4635,6 +5854,8 @@
         </w:rPr>
         <w:br w:type="page"/>
       </w:r>
+      <w:bookmarkStart w:id="0" w:name="_GoBack"/>
+      <w:bookmarkEnd w:id="0"/>
     </w:p>
     <w:p>
       <w:pPr>
@@ -6971,6 +8192,130 @@
       <w:lvlJc w:val="left"/>
       <w:pPr>
         <w:ind w:left="10568" w:hanging="543"/>
+      </w:pPr>
+      <w:rPr>
+        <w:rFonts w:hint="default"/>
+      </w:rPr>
+    </w:lvl>
+  </w:abstractNum>
+  <w:abstractNum w:abstractNumId="14" w15:restartNumberingAfterBreak="0">
+    <w:nsid w:val="74B3444C"/>
+    <w:multiLevelType w:val="hybridMultilevel"/>
+    <w:tmpl w:val="9D322D4C"/>
+    <w:lvl w:ilvl="0" w:tplc="2E18DB70">
+      <w:start w:val="1"/>
+      <w:numFmt w:val="bullet"/>
+      <w:lvlText w:val="•"/>
+      <w:lvlJc w:val="left"/>
+      <w:pPr>
+        <w:ind w:left="715" w:hanging="1071"/>
+      </w:pPr>
+      <w:rPr>
+        <w:rFonts w:ascii="Times New Roman" w:eastAsia="Times New Roman" w:hAnsi="Times New Roman" w:hint="default"/>
+        <w:color w:val="1C1C1C"/>
+        <w:spacing w:val="-509"/>
+        <w:w w:val="600"/>
+        <w:position w:val="-4"/>
+        <w:sz w:val="31"/>
+        <w:szCs w:val="31"/>
+      </w:rPr>
+    </w:lvl>
+    <w:lvl w:ilvl="1" w:tplc="E4029ECC">
+      <w:start w:val="1"/>
+      <w:numFmt w:val="bullet"/>
+      <w:lvlText w:val="•"/>
+      <w:lvlJc w:val="left"/>
+      <w:pPr>
+        <w:ind w:left="464" w:hanging="360"/>
+      </w:pPr>
+      <w:rPr>
+        <w:rFonts w:ascii="Arial" w:eastAsia="Arial" w:hAnsi="Arial" w:hint="default"/>
+        <w:w w:val="100"/>
+      </w:rPr>
+    </w:lvl>
+    <w:lvl w:ilvl="2" w:tplc="9A5C5620">
+      <w:start w:val="1"/>
+      <w:numFmt w:val="bullet"/>
+      <w:lvlText w:val="•"/>
+      <w:lvlJc w:val="left"/>
+      <w:pPr>
+        <w:ind w:left="1681" w:hanging="290"/>
+      </w:pPr>
+      <w:rPr>
+        <w:rFonts w:ascii="Arial" w:eastAsia="Arial" w:hAnsi="Arial" w:hint="default"/>
+        <w:color w:val="131111"/>
+        <w:w w:val="250"/>
+        <w:sz w:val="17"/>
+        <w:szCs w:val="17"/>
+      </w:rPr>
+    </w:lvl>
+    <w:lvl w:ilvl="3" w:tplc="8482CF6E">
+      <w:start w:val="1"/>
+      <w:numFmt w:val="bullet"/>
+      <w:lvlText w:val="•"/>
+      <w:lvlJc w:val="left"/>
+      <w:pPr>
+        <w:ind w:left="3446" w:hanging="290"/>
+      </w:pPr>
+      <w:rPr>
+        <w:rFonts w:hint="default"/>
+      </w:rPr>
+    </w:lvl>
+    <w:lvl w:ilvl="4" w:tplc="452E73AE">
+      <w:start w:val="1"/>
+      <w:numFmt w:val="bullet"/>
+      <w:lvlText w:val="•"/>
+      <w:lvlJc w:val="left"/>
+      <w:pPr>
+        <w:ind w:left="5213" w:hanging="290"/>
+      </w:pPr>
+      <w:rPr>
+        <w:rFonts w:hint="default"/>
+      </w:rPr>
+    </w:lvl>
+    <w:lvl w:ilvl="5" w:tplc="62D62AC2">
+      <w:start w:val="1"/>
+      <w:numFmt w:val="bullet"/>
+      <w:lvlText w:val="•"/>
+      <w:lvlJc w:val="left"/>
+      <w:pPr>
+        <w:ind w:left="6980" w:hanging="290"/>
+      </w:pPr>
+      <w:rPr>
+        <w:rFonts w:hint="default"/>
+      </w:rPr>
+    </w:lvl>
+    <w:lvl w:ilvl="6" w:tplc="D9E6F4E4">
+      <w:start w:val="1"/>
+      <w:numFmt w:val="bullet"/>
+      <w:lvlText w:val="•"/>
+      <w:lvlJc w:val="left"/>
+      <w:pPr>
+        <w:ind w:left="8746" w:hanging="290"/>
+      </w:pPr>
+      <w:rPr>
+        <w:rFonts w:hint="default"/>
+      </w:rPr>
+    </w:lvl>
+    <w:lvl w:ilvl="7" w:tplc="78F8281C">
+      <w:start w:val="1"/>
+      <w:numFmt w:val="bullet"/>
+      <w:lvlText w:val="•"/>
+      <w:lvlJc w:val="left"/>
+      <w:pPr>
+        <w:ind w:left="10513" w:hanging="290"/>
+      </w:pPr>
+      <w:rPr>
+        <w:rFonts w:hint="default"/>
+      </w:rPr>
+    </w:lvl>
+    <w:lvl w:ilvl="8" w:tplc="0958F948">
+      <w:start w:val="1"/>
+      <w:numFmt w:val="bullet"/>
+      <w:lvlText w:val="•"/>
+      <w:lvlJc w:val="left"/>
+      <w:pPr>
+        <w:ind w:left="12280" w:hanging="290"/>
       </w:pPr>
       <w:rPr>
         <w:rFonts w:hint="default"/>
@@ -7018,6 +8363,9 @@
   </w:num>
   <w:num w:numId="14">
     <w:abstractNumId w:val="1"/>
+  </w:num>
+  <w:num w:numId="15">
+    <w:abstractNumId w:val="14"/>
   </w:num>
 </w:numbering>
 </file>
@@ -7416,6 +8764,29 @@
     <w:name w:val="Normal"/>
     <w:qFormat/>
   </w:style>
+  <w:style w:type="paragraph" w:styleId="Ttulo2">
+    <w:name w:val="heading 2"/>
+    <w:basedOn w:val="Normal"/>
+    <w:next w:val="Normal"/>
+    <w:link w:val="Ttulo2Char"/>
+    <w:uiPriority w:val="9"/>
+    <w:semiHidden/>
+    <w:unhideWhenUsed/>
+    <w:qFormat/>
+    <w:rsid w:val="005E18EA"/>
+    <w:pPr>
+      <w:keepNext/>
+      <w:keepLines/>
+      <w:spacing w:before="40" w:after="0"/>
+      <w:outlineLvl w:val="1"/>
+    </w:pPr>
+    <w:rPr>
+      <w:rFonts w:asciiTheme="majorHAnsi" w:eastAsiaTheme="majorEastAsia" w:hAnsiTheme="majorHAnsi" w:cstheme="majorBidi"/>
+      <w:color w:val="2E74B5" w:themeColor="accent1" w:themeShade="BF"/>
+      <w:sz w:val="26"/>
+      <w:szCs w:val="26"/>
+    </w:rPr>
+  </w:style>
   <w:style w:type="paragraph" w:styleId="Ttulo4">
     <w:name w:val="heading 4"/>
     <w:basedOn w:val="Normal"/>
@@ -7557,6 +8928,20 @@
     </w:pPr>
     <w:rPr>
       <w:lang w:val="en-US"/>
+    </w:rPr>
+  </w:style>
+  <w:style w:type="character" w:customStyle="1" w:styleId="Ttulo2Char">
+    <w:name w:val="Título 2 Char"/>
+    <w:basedOn w:val="Fontepargpadro"/>
+    <w:link w:val="Ttulo2"/>
+    <w:uiPriority w:val="9"/>
+    <w:semiHidden/>
+    <w:rsid w:val="005E18EA"/>
+    <w:rPr>
+      <w:rFonts w:asciiTheme="majorHAnsi" w:eastAsiaTheme="majorEastAsia" w:hAnsiTheme="majorHAnsi" w:cstheme="majorBidi"/>
+      <w:color w:val="2E74B5" w:themeColor="accent1" w:themeShade="BF"/>
+      <w:sz w:val="26"/>
+      <w:szCs w:val="26"/>
     </w:rPr>
   </w:style>
 </w:styles>
@@ -7828,7 +9213,7 @@
 </file>
 
 <file path=customXml/itemProps1.xml><?xml version="1.0" encoding="utf-8"?>
-<ds:datastoreItem xmlns:ds="http://schemas.openxmlformats.org/officeDocument/2006/customXml" ds:itemID="{E204751B-6918-424F-A974-B371F58CFF5F}">
+<ds:datastoreItem xmlns:ds="http://schemas.openxmlformats.org/officeDocument/2006/customXml" ds:itemID="{9A63C863-A24D-4D53-863E-9BAB04ADD11B}">
   <ds:schemaRefs>
     <ds:schemaRef ds:uri="http://schemas.openxmlformats.org/officeDocument/2006/bibliography"/>
   </ds:schemaRefs>

</xml_diff>

<commit_message>
Documento com Terceira Alteracao Trabalho EI
</commit_message>
<xml_diff>
--- a/Elevador_Inteligente.docx
+++ b/Elevador_Inteligente.docx
@@ -1119,7 +1119,7 @@
           </mc:Choice>
           <mc:Fallback>
             <w:pict>
-              <v:group w14:anchorId="3E9C80FA" id="Grupo 13" o:spid="_x0000_s1026" style="position:absolute;margin-left:305.95pt;margin-top:19.1pt;width:300.5pt;height:276.9pt;z-index:251663360;mso-position-horizontal-relative:page" coordorigin="9880,2004" coordsize="6952,7876" o:gfxdata="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">
+              <v:group w14:anchorId="1E8A22B9" id="Grupo 13" o:spid="_x0000_s1026" style="position:absolute;margin-left:305.95pt;margin-top:19.1pt;width:300.5pt;height:276.9pt;z-index:251663360;mso-position-horizontal-relative:page" coordorigin="9880,2004" coordsize="6952,7876" o:gfxdata="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">
                 <v:shapetype id="_x0000_t75" coordsize="21600,21600" o:spt="75" o:preferrelative="t" path="m@4@5l@4@11@9@11@9@5xe" filled="f" stroked="f">
                   <v:stroke joinstyle="miter"/>
                   <v:formulas>
@@ -1298,7 +1298,7 @@
           </mc:Choice>
           <mc:Fallback>
             <w:pict>
-              <v:group w14:anchorId="49CA6225" id="Grupo 10" o:spid="_x0000_s1026" style="width:306pt;height:282.45pt;mso-position-horizontal-relative:char;mso-position-vertical-relative:line" coordsize="9220,8044" o:gfxdata="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">
+              <v:group w14:anchorId="4D27EE42" id="Grupo 10" o:spid="_x0000_s1026" style="width:306pt;height:282.45pt;mso-position-horizontal-relative:char;mso-position-vertical-relative:line" coordsize="9220,8044" o:gfxdata="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">
                 <v:shape id="Picture 9" o:spid="_x0000_s1027" type="#_x0000_t75" style="position:absolute;left:3312;width:5908;height:8044;visibility:visible;mso-wrap-style:square" o:gfxdata="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">
                   <v:imagedata r:id="rId13" o:title=""/>
                 </v:shape>
@@ -1679,20 +1679,23 @@
     <w:tbl>
       <w:tblPr>
         <w:tblStyle w:val="Tabelacomgrade"/>
-        <w:tblW w:w="0" w:type="auto"/>
+        <w:tblW w:w="9493" w:type="dxa"/>
+        <w:tblLayout w:type="fixed"/>
         <w:tblLook w:val="04A0" w:firstRow="1" w:lastRow="0" w:firstColumn="1" w:lastColumn="0" w:noHBand="0" w:noVBand="1"/>
       </w:tblPr>
       <w:tblGrid>
-        <w:gridCol w:w="2151"/>
-        <w:gridCol w:w="6343"/>
+        <w:gridCol w:w="1697"/>
+        <w:gridCol w:w="6095"/>
+        <w:gridCol w:w="1701"/>
       </w:tblGrid>
       <w:tr>
         <w:tc>
           <w:tcPr>
-            <w:tcW w:w="2151" w:type="dxa"/>
+            <w:tcW w:w="1697" w:type="dxa"/>
           </w:tcPr>
           <w:p>
             <w:pPr>
+              <w:jc w:val="center"/>
               <w:rPr>
                 <w:rFonts w:ascii="Arial" w:hAnsi="Arial" w:cs="Arial"/>
                 <w:b/>
@@ -1714,10 +1717,11 @@
         </w:tc>
         <w:tc>
           <w:tcPr>
-            <w:tcW w:w="6343" w:type="dxa"/>
+            <w:tcW w:w="6095" w:type="dxa"/>
           </w:tcPr>
           <w:p>
             <w:pPr>
+              <w:jc w:val="center"/>
               <w:rPr>
                 <w:rFonts w:ascii="Arial" w:hAnsi="Arial" w:cs="Arial"/>
                 <w:b/>
@@ -1733,6 +1737,31 @@
                 <w:szCs w:val="24"/>
               </w:rPr>
               <w:t>CASOS DE USO</w:t>
+            </w:r>
+          </w:p>
+        </w:tc>
+        <w:tc>
+          <w:tcPr>
+            <w:tcW w:w="1701" w:type="dxa"/>
+          </w:tcPr>
+          <w:p>
+            <w:pPr>
+              <w:jc w:val="center"/>
+              <w:rPr>
+                <w:rFonts w:ascii="Arial" w:hAnsi="Arial" w:cs="Arial"/>
+                <w:b/>
+                <w:sz w:val="24"/>
+                <w:szCs w:val="24"/>
+              </w:rPr>
+            </w:pPr>
+            <w:r>
+              <w:rPr>
+                <w:rFonts w:ascii="Arial" w:hAnsi="Arial" w:cs="Arial"/>
+                <w:b/>
+                <w:sz w:val="24"/>
+                <w:szCs w:val="24"/>
+              </w:rPr>
+              <w:t>PREDECES-SORA</w:t>
             </w:r>
           </w:p>
         </w:tc>
@@ -1740,7 +1769,7 @@
       <w:tr>
         <w:tc>
           <w:tcPr>
-            <w:tcW w:w="2151" w:type="dxa"/>
+            <w:tcW w:w="1697" w:type="dxa"/>
           </w:tcPr>
           <w:p>
             <w:pPr>
@@ -1764,7 +1793,7 @@
         </w:tc>
         <w:tc>
           <w:tcPr>
-            <w:tcW w:w="6343" w:type="dxa"/>
+            <w:tcW w:w="6095" w:type="dxa"/>
           </w:tcPr>
           <w:p>
             <w:pPr>
@@ -1925,13 +1954,31 @@
               </w:rPr>
               <w:t xml:space="preserve"> Devendo ser realizado pelo mantenedor.</w:t>
             </w:r>
+          </w:p>
+        </w:tc>
+        <w:tc>
+          <w:tcPr>
+            <w:tcW w:w="1701" w:type="dxa"/>
+          </w:tcPr>
+          <w:p>
+            <w:pPr>
+              <w:spacing w:line="360" w:lineRule="auto"/>
+              <w:jc w:val="center"/>
+              <w:rPr>
+                <w:rFonts w:ascii="Arial" w:hAnsi="Arial" w:cs="Arial"/>
+                <w:b/>
+                <w:spacing w:val="-3"/>
+                <w:sz w:val="24"/>
+                <w:szCs w:val="24"/>
+              </w:rPr>
+            </w:pPr>
           </w:p>
         </w:tc>
       </w:tr>
       <w:tr>
         <w:tc>
           <w:tcPr>
-            <w:tcW w:w="2151" w:type="dxa"/>
+            <w:tcW w:w="1697" w:type="dxa"/>
           </w:tcPr>
           <w:p>
             <w:pPr>
@@ -1949,13 +1996,22 @@
                 <w:sz w:val="24"/>
                 <w:szCs w:val="24"/>
               </w:rPr>
-              <w:t>R3</w:t>
+              <w:t>R</w:t>
+            </w:r>
+            <w:r>
+              <w:rPr>
+                <w:rFonts w:ascii="Arial" w:hAnsi="Arial" w:cs="Arial"/>
+                <w:b/>
+                <w:sz w:val="24"/>
+                <w:szCs w:val="24"/>
+              </w:rPr>
+              <w:t>2</w:t>
             </w:r>
           </w:p>
         </w:tc>
         <w:tc>
           <w:tcPr>
-            <w:tcW w:w="6343" w:type="dxa"/>
+            <w:tcW w:w="6095" w:type="dxa"/>
           </w:tcPr>
           <w:p>
             <w:pPr>
@@ -2122,6 +2178,32 @@
                 <w:szCs w:val="24"/>
               </w:rPr>
               <w:t>contato.</w:t>
+            </w:r>
+          </w:p>
+        </w:tc>
+        <w:tc>
+          <w:tcPr>
+            <w:tcW w:w="1701" w:type="dxa"/>
+          </w:tcPr>
+          <w:p>
+            <w:pPr>
+              <w:spacing w:line="360" w:lineRule="auto"/>
+              <w:jc w:val="center"/>
+              <w:rPr>
+                <w:rFonts w:ascii="Arial" w:hAnsi="Arial" w:cs="Arial"/>
+                <w:b/>
+                <w:sz w:val="24"/>
+                <w:szCs w:val="24"/>
+              </w:rPr>
+            </w:pPr>
+            <w:r>
+              <w:rPr>
+                <w:rFonts w:ascii="Arial" w:hAnsi="Arial" w:cs="Arial"/>
+                <w:b/>
+                <w:sz w:val="24"/>
+                <w:szCs w:val="24"/>
+              </w:rPr>
+              <w:t>R1</w:t>
             </w:r>
           </w:p>
         </w:tc>
@@ -2129,7 +2211,7 @@
       <w:tr>
         <w:tc>
           <w:tcPr>
-            <w:tcW w:w="2151" w:type="dxa"/>
+            <w:tcW w:w="1697" w:type="dxa"/>
           </w:tcPr>
           <w:p>
             <w:pPr>
@@ -2147,13 +2229,22 @@
                 <w:sz w:val="24"/>
                 <w:szCs w:val="24"/>
               </w:rPr>
-              <w:t>R3</w:t>
+              <w:t>R</w:t>
+            </w:r>
+            <w:r>
+              <w:rPr>
+                <w:rFonts w:ascii="Arial" w:hAnsi="Arial" w:cs="Arial"/>
+                <w:b/>
+                <w:sz w:val="24"/>
+                <w:szCs w:val="24"/>
+              </w:rPr>
+              <w:t>3</w:t>
             </w:r>
           </w:p>
         </w:tc>
         <w:tc>
           <w:tcPr>
-            <w:tcW w:w="6343" w:type="dxa"/>
+            <w:tcW w:w="6095" w:type="dxa"/>
           </w:tcPr>
           <w:p>
             <w:pPr>
@@ -2287,6 +2378,32 @@
                 <w:szCs w:val="24"/>
               </w:rPr>
               <w:t>mantenedor.</w:t>
+            </w:r>
+          </w:p>
+        </w:tc>
+        <w:tc>
+          <w:tcPr>
+            <w:tcW w:w="1701" w:type="dxa"/>
+          </w:tcPr>
+          <w:p>
+            <w:pPr>
+              <w:spacing w:line="360" w:lineRule="auto"/>
+              <w:jc w:val="center"/>
+              <w:rPr>
+                <w:rFonts w:ascii="Arial" w:hAnsi="Arial" w:cs="Arial"/>
+                <w:b/>
+                <w:sz w:val="24"/>
+                <w:szCs w:val="24"/>
+              </w:rPr>
+            </w:pPr>
+            <w:r>
+              <w:rPr>
+                <w:rFonts w:ascii="Arial" w:hAnsi="Arial" w:cs="Arial"/>
+                <w:b/>
+                <w:sz w:val="24"/>
+                <w:szCs w:val="24"/>
+              </w:rPr>
+              <w:t>R2</w:t>
             </w:r>
           </w:p>
         </w:tc>
@@ -2294,7 +2411,7 @@
       <w:tr>
         <w:tc>
           <w:tcPr>
-            <w:tcW w:w="2151" w:type="dxa"/>
+            <w:tcW w:w="1697" w:type="dxa"/>
           </w:tcPr>
           <w:p>
             <w:pPr>
@@ -2312,13 +2429,40 @@
                 <w:sz w:val="24"/>
                 <w:szCs w:val="24"/>
               </w:rPr>
-              <w:t>R2,R4,R5,R6,R10</w:t>
+              <w:t>R</w:t>
+            </w:r>
+            <w:r>
+              <w:rPr>
+                <w:rFonts w:ascii="Arial" w:hAnsi="Arial" w:cs="Arial"/>
+                <w:b/>
+                <w:sz w:val="24"/>
+                <w:szCs w:val="24"/>
+              </w:rPr>
+              <w:t>4</w:t>
+            </w:r>
+            <w:r>
+              <w:rPr>
+                <w:rFonts w:ascii="Arial" w:hAnsi="Arial" w:cs="Arial"/>
+                <w:b/>
+                <w:sz w:val="24"/>
+                <w:szCs w:val="24"/>
+              </w:rPr>
+              <w:t>,</w:t>
+            </w:r>
+            <w:r>
+              <w:rPr>
+                <w:rFonts w:ascii="Arial" w:hAnsi="Arial" w:cs="Arial"/>
+                <w:b/>
+                <w:sz w:val="24"/>
+                <w:szCs w:val="24"/>
+              </w:rPr>
+              <w:t xml:space="preserve"> R5, R6, R7</w:t>
             </w:r>
           </w:p>
         </w:tc>
         <w:tc>
           <w:tcPr>
-            <w:tcW w:w="6343" w:type="dxa"/>
+            <w:tcW w:w="6095" w:type="dxa"/>
           </w:tcPr>
           <w:p>
             <w:pPr>
@@ -2382,23 +2526,15 @@
                 <w:sz w:val="24"/>
                 <w:szCs w:val="24"/>
               </w:rPr>
-              <w:t>a</w:t>
-            </w:r>
-            <w:r>
-              <w:rPr>
-                <w:rFonts w:ascii="Arial" w:hAnsi="Arial" w:cs="Arial"/>
-                <w:sz w:val="24"/>
-                <w:szCs w:val="24"/>
-              </w:rPr>
-              <w:t xml:space="preserve"> sugestão</w:t>
-            </w:r>
-            <w:r>
-              <w:rPr>
-                <w:rFonts w:ascii="Arial" w:hAnsi="Arial" w:cs="Arial"/>
-                <w:sz w:val="24"/>
-                <w:szCs w:val="24"/>
-              </w:rPr>
-              <w:t xml:space="preserve"> de andar e após o usuário confirmar o andar o sistema o direciona</w:t>
+              <w:t>o</w:t>
+            </w:r>
+            <w:r>
+              <w:rPr>
+                <w:rFonts w:ascii="Arial" w:hAnsi="Arial" w:cs="Arial"/>
+                <w:sz w:val="24"/>
+                <w:szCs w:val="24"/>
+              </w:rPr>
+              <w:t xml:space="preserve"> andar e após o usuário confirmar o andar o sistema o direciona</w:t>
             </w:r>
             <w:r>
               <w:rPr>
@@ -2439,6 +2575,32 @@
                 <w:szCs w:val="24"/>
               </w:rPr>
               <w:t>.</w:t>
+            </w:r>
+          </w:p>
+        </w:tc>
+        <w:tc>
+          <w:tcPr>
+            <w:tcW w:w="1701" w:type="dxa"/>
+          </w:tcPr>
+          <w:p>
+            <w:pPr>
+              <w:spacing w:line="360" w:lineRule="auto"/>
+              <w:jc w:val="center"/>
+              <w:rPr>
+                <w:rFonts w:ascii="Arial" w:hAnsi="Arial" w:cs="Arial"/>
+                <w:b/>
+                <w:sz w:val="24"/>
+                <w:szCs w:val="24"/>
+              </w:rPr>
+            </w:pPr>
+            <w:r>
+              <w:rPr>
+                <w:rFonts w:ascii="Arial" w:hAnsi="Arial" w:cs="Arial"/>
+                <w:b/>
+                <w:sz w:val="24"/>
+                <w:szCs w:val="24"/>
+              </w:rPr>
+              <w:t>R2, R3</w:t>
             </w:r>
           </w:p>
         </w:tc>
@@ -2446,7 +2608,7 @@
       <w:tr>
         <w:tc>
           <w:tcPr>
-            <w:tcW w:w="2151" w:type="dxa"/>
+            <w:tcW w:w="1697" w:type="dxa"/>
           </w:tcPr>
           <w:p>
             <w:pPr>
@@ -2464,13 +2626,22 @@
                 <w:sz w:val="24"/>
                 <w:szCs w:val="24"/>
               </w:rPr>
-              <w:t>R11</w:t>
+              <w:t>R</w:t>
+            </w:r>
+            <w:r>
+              <w:rPr>
+                <w:rFonts w:ascii="Arial" w:hAnsi="Arial" w:cs="Arial"/>
+                <w:b/>
+                <w:sz w:val="24"/>
+                <w:szCs w:val="24"/>
+              </w:rPr>
+              <w:t>8</w:t>
             </w:r>
           </w:p>
         </w:tc>
         <w:tc>
           <w:tcPr>
-            <w:tcW w:w="6343" w:type="dxa"/>
+            <w:tcW w:w="6095" w:type="dxa"/>
           </w:tcPr>
           <w:p>
             <w:pPr>
@@ -2527,6 +2698,34 @@
                 <w:szCs w:val="24"/>
               </w:rPr>
               <w:t>usuário.</w:t>
+            </w:r>
+          </w:p>
+        </w:tc>
+        <w:tc>
+          <w:tcPr>
+            <w:tcW w:w="1701" w:type="dxa"/>
+          </w:tcPr>
+          <w:p>
+            <w:pPr>
+              <w:spacing w:line="360" w:lineRule="auto"/>
+              <w:jc w:val="center"/>
+              <w:rPr>
+                <w:rFonts w:ascii="Arial" w:hAnsi="Arial" w:cs="Arial"/>
+                <w:b/>
+                <w:spacing w:val="-3"/>
+                <w:sz w:val="24"/>
+                <w:szCs w:val="24"/>
+              </w:rPr>
+            </w:pPr>
+            <w:r>
+              <w:rPr>
+                <w:rFonts w:ascii="Arial" w:hAnsi="Arial" w:cs="Arial"/>
+                <w:b/>
+                <w:spacing w:val="-3"/>
+                <w:sz w:val="24"/>
+                <w:szCs w:val="24"/>
+              </w:rPr>
+              <w:t>R4, R5, R6, R7</w:t>
             </w:r>
           </w:p>
         </w:tc>
@@ -2534,7 +2733,7 @@
       <w:tr>
         <w:tc>
           <w:tcPr>
-            <w:tcW w:w="2151" w:type="dxa"/>
+            <w:tcW w:w="1697" w:type="dxa"/>
           </w:tcPr>
           <w:p>
             <w:pPr>
@@ -2552,13 +2751,22 @@
                 <w:sz w:val="24"/>
                 <w:szCs w:val="24"/>
               </w:rPr>
-              <w:t>R12</w:t>
+              <w:t>R</w:t>
+            </w:r>
+            <w:r>
+              <w:rPr>
+                <w:rFonts w:ascii="Arial" w:hAnsi="Arial" w:cs="Arial"/>
+                <w:b/>
+                <w:sz w:val="24"/>
+                <w:szCs w:val="24"/>
+              </w:rPr>
+              <w:t>9</w:t>
             </w:r>
           </w:p>
         </w:tc>
         <w:tc>
           <w:tcPr>
-            <w:tcW w:w="6343" w:type="dxa"/>
+            <w:tcW w:w="6095" w:type="dxa"/>
           </w:tcPr>
           <w:p>
             <w:pPr>
@@ -2623,6 +2831,34 @@
                 <w:szCs w:val="24"/>
               </w:rPr>
               <w:t>elevadores por um dado período, agrupadas por elevador.</w:t>
+            </w:r>
+          </w:p>
+        </w:tc>
+        <w:tc>
+          <w:tcPr>
+            <w:tcW w:w="1701" w:type="dxa"/>
+          </w:tcPr>
+          <w:p>
+            <w:pPr>
+              <w:spacing w:line="360" w:lineRule="auto"/>
+              <w:jc w:val="center"/>
+              <w:rPr>
+                <w:rFonts w:ascii="Arial" w:hAnsi="Arial" w:cs="Arial"/>
+                <w:b/>
+                <w:spacing w:val="-3"/>
+                <w:sz w:val="24"/>
+                <w:szCs w:val="24"/>
+              </w:rPr>
+            </w:pPr>
+            <w:r>
+              <w:rPr>
+                <w:rFonts w:ascii="Arial" w:hAnsi="Arial" w:cs="Arial"/>
+                <w:b/>
+                <w:spacing w:val="-3"/>
+                <w:sz w:val="24"/>
+                <w:szCs w:val="24"/>
+              </w:rPr>
+              <w:t>R1</w:t>
             </w:r>
           </w:p>
         </w:tc>
@@ -2630,7 +2866,7 @@
       <w:tr>
         <w:tc>
           <w:tcPr>
-            <w:tcW w:w="2151" w:type="dxa"/>
+            <w:tcW w:w="1697" w:type="dxa"/>
           </w:tcPr>
           <w:p>
             <w:pPr>
@@ -2648,13 +2884,22 @@
                 <w:sz w:val="24"/>
                 <w:szCs w:val="24"/>
               </w:rPr>
-              <w:t>R13</w:t>
+              <w:t>R</w:t>
+            </w:r>
+            <w:r>
+              <w:rPr>
+                <w:rFonts w:ascii="Arial" w:hAnsi="Arial" w:cs="Arial"/>
+                <w:b/>
+                <w:sz w:val="24"/>
+                <w:szCs w:val="24"/>
+              </w:rPr>
+              <w:t>10</w:t>
             </w:r>
           </w:p>
         </w:tc>
         <w:tc>
           <w:tcPr>
-            <w:tcW w:w="6343" w:type="dxa"/>
+            <w:tcW w:w="6095" w:type="dxa"/>
           </w:tcPr>
           <w:p>
             <w:pPr>
@@ -2745,6 +2990,32 @@
                 <w:szCs w:val="24"/>
               </w:rPr>
               <w:t>tempo.</w:t>
+            </w:r>
+          </w:p>
+        </w:tc>
+        <w:tc>
+          <w:tcPr>
+            <w:tcW w:w="1701" w:type="dxa"/>
+          </w:tcPr>
+          <w:p>
+            <w:pPr>
+              <w:spacing w:line="360" w:lineRule="auto"/>
+              <w:jc w:val="center"/>
+              <w:rPr>
+                <w:rFonts w:ascii="Arial" w:hAnsi="Arial" w:cs="Arial"/>
+                <w:b/>
+                <w:sz w:val="24"/>
+                <w:szCs w:val="24"/>
+              </w:rPr>
+            </w:pPr>
+            <w:r>
+              <w:rPr>
+                <w:rFonts w:ascii="Arial" w:hAnsi="Arial" w:cs="Arial"/>
+                <w:b/>
+                <w:sz w:val="24"/>
+                <w:szCs w:val="24"/>
+              </w:rPr>
+              <w:t>R8</w:t>
             </w:r>
           </w:p>
         </w:tc>
@@ -2752,7 +3023,7 @@
       <w:tr>
         <w:tc>
           <w:tcPr>
-            <w:tcW w:w="2151" w:type="dxa"/>
+            <w:tcW w:w="1697" w:type="dxa"/>
           </w:tcPr>
           <w:p>
             <w:pPr>
@@ -2770,13 +3041,22 @@
                 <w:sz w:val="24"/>
                 <w:szCs w:val="24"/>
               </w:rPr>
-              <w:t>R14</w:t>
+              <w:t>R1</w:t>
+            </w:r>
+            <w:r>
+              <w:rPr>
+                <w:rFonts w:ascii="Arial" w:hAnsi="Arial" w:cs="Arial"/>
+                <w:b/>
+                <w:sz w:val="24"/>
+                <w:szCs w:val="24"/>
+              </w:rPr>
+              <w:t>1</w:t>
             </w:r>
           </w:p>
         </w:tc>
         <w:tc>
           <w:tcPr>
-            <w:tcW w:w="6343" w:type="dxa"/>
+            <w:tcW w:w="6095" w:type="dxa"/>
           </w:tcPr>
           <w:p>
             <w:pPr>
@@ -2834,6 +3114,32 @@
             </w:r>
           </w:p>
         </w:tc>
+        <w:tc>
+          <w:tcPr>
+            <w:tcW w:w="1701" w:type="dxa"/>
+          </w:tcPr>
+          <w:p>
+            <w:pPr>
+              <w:spacing w:line="360" w:lineRule="auto"/>
+              <w:jc w:val="center"/>
+              <w:rPr>
+                <w:rFonts w:ascii="Arial" w:hAnsi="Arial" w:cs="Arial"/>
+                <w:b/>
+                <w:sz w:val="24"/>
+                <w:szCs w:val="24"/>
+              </w:rPr>
+            </w:pPr>
+            <w:r>
+              <w:rPr>
+                <w:rFonts w:ascii="Arial" w:hAnsi="Arial" w:cs="Arial"/>
+                <w:b/>
+                <w:sz w:val="24"/>
+                <w:szCs w:val="24"/>
+              </w:rPr>
+              <w:t>R1</w:t>
+            </w:r>
+          </w:p>
+        </w:tc>
       </w:tr>
     </w:tbl>
     <w:p>
@@ -2856,12 +3162,99 @@
     <w:p>
       <w:pPr>
         <w:rPr>
+          <w:rFonts w:ascii="Arial" w:hAnsi="Arial" w:cs="Arial"/>
+          <w:b/>
+          <w:sz w:val="24"/>
+          <w:szCs w:val="24"/>
+          <w:u w:val="single"/>
+        </w:rPr>
+        <w:sectPr>
+          <w:pgSz w:w="11906" w:h="16838"/>
+          <w:pgMar w:top="1417" w:right="1701" w:bottom="1417" w:left="1701" w:header="708" w:footer="708" w:gutter="0"/>
+          <w:cols w:space="708"/>
+          <w:docGrid w:linePitch="360"/>
+        </w:sectPr>
+      </w:pPr>
+    </w:p>
+    <w:p>
+      <w:pPr>
+        <w:rPr>
+          <w:rFonts w:ascii="Arial" w:hAnsi="Arial" w:cs="Arial"/>
+          <w:b/>
+          <w:sz w:val="24"/>
+          <w:szCs w:val="24"/>
+        </w:rPr>
+        <w:sectPr>
+          <w:pgSz w:w="16838" w:h="11906" w:orient="landscape"/>
+          <w:pgMar w:top="1701" w:right="1418" w:bottom="1701" w:left="1418" w:header="709" w:footer="709" w:gutter="0"/>
+          <w:cols w:space="708"/>
+          <w:docGrid w:linePitch="360"/>
+        </w:sectPr>
+      </w:pPr>
+      <w:r>
+        <w:rPr>
+          <w:rFonts w:ascii="Arial" w:hAnsi="Arial" w:cs="Arial"/>
+          <w:b/>
+          <w:noProof/>
+          <w:sz w:val="24"/>
+          <w:szCs w:val="24"/>
+          <w:lang w:eastAsia="pt-BR"/>
+        </w:rPr>
+        <w:lastRenderedPageBreak/>
+        <w:drawing>
+          <wp:inline distT="0" distB="0" distL="0" distR="0">
+            <wp:extent cx="9345832" cy="5957949"/>
+            <wp:effectExtent l="0" t="0" r="8255" b="5080"/>
+            <wp:docPr id="18" name="Imagem 18"/>
+            <wp:cNvGraphicFramePr>
+              <a:graphicFrameLocks xmlns:a="http://schemas.openxmlformats.org/drawingml/2006/main" noChangeAspect="1"/>
+            </wp:cNvGraphicFramePr>
+            <a:graphic xmlns:a="http://schemas.openxmlformats.org/drawingml/2006/main">
+              <a:graphicData uri="http://schemas.openxmlformats.org/drawingml/2006/picture">
+                <pic:pic xmlns:pic="http://schemas.openxmlformats.org/drawingml/2006/picture">
+                  <pic:nvPicPr>
+                    <pic:cNvPr id="18" name="Rede de ativadades.jpeg"/>
+                    <pic:cNvPicPr/>
+                  </pic:nvPicPr>
+                  <pic:blipFill>
+                    <a:blip r:embed="rId17" cstate="print">
+                      <a:extLst>
+                        <a:ext uri="{28A0092B-C50C-407E-A947-70E740481C1C}">
+                          <a14:useLocalDpi xmlns:a14="http://schemas.microsoft.com/office/drawing/2010/main" val="0"/>
+                        </a:ext>
+                      </a:extLst>
+                    </a:blip>
+                    <a:stretch>
+                      <a:fillRect/>
+                    </a:stretch>
+                  </pic:blipFill>
+                  <pic:spPr>
+                    <a:xfrm>
+                      <a:off x="0" y="0"/>
+                      <a:ext cx="9370602" cy="5973740"/>
+                    </a:xfrm>
+                    <a:prstGeom prst="rect">
+                      <a:avLst/>
+                    </a:prstGeom>
+                  </pic:spPr>
+                </pic:pic>
+              </a:graphicData>
+            </a:graphic>
+          </wp:inline>
+        </w:drawing>
+      </w:r>
+    </w:p>
+    <w:p>
+      <w:pPr>
+        <w:rPr>
           <w:rFonts w:ascii="Arial" w:eastAsia="Times New Roman" w:hAnsi="Arial" w:cs="Arial"/>
           <w:sz w:val="24"/>
           <w:szCs w:val="24"/>
           <w:u w:val="single"/>
         </w:rPr>
       </w:pPr>
+      <w:bookmarkStart w:id="0" w:name="_GoBack"/>
+      <w:bookmarkEnd w:id="0"/>
       <w:r>
         <w:rPr>
           <w:rFonts w:ascii="Arial" w:hAnsi="Arial" w:cs="Arial"/>
@@ -5854,8 +6247,6 @@
         </w:rPr>
         <w:br w:type="page"/>
       </w:r>
-      <w:bookmarkStart w:id="0" w:name="_GoBack"/>
-      <w:bookmarkEnd w:id="0"/>
     </w:p>
     <w:p>
       <w:pPr>
@@ -9213,7 +9604,7 @@
 </file>
 
 <file path=customXml/itemProps1.xml><?xml version="1.0" encoding="utf-8"?>
-<ds:datastoreItem xmlns:ds="http://schemas.openxmlformats.org/officeDocument/2006/customXml" ds:itemID="{9A63C863-A24D-4D53-863E-9BAB04ADD11B}">
+<ds:datastoreItem xmlns:ds="http://schemas.openxmlformats.org/officeDocument/2006/customXml" ds:itemID="{6DAB101B-D8E0-48BB-AAD4-C9729538053C}">
   <ds:schemaRefs>
     <ds:schemaRef ds:uri="http://schemas.openxmlformats.org/officeDocument/2006/bibliography"/>
   </ds:schemaRefs>

</xml_diff>

<commit_message>
Varsao Final Trabalho EI
</commit_message>
<xml_diff>
--- a/Elevador_Inteligente.docx
+++ b/Elevador_Inteligente.docx
@@ -4,276 +4,436 @@
   <w:body>
     <w:p>
       <w:pPr>
-        <w:rPr>
-          <w:rFonts w:ascii="Arial" w:hAnsi="Arial" w:cs="Arial"/>
-          <w:sz w:val="24"/>
-          <w:szCs w:val="24"/>
-        </w:rPr>
-      </w:pPr>
-    </w:p>
-    <w:p>
-      <w:pPr>
-        <w:rPr>
-          <w:rFonts w:ascii="Arial" w:hAnsi="Arial" w:cs="Arial"/>
-          <w:sz w:val="24"/>
-          <w:szCs w:val="24"/>
-        </w:rPr>
-      </w:pPr>
-    </w:p>
-    <w:p>
-      <w:pPr>
-        <w:rPr>
-          <w:rFonts w:ascii="Arial" w:hAnsi="Arial" w:cs="Arial"/>
-          <w:sz w:val="24"/>
-          <w:szCs w:val="24"/>
-        </w:rPr>
-      </w:pPr>
-    </w:p>
-    <w:p>
-      <w:pPr>
-        <w:rPr>
-          <w:rFonts w:ascii="Arial" w:hAnsi="Arial" w:cs="Arial"/>
-          <w:sz w:val="24"/>
-          <w:szCs w:val="24"/>
-        </w:rPr>
-      </w:pPr>
-    </w:p>
-    <w:p>
-      <w:pPr>
-        <w:rPr>
-          <w:rFonts w:ascii="Arial" w:hAnsi="Arial" w:cs="Arial"/>
-          <w:sz w:val="24"/>
-          <w:szCs w:val="24"/>
-        </w:rPr>
-      </w:pPr>
-    </w:p>
-    <w:p>
-      <w:pPr>
-        <w:rPr>
-          <w:rFonts w:ascii="Arial" w:hAnsi="Arial" w:cs="Arial"/>
-          <w:sz w:val="24"/>
-          <w:szCs w:val="24"/>
-        </w:rPr>
-      </w:pPr>
-    </w:p>
-    <w:p>
-      <w:pPr>
-        <w:rPr>
-          <w:rFonts w:ascii="Arial" w:hAnsi="Arial" w:cs="Arial"/>
-          <w:sz w:val="24"/>
-          <w:szCs w:val="24"/>
-        </w:rPr>
-      </w:pPr>
-    </w:p>
-    <w:p>
-      <w:pPr>
-        <w:rPr>
-          <w:rFonts w:ascii="Arial" w:hAnsi="Arial" w:cs="Arial"/>
-          <w:sz w:val="24"/>
-          <w:szCs w:val="24"/>
-        </w:rPr>
-      </w:pPr>
-    </w:p>
-    <w:p>
-      <w:pPr>
-        <w:rPr>
-          <w:rFonts w:ascii="Arial" w:hAnsi="Arial" w:cs="Arial"/>
-          <w:sz w:val="24"/>
-          <w:szCs w:val="24"/>
-        </w:rPr>
-      </w:pPr>
-    </w:p>
-    <w:p>
-      <w:pPr>
-        <w:rPr>
-          <w:rFonts w:ascii="Arial" w:hAnsi="Arial" w:cs="Arial"/>
-          <w:sz w:val="24"/>
-          <w:szCs w:val="24"/>
-        </w:rPr>
-      </w:pPr>
-    </w:p>
-    <w:p>
-      <w:pPr>
-        <w:rPr>
-          <w:rFonts w:ascii="Arial" w:hAnsi="Arial" w:cs="Arial"/>
-          <w:sz w:val="24"/>
-          <w:szCs w:val="24"/>
-        </w:rPr>
-      </w:pPr>
-    </w:p>
-    <w:p>
-      <w:pPr>
-        <w:rPr>
-          <w:rFonts w:ascii="Arial" w:hAnsi="Arial" w:cs="Arial"/>
-          <w:sz w:val="24"/>
-          <w:szCs w:val="24"/>
-        </w:rPr>
-      </w:pPr>
-    </w:p>
-    <w:p>
-      <w:pPr>
-        <w:rPr>
-          <w:rFonts w:ascii="Arial" w:hAnsi="Arial" w:cs="Arial"/>
-          <w:sz w:val="24"/>
-          <w:szCs w:val="24"/>
-        </w:rPr>
-      </w:pPr>
-    </w:p>
-    <w:p>
-      <w:pPr>
-        <w:rPr>
-          <w:rFonts w:ascii="Arial" w:hAnsi="Arial" w:cs="Arial"/>
-          <w:sz w:val="24"/>
-          <w:szCs w:val="24"/>
-        </w:rPr>
-      </w:pPr>
-    </w:p>
-    <w:p>
-      <w:pPr>
-        <w:rPr>
-          <w:rFonts w:ascii="Arial" w:hAnsi="Arial" w:cs="Arial"/>
-          <w:sz w:val="24"/>
-          <w:szCs w:val="24"/>
-        </w:rPr>
-      </w:pPr>
-    </w:p>
-    <w:p>
-      <w:pPr>
-        <w:rPr>
-          <w:rFonts w:ascii="Arial" w:hAnsi="Arial" w:cs="Arial"/>
-          <w:sz w:val="24"/>
-          <w:szCs w:val="24"/>
-        </w:rPr>
-      </w:pPr>
-    </w:p>
-    <w:p>
-      <w:pPr>
-        <w:rPr>
-          <w:rFonts w:ascii="Arial" w:hAnsi="Arial" w:cs="Arial"/>
-          <w:sz w:val="24"/>
-          <w:szCs w:val="24"/>
-        </w:rPr>
-      </w:pPr>
-    </w:p>
-    <w:p>
-      <w:pPr>
-        <w:rPr>
-          <w:rFonts w:ascii="Arial" w:hAnsi="Arial" w:cs="Arial"/>
-          <w:sz w:val="24"/>
-          <w:szCs w:val="24"/>
-        </w:rPr>
-      </w:pPr>
-    </w:p>
-    <w:p>
-      <w:pPr>
-        <w:rPr>
-          <w:rFonts w:ascii="Arial" w:hAnsi="Arial" w:cs="Arial"/>
-          <w:sz w:val="24"/>
-          <w:szCs w:val="24"/>
-        </w:rPr>
-      </w:pPr>
-    </w:p>
-    <w:p>
-      <w:pPr>
-        <w:rPr>
-          <w:rFonts w:ascii="Arial" w:hAnsi="Arial" w:cs="Arial"/>
-          <w:sz w:val="24"/>
-          <w:szCs w:val="24"/>
-        </w:rPr>
-      </w:pPr>
-    </w:p>
-    <w:p>
-      <w:pPr>
-        <w:rPr>
-          <w:rFonts w:ascii="Arial" w:hAnsi="Arial" w:cs="Arial"/>
-          <w:sz w:val="24"/>
-          <w:szCs w:val="24"/>
-        </w:rPr>
-      </w:pPr>
-    </w:p>
-    <w:p>
-      <w:pPr>
-        <w:rPr>
-          <w:rFonts w:ascii="Arial" w:hAnsi="Arial" w:cs="Arial"/>
-          <w:sz w:val="24"/>
-          <w:szCs w:val="24"/>
-        </w:rPr>
-      </w:pPr>
-    </w:p>
-    <w:p>
-      <w:pPr>
-        <w:rPr>
-          <w:rFonts w:ascii="Arial" w:hAnsi="Arial" w:cs="Arial"/>
-          <w:sz w:val="24"/>
-          <w:szCs w:val="24"/>
-        </w:rPr>
-      </w:pPr>
-    </w:p>
-    <w:p>
-      <w:pPr>
-        <w:rPr>
-          <w:rFonts w:ascii="Arial" w:hAnsi="Arial" w:cs="Arial"/>
-          <w:sz w:val="24"/>
-          <w:szCs w:val="24"/>
-        </w:rPr>
-      </w:pPr>
-    </w:p>
-    <w:p>
-      <w:pPr>
-        <w:rPr>
-          <w:rFonts w:ascii="Arial" w:hAnsi="Arial" w:cs="Arial"/>
-          <w:sz w:val="24"/>
-          <w:szCs w:val="24"/>
-        </w:rPr>
-      </w:pPr>
-    </w:p>
-    <w:p>
-      <w:pPr>
-        <w:rPr>
-          <w:rFonts w:ascii="Arial" w:hAnsi="Arial" w:cs="Arial"/>
-          <w:sz w:val="24"/>
-          <w:szCs w:val="24"/>
-        </w:rPr>
-      </w:pPr>
-    </w:p>
-    <w:p>
-      <w:pPr>
-        <w:rPr>
-          <w:rFonts w:ascii="Arial" w:hAnsi="Arial" w:cs="Arial"/>
-          <w:sz w:val="24"/>
-          <w:szCs w:val="24"/>
-        </w:rPr>
-      </w:pPr>
-    </w:p>
-    <w:p>
-      <w:pPr>
-        <w:rPr>
-          <w:rFonts w:ascii="Arial" w:hAnsi="Arial" w:cs="Arial"/>
-          <w:sz w:val="24"/>
-          <w:szCs w:val="24"/>
-        </w:rPr>
-      </w:pPr>
-    </w:p>
-    <w:p>
-      <w:pPr>
-        <w:rPr>
-          <w:rFonts w:ascii="Arial" w:hAnsi="Arial" w:cs="Arial"/>
-          <w:sz w:val="24"/>
-          <w:szCs w:val="24"/>
-        </w:rPr>
-      </w:pPr>
-    </w:p>
-    <w:p>
-      <w:pPr>
-        <w:rPr>
-          <w:rFonts w:ascii="Arial" w:hAnsi="Arial" w:cs="Arial"/>
-          <w:sz w:val="24"/>
-          <w:szCs w:val="24"/>
-        </w:rPr>
-      </w:pPr>
-    </w:p>
-    <w:p>
-      <w:pPr>
+        <w:jc w:val="center"/>
+        <w:rPr>
+          <w:rFonts w:ascii="Arial" w:hAnsi="Arial" w:cs="Arial"/>
+          <w:sz w:val="24"/>
+          <w:szCs w:val="24"/>
+        </w:rPr>
+      </w:pPr>
+    </w:p>
+    <w:p>
+      <w:pPr>
+        <w:jc w:val="center"/>
+        <w:rPr>
+          <w:rFonts w:ascii="Arial" w:hAnsi="Arial" w:cs="Arial"/>
+          <w:b/>
+          <w:sz w:val="24"/>
+          <w:szCs w:val="24"/>
+        </w:rPr>
+      </w:pPr>
+      <w:r>
+        <w:rPr>
+          <w:rFonts w:ascii="Arial" w:hAnsi="Arial" w:cs="Arial"/>
+          <w:b/>
+          <w:sz w:val="24"/>
+          <w:szCs w:val="24"/>
+        </w:rPr>
+        <w:t>UNIVERSIDADE NOVE DE JULHO</w:t>
+      </w:r>
+    </w:p>
+    <w:p>
+      <w:pPr>
+        <w:spacing w:line="360" w:lineRule="auto"/>
+        <w:jc w:val="center"/>
+        <w:rPr>
+          <w:rFonts w:ascii="Arial" w:hAnsi="Arial" w:cs="Arial"/>
+          <w:b/>
+          <w:sz w:val="24"/>
+          <w:szCs w:val="24"/>
+        </w:rPr>
+      </w:pPr>
+      <w:r>
+        <w:rPr>
+          <w:rFonts w:ascii="Arial" w:hAnsi="Arial" w:cs="Arial"/>
+          <w:b/>
+          <w:sz w:val="24"/>
+          <w:szCs w:val="24"/>
+        </w:rPr>
+        <w:t>MBA EM ENGENHARIA DE SOFTWARE</w:t>
+      </w:r>
+    </w:p>
+    <w:p>
+      <w:pPr>
+        <w:spacing w:line="360" w:lineRule="auto"/>
+        <w:jc w:val="center"/>
+        <w:rPr>
+          <w:rFonts w:ascii="Arial" w:hAnsi="Arial" w:cs="Arial"/>
+          <w:sz w:val="24"/>
+          <w:szCs w:val="24"/>
+        </w:rPr>
+      </w:pPr>
+    </w:p>
+    <w:p>
+      <w:pPr>
+        <w:spacing w:line="360" w:lineRule="auto"/>
+        <w:jc w:val="center"/>
+        <w:rPr>
+          <w:rFonts w:ascii="Arial" w:hAnsi="Arial" w:cs="Arial"/>
+          <w:sz w:val="24"/>
+          <w:szCs w:val="24"/>
+        </w:rPr>
+      </w:pPr>
+    </w:p>
+    <w:p>
+      <w:pPr>
+        <w:spacing w:line="360" w:lineRule="auto"/>
+        <w:jc w:val="center"/>
+        <w:rPr>
+          <w:rFonts w:ascii="Arial" w:hAnsi="Arial" w:cs="Arial"/>
+          <w:b/>
+          <w:sz w:val="24"/>
+          <w:szCs w:val="24"/>
+        </w:rPr>
+      </w:pPr>
+      <w:r>
+        <w:rPr>
+          <w:rFonts w:ascii="Arial" w:hAnsi="Arial" w:cs="Arial"/>
+          <w:b/>
+          <w:bCs/>
+          <w:sz w:val="24"/>
+          <w:szCs w:val="24"/>
+        </w:rPr>
+        <w:t>Ale</w:t>
+      </w:r>
+      <w:r>
+        <w:rPr>
+          <w:rFonts w:ascii="Arial" w:hAnsi="Arial" w:cs="Arial"/>
+          <w:b/>
+          <w:bCs/>
+          <w:sz w:val="24"/>
+          <w:szCs w:val="24"/>
+        </w:rPr>
+        <w:t>xandre</w:t>
+      </w:r>
+      <w:r>
+        <w:rPr>
+          <w:rFonts w:ascii="Arial" w:hAnsi="Arial" w:cs="Arial"/>
+          <w:b/>
+          <w:sz w:val="24"/>
+          <w:szCs w:val="24"/>
+        </w:rPr>
+        <w:t xml:space="preserve"> do Carmo RA 618107356</w:t>
+      </w:r>
+    </w:p>
+    <w:p>
+      <w:pPr>
+        <w:spacing w:line="360" w:lineRule="auto"/>
+        <w:jc w:val="center"/>
+        <w:rPr>
+          <w:rFonts w:ascii="Arial" w:hAnsi="Arial" w:cs="Arial"/>
+          <w:b/>
+          <w:sz w:val="24"/>
+          <w:szCs w:val="24"/>
+        </w:rPr>
+      </w:pPr>
+      <w:r>
+        <w:rPr>
+          <w:rFonts w:ascii="Arial" w:hAnsi="Arial" w:cs="Arial"/>
+          <w:b/>
+          <w:bCs/>
+          <w:sz w:val="24"/>
+          <w:szCs w:val="24"/>
+        </w:rPr>
+        <w:t>Felipe</w:t>
+      </w:r>
+      <w:r>
+        <w:rPr>
+          <w:rFonts w:ascii="Arial" w:hAnsi="Arial" w:cs="Arial"/>
+          <w:b/>
+          <w:sz w:val="24"/>
+          <w:szCs w:val="24"/>
+        </w:rPr>
+        <w:t xml:space="preserve"> Gabriel dos Santos RA 6181106864</w:t>
+      </w:r>
+    </w:p>
+    <w:p>
+      <w:pPr>
+        <w:spacing w:line="360" w:lineRule="auto"/>
+        <w:jc w:val="center"/>
+        <w:rPr>
+          <w:rFonts w:ascii="Arial" w:hAnsi="Arial" w:cs="Arial"/>
+          <w:b/>
+          <w:sz w:val="24"/>
+          <w:szCs w:val="24"/>
+        </w:rPr>
+      </w:pPr>
+      <w:r>
+        <w:rPr>
+          <w:rFonts w:ascii="Arial" w:hAnsi="Arial" w:cs="Arial"/>
+          <w:b/>
+          <w:bCs/>
+          <w:sz w:val="24"/>
+          <w:szCs w:val="24"/>
+        </w:rPr>
+        <w:t>Jefferson</w:t>
+      </w:r>
+      <w:r>
+        <w:rPr>
+          <w:rFonts w:ascii="Arial" w:hAnsi="Arial" w:cs="Arial"/>
+          <w:b/>
+          <w:sz w:val="24"/>
+          <w:szCs w:val="24"/>
+        </w:rPr>
+        <w:t xml:space="preserve"> Felipe Maia de Souza RA 618106790</w:t>
+      </w:r>
+    </w:p>
+    <w:p>
+      <w:pPr>
+        <w:spacing w:line="360" w:lineRule="auto"/>
+        <w:jc w:val="center"/>
+        <w:rPr>
+          <w:rFonts w:ascii="Arial" w:hAnsi="Arial" w:cs="Arial"/>
+          <w:sz w:val="24"/>
+          <w:szCs w:val="24"/>
+        </w:rPr>
+      </w:pPr>
+    </w:p>
+    <w:p>
+      <w:pPr>
+        <w:spacing w:line="360" w:lineRule="auto"/>
+        <w:jc w:val="center"/>
+        <w:rPr>
+          <w:rFonts w:ascii="Arial" w:hAnsi="Arial" w:cs="Arial"/>
+          <w:sz w:val="24"/>
+          <w:szCs w:val="24"/>
+        </w:rPr>
+      </w:pPr>
+    </w:p>
+    <w:p>
+      <w:pPr>
+        <w:spacing w:line="360" w:lineRule="auto"/>
+        <w:jc w:val="center"/>
+        <w:rPr>
+          <w:rFonts w:ascii="Arial" w:hAnsi="Arial" w:cs="Arial"/>
+          <w:sz w:val="24"/>
+          <w:szCs w:val="24"/>
+        </w:rPr>
+      </w:pPr>
+      <w:bookmarkStart w:id="0" w:name="_GoBack"/>
+      <w:bookmarkEnd w:id="0"/>
+    </w:p>
+    <w:p>
+      <w:pPr>
+        <w:spacing w:line="360" w:lineRule="auto"/>
+        <w:jc w:val="center"/>
+        <w:rPr>
+          <w:rFonts w:ascii="Arial" w:hAnsi="Arial" w:cs="Arial"/>
+          <w:sz w:val="24"/>
+          <w:szCs w:val="24"/>
+        </w:rPr>
+      </w:pPr>
+    </w:p>
+    <w:p>
+      <w:pPr>
+        <w:jc w:val="center"/>
+        <w:rPr>
+          <w:rFonts w:ascii="Arial" w:hAnsi="Arial" w:cs="Arial"/>
+          <w:b/>
+          <w:sz w:val="24"/>
+          <w:szCs w:val="24"/>
+        </w:rPr>
+      </w:pPr>
+      <w:r>
+        <w:rPr>
+          <w:rFonts w:ascii="Arial" w:hAnsi="Arial" w:cs="Arial"/>
+          <w:b/>
+          <w:sz w:val="24"/>
+          <w:szCs w:val="24"/>
+        </w:rPr>
+        <w:t>GESTÃO DA CONFIGURAÇÃO</w:t>
+      </w:r>
+      <w:r>
+        <w:rPr>
+          <w:rFonts w:ascii="Arial" w:hAnsi="Arial" w:cs="Arial"/>
+          <w:b/>
+          <w:sz w:val="24"/>
+          <w:szCs w:val="24"/>
+        </w:rPr>
+        <w:t>:</w:t>
+      </w:r>
+    </w:p>
+    <w:p>
+      <w:pPr>
+        <w:spacing w:line="360" w:lineRule="auto"/>
+        <w:jc w:val="center"/>
+        <w:rPr>
+          <w:rFonts w:ascii="Arial" w:hAnsi="Arial" w:cs="Arial"/>
+          <w:b/>
+          <w:sz w:val="24"/>
+          <w:szCs w:val="24"/>
+        </w:rPr>
+      </w:pPr>
+      <w:r>
+        <w:rPr>
+          <w:rFonts w:ascii="Arial" w:hAnsi="Arial" w:cs="Arial"/>
+          <w:b/>
+          <w:sz w:val="24"/>
+          <w:szCs w:val="24"/>
+        </w:rPr>
+        <w:t>ELEVADOR INTELIGENTE</w:t>
+      </w:r>
+    </w:p>
+    <w:p>
+      <w:pPr>
+        <w:spacing w:line="360" w:lineRule="auto"/>
+        <w:jc w:val="center"/>
+        <w:rPr>
+          <w:rFonts w:ascii="Arial" w:hAnsi="Arial" w:cs="Arial"/>
+          <w:sz w:val="24"/>
+          <w:szCs w:val="24"/>
+        </w:rPr>
+      </w:pPr>
+    </w:p>
+    <w:p>
+      <w:pPr>
+        <w:spacing w:line="360" w:lineRule="auto"/>
+        <w:jc w:val="center"/>
+        <w:rPr>
+          <w:rFonts w:ascii="Arial" w:hAnsi="Arial" w:cs="Arial"/>
+          <w:sz w:val="24"/>
+          <w:szCs w:val="24"/>
+        </w:rPr>
+      </w:pPr>
+    </w:p>
+    <w:p>
+      <w:pPr>
+        <w:spacing w:line="360" w:lineRule="auto"/>
+        <w:jc w:val="center"/>
+        <w:rPr>
+          <w:rFonts w:ascii="Arial" w:hAnsi="Arial" w:cs="Arial"/>
+          <w:sz w:val="24"/>
+          <w:szCs w:val="24"/>
+        </w:rPr>
+      </w:pPr>
+    </w:p>
+    <w:p>
+      <w:pPr>
+        <w:spacing w:line="360" w:lineRule="auto"/>
+        <w:jc w:val="center"/>
+        <w:rPr>
+          <w:rFonts w:ascii="Arial" w:hAnsi="Arial" w:cs="Arial"/>
+          <w:sz w:val="24"/>
+          <w:szCs w:val="24"/>
+        </w:rPr>
+      </w:pPr>
+    </w:p>
+    <w:p>
+      <w:pPr>
+        <w:spacing w:line="360" w:lineRule="auto"/>
+        <w:jc w:val="center"/>
+        <w:rPr>
+          <w:rFonts w:ascii="Arial" w:hAnsi="Arial" w:cs="Arial"/>
+          <w:sz w:val="24"/>
+          <w:szCs w:val="24"/>
+        </w:rPr>
+      </w:pPr>
+    </w:p>
+    <w:p>
+      <w:pPr>
+        <w:spacing w:line="360" w:lineRule="auto"/>
+        <w:jc w:val="center"/>
+        <w:rPr>
+          <w:rFonts w:ascii="Arial" w:hAnsi="Arial" w:cs="Arial"/>
+          <w:sz w:val="24"/>
+          <w:szCs w:val="24"/>
+        </w:rPr>
+      </w:pPr>
+    </w:p>
+    <w:p>
+      <w:pPr>
+        <w:spacing w:line="360" w:lineRule="auto"/>
+        <w:jc w:val="center"/>
+        <w:rPr>
+          <w:rFonts w:ascii="Arial" w:hAnsi="Arial" w:cs="Arial"/>
+          <w:sz w:val="24"/>
+          <w:szCs w:val="24"/>
+        </w:rPr>
+      </w:pPr>
+    </w:p>
+    <w:p>
+      <w:pPr>
+        <w:spacing w:line="360" w:lineRule="auto"/>
+        <w:jc w:val="center"/>
+        <w:rPr>
+          <w:rFonts w:ascii="Arial" w:hAnsi="Arial" w:cs="Arial"/>
+          <w:sz w:val="24"/>
+          <w:szCs w:val="24"/>
+        </w:rPr>
+      </w:pPr>
+    </w:p>
+    <w:p>
+      <w:pPr>
+        <w:spacing w:line="360" w:lineRule="auto"/>
+        <w:jc w:val="center"/>
+        <w:rPr>
+          <w:rFonts w:ascii="Arial" w:hAnsi="Arial" w:cs="Arial"/>
+          <w:b/>
+          <w:sz w:val="24"/>
+          <w:szCs w:val="24"/>
+        </w:rPr>
+      </w:pPr>
+    </w:p>
+    <w:p>
+      <w:pPr>
+        <w:jc w:val="center"/>
+        <w:rPr>
+          <w:rFonts w:ascii="Arial" w:hAnsi="Arial" w:cs="Arial"/>
+          <w:b/>
+          <w:sz w:val="24"/>
+          <w:szCs w:val="24"/>
+        </w:rPr>
+      </w:pPr>
+      <w:r>
+        <w:rPr>
+          <w:rFonts w:ascii="Arial" w:hAnsi="Arial" w:cs="Arial"/>
+          <w:b/>
+          <w:sz w:val="24"/>
+          <w:szCs w:val="24"/>
+        </w:rPr>
+        <w:t>SÃO PAULO</w:t>
+      </w:r>
+    </w:p>
+    <w:p>
+      <w:pPr>
+        <w:jc w:val="center"/>
+        <w:rPr>
+          <w:rFonts w:ascii="Arial" w:hAnsi="Arial" w:cs="Arial"/>
+          <w:sz w:val="24"/>
+          <w:szCs w:val="24"/>
+        </w:rPr>
+      </w:pPr>
+      <w:r>
+        <w:rPr>
+          <w:rFonts w:ascii="Arial" w:hAnsi="Arial" w:cs="Arial"/>
+          <w:b/>
+          <w:sz w:val="24"/>
+          <w:szCs w:val="24"/>
+        </w:rPr>
+        <w:t>20</w:t>
+      </w:r>
+      <w:r>
+        <w:rPr>
+          <w:rFonts w:ascii="Arial" w:hAnsi="Arial" w:cs="Arial"/>
+          <w:b/>
+          <w:sz w:val="24"/>
+          <w:szCs w:val="24"/>
+        </w:rPr>
+        <w:t>18</w:t>
+      </w:r>
+      <w:r>
+        <w:rPr>
+          <w:rFonts w:ascii="Arial" w:hAnsi="Arial" w:cs="Arial"/>
+          <w:b/>
+          <w:sz w:val="24"/>
+          <w:szCs w:val="24"/>
+        </w:rPr>
+        <w:br w:type="page"/>
+      </w:r>
+    </w:p>
+    <w:p>
+      <w:pPr>
+        <w:jc w:val="both"/>
         <w:rPr>
           <w:rFonts w:ascii="Arial" w:hAnsi="Arial" w:cs="Arial"/>
           <w:b/>
@@ -317,7 +477,7 @@
                     </pic:cNvPicPr>
                   </pic:nvPicPr>
                   <pic:blipFill>
-                    <a:blip r:embed="rId6">
+                    <a:blip r:embed="rId8">
                       <a:extLst>
                         <a:ext uri="{28A0092B-C50C-407E-A947-70E740481C1C}">
                           <a14:useLocalDpi xmlns:a14="http://schemas.microsoft.com/office/drawing/2010/main" val="0"/>
@@ -403,23 +563,7 @@
           <w:sz w:val="24"/>
           <w:szCs w:val="24"/>
         </w:rPr>
-        <w:t>O E</w:t>
-      </w:r>
-      <w:r>
-        <w:rPr>
-          <w:rFonts w:ascii="Arial" w:hAnsi="Arial" w:cs="Arial"/>
-          <w:sz w:val="24"/>
-          <w:szCs w:val="24"/>
-        </w:rPr>
-        <w:t>levador Inteligente</w:t>
-      </w:r>
-      <w:r>
-        <w:rPr>
-          <w:rFonts w:ascii="Arial" w:hAnsi="Arial" w:cs="Arial"/>
-          <w:sz w:val="24"/>
-          <w:szCs w:val="24"/>
-        </w:rPr>
-        <w:t xml:space="preserve"> é um elevador revolucionário que agrupa as</w:t>
+        <w:t>O Elevador Inteligente é um elevador revolucionário que agrupa as</w:t>
       </w:r>
       <w:r>
         <w:rPr>
@@ -839,28 +983,32 @@
     </w:p>
     <w:p>
       <w:pPr>
-        <w:rPr>
-          <w:rFonts w:ascii="Arial" w:hAnsi="Arial" w:cs="Arial"/>
-          <w:sz w:val="24"/>
-          <w:szCs w:val="24"/>
-        </w:rPr>
-      </w:pPr>
-    </w:p>
-    <w:p>
-      <w:pPr>
-        <w:rPr>
-          <w:rFonts w:ascii="Arial" w:hAnsi="Arial" w:cs="Arial"/>
-          <w:b/>
-          <w:sz w:val="24"/>
-          <w:szCs w:val="24"/>
-        </w:rPr>
-      </w:pPr>
-      <w:r>
-        <w:rPr>
-          <w:rFonts w:ascii="Arial" w:hAnsi="Arial" w:cs="Arial"/>
-          <w:b/>
-          <w:sz w:val="24"/>
-          <w:szCs w:val="24"/>
+        <w:jc w:val="both"/>
+        <w:rPr>
+          <w:rFonts w:ascii="Arial" w:hAnsi="Arial" w:cs="Arial"/>
+          <w:sz w:val="24"/>
+          <w:szCs w:val="24"/>
+        </w:rPr>
+      </w:pPr>
+    </w:p>
+    <w:p>
+      <w:pPr>
+        <w:jc w:val="both"/>
+        <w:rPr>
+          <w:rFonts w:ascii="Arial" w:hAnsi="Arial" w:cs="Arial"/>
+          <w:b/>
+          <w:sz w:val="24"/>
+          <w:szCs w:val="24"/>
+        </w:rPr>
+      </w:pPr>
+      <w:r>
+        <w:rPr>
+          <w:rFonts w:ascii="Arial" w:hAnsi="Arial" w:cs="Arial"/>
+          <w:b/>
+          <w:noProof/>
+          <w:sz w:val="24"/>
+          <w:szCs w:val="24"/>
+          <w:lang w:eastAsia="pt-BR"/>
         </w:rPr>
         <w:drawing>
           <wp:anchor distT="0" distB="0" distL="114300" distR="114300" simplePos="0" relativeHeight="251662336" behindDoc="0" locked="0" layoutInCell="1" allowOverlap="1">
@@ -888,7 +1036,7 @@
                     </pic:cNvPicPr>
                   </pic:nvPicPr>
                   <pic:blipFill>
-                    <a:blip r:embed="rId6">
+                    <a:blip r:embed="rId8">
                       <a:extLst>
                         <a:ext uri="{28A0092B-C50C-407E-A947-70E740481C1C}">
                           <a14:useLocalDpi xmlns:a14="http://schemas.microsoft.com/office/drawing/2010/main" val="0"/>
@@ -932,20 +1080,12 @@
           <w:sz w:val="24"/>
           <w:szCs w:val="24"/>
         </w:rPr>
-        <w:t xml:space="preserve">Como </w:t>
-      </w:r>
-      <w:r>
-        <w:rPr>
-          <w:rFonts w:ascii="Arial" w:hAnsi="Arial" w:cs="Arial"/>
-          <w:b/>
-          <w:sz w:val="24"/>
-          <w:szCs w:val="24"/>
-        </w:rPr>
-        <w:t>funciona?</w:t>
-      </w:r>
-    </w:p>
-    <w:p>
-      <w:pPr>
+        <w:t>Como funciona?</w:t>
+      </w:r>
+    </w:p>
+    <w:p>
+      <w:pPr>
+        <w:jc w:val="both"/>
         <w:rPr>
           <w:rFonts w:ascii="Arial" w:eastAsia="Arial" w:hAnsi="Arial" w:cs="Arial"/>
           <w:sz w:val="20"/>
@@ -956,6 +1096,7 @@
     <w:p>
       <w:pPr>
         <w:ind w:left="-1134"/>
+        <w:jc w:val="both"/>
         <w:rPr>
           <w:rFonts w:ascii="Arial" w:eastAsia="Arial" w:hAnsi="Arial" w:cs="Arial"/>
           <w:sz w:val="20"/>
@@ -1007,7 +1148,7 @@
                           </pic:cNvPicPr>
                         </pic:nvPicPr>
                         <pic:blipFill>
-                          <a:blip r:embed="rId7">
+                          <a:blip r:embed="rId9">
                             <a:extLst>
                               <a:ext uri="{28A0092B-C50C-407E-A947-70E740481C1C}">
                                 <a14:useLocalDpi xmlns:a14="http://schemas.microsoft.com/office/drawing/2010/main" val="0"/>
@@ -1060,7 +1201,7 @@
                           </pic:cNvPicPr>
                         </pic:nvPicPr>
                         <pic:blipFill>
-                          <a:blip r:embed="rId8">
+                          <a:blip r:embed="rId10">
                             <a:extLst>
                               <a:ext uri="{28A0092B-C50C-407E-A947-70E740481C1C}">
                                 <a14:useLocalDpi xmlns:a14="http://schemas.microsoft.com/office/drawing/2010/main" val="0"/>
@@ -1140,10 +1281,10 @@
                   <o:lock v:ext="edit" aspectratio="t"/>
                 </v:shapetype>
                 <v:shape id="Picture 13" o:spid="_x0000_s1027" type="#_x0000_t75" style="position:absolute;left:9880;top:2004;width:6952;height:4100;visibility:visible;mso-wrap-style:square" o:gfxdata="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">
-                  <v:imagedata r:id="rId9" o:title=""/>
+                  <v:imagedata r:id="rId11" o:title=""/>
                 </v:shape>
                 <v:shape id="Picture 14" o:spid="_x0000_s1028" type="#_x0000_t75" style="position:absolute;left:9880;top:5784;width:6748;height:4096;visibility:visible;mso-wrap-style:square" o:gfxdata="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">
-                  <v:imagedata r:id="rId10" o:title=""/>
+                  <v:imagedata r:id="rId12" o:title=""/>
                 </v:shape>
                 <w10:wrap anchorx="page"/>
               </v:group>
@@ -1192,7 +1333,7 @@
                           </pic:cNvPicPr>
                         </pic:nvPicPr>
                         <pic:blipFill>
-                          <a:blip r:embed="rId11" cstate="print">
+                          <a:blip r:embed="rId13" cstate="print">
                             <a:extLst>
                               <a:ext uri="{28A0092B-C50C-407E-A947-70E740481C1C}">
                                 <a14:useLocalDpi xmlns:a14="http://schemas.microsoft.com/office/drawing/2010/main" val="0"/>
@@ -1245,7 +1386,7 @@
                           </pic:cNvPicPr>
                         </pic:nvPicPr>
                         <pic:blipFill>
-                          <a:blip r:embed="rId12" cstate="print">
+                          <a:blip r:embed="rId14" cstate="print">
                             <a:extLst>
                               <a:ext uri="{28A0092B-C50C-407E-A947-70E740481C1C}">
                                 <a14:useLocalDpi xmlns:a14="http://schemas.microsoft.com/office/drawing/2010/main" val="0"/>
@@ -1300,10 +1441,10 @@
             <w:pict>
               <v:group w14:anchorId="4D27EE42" id="Grupo 10" o:spid="_x0000_s1026" style="width:306pt;height:282.45pt;mso-position-horizontal-relative:char;mso-position-vertical-relative:line" coordsize="9220,8044" o:gfxdata="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">
                 <v:shape id="Picture 9" o:spid="_x0000_s1027" type="#_x0000_t75" style="position:absolute;left:3312;width:5908;height:8044;visibility:visible;mso-wrap-style:square" o:gfxdata="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">
-                  <v:imagedata r:id="rId13" o:title=""/>
+                  <v:imagedata r:id="rId15" o:title=""/>
                 </v:shape>
                 <v:shape id="Picture 10" o:spid="_x0000_s1028" type="#_x0000_t75" style="position:absolute;top:1356;width:4040;height:3200;visibility:visible;mso-wrap-style:square" o:gfxdata="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">
-                  <v:imagedata r:id="rId14" o:title=""/>
+                  <v:imagedata r:id="rId16" o:title=""/>
                 </v:shape>
                 <w10:anchorlock/>
               </v:group>
@@ -1314,6 +1455,7 @@
     </w:p>
     <w:p>
       <w:pPr>
+        <w:jc w:val="both"/>
         <w:rPr>
           <w:rFonts w:ascii="Arial" w:eastAsia="Arial" w:hAnsi="Arial" w:cs="Arial"/>
           <w:sz w:val="20"/>
@@ -1535,15 +1677,18 @@
     </w:p>
     <w:p>
       <w:pPr>
+        <w:jc w:val="both"/>
         <w:rPr>
           <w:rFonts w:ascii="Arial" w:hAnsi="Arial" w:cs="Arial"/>
           <w:sz w:val="24"/>
           <w:szCs w:val="24"/>
         </w:rPr>
         <w:sectPr>
+          <w:footerReference w:type="default" r:id="rId17"/>
           <w:pgSz w:w="11906" w:h="16838"/>
           <w:pgMar w:top="1417" w:right="1701" w:bottom="1417" w:left="1701" w:header="708" w:footer="708" w:gutter="0"/>
           <w:cols w:space="708"/>
+          <w:titlePg/>
           <w:docGrid w:linePitch="360"/>
         </w:sectPr>
       </w:pPr>
@@ -1551,6 +1696,7 @@
     <w:p>
       <w:pPr>
         <w:ind w:left="-851"/>
+        <w:jc w:val="both"/>
         <w:rPr>
           <w:rFonts w:ascii="Arial" w:hAnsi="Arial" w:cs="Arial"/>
           <w:sz w:val="24"/>
@@ -1568,8 +1714,8 @@
         <w:lastRenderedPageBreak/>
         <w:drawing>
           <wp:inline distT="0" distB="0" distL="0" distR="0">
-            <wp:extent cx="9867265" cy="6701051"/>
-            <wp:effectExtent l="0" t="0" r="635" b="5080"/>
+            <wp:extent cx="9866483" cy="6057900"/>
+            <wp:effectExtent l="0" t="0" r="1905" b="0"/>
             <wp:docPr id="3" name="Imagem 3"/>
             <wp:cNvGraphicFramePr>
               <a:graphicFrameLocks xmlns:a="http://schemas.openxmlformats.org/drawingml/2006/main" noChangeAspect="1"/>
@@ -1582,7 +1728,7 @@
                     <pic:cNvPicPr/>
                   </pic:nvPicPr>
                   <pic:blipFill>
-                    <a:blip r:embed="rId15" cstate="print">
+                    <a:blip r:embed="rId18" cstate="print">
                       <a:extLst>
                         <a:ext uri="{28A0092B-C50C-407E-A947-70E740481C1C}">
                           <a14:useLocalDpi xmlns:a14="http://schemas.microsoft.com/office/drawing/2010/main" val="0"/>
@@ -1596,7 +1742,7 @@
                   <pic:spPr>
                     <a:xfrm>
                       <a:off x="0" y="0"/>
-                      <a:ext cx="9888264" cy="6715312"/>
+                      <a:ext cx="9896577" cy="6076378"/>
                     </a:xfrm>
                     <a:prstGeom prst="rect">
                       <a:avLst/>
@@ -1612,6 +1758,7 @@
     <w:p>
       <w:pPr>
         <w:ind w:left="-851"/>
+        <w:jc w:val="both"/>
         <w:rPr>
           <w:rFonts w:ascii="Arial" w:hAnsi="Arial" w:cs="Arial"/>
           <w:sz w:val="24"/>
@@ -1635,8 +1782,8 @@
         <w:lastRenderedPageBreak/>
         <w:drawing>
           <wp:inline distT="0" distB="0" distL="0" distR="0">
-            <wp:extent cx="9842500" cy="6728346"/>
-            <wp:effectExtent l="0" t="0" r="6350" b="0"/>
+            <wp:extent cx="9841738" cy="6200775"/>
+            <wp:effectExtent l="0" t="0" r="7620" b="0"/>
             <wp:docPr id="2" name="Imagem 2"/>
             <wp:cNvGraphicFramePr>
               <a:graphicFrameLocks xmlns:a="http://schemas.openxmlformats.org/drawingml/2006/main" noChangeAspect="1"/>
@@ -1649,7 +1796,7 @@
                     <pic:cNvPicPr/>
                   </pic:nvPicPr>
                   <pic:blipFill>
-                    <a:blip r:embed="rId16" cstate="print">
+                    <a:blip r:embed="rId19" cstate="print">
                       <a:extLst>
                         <a:ext uri="{28A0092B-C50C-407E-A947-70E740481C1C}">
                           <a14:useLocalDpi xmlns:a14="http://schemas.microsoft.com/office/drawing/2010/main" val="0"/>
@@ -1663,7 +1810,7 @@
                   <pic:spPr>
                     <a:xfrm>
                       <a:off x="0" y="0"/>
-                      <a:ext cx="9853989" cy="6736200"/>
+                      <a:ext cx="9862133" cy="6213625"/>
                     </a:xfrm>
                     <a:prstGeom prst="rect">
                       <a:avLst/>
@@ -1695,7 +1842,7 @@
           </w:tcPr>
           <w:p>
             <w:pPr>
-              <w:jc w:val="center"/>
+              <w:jc w:val="both"/>
               <w:rPr>
                 <w:rFonts w:ascii="Arial" w:hAnsi="Arial" w:cs="Arial"/>
                 <w:b/>
@@ -1721,7 +1868,7 @@
           </w:tcPr>
           <w:p>
             <w:pPr>
-              <w:jc w:val="center"/>
+              <w:jc w:val="both"/>
               <w:rPr>
                 <w:rFonts w:ascii="Arial" w:hAnsi="Arial" w:cs="Arial"/>
                 <w:b/>
@@ -1746,7 +1893,7 @@
           </w:tcPr>
           <w:p>
             <w:pPr>
-              <w:jc w:val="center"/>
+              <w:jc w:val="both"/>
               <w:rPr>
                 <w:rFonts w:ascii="Arial" w:hAnsi="Arial" w:cs="Arial"/>
                 <w:b/>
@@ -1773,6 +1920,7 @@
           </w:tcPr>
           <w:p>
             <w:pPr>
+              <w:jc w:val="both"/>
               <w:rPr>
                 <w:rFonts w:ascii="Arial" w:hAnsi="Arial" w:cs="Arial"/>
                 <w:b/>
@@ -1798,7 +1946,7 @@
           <w:p>
             <w:pPr>
               <w:spacing w:line="360" w:lineRule="auto"/>
-              <w:jc w:val="center"/>
+              <w:jc w:val="both"/>
               <w:rPr>
                 <w:rFonts w:ascii="Arial" w:eastAsia="Times New Roman" w:hAnsi="Arial" w:cs="Arial"/>
                 <w:sz w:val="24"/>
@@ -1859,11 +2007,12 @@
                 <w:sz w:val="24"/>
                 <w:szCs w:val="24"/>
               </w:rPr>
-              <w:t>O sistema permite a inclusão o sistema de elevadores de um dado edifício. Deve-se</w:t>
+              <w:t>O sistema permite a inclusão o sistema de elevadores de um dado edifício. Deve-se fornecer os seguintes dados do edifício: a quantidade de andares, quantidade de elevadores por andar</w:t>
             </w:r>
             <w:r>
               <w:rPr>
                 <w:rFonts w:ascii="Arial" w:hAnsi="Arial" w:cs="Arial"/>
+                <w:spacing w:val="19"/>
                 <w:sz w:val="24"/>
                 <w:szCs w:val="24"/>
               </w:rPr>
@@ -1875,11 +2024,12 @@
                 <w:sz w:val="24"/>
                 <w:szCs w:val="24"/>
               </w:rPr>
-              <w:t>fornecer</w:t>
+              <w:t>e</w:t>
             </w:r>
             <w:r>
               <w:rPr>
                 <w:rFonts w:ascii="Arial" w:hAnsi="Arial" w:cs="Arial"/>
+                <w:w w:val="99"/>
                 <w:sz w:val="24"/>
                 <w:szCs w:val="24"/>
               </w:rPr>
@@ -1891,12 +2041,12 @@
                 <w:sz w:val="24"/>
                 <w:szCs w:val="24"/>
               </w:rPr>
-              <w:t>os seguintes dados do edifício: a quantidade de andares, quantidade de elevadores por andar</w:t>
+              <w:t>os andares atendidos por cada</w:t>
             </w:r>
             <w:r>
               <w:rPr>
                 <w:rFonts w:ascii="Arial" w:hAnsi="Arial" w:cs="Arial"/>
-                <w:spacing w:val="19"/>
+                <w:spacing w:val="-1"/>
                 <w:sz w:val="24"/>
                 <w:szCs w:val="24"/>
               </w:rPr>
@@ -1905,54 +2055,11 @@
             <w:r>
               <w:rPr>
                 <w:rFonts w:ascii="Arial" w:hAnsi="Arial" w:cs="Arial"/>
-                <w:sz w:val="24"/>
-                <w:szCs w:val="24"/>
-              </w:rPr>
-              <w:t>e</w:t>
-            </w:r>
-            <w:r>
-              <w:rPr>
-                <w:rFonts w:ascii="Arial" w:hAnsi="Arial" w:cs="Arial"/>
-                <w:w w:val="99"/>
-                <w:sz w:val="24"/>
-                <w:szCs w:val="24"/>
-              </w:rPr>
-              <w:t xml:space="preserve"> </w:t>
-            </w:r>
-            <w:r>
-              <w:rPr>
-                <w:rFonts w:ascii="Arial" w:hAnsi="Arial" w:cs="Arial"/>
-                <w:sz w:val="24"/>
-                <w:szCs w:val="24"/>
-              </w:rPr>
-              <w:t>os andares atendidos por cada</w:t>
-            </w:r>
-            <w:r>
-              <w:rPr>
-                <w:rFonts w:ascii="Arial" w:hAnsi="Arial" w:cs="Arial"/>
-                <w:spacing w:val="-1"/>
-                <w:sz w:val="24"/>
-                <w:szCs w:val="24"/>
-              </w:rPr>
-              <w:t xml:space="preserve"> </w:t>
-            </w:r>
-            <w:r>
-              <w:rPr>
-                <w:rFonts w:ascii="Arial" w:hAnsi="Arial" w:cs="Arial"/>
                 <w:spacing w:val="-4"/>
                 <w:sz w:val="24"/>
                 <w:szCs w:val="24"/>
               </w:rPr>
-              <w:t>elevador.</w:t>
-            </w:r>
-            <w:r>
-              <w:rPr>
-                <w:rFonts w:ascii="Arial" w:hAnsi="Arial" w:cs="Arial"/>
-                <w:spacing w:val="-4"/>
-                <w:sz w:val="24"/>
-                <w:szCs w:val="24"/>
-              </w:rPr>
-              <w:t xml:space="preserve"> Devendo ser realizado pelo mantenedor.</w:t>
+              <w:t>elevador. Devendo ser realizado pelo mantenedor.</w:t>
             </w:r>
           </w:p>
         </w:tc>
@@ -1963,7 +2070,7 @@
           <w:p>
             <w:pPr>
               <w:spacing w:line="360" w:lineRule="auto"/>
-              <w:jc w:val="center"/>
+              <w:jc w:val="both"/>
               <w:rPr>
                 <w:rFonts w:ascii="Arial" w:hAnsi="Arial" w:cs="Arial"/>
                 <w:b/>
@@ -1982,6 +2089,7 @@
           </w:tcPr>
           <w:p>
             <w:pPr>
+              <w:jc w:val="both"/>
               <w:rPr>
                 <w:rFonts w:ascii="Arial" w:hAnsi="Arial" w:cs="Arial"/>
                 <w:b/>
@@ -1996,16 +2104,7 @@
                 <w:sz w:val="24"/>
                 <w:szCs w:val="24"/>
               </w:rPr>
-              <w:t>R</w:t>
-            </w:r>
-            <w:r>
-              <w:rPr>
-                <w:rFonts w:ascii="Arial" w:hAnsi="Arial" w:cs="Arial"/>
-                <w:b/>
-                <w:sz w:val="24"/>
-                <w:szCs w:val="24"/>
-              </w:rPr>
-              <w:t>2</w:t>
+              <w:t>R2</w:t>
             </w:r>
           </w:p>
         </w:tc>
@@ -2016,7 +2115,7 @@
           <w:p>
             <w:pPr>
               <w:spacing w:line="360" w:lineRule="auto"/>
-              <w:jc w:val="center"/>
+              <w:jc w:val="both"/>
               <w:rPr>
                 <w:rFonts w:ascii="Arial" w:eastAsia="Times New Roman" w:hAnsi="Arial" w:cs="Arial"/>
                 <w:sz w:val="24"/>
@@ -2067,23 +2166,7 @@
                 <w:sz w:val="24"/>
                 <w:szCs w:val="24"/>
               </w:rPr>
-              <w:t xml:space="preserve">O </w:t>
-            </w:r>
-            <w:r>
-              <w:rPr>
-                <w:rFonts w:ascii="Arial" w:hAnsi="Arial" w:cs="Arial"/>
-                <w:sz w:val="24"/>
-                <w:szCs w:val="24"/>
-              </w:rPr>
-              <w:t>recepcionista</w:t>
-            </w:r>
-            <w:r>
-              <w:rPr>
-                <w:rFonts w:ascii="Arial" w:hAnsi="Arial" w:cs="Arial"/>
-                <w:sz w:val="24"/>
-                <w:szCs w:val="24"/>
-              </w:rPr>
-              <w:t xml:space="preserve"> </w:t>
+              <w:t xml:space="preserve">O recepcionista </w:t>
             </w:r>
             <w:r>
               <w:rPr>
@@ -2188,7 +2271,7 @@
           <w:p>
             <w:pPr>
               <w:spacing w:line="360" w:lineRule="auto"/>
-              <w:jc w:val="center"/>
+              <w:jc w:val="both"/>
               <w:rPr>
                 <w:rFonts w:ascii="Arial" w:hAnsi="Arial" w:cs="Arial"/>
                 <w:b/>
@@ -2215,6 +2298,7 @@
           </w:tcPr>
           <w:p>
             <w:pPr>
+              <w:jc w:val="both"/>
               <w:rPr>
                 <w:rFonts w:ascii="Arial" w:hAnsi="Arial" w:cs="Arial"/>
                 <w:b/>
@@ -2229,16 +2313,7 @@
                 <w:sz w:val="24"/>
                 <w:szCs w:val="24"/>
               </w:rPr>
-              <w:t>R</w:t>
-            </w:r>
-            <w:r>
-              <w:rPr>
-                <w:rFonts w:ascii="Arial" w:hAnsi="Arial" w:cs="Arial"/>
-                <w:b/>
-                <w:sz w:val="24"/>
-                <w:szCs w:val="24"/>
-              </w:rPr>
-              <w:t>3</w:t>
+              <w:t>R3</w:t>
             </w:r>
           </w:p>
         </w:tc>
@@ -2249,7 +2324,7 @@
           <w:p>
             <w:pPr>
               <w:spacing w:line="360" w:lineRule="auto"/>
-              <w:jc w:val="center"/>
+              <w:jc w:val="both"/>
               <w:rPr>
                 <w:rFonts w:ascii="Arial" w:eastAsia="Times New Roman" w:hAnsi="Arial" w:cs="Arial"/>
                 <w:sz w:val="24"/>
@@ -2300,23 +2375,7 @@
                 <w:sz w:val="24"/>
                 <w:szCs w:val="24"/>
               </w:rPr>
-              <w:t xml:space="preserve">O </w:t>
-            </w:r>
-            <w:r>
-              <w:rPr>
-                <w:rFonts w:ascii="Arial" w:hAnsi="Arial" w:cs="Arial"/>
-                <w:sz w:val="24"/>
-                <w:szCs w:val="24"/>
-              </w:rPr>
-              <w:t>recepcionista</w:t>
-            </w:r>
-            <w:r>
-              <w:rPr>
-                <w:rFonts w:ascii="Arial" w:hAnsi="Arial" w:cs="Arial"/>
-                <w:sz w:val="24"/>
-                <w:szCs w:val="24"/>
-              </w:rPr>
-              <w:t xml:space="preserve"> emite cartões dos usuários do sistema. Cada cartão possui </w:t>
+              <w:t xml:space="preserve">O recepcionista emite cartões dos usuários do sistema. Cada cartão possui </w:t>
             </w:r>
             <w:r>
               <w:rPr>
@@ -2388,7 +2447,7 @@
           <w:p>
             <w:pPr>
               <w:spacing w:line="360" w:lineRule="auto"/>
-              <w:jc w:val="center"/>
+              <w:jc w:val="both"/>
               <w:rPr>
                 <w:rFonts w:ascii="Arial" w:hAnsi="Arial" w:cs="Arial"/>
                 <w:b/>
@@ -2415,6 +2474,7 @@
           </w:tcPr>
           <w:p>
             <w:pPr>
+              <w:jc w:val="both"/>
               <w:rPr>
                 <w:rFonts w:ascii="Arial" w:hAnsi="Arial" w:cs="Arial"/>
                 <w:b/>
@@ -2429,34 +2489,7 @@
                 <w:sz w:val="24"/>
                 <w:szCs w:val="24"/>
               </w:rPr>
-              <w:t>R</w:t>
-            </w:r>
-            <w:r>
-              <w:rPr>
-                <w:rFonts w:ascii="Arial" w:hAnsi="Arial" w:cs="Arial"/>
-                <w:b/>
-                <w:sz w:val="24"/>
-                <w:szCs w:val="24"/>
-              </w:rPr>
-              <w:t>4</w:t>
-            </w:r>
-            <w:r>
-              <w:rPr>
-                <w:rFonts w:ascii="Arial" w:hAnsi="Arial" w:cs="Arial"/>
-                <w:b/>
-                <w:sz w:val="24"/>
-                <w:szCs w:val="24"/>
-              </w:rPr>
-              <w:t>,</w:t>
-            </w:r>
-            <w:r>
-              <w:rPr>
-                <w:rFonts w:ascii="Arial" w:hAnsi="Arial" w:cs="Arial"/>
-                <w:b/>
-                <w:sz w:val="24"/>
-                <w:szCs w:val="24"/>
-              </w:rPr>
-              <w:t xml:space="preserve"> R5, R6, R7</w:t>
+              <w:t>R4, R5, R6, R7</w:t>
             </w:r>
           </w:p>
         </w:tc>
@@ -2467,7 +2500,7 @@
           <w:p>
             <w:pPr>
               <w:spacing w:line="360" w:lineRule="auto"/>
-              <w:jc w:val="center"/>
+              <w:jc w:val="both"/>
               <w:rPr>
                 <w:rFonts w:ascii="Arial" w:eastAsia="Times New Roman" w:hAnsi="Arial" w:cs="Arial"/>
                 <w:sz w:val="24"/>
@@ -2518,63 +2551,7 @@
                 <w:sz w:val="24"/>
                 <w:szCs w:val="24"/>
               </w:rPr>
-              <w:t xml:space="preserve">O usuário aproxima-se do painel de acesso e insere seu cartão para que o sistema possa identificá-lo. Deve-se verificar a validade do cartão. Então após identificar o usuário exibe-se </w:t>
-            </w:r>
-            <w:r>
-              <w:rPr>
-                <w:rFonts w:ascii="Arial" w:hAnsi="Arial" w:cs="Arial"/>
-                <w:sz w:val="24"/>
-                <w:szCs w:val="24"/>
-              </w:rPr>
-              <w:t>o</w:t>
-            </w:r>
-            <w:r>
-              <w:rPr>
-                <w:rFonts w:ascii="Arial" w:hAnsi="Arial" w:cs="Arial"/>
-                <w:sz w:val="24"/>
-                <w:szCs w:val="24"/>
-              </w:rPr>
-              <w:t xml:space="preserve"> andar e após o usuário confirmar o andar o sistema o direciona</w:t>
-            </w:r>
-            <w:r>
-              <w:rPr>
-                <w:rFonts w:ascii="Arial" w:hAnsi="Arial" w:cs="Arial"/>
-                <w:sz w:val="24"/>
-                <w:szCs w:val="24"/>
-              </w:rPr>
-              <w:t xml:space="preserve"> a um dos</w:t>
-            </w:r>
-            <w:r>
-              <w:rPr>
-                <w:rFonts w:ascii="Arial" w:hAnsi="Arial" w:cs="Arial"/>
-                <w:sz w:val="24"/>
-                <w:szCs w:val="24"/>
-              </w:rPr>
-              <w:t xml:space="preserve"> </w:t>
-            </w:r>
-            <w:r>
-              <w:rPr>
-                <w:rFonts w:ascii="Arial" w:hAnsi="Arial" w:cs="Arial"/>
-                <w:sz w:val="24"/>
-                <w:szCs w:val="24"/>
-              </w:rPr>
-              <w:t xml:space="preserve">elevadores de maneira que ele chegue mais rápido ao </w:t>
-            </w:r>
-            <w:r>
-              <w:rPr>
-                <w:rFonts w:ascii="Arial" w:hAnsi="Arial" w:cs="Arial"/>
-                <w:sz w:val="24"/>
-                <w:szCs w:val="24"/>
-              </w:rPr>
-              <w:t>andar desejado</w:t>
-            </w:r>
-            <w:r>
-              <w:rPr>
-                <w:rFonts w:ascii="Arial" w:hAnsi="Arial" w:cs="Arial"/>
-                <w:sz w:val="24"/>
-                <w:szCs w:val="24"/>
-              </w:rPr>
-              <w:t>.</w:t>
+              <w:t>O usuário aproxima-se do painel de acesso e insere seu cartão para que o sistema possa identificá-lo. Deve-se verificar a validade do cartão. Então após identificar o usuário exibe-se o andar e após o usuário confirmar o andar o sistema o direciona a um dos elevadores de maneira que ele chegue mais rápido ao andar desejado.</w:t>
             </w:r>
           </w:p>
         </w:tc>
@@ -2585,7 +2562,7 @@
           <w:p>
             <w:pPr>
               <w:spacing w:line="360" w:lineRule="auto"/>
-              <w:jc w:val="center"/>
+              <w:jc w:val="both"/>
               <w:rPr>
                 <w:rFonts w:ascii="Arial" w:hAnsi="Arial" w:cs="Arial"/>
                 <w:b/>
@@ -2612,6 +2589,7 @@
           </w:tcPr>
           <w:p>
             <w:pPr>
+              <w:jc w:val="both"/>
               <w:rPr>
                 <w:rFonts w:ascii="Arial" w:hAnsi="Arial" w:cs="Arial"/>
                 <w:b/>
@@ -2626,16 +2604,7 @@
                 <w:sz w:val="24"/>
                 <w:szCs w:val="24"/>
               </w:rPr>
-              <w:t>R</w:t>
-            </w:r>
-            <w:r>
-              <w:rPr>
-                <w:rFonts w:ascii="Arial" w:hAnsi="Arial" w:cs="Arial"/>
-                <w:b/>
-                <w:sz w:val="24"/>
-                <w:szCs w:val="24"/>
-              </w:rPr>
-              <w:t>8</w:t>
+              <w:t>R8</w:t>
             </w:r>
           </w:p>
         </w:tc>
@@ -2646,7 +2615,7 @@
           <w:p>
             <w:pPr>
               <w:spacing w:line="360" w:lineRule="auto"/>
-              <w:jc w:val="center"/>
+              <w:jc w:val="both"/>
               <w:rPr>
                 <w:rFonts w:ascii="Arial" w:hAnsi="Arial" w:cs="Arial"/>
                 <w:b/>
@@ -2681,23 +2650,7 @@
                 <w:sz w:val="24"/>
                 <w:szCs w:val="24"/>
               </w:rPr>
-              <w:t>O administrador consulta o último andar para o qual foi direcionado um usuário. O administrador deve entrar com o nome do usuário, então o sistema retorna o andar, a data, a hora da requisição e celular de contato do</w:t>
-            </w:r>
-            <w:r>
-              <w:rPr>
-                <w:rFonts w:ascii="Arial" w:hAnsi="Arial" w:cs="Arial"/>
-                <w:sz w:val="24"/>
-                <w:szCs w:val="24"/>
-              </w:rPr>
-              <w:t xml:space="preserve"> </w:t>
-            </w:r>
-            <w:r>
-              <w:rPr>
-                <w:rFonts w:ascii="Arial" w:hAnsi="Arial" w:cs="Arial"/>
-                <w:sz w:val="24"/>
-                <w:szCs w:val="24"/>
-              </w:rPr>
-              <w:t>usuário.</w:t>
+              <w:t>O administrador consulta o último andar para o qual foi direcionado um usuário. O administrador deve entrar com o nome do usuário, então o sistema retorna o andar, a data, a hora da requisição e celular de contato do usuário.</w:t>
             </w:r>
           </w:p>
         </w:tc>
@@ -2708,7 +2661,7 @@
           <w:p>
             <w:pPr>
               <w:spacing w:line="360" w:lineRule="auto"/>
-              <w:jc w:val="center"/>
+              <w:jc w:val="both"/>
               <w:rPr>
                 <w:rFonts w:ascii="Arial" w:hAnsi="Arial" w:cs="Arial"/>
                 <w:b/>
@@ -2737,6 +2690,7 @@
           </w:tcPr>
           <w:p>
             <w:pPr>
+              <w:jc w:val="both"/>
               <w:rPr>
                 <w:rFonts w:ascii="Arial" w:hAnsi="Arial" w:cs="Arial"/>
                 <w:b/>
@@ -2751,16 +2705,7 @@
                 <w:sz w:val="24"/>
                 <w:szCs w:val="24"/>
               </w:rPr>
-              <w:t>R</w:t>
-            </w:r>
-            <w:r>
-              <w:rPr>
-                <w:rFonts w:ascii="Arial" w:hAnsi="Arial" w:cs="Arial"/>
-                <w:b/>
-                <w:sz w:val="24"/>
-                <w:szCs w:val="24"/>
-              </w:rPr>
-              <w:t>9</w:t>
+              <w:t>R9</w:t>
             </w:r>
           </w:p>
         </w:tc>
@@ -2771,7 +2716,7 @@
           <w:p>
             <w:pPr>
               <w:spacing w:line="360" w:lineRule="auto"/>
-              <w:jc w:val="center"/>
+              <w:jc w:val="both"/>
               <w:rPr>
                 <w:rFonts w:ascii="Arial" w:hAnsi="Arial" w:cs="Arial"/>
                 <w:b/>
@@ -2806,31 +2751,7 @@
                 <w:sz w:val="24"/>
                 <w:szCs w:val="24"/>
               </w:rPr>
-              <w:t xml:space="preserve">O administrador consulta a quantidade de viagens realizadas </w:t>
-            </w:r>
-            <w:r>
-              <w:rPr>
-                <w:rFonts w:ascii="Arial" w:hAnsi="Arial" w:cs="Arial"/>
-                <w:sz w:val="24"/>
-                <w:szCs w:val="24"/>
-              </w:rPr>
-              <w:t>pelos</w:t>
-            </w:r>
-            <w:r>
-              <w:rPr>
-                <w:rFonts w:ascii="Arial" w:hAnsi="Arial" w:cs="Arial"/>
-                <w:sz w:val="24"/>
-                <w:szCs w:val="24"/>
-              </w:rPr>
-              <w:t xml:space="preserve"> </w:t>
-            </w:r>
-            <w:r>
-              <w:rPr>
-                <w:rFonts w:ascii="Arial" w:hAnsi="Arial" w:cs="Arial"/>
-                <w:sz w:val="24"/>
-                <w:szCs w:val="24"/>
-              </w:rPr>
-              <w:t>elevadores por um dado período, agrupadas por elevador.</w:t>
+              <w:t>O administrador consulta a quantidade de viagens realizadas pelos elevadores por um dado período, agrupadas por elevador.</w:t>
             </w:r>
           </w:p>
         </w:tc>
@@ -2841,7 +2762,7 @@
           <w:p>
             <w:pPr>
               <w:spacing w:line="360" w:lineRule="auto"/>
-              <w:jc w:val="center"/>
+              <w:jc w:val="both"/>
               <w:rPr>
                 <w:rFonts w:ascii="Arial" w:hAnsi="Arial" w:cs="Arial"/>
                 <w:b/>
@@ -2870,6 +2791,7 @@
           </w:tcPr>
           <w:p>
             <w:pPr>
+              <w:jc w:val="both"/>
               <w:rPr>
                 <w:rFonts w:ascii="Arial" w:hAnsi="Arial" w:cs="Arial"/>
                 <w:b/>
@@ -2884,16 +2806,7 @@
                 <w:sz w:val="24"/>
                 <w:szCs w:val="24"/>
               </w:rPr>
-              <w:t>R</w:t>
-            </w:r>
-            <w:r>
-              <w:rPr>
-                <w:rFonts w:ascii="Arial" w:hAnsi="Arial" w:cs="Arial"/>
-                <w:b/>
-                <w:sz w:val="24"/>
-                <w:szCs w:val="24"/>
-              </w:rPr>
-              <w:t>10</w:t>
+              <w:t>R10</w:t>
             </w:r>
           </w:p>
         </w:tc>
@@ -2904,7 +2817,7 @@
           <w:p>
             <w:pPr>
               <w:spacing w:line="360" w:lineRule="auto"/>
-              <w:jc w:val="center"/>
+              <w:jc w:val="both"/>
               <w:rPr>
                 <w:rFonts w:ascii="Arial" w:eastAsia="Times New Roman" w:hAnsi="Arial" w:cs="Arial"/>
                 <w:sz w:val="24"/>
@@ -3000,7 +2913,7 @@
           <w:p>
             <w:pPr>
               <w:spacing w:line="360" w:lineRule="auto"/>
-              <w:jc w:val="center"/>
+              <w:jc w:val="both"/>
               <w:rPr>
                 <w:rFonts w:ascii="Arial" w:hAnsi="Arial" w:cs="Arial"/>
                 <w:b/>
@@ -3027,6 +2940,7 @@
           </w:tcPr>
           <w:p>
             <w:pPr>
+              <w:jc w:val="both"/>
               <w:rPr>
                 <w:rFonts w:ascii="Arial" w:hAnsi="Arial" w:cs="Arial"/>
                 <w:b/>
@@ -3041,16 +2955,7 @@
                 <w:sz w:val="24"/>
                 <w:szCs w:val="24"/>
               </w:rPr>
-              <w:t>R1</w:t>
-            </w:r>
-            <w:r>
-              <w:rPr>
-                <w:rFonts w:ascii="Arial" w:hAnsi="Arial" w:cs="Arial"/>
-                <w:b/>
-                <w:sz w:val="24"/>
-                <w:szCs w:val="24"/>
-              </w:rPr>
-              <w:t>1</w:t>
+              <w:t>R11</w:t>
             </w:r>
           </w:p>
         </w:tc>
@@ -3061,7 +2966,7 @@
           <w:p>
             <w:pPr>
               <w:spacing w:line="360" w:lineRule="auto"/>
-              <w:jc w:val="center"/>
+              <w:jc w:val="both"/>
               <w:rPr>
                 <w:rFonts w:ascii="Arial" w:hAnsi="Arial" w:cs="Arial"/>
                 <w:b/>
@@ -3094,23 +2999,7 @@
                 <w:sz w:val="24"/>
                 <w:szCs w:val="24"/>
               </w:rPr>
-              <w:t xml:space="preserve">O mantenedor informa que determinado elevador </w:t>
-            </w:r>
-            <w:r>
-              <w:rPr>
-                <w:rFonts w:ascii="Arial" w:hAnsi="Arial" w:cs="Arial"/>
-                <w:sz w:val="24"/>
-                <w:szCs w:val="24"/>
-              </w:rPr>
-              <w:t>está</w:t>
-            </w:r>
-            <w:r>
-              <w:rPr>
-                <w:rFonts w:ascii="Arial" w:hAnsi="Arial" w:cs="Arial"/>
-                <w:sz w:val="24"/>
-                <w:szCs w:val="24"/>
-              </w:rPr>
-              <w:t xml:space="preserve"> inativo para manutenção. Ele também informa quando o elevador volta para o estado ativo.</w:t>
+              <w:t>O mantenedor informa que determinado elevador está inativo para manutenção. Ele também informa quando o elevador volta para o estado ativo.</w:t>
             </w:r>
           </w:p>
         </w:tc>
@@ -3121,7 +3010,7 @@
           <w:p>
             <w:pPr>
               <w:spacing w:line="360" w:lineRule="auto"/>
-              <w:jc w:val="center"/>
+              <w:jc w:val="both"/>
               <w:rPr>
                 <w:rFonts w:ascii="Arial" w:hAnsi="Arial" w:cs="Arial"/>
                 <w:b/>
@@ -3144,6 +3033,7 @@
     </w:tbl>
     <w:p>
       <w:pPr>
+        <w:jc w:val="both"/>
         <w:rPr>
           <w:rFonts w:ascii="Arial" w:hAnsi="Arial" w:cs="Arial"/>
           <w:sz w:val="24"/>
@@ -3161,6 +3051,7 @@
     </w:p>
     <w:p>
       <w:pPr>
+        <w:jc w:val="both"/>
         <w:rPr>
           <w:rFonts w:ascii="Arial" w:hAnsi="Arial" w:cs="Arial"/>
           <w:b/>
@@ -3178,6 +3069,7 @@
     </w:p>
     <w:p>
       <w:pPr>
+        <w:jc w:val="both"/>
         <w:rPr>
           <w:rFonts w:ascii="Arial" w:hAnsi="Arial" w:cs="Arial"/>
           <w:b/>
@@ -3203,8 +3095,8 @@
         <w:lastRenderedPageBreak/>
         <w:drawing>
           <wp:inline distT="0" distB="0" distL="0" distR="0">
-            <wp:extent cx="9345832" cy="5957949"/>
-            <wp:effectExtent l="0" t="0" r="8255" b="5080"/>
+            <wp:extent cx="9345237" cy="5591175"/>
+            <wp:effectExtent l="0" t="0" r="8890" b="0"/>
             <wp:docPr id="18" name="Imagem 18"/>
             <wp:cNvGraphicFramePr>
               <a:graphicFrameLocks xmlns:a="http://schemas.openxmlformats.org/drawingml/2006/main" noChangeAspect="1"/>
@@ -3217,7 +3109,7 @@
                     <pic:cNvPicPr/>
                   </pic:nvPicPr>
                   <pic:blipFill>
-                    <a:blip r:embed="rId17" cstate="print">
+                    <a:blip r:embed="rId20" cstate="print">
                       <a:extLst>
                         <a:ext uri="{28A0092B-C50C-407E-A947-70E740481C1C}">
                           <a14:useLocalDpi xmlns:a14="http://schemas.microsoft.com/office/drawing/2010/main" val="0"/>
@@ -3231,7 +3123,7 @@
                   <pic:spPr>
                     <a:xfrm>
                       <a:off x="0" y="0"/>
-                      <a:ext cx="9370602" cy="5973740"/>
+                      <a:ext cx="9377550" cy="5610508"/>
                     </a:xfrm>
                     <a:prstGeom prst="rect">
                       <a:avLst/>
@@ -3246,6 +3138,7 @@
     </w:p>
     <w:p>
       <w:pPr>
+        <w:jc w:val="both"/>
         <w:rPr>
           <w:rFonts w:ascii="Arial" w:eastAsia="Times New Roman" w:hAnsi="Arial" w:cs="Arial"/>
           <w:sz w:val="24"/>
@@ -3253,8 +3146,6 @@
           <w:u w:val="single"/>
         </w:rPr>
       </w:pPr>
-      <w:bookmarkStart w:id="0" w:name="_GoBack"/>
-      <w:bookmarkEnd w:id="0"/>
       <w:r>
         <w:rPr>
           <w:rFonts w:ascii="Arial" w:hAnsi="Arial" w:cs="Arial"/>
@@ -3279,6 +3170,7 @@
     </w:p>
     <w:p>
       <w:pPr>
+        <w:jc w:val="both"/>
         <w:rPr>
           <w:rFonts w:ascii="Arial" w:eastAsia="Times New Roman" w:hAnsi="Arial" w:cs="Arial"/>
           <w:sz w:val="24"/>
@@ -3315,6 +3207,7 @@
     </w:p>
     <w:p>
       <w:pPr>
+        <w:jc w:val="both"/>
         <w:rPr>
           <w:rFonts w:ascii="Arial" w:hAnsi="Arial" w:cs="Arial"/>
           <w:b/>
@@ -3331,20 +3224,12 @@
           <w:szCs w:val="24"/>
           <w:u w:val="single"/>
         </w:rPr>
-        <w:t>Interesses e Interessados</w:t>
-      </w:r>
-      <w:r>
-        <w:rPr>
-          <w:rFonts w:ascii="Arial" w:hAnsi="Arial" w:cs="Arial"/>
-          <w:sz w:val="24"/>
-          <w:szCs w:val="24"/>
-          <w:u w:val="single"/>
-        </w:rPr>
-        <w:t>:</w:t>
-      </w:r>
-    </w:p>
-    <w:p>
-      <w:pPr>
+        <w:t>Interesses e Interessados:</w:t>
+      </w:r>
+    </w:p>
+    <w:p>
+      <w:pPr>
+        <w:jc w:val="both"/>
         <w:rPr>
           <w:rFonts w:ascii="Arial" w:hAnsi="Arial" w:cs="Arial"/>
           <w:b/>
@@ -3412,15 +3297,7 @@
           <w:sz w:val="24"/>
           <w:szCs w:val="24"/>
         </w:rPr>
-        <w:t xml:space="preserve">sejam armazenadas em banco de dados </w:t>
-      </w:r>
-      <w:r>
-        <w:rPr>
-          <w:rFonts w:ascii="Arial" w:hAnsi="Arial" w:cs="Arial"/>
-          <w:sz w:val="24"/>
-          <w:szCs w:val="24"/>
-        </w:rPr>
-        <w:t>possibilitando</w:t>
+        <w:t>sejam armazenadas em banco de dados possibilitando</w:t>
       </w:r>
       <w:r>
         <w:rPr>
@@ -3437,15 +3314,182 @@
           <w:sz w:val="24"/>
           <w:szCs w:val="24"/>
         </w:rPr>
-        <w:t>consulta</w:t>
-      </w:r>
-      <w:r>
-        <w:rPr>
-          <w:rFonts w:ascii="Arial" w:hAnsi="Arial" w:cs="Arial"/>
-          <w:sz w:val="24"/>
-          <w:szCs w:val="24"/>
-        </w:rPr>
-        <w:t>s posteriores</w:t>
+        <w:t>consultas posteriores.</w:t>
+      </w:r>
+    </w:p>
+    <w:p>
+      <w:pPr>
+        <w:jc w:val="both"/>
+        <w:rPr>
+          <w:rFonts w:ascii="Arial" w:hAnsi="Arial" w:cs="Arial"/>
+          <w:sz w:val="24"/>
+          <w:szCs w:val="24"/>
+        </w:rPr>
+      </w:pPr>
+      <w:r>
+        <w:rPr>
+          <w:rFonts w:ascii="Arial" w:hAnsi="Arial" w:cs="Arial"/>
+          <w:b/>
+          <w:spacing w:val="-1"/>
+          <w:sz w:val="24"/>
+          <w:szCs w:val="24"/>
+        </w:rPr>
+        <w:t xml:space="preserve">Usuário: </w:t>
+      </w:r>
+      <w:r>
+        <w:rPr>
+          <w:rFonts w:ascii="Arial" w:hAnsi="Arial" w:cs="Arial"/>
+          <w:spacing w:val="-1"/>
+          <w:sz w:val="24"/>
+          <w:szCs w:val="24"/>
+        </w:rPr>
+        <w:t xml:space="preserve">deseja utilizar </w:t>
+      </w:r>
+      <w:r>
+        <w:rPr>
+          <w:rFonts w:ascii="Arial" w:hAnsi="Arial" w:cs="Arial"/>
+          <w:sz w:val="24"/>
+          <w:szCs w:val="24"/>
+        </w:rPr>
+        <w:t xml:space="preserve">o </w:t>
+      </w:r>
+      <w:r>
+        <w:rPr>
+          <w:rFonts w:ascii="Arial" w:hAnsi="Arial" w:cs="Arial"/>
+          <w:spacing w:val="-1"/>
+          <w:sz w:val="24"/>
+          <w:szCs w:val="24"/>
+        </w:rPr>
+        <w:t xml:space="preserve">elevador </w:t>
+      </w:r>
+      <w:r>
+        <w:rPr>
+          <w:rFonts w:ascii="Arial" w:hAnsi="Arial" w:cs="Arial"/>
+          <w:sz w:val="24"/>
+          <w:szCs w:val="24"/>
+        </w:rPr>
+        <w:t xml:space="preserve">no menor tempo </w:t>
+      </w:r>
+      <w:r>
+        <w:rPr>
+          <w:rFonts w:ascii="Arial" w:hAnsi="Arial" w:cs="Arial"/>
+          <w:spacing w:val="-1"/>
+          <w:sz w:val="24"/>
+          <w:szCs w:val="24"/>
+        </w:rPr>
+        <w:t xml:space="preserve">possível </w:t>
+      </w:r>
+    </w:p>
+    <w:p>
+      <w:pPr>
+        <w:jc w:val="both"/>
+        <w:rPr>
+          <w:rFonts w:ascii="Arial" w:hAnsi="Arial" w:cs="Arial"/>
+          <w:sz w:val="24"/>
+          <w:szCs w:val="24"/>
+        </w:rPr>
+      </w:pPr>
+      <w:r>
+        <w:rPr>
+          <w:rFonts w:ascii="Arial" w:hAnsi="Arial" w:cs="Arial"/>
+          <w:b/>
+          <w:sz w:val="24"/>
+          <w:szCs w:val="24"/>
+        </w:rPr>
+        <w:t xml:space="preserve">Administrador do Edifício: </w:t>
+      </w:r>
+      <w:r>
+        <w:rPr>
+          <w:rFonts w:ascii="Arial" w:hAnsi="Arial" w:cs="Arial"/>
+          <w:sz w:val="24"/>
+          <w:szCs w:val="24"/>
+        </w:rPr>
+        <w:t>deseja proporcionar um sistema que</w:t>
+      </w:r>
+      <w:r>
+        <w:rPr>
+          <w:rFonts w:ascii="Arial" w:hAnsi="Arial" w:cs="Arial"/>
+          <w:spacing w:val="52"/>
+          <w:sz w:val="24"/>
+          <w:szCs w:val="24"/>
+        </w:rPr>
+        <w:t xml:space="preserve"> </w:t>
+      </w:r>
+      <w:r>
+        <w:rPr>
+          <w:rFonts w:ascii="Arial" w:hAnsi="Arial" w:cs="Arial"/>
+          <w:sz w:val="24"/>
+          <w:szCs w:val="24"/>
+        </w:rPr>
+        <w:t>facilite o uso dos elevadores, com qualidade e satisfação do</w:t>
+      </w:r>
+      <w:r>
+        <w:rPr>
+          <w:rFonts w:ascii="Arial" w:hAnsi="Arial" w:cs="Arial"/>
+          <w:spacing w:val="-10"/>
+          <w:sz w:val="24"/>
+          <w:szCs w:val="24"/>
+        </w:rPr>
+        <w:t xml:space="preserve"> </w:t>
+      </w:r>
+      <w:r>
+        <w:rPr>
+          <w:rFonts w:ascii="Arial" w:hAnsi="Arial" w:cs="Arial"/>
+          <w:sz w:val="24"/>
+          <w:szCs w:val="24"/>
+        </w:rPr>
+        <w:t>usuário.</w:t>
+      </w:r>
+    </w:p>
+    <w:p>
+      <w:pPr>
+        <w:jc w:val="both"/>
+        <w:rPr>
+          <w:rFonts w:ascii="Arial" w:hAnsi="Arial" w:cs="Arial"/>
+          <w:sz w:val="24"/>
+          <w:szCs w:val="24"/>
+        </w:rPr>
+      </w:pPr>
+      <w:r>
+        <w:rPr>
+          <w:rFonts w:ascii="Arial" w:hAnsi="Arial" w:cs="Arial"/>
+          <w:b/>
+          <w:sz w:val="24"/>
+          <w:szCs w:val="24"/>
+        </w:rPr>
+        <w:t xml:space="preserve">Pré-condições: </w:t>
+      </w:r>
+      <w:r>
+        <w:rPr>
+          <w:rFonts w:ascii="Arial" w:hAnsi="Arial" w:cs="Arial"/>
+          <w:sz w:val="24"/>
+          <w:szCs w:val="24"/>
+        </w:rPr>
+        <w:t xml:space="preserve">O </w:t>
+      </w:r>
+      <w:r>
+        <w:rPr>
+          <w:rFonts w:ascii="Arial" w:hAnsi="Arial" w:cs="Arial"/>
+          <w:sz w:val="24"/>
+          <w:szCs w:val="24"/>
+        </w:rPr>
+        <w:t>recepcionista</w:t>
+      </w:r>
+      <w:r>
+        <w:rPr>
+          <w:rFonts w:ascii="Arial" w:hAnsi="Arial" w:cs="Arial"/>
+          <w:sz w:val="24"/>
+          <w:szCs w:val="24"/>
+        </w:rPr>
+        <w:t xml:space="preserve"> possui acesso ao sistema</w:t>
+      </w:r>
+      <w:r>
+        <w:rPr>
+          <w:rFonts w:ascii="Arial" w:hAnsi="Arial" w:cs="Arial"/>
+          <w:sz w:val="24"/>
+          <w:szCs w:val="24"/>
+        </w:rPr>
+        <w:t xml:space="preserve"> e permissão para cadastro e emissão de cartões</w:t>
       </w:r>
       <w:r>
         <w:rPr>
@@ -3455,98 +3499,18 @@
         </w:rPr>
         <w:t>.</w:t>
       </w:r>
-    </w:p>
-    <w:p>
-      <w:pPr>
-        <w:rPr>
-          <w:rFonts w:ascii="Arial" w:hAnsi="Arial" w:cs="Arial"/>
-          <w:sz w:val="24"/>
-          <w:szCs w:val="24"/>
-        </w:rPr>
-      </w:pPr>
-      <w:r>
-        <w:rPr>
-          <w:rFonts w:ascii="Arial" w:hAnsi="Arial" w:cs="Arial"/>
-          <w:b/>
-          <w:spacing w:val="-1"/>
-          <w:sz w:val="24"/>
-          <w:szCs w:val="24"/>
-        </w:rPr>
-        <w:t xml:space="preserve">Usuário: </w:t>
-      </w:r>
-      <w:r>
-        <w:rPr>
-          <w:rFonts w:ascii="Arial" w:hAnsi="Arial" w:cs="Arial"/>
-          <w:spacing w:val="-1"/>
-          <w:sz w:val="24"/>
-          <w:szCs w:val="24"/>
-        </w:rPr>
-        <w:t xml:space="preserve">deseja utilizar </w:t>
-      </w:r>
-      <w:r>
-        <w:rPr>
-          <w:rFonts w:ascii="Arial" w:hAnsi="Arial" w:cs="Arial"/>
-          <w:sz w:val="24"/>
-          <w:szCs w:val="24"/>
-        </w:rPr>
-        <w:t xml:space="preserve">o </w:t>
-      </w:r>
-      <w:r>
-        <w:rPr>
-          <w:rFonts w:ascii="Arial" w:hAnsi="Arial" w:cs="Arial"/>
-          <w:spacing w:val="-1"/>
-          <w:sz w:val="24"/>
-          <w:szCs w:val="24"/>
-        </w:rPr>
-        <w:t xml:space="preserve">elevador </w:t>
-      </w:r>
-      <w:r>
-        <w:rPr>
-          <w:rFonts w:ascii="Arial" w:hAnsi="Arial" w:cs="Arial"/>
-          <w:sz w:val="24"/>
-          <w:szCs w:val="24"/>
-        </w:rPr>
-        <w:t xml:space="preserve">no menor tempo </w:t>
-      </w:r>
-      <w:r>
-        <w:rPr>
-          <w:rFonts w:ascii="Arial" w:hAnsi="Arial" w:cs="Arial"/>
-          <w:spacing w:val="-1"/>
-          <w:sz w:val="24"/>
-          <w:szCs w:val="24"/>
-        </w:rPr>
-        <w:t xml:space="preserve">possível </w:t>
-      </w:r>
-    </w:p>
-    <w:p>
-      <w:pPr>
-        <w:rPr>
-          <w:rFonts w:ascii="Arial" w:hAnsi="Arial" w:cs="Arial"/>
-          <w:sz w:val="24"/>
-          <w:szCs w:val="24"/>
-        </w:rPr>
-      </w:pPr>
-      <w:r>
-        <w:rPr>
-          <w:rFonts w:ascii="Arial" w:hAnsi="Arial" w:cs="Arial"/>
-          <w:b/>
-          <w:sz w:val="24"/>
-          <w:szCs w:val="24"/>
-        </w:rPr>
-        <w:t xml:space="preserve">Administrador do Edifício: </w:t>
-      </w:r>
-      <w:r>
-        <w:rPr>
-          <w:rFonts w:ascii="Arial" w:hAnsi="Arial" w:cs="Arial"/>
-          <w:sz w:val="24"/>
-          <w:szCs w:val="24"/>
-        </w:rPr>
-        <w:t>deseja proporcionar um sistema que</w:t>
-      </w:r>
-      <w:r>
-        <w:rPr>
-          <w:rFonts w:ascii="Arial" w:hAnsi="Arial" w:cs="Arial"/>
-          <w:spacing w:val="52"/>
+      <w:r>
+        <w:rPr>
+          <w:rFonts w:ascii="Arial" w:hAnsi="Arial" w:cs="Arial"/>
+          <w:sz w:val="24"/>
+          <w:szCs w:val="24"/>
+        </w:rPr>
+        <w:t xml:space="preserve"> O usuário possua documento de identificação (com foto).</w:t>
+      </w:r>
+      <w:r>
+        <w:rPr>
+          <w:rFonts w:ascii="Arial" w:hAnsi="Arial" w:cs="Arial"/>
+          <w:spacing w:val="-31"/>
           <w:sz w:val="24"/>
           <w:szCs w:val="24"/>
         </w:rPr>
@@ -3558,12 +3522,55 @@
           <w:sz w:val="24"/>
           <w:szCs w:val="24"/>
         </w:rPr>
-        <w:t>facilite o uso dos elevadores, com qualidade e satisfação do</w:t>
-      </w:r>
-      <w:r>
-        <w:rPr>
-          <w:rFonts w:ascii="Arial" w:hAnsi="Arial" w:cs="Arial"/>
-          <w:spacing w:val="-10"/>
+        <w:t xml:space="preserve">O edifício possuir sistema de Elevador Inteligente e os elevadores </w:t>
+      </w:r>
+      <w:r>
+        <w:rPr>
+          <w:rFonts w:ascii="Arial" w:hAnsi="Arial" w:cs="Arial"/>
+          <w:sz w:val="24"/>
+          <w:szCs w:val="24"/>
+        </w:rPr>
+        <w:t>em funcionamento</w:t>
+      </w:r>
+      <w:r>
+        <w:rPr>
+          <w:rFonts w:ascii="Arial" w:hAnsi="Arial" w:cs="Arial"/>
+          <w:sz w:val="24"/>
+          <w:szCs w:val="24"/>
+        </w:rPr>
+        <w:t>.</w:t>
+      </w:r>
+    </w:p>
+    <w:p>
+      <w:pPr>
+        <w:jc w:val="both"/>
+        <w:rPr>
+          <w:rFonts w:ascii="Arial" w:hAnsi="Arial" w:cs="Arial"/>
+          <w:sz w:val="24"/>
+          <w:szCs w:val="24"/>
+        </w:rPr>
+      </w:pPr>
+      <w:r>
+        <w:rPr>
+          <w:rFonts w:ascii="Arial" w:hAnsi="Arial" w:cs="Arial"/>
+          <w:b/>
+          <w:sz w:val="24"/>
+          <w:szCs w:val="24"/>
+        </w:rPr>
+        <w:t xml:space="preserve">Pós-condições: </w:t>
+      </w:r>
+      <w:r>
+        <w:rPr>
+          <w:rFonts w:ascii="Arial" w:hAnsi="Arial" w:cs="Arial"/>
+          <w:sz w:val="24"/>
+          <w:szCs w:val="24"/>
+        </w:rPr>
+        <w:t>O usuário é atendido com o elevador que o leva ao</w:t>
+      </w:r>
+      <w:r>
+        <w:rPr>
+          <w:rFonts w:ascii="Arial" w:hAnsi="Arial" w:cs="Arial"/>
+          <w:spacing w:val="51"/>
           <w:sz w:val="24"/>
           <w:szCs w:val="24"/>
         </w:rPr>
@@ -3575,78 +3582,12 @@
           <w:sz w:val="24"/>
           <w:szCs w:val="24"/>
         </w:rPr>
-        <w:t>usuário.</w:t>
-      </w:r>
-    </w:p>
-    <w:p>
-      <w:pPr>
-        <w:rPr>
-          <w:rFonts w:ascii="Arial" w:hAnsi="Arial" w:cs="Arial"/>
-          <w:sz w:val="24"/>
-          <w:szCs w:val="24"/>
-        </w:rPr>
-      </w:pPr>
-      <w:r>
-        <w:rPr>
-          <w:rFonts w:ascii="Arial" w:hAnsi="Arial" w:cs="Arial"/>
-          <w:b/>
-          <w:sz w:val="24"/>
-          <w:szCs w:val="24"/>
-        </w:rPr>
-        <w:t xml:space="preserve">Pré-condições: </w:t>
-      </w:r>
-      <w:r>
-        <w:rPr>
-          <w:rFonts w:ascii="Arial" w:hAnsi="Arial" w:cs="Arial"/>
-          <w:sz w:val="24"/>
-          <w:szCs w:val="24"/>
-        </w:rPr>
-        <w:t xml:space="preserve">O </w:t>
-      </w:r>
-      <w:r>
-        <w:rPr>
-          <w:rFonts w:ascii="Arial" w:hAnsi="Arial" w:cs="Arial"/>
-          <w:sz w:val="24"/>
-          <w:szCs w:val="24"/>
-        </w:rPr>
-        <w:t>recepcionista</w:t>
-      </w:r>
-      <w:r>
-        <w:rPr>
-          <w:rFonts w:ascii="Arial" w:hAnsi="Arial" w:cs="Arial"/>
-          <w:sz w:val="24"/>
-          <w:szCs w:val="24"/>
-        </w:rPr>
-        <w:t xml:space="preserve"> possui acesso ao sistema</w:t>
-      </w:r>
-      <w:r>
-        <w:rPr>
-          <w:rFonts w:ascii="Arial" w:hAnsi="Arial" w:cs="Arial"/>
-          <w:sz w:val="24"/>
-          <w:szCs w:val="24"/>
-        </w:rPr>
-        <w:t xml:space="preserve"> e permissão para cadastro e emissão de cartões</w:t>
-      </w:r>
-      <w:r>
-        <w:rPr>
-          <w:rFonts w:ascii="Arial" w:hAnsi="Arial" w:cs="Arial"/>
-          <w:sz w:val="24"/>
-          <w:szCs w:val="24"/>
-        </w:rPr>
-        <w:t>.</w:t>
-      </w:r>
-      <w:r>
-        <w:rPr>
-          <w:rFonts w:ascii="Arial" w:hAnsi="Arial" w:cs="Arial"/>
-          <w:sz w:val="24"/>
-          <w:szCs w:val="24"/>
-        </w:rPr>
-        <w:t xml:space="preserve"> O usuário possua documento de identificação (com foto).</w:t>
-      </w:r>
-      <w:r>
-        <w:rPr>
-          <w:rFonts w:ascii="Arial" w:hAnsi="Arial" w:cs="Arial"/>
-          <w:spacing w:val="-31"/>
+        <w:t>andar desejado da maneira mais otimizada</w:t>
+      </w:r>
+      <w:r>
+        <w:rPr>
+          <w:rFonts w:ascii="Arial" w:hAnsi="Arial" w:cs="Arial"/>
+          <w:spacing w:val="-22"/>
           <w:sz w:val="24"/>
           <w:szCs w:val="24"/>
         </w:rPr>
@@ -3658,103 +3599,12 @@
           <w:sz w:val="24"/>
           <w:szCs w:val="24"/>
         </w:rPr>
-        <w:t xml:space="preserve">O edifício possuir sistema de </w:t>
-      </w:r>
-      <w:r>
-        <w:rPr>
-          <w:rFonts w:ascii="Arial" w:hAnsi="Arial" w:cs="Arial"/>
-          <w:sz w:val="24"/>
-          <w:szCs w:val="24"/>
-        </w:rPr>
-        <w:t>Elevador Inteligente</w:t>
-      </w:r>
-      <w:r>
-        <w:rPr>
-          <w:rFonts w:ascii="Arial" w:hAnsi="Arial" w:cs="Arial"/>
-          <w:sz w:val="24"/>
-          <w:szCs w:val="24"/>
-        </w:rPr>
-        <w:t xml:space="preserve"> e os elevadores </w:t>
-      </w:r>
-      <w:r>
-        <w:rPr>
-          <w:rFonts w:ascii="Arial" w:hAnsi="Arial" w:cs="Arial"/>
-          <w:sz w:val="24"/>
-          <w:szCs w:val="24"/>
-        </w:rPr>
-        <w:t>em funcionamento</w:t>
-      </w:r>
-      <w:r>
-        <w:rPr>
-          <w:rFonts w:ascii="Arial" w:hAnsi="Arial" w:cs="Arial"/>
-          <w:sz w:val="24"/>
-          <w:szCs w:val="24"/>
-        </w:rPr>
-        <w:t>.</w:t>
-      </w:r>
-    </w:p>
-    <w:p>
-      <w:pPr>
-        <w:rPr>
-          <w:rFonts w:ascii="Arial" w:hAnsi="Arial" w:cs="Arial"/>
-          <w:sz w:val="24"/>
-          <w:szCs w:val="24"/>
-        </w:rPr>
-      </w:pPr>
-      <w:r>
-        <w:rPr>
-          <w:rFonts w:ascii="Arial" w:hAnsi="Arial" w:cs="Arial"/>
-          <w:b/>
-          <w:sz w:val="24"/>
-          <w:szCs w:val="24"/>
-        </w:rPr>
-        <w:t xml:space="preserve">Pós-condições: </w:t>
-      </w:r>
-      <w:r>
-        <w:rPr>
-          <w:rFonts w:ascii="Arial" w:hAnsi="Arial" w:cs="Arial"/>
-          <w:sz w:val="24"/>
-          <w:szCs w:val="24"/>
-        </w:rPr>
-        <w:t>O usuário é atendido com o elevador que o leva ao</w:t>
-      </w:r>
-      <w:r>
-        <w:rPr>
-          <w:rFonts w:ascii="Arial" w:hAnsi="Arial" w:cs="Arial"/>
-          <w:spacing w:val="51"/>
-          <w:sz w:val="24"/>
-          <w:szCs w:val="24"/>
-        </w:rPr>
-        <w:t xml:space="preserve"> </w:t>
-      </w:r>
-      <w:r>
-        <w:rPr>
-          <w:rFonts w:ascii="Arial" w:hAnsi="Arial" w:cs="Arial"/>
-          <w:sz w:val="24"/>
-          <w:szCs w:val="24"/>
-        </w:rPr>
-        <w:t>andar desejado da maneira mais otimizada</w:t>
-      </w:r>
-      <w:r>
-        <w:rPr>
-          <w:rFonts w:ascii="Arial" w:hAnsi="Arial" w:cs="Arial"/>
-          <w:spacing w:val="-22"/>
-          <w:sz w:val="24"/>
-          <w:szCs w:val="24"/>
-        </w:rPr>
-        <w:t xml:space="preserve"> </w:t>
-      </w:r>
-      <w:r>
-        <w:rPr>
-          <w:rFonts w:ascii="Arial" w:hAnsi="Arial" w:cs="Arial"/>
-          <w:sz w:val="24"/>
-          <w:szCs w:val="24"/>
-        </w:rPr>
         <w:t>possível.</w:t>
       </w:r>
     </w:p>
     <w:p>
       <w:pPr>
+        <w:jc w:val="both"/>
         <w:rPr>
           <w:rFonts w:ascii="Arial" w:eastAsia="Times New Roman" w:hAnsi="Arial" w:cs="Arial"/>
           <w:sz w:val="24"/>
@@ -3797,6 +3647,7 @@
           <w:numId w:val="11"/>
         </w:numPr>
         <w:spacing w:line="276" w:lineRule="auto"/>
+        <w:jc w:val="both"/>
         <w:rPr>
           <w:rFonts w:ascii="Arial" w:eastAsia="Times New Roman" w:hAnsi="Arial" w:cs="Arial"/>
           <w:sz w:val="24"/>
@@ -3840,6 +3691,7 @@
           <w:numId w:val="11"/>
         </w:numPr>
         <w:spacing w:line="276" w:lineRule="auto"/>
+        <w:jc w:val="both"/>
         <w:rPr>
           <w:rFonts w:ascii="Arial" w:eastAsia="Times New Roman" w:hAnsi="Arial" w:cs="Arial"/>
           <w:sz w:val="24"/>
@@ -3883,6 +3735,7 @@
           <w:numId w:val="11"/>
         </w:numPr>
         <w:spacing w:line="276" w:lineRule="auto"/>
+        <w:jc w:val="both"/>
         <w:rPr>
           <w:rFonts w:ascii="Arial" w:eastAsia="Times New Roman" w:hAnsi="Arial" w:cs="Arial"/>
           <w:sz w:val="24"/>
@@ -3926,6 +3779,7 @@
           <w:numId w:val="11"/>
         </w:numPr>
         <w:spacing w:line="276" w:lineRule="auto"/>
+        <w:jc w:val="both"/>
         <w:rPr>
           <w:rFonts w:ascii="Arial" w:eastAsia="Times New Roman" w:hAnsi="Arial" w:cs="Arial"/>
           <w:sz w:val="24"/>
@@ -3969,6 +3823,7 @@
           <w:numId w:val="11"/>
         </w:numPr>
         <w:spacing w:line="276" w:lineRule="auto"/>
+        <w:jc w:val="both"/>
         <w:rPr>
           <w:rFonts w:ascii="Arial" w:eastAsia="Times New Roman" w:hAnsi="Arial" w:cs="Arial"/>
           <w:sz w:val="24"/>
@@ -3983,34 +3838,7 @@
           <w:szCs w:val="24"/>
           <w:lang w:val="pt-BR"/>
         </w:rPr>
-        <w:t xml:space="preserve">O </w:t>
-      </w:r>
-      <w:r>
-        <w:rPr>
-          <w:rFonts w:ascii="Arial" w:hAnsi="Arial" w:cs="Arial"/>
-          <w:sz w:val="24"/>
-          <w:szCs w:val="24"/>
-          <w:lang w:val="pt-BR"/>
-        </w:rPr>
-        <w:t>recepcionista associa o cartão a</w:t>
-      </w:r>
-      <w:r>
-        <w:rPr>
-          <w:rFonts w:ascii="Arial" w:hAnsi="Arial" w:cs="Arial"/>
-          <w:sz w:val="24"/>
-          <w:szCs w:val="24"/>
-          <w:lang w:val="pt-BR"/>
-        </w:rPr>
-        <w:t>o andar de destino do usuário</w:t>
-      </w:r>
-      <w:r>
-        <w:rPr>
-          <w:rFonts w:ascii="Arial" w:hAnsi="Arial" w:cs="Arial"/>
-          <w:sz w:val="24"/>
-          <w:szCs w:val="24"/>
-          <w:lang w:val="pt-BR"/>
-        </w:rPr>
-        <w:t>.</w:t>
+        <w:t>O recepcionista associa o cartão ao andar de destino do usuário.</w:t>
       </w:r>
     </w:p>
     <w:p>
@@ -4021,6 +3849,7 @@
           <w:numId w:val="11"/>
         </w:numPr>
         <w:spacing w:line="276" w:lineRule="auto"/>
+        <w:jc w:val="both"/>
         <w:rPr>
           <w:rFonts w:ascii="Arial" w:eastAsia="Times New Roman" w:hAnsi="Arial" w:cs="Arial"/>
           <w:sz w:val="24"/>
@@ -4064,6 +3893,7 @@
           <w:numId w:val="11"/>
         </w:numPr>
         <w:spacing w:line="276" w:lineRule="auto"/>
+        <w:jc w:val="both"/>
         <w:rPr>
           <w:rFonts w:ascii="Arial" w:eastAsia="Times New Roman" w:hAnsi="Arial" w:cs="Arial"/>
           <w:sz w:val="24"/>
@@ -4085,6 +3915,7 @@
       <w:pPr>
         <w:pStyle w:val="PargrafodaLista"/>
         <w:ind w:left="497"/>
+        <w:jc w:val="both"/>
         <w:rPr>
           <w:rFonts w:ascii="Arial" w:eastAsia="Times New Roman" w:hAnsi="Arial" w:cs="Arial"/>
           <w:sz w:val="24"/>
@@ -4095,6 +3926,7 @@
     </w:p>
     <w:p>
       <w:pPr>
+        <w:jc w:val="both"/>
         <w:rPr>
           <w:rFonts w:ascii="Arial" w:eastAsia="Times New Roman" w:hAnsi="Arial" w:cs="Arial"/>
           <w:b/>
@@ -4134,6 +3966,7 @@
     <w:p>
       <w:pPr>
         <w:spacing w:line="240" w:lineRule="auto"/>
+        <w:jc w:val="both"/>
         <w:rPr>
           <w:rFonts w:ascii="Arial" w:hAnsi="Arial" w:cs="Arial"/>
           <w:sz w:val="24"/>
@@ -4152,6 +3985,7 @@
     <w:p>
       <w:pPr>
         <w:spacing w:line="240" w:lineRule="auto"/>
+        <w:jc w:val="both"/>
         <w:rPr>
           <w:rFonts w:ascii="Arial" w:hAnsi="Arial" w:cs="Arial"/>
           <w:sz w:val="24"/>
@@ -4170,6 +4004,7 @@
     <w:p>
       <w:pPr>
         <w:spacing w:line="240" w:lineRule="auto"/>
+        <w:jc w:val="both"/>
         <w:rPr>
           <w:rFonts w:ascii="Arial" w:hAnsi="Arial" w:cs="Arial"/>
           <w:sz w:val="24"/>
@@ -4188,6 +4023,7 @@
     <w:p>
       <w:pPr>
         <w:spacing w:line="240" w:lineRule="auto"/>
+        <w:jc w:val="both"/>
         <w:rPr>
           <w:rFonts w:ascii="Arial" w:hAnsi="Arial" w:cs="Arial"/>
           <w:sz w:val="24"/>
@@ -4206,6 +4042,7 @@
     <w:p>
       <w:pPr>
         <w:spacing w:line="240" w:lineRule="auto"/>
+        <w:jc w:val="both"/>
         <w:rPr>
           <w:rFonts w:ascii="Arial" w:hAnsi="Arial" w:cs="Arial"/>
           <w:sz w:val="24"/>
@@ -4223,6 +4060,7 @@
     </w:p>
     <w:p>
       <w:pPr>
+        <w:jc w:val="both"/>
         <w:rPr>
           <w:rFonts w:ascii="Arial" w:hAnsi="Arial" w:cs="Arial"/>
           <w:sz w:val="24"/>
@@ -4240,6 +4078,7 @@
     </w:p>
     <w:p>
       <w:pPr>
+        <w:jc w:val="both"/>
         <w:rPr>
           <w:rFonts w:ascii="Arial" w:eastAsia="Times New Roman" w:hAnsi="Arial" w:cs="Arial"/>
           <w:sz w:val="24"/>
@@ -4282,6 +4121,7 @@
     </w:p>
     <w:p>
       <w:pPr>
+        <w:jc w:val="both"/>
         <w:rPr>
           <w:rFonts w:ascii="Arial" w:eastAsia="Times New Roman" w:hAnsi="Arial" w:cs="Arial"/>
           <w:sz w:val="24"/>
@@ -4318,6 +4158,7 @@
     </w:p>
     <w:p>
       <w:pPr>
+        <w:jc w:val="both"/>
         <w:rPr>
           <w:rFonts w:ascii="Arial" w:hAnsi="Arial" w:cs="Arial"/>
           <w:b/>
@@ -4339,6 +4180,7 @@
     </w:p>
     <w:p>
       <w:pPr>
+        <w:jc w:val="both"/>
         <w:rPr>
           <w:rFonts w:ascii="Arial" w:hAnsi="Arial" w:cs="Arial"/>
           <w:sz w:val="24"/>
@@ -4353,31 +4195,99 @@
           <w:sz w:val="24"/>
           <w:szCs w:val="24"/>
         </w:rPr>
-        <w:t>Usuário:</w:t>
-      </w:r>
-      <w:r>
-        <w:rPr>
-          <w:rFonts w:ascii="Arial" w:hAnsi="Arial" w:cs="Arial"/>
-          <w:b/>
+        <w:t xml:space="preserve">Usuário: </w:t>
+      </w:r>
+      <w:r>
+        <w:rPr>
+          <w:rFonts w:ascii="Arial" w:hAnsi="Arial" w:cs="Arial"/>
           <w:spacing w:val="-1"/>
           <w:sz w:val="24"/>
           <w:szCs w:val="24"/>
         </w:rPr>
+        <w:t xml:space="preserve">deseja utilizar </w:t>
+      </w:r>
+      <w:r>
+        <w:rPr>
+          <w:rFonts w:ascii="Arial" w:hAnsi="Arial" w:cs="Arial"/>
+          <w:sz w:val="24"/>
+          <w:szCs w:val="24"/>
+        </w:rPr>
+        <w:t xml:space="preserve">o </w:t>
+      </w:r>
+      <w:r>
+        <w:rPr>
+          <w:rFonts w:ascii="Arial" w:hAnsi="Arial" w:cs="Arial"/>
+          <w:spacing w:val="-1"/>
+          <w:sz w:val="24"/>
+          <w:szCs w:val="24"/>
+        </w:rPr>
+        <w:t xml:space="preserve">elevador </w:t>
+      </w:r>
+      <w:r>
+        <w:rPr>
+          <w:rFonts w:ascii="Arial" w:hAnsi="Arial" w:cs="Arial"/>
+          <w:sz w:val="24"/>
+          <w:szCs w:val="24"/>
+        </w:rPr>
+        <w:t xml:space="preserve">no menor tempo </w:t>
+      </w:r>
+      <w:r>
+        <w:rPr>
+          <w:rFonts w:ascii="Arial" w:hAnsi="Arial" w:cs="Arial"/>
+          <w:spacing w:val="-1"/>
+          <w:sz w:val="24"/>
+          <w:szCs w:val="24"/>
+        </w:rPr>
+        <w:t xml:space="preserve">possível </w:t>
+      </w:r>
+    </w:p>
+    <w:p>
+      <w:pPr>
+        <w:jc w:val="both"/>
+        <w:rPr>
+          <w:rFonts w:ascii="Arial" w:hAnsi="Arial" w:cs="Arial"/>
+          <w:sz w:val="24"/>
+          <w:szCs w:val="24"/>
+        </w:rPr>
+      </w:pPr>
+      <w:r>
+        <w:rPr>
+          <w:rFonts w:ascii="Arial" w:hAnsi="Arial" w:cs="Arial"/>
+          <w:b/>
+          <w:sz w:val="24"/>
+          <w:szCs w:val="24"/>
+        </w:rPr>
+        <w:t xml:space="preserve">Administrador do Edifício: </w:t>
+      </w:r>
+      <w:r>
+        <w:rPr>
+          <w:rFonts w:ascii="Arial" w:hAnsi="Arial" w:cs="Arial"/>
+          <w:sz w:val="24"/>
+          <w:szCs w:val="24"/>
+        </w:rPr>
+        <w:t>deseja proporcionar um sistema que</w:t>
+      </w:r>
+      <w:r>
+        <w:rPr>
+          <w:rFonts w:ascii="Arial" w:hAnsi="Arial" w:cs="Arial"/>
+          <w:spacing w:val="52"/>
+          <w:sz w:val="24"/>
+          <w:szCs w:val="24"/>
+        </w:rPr>
         <w:t xml:space="preserve"> </w:t>
       </w:r>
       <w:r>
         <w:rPr>
           <w:rFonts w:ascii="Arial" w:hAnsi="Arial" w:cs="Arial"/>
-          <w:spacing w:val="-1"/>
-          <w:sz w:val="24"/>
-          <w:szCs w:val="24"/>
-        </w:rPr>
-        <w:t>deseja</w:t>
-      </w:r>
-      <w:r>
-        <w:rPr>
-          <w:rFonts w:ascii="Arial" w:hAnsi="Arial" w:cs="Arial"/>
-          <w:spacing w:val="-1"/>
+          <w:sz w:val="24"/>
+          <w:szCs w:val="24"/>
+        </w:rPr>
+        <w:t>facilite o uso dos elevadores, com qualidade e satisfação do</w:t>
+      </w:r>
+      <w:r>
+        <w:rPr>
+          <w:rFonts w:ascii="Arial" w:hAnsi="Arial" w:cs="Arial"/>
+          <w:spacing w:val="-10"/>
           <w:sz w:val="24"/>
           <w:szCs w:val="24"/>
         </w:rPr>
@@ -4386,16 +4296,58 @@
       <w:r>
         <w:rPr>
           <w:rFonts w:ascii="Arial" w:hAnsi="Arial" w:cs="Arial"/>
-          <w:spacing w:val="-1"/>
-          <w:sz w:val="24"/>
-          <w:szCs w:val="24"/>
-        </w:rPr>
-        <w:t>utilizar</w:t>
-      </w:r>
-      <w:r>
-        <w:rPr>
-          <w:rFonts w:ascii="Arial" w:hAnsi="Arial" w:cs="Arial"/>
-          <w:spacing w:val="-1"/>
+          <w:sz w:val="24"/>
+          <w:szCs w:val="24"/>
+        </w:rPr>
+        <w:t>usuário.</w:t>
+      </w:r>
+    </w:p>
+    <w:p>
+      <w:pPr>
+        <w:jc w:val="both"/>
+        <w:rPr>
+          <w:rFonts w:ascii="Arial" w:hAnsi="Arial" w:cs="Arial"/>
+          <w:sz w:val="24"/>
+          <w:szCs w:val="24"/>
+        </w:rPr>
+      </w:pPr>
+      <w:r>
+        <w:rPr>
+          <w:rFonts w:ascii="Arial" w:hAnsi="Arial" w:cs="Arial"/>
+          <w:b/>
+          <w:sz w:val="24"/>
+          <w:szCs w:val="24"/>
+        </w:rPr>
+        <w:t xml:space="preserve">Pré-condições: </w:t>
+      </w:r>
+      <w:r>
+        <w:rPr>
+          <w:rFonts w:ascii="Arial" w:hAnsi="Arial" w:cs="Arial"/>
+          <w:sz w:val="24"/>
+          <w:szCs w:val="24"/>
+        </w:rPr>
+        <w:t xml:space="preserve">O usuário possui um cartão de acesso </w:t>
+      </w:r>
+      <w:r>
+        <w:rPr>
+          <w:rFonts w:ascii="Arial" w:hAnsi="Arial" w:cs="Arial"/>
+          <w:sz w:val="24"/>
+          <w:szCs w:val="24"/>
+        </w:rPr>
+        <w:t>ao Elevador Inteligente</w:t>
+      </w:r>
+      <w:r>
+        <w:rPr>
+          <w:rFonts w:ascii="Arial" w:hAnsi="Arial" w:cs="Arial"/>
+          <w:sz w:val="24"/>
+          <w:szCs w:val="24"/>
+        </w:rPr>
+        <w:t>.</w:t>
+      </w:r>
+      <w:r>
+        <w:rPr>
+          <w:rFonts w:ascii="Arial" w:hAnsi="Arial" w:cs="Arial"/>
+          <w:spacing w:val="-31"/>
           <w:sz w:val="24"/>
           <w:szCs w:val="24"/>
         </w:rPr>
@@ -4407,7 +4359,15 @@
           <w:sz w:val="24"/>
           <w:szCs w:val="24"/>
         </w:rPr>
-        <w:t>o</w:t>
+        <w:t xml:space="preserve">O edifício possuir sistema de </w:t>
+      </w:r>
+      <w:r>
+        <w:rPr>
+          <w:rFonts w:ascii="Arial" w:hAnsi="Arial" w:cs="Arial"/>
+          <w:sz w:val="24"/>
+          <w:szCs w:val="24"/>
+        </w:rPr>
+        <w:t>Elevador Inteligente</w:t>
       </w:r>
       <w:r>
         <w:rPr>
@@ -4420,16 +4380,42 @@
       <w:r>
         <w:rPr>
           <w:rFonts w:ascii="Arial" w:hAnsi="Arial" w:cs="Arial"/>
-          <w:spacing w:val="-1"/>
-          <w:sz w:val="24"/>
-          <w:szCs w:val="24"/>
-        </w:rPr>
-        <w:t>elevador</w:t>
-      </w:r>
-      <w:r>
-        <w:rPr>
-          <w:rFonts w:ascii="Arial" w:hAnsi="Arial" w:cs="Arial"/>
-          <w:spacing w:val="-1"/>
+          <w:sz w:val="24"/>
+          <w:szCs w:val="24"/>
+        </w:rPr>
+        <w:t>e em funcionamento.</w:t>
+      </w:r>
+    </w:p>
+    <w:p>
+      <w:pPr>
+        <w:jc w:val="both"/>
+        <w:rPr>
+          <w:rFonts w:ascii="Arial" w:hAnsi="Arial" w:cs="Arial"/>
+          <w:sz w:val="24"/>
+          <w:szCs w:val="24"/>
+        </w:rPr>
+      </w:pPr>
+      <w:r>
+        <w:rPr>
+          <w:rFonts w:ascii="Arial" w:hAnsi="Arial" w:cs="Arial"/>
+          <w:b/>
+          <w:sz w:val="24"/>
+          <w:szCs w:val="24"/>
+        </w:rPr>
+        <w:t xml:space="preserve">Pós-condições: </w:t>
+      </w:r>
+      <w:r>
+        <w:rPr>
+          <w:rFonts w:ascii="Arial" w:hAnsi="Arial" w:cs="Arial"/>
+          <w:sz w:val="24"/>
+          <w:szCs w:val="24"/>
+        </w:rPr>
+        <w:t>O usuário é atendido com o elevador que o leva ao</w:t>
+      </w:r>
+      <w:r>
+        <w:rPr>
+          <w:rFonts w:ascii="Arial" w:hAnsi="Arial" w:cs="Arial"/>
+          <w:spacing w:val="51"/>
           <w:sz w:val="24"/>
           <w:szCs w:val="24"/>
         </w:rPr>
@@ -4441,275 +4427,7 @@
           <w:sz w:val="24"/>
           <w:szCs w:val="24"/>
         </w:rPr>
-        <w:t>no</w:t>
-      </w:r>
-      <w:r>
-        <w:rPr>
-          <w:rFonts w:ascii="Arial" w:hAnsi="Arial" w:cs="Arial"/>
-          <w:sz w:val="24"/>
-          <w:szCs w:val="24"/>
-        </w:rPr>
-        <w:t xml:space="preserve"> </w:t>
-      </w:r>
-      <w:r>
-        <w:rPr>
-          <w:rFonts w:ascii="Arial" w:hAnsi="Arial" w:cs="Arial"/>
-          <w:sz w:val="24"/>
-          <w:szCs w:val="24"/>
-        </w:rPr>
-        <w:t>menor</w:t>
-      </w:r>
-      <w:r>
-        <w:rPr>
-          <w:rFonts w:ascii="Arial" w:hAnsi="Arial" w:cs="Arial"/>
-          <w:sz w:val="24"/>
-          <w:szCs w:val="24"/>
-        </w:rPr>
-        <w:t xml:space="preserve"> </w:t>
-      </w:r>
-      <w:r>
-        <w:rPr>
-          <w:rFonts w:ascii="Arial" w:hAnsi="Arial" w:cs="Arial"/>
-          <w:sz w:val="24"/>
-          <w:szCs w:val="24"/>
-        </w:rPr>
-        <w:t>tempo</w:t>
-      </w:r>
-      <w:r>
-        <w:rPr>
-          <w:rFonts w:ascii="Arial" w:hAnsi="Arial" w:cs="Arial"/>
-          <w:sz w:val="24"/>
-          <w:szCs w:val="24"/>
-        </w:rPr>
-        <w:t xml:space="preserve"> </w:t>
-      </w:r>
-      <w:r>
-        <w:rPr>
-          <w:rFonts w:ascii="Arial" w:hAnsi="Arial" w:cs="Arial"/>
-          <w:spacing w:val="-1"/>
-          <w:sz w:val="24"/>
-          <w:szCs w:val="24"/>
-        </w:rPr>
-        <w:t>possível</w:t>
-      </w:r>
-      <w:r>
-        <w:rPr>
-          <w:rFonts w:ascii="Arial" w:hAnsi="Arial" w:cs="Arial"/>
-          <w:spacing w:val="-1"/>
-          <w:sz w:val="24"/>
-          <w:szCs w:val="24"/>
-        </w:rPr>
-        <w:t xml:space="preserve"> </w:t>
-      </w:r>
-    </w:p>
-    <w:p>
-      <w:pPr>
-        <w:rPr>
-          <w:rFonts w:ascii="Arial" w:hAnsi="Arial" w:cs="Arial"/>
-          <w:sz w:val="24"/>
-          <w:szCs w:val="24"/>
-        </w:rPr>
-      </w:pPr>
-      <w:r>
-        <w:rPr>
-          <w:rFonts w:ascii="Arial" w:hAnsi="Arial" w:cs="Arial"/>
-          <w:b/>
-          <w:sz w:val="24"/>
-          <w:szCs w:val="24"/>
-        </w:rPr>
-        <w:t xml:space="preserve">Administrador do Edifício: </w:t>
-      </w:r>
-      <w:r>
-        <w:rPr>
-          <w:rFonts w:ascii="Arial" w:hAnsi="Arial" w:cs="Arial"/>
-          <w:sz w:val="24"/>
-          <w:szCs w:val="24"/>
-        </w:rPr>
-        <w:t>deseja proporcionar um sistema que</w:t>
-      </w:r>
-      <w:r>
-        <w:rPr>
-          <w:rFonts w:ascii="Arial" w:hAnsi="Arial" w:cs="Arial"/>
-          <w:spacing w:val="52"/>
-          <w:sz w:val="24"/>
-          <w:szCs w:val="24"/>
-        </w:rPr>
-        <w:t xml:space="preserve"> </w:t>
-      </w:r>
-      <w:r>
-        <w:rPr>
-          <w:rFonts w:ascii="Arial" w:hAnsi="Arial" w:cs="Arial"/>
-          <w:sz w:val="24"/>
-          <w:szCs w:val="24"/>
-        </w:rPr>
-        <w:t>facilite</w:t>
-      </w:r>
-      <w:r>
-        <w:rPr>
-          <w:rFonts w:ascii="Arial" w:hAnsi="Arial" w:cs="Arial"/>
-          <w:sz w:val="24"/>
-          <w:szCs w:val="24"/>
-        </w:rPr>
-        <w:t xml:space="preserve"> </w:t>
-      </w:r>
-      <w:r>
-        <w:rPr>
-          <w:rFonts w:ascii="Arial" w:hAnsi="Arial" w:cs="Arial"/>
-          <w:sz w:val="24"/>
-          <w:szCs w:val="24"/>
-        </w:rPr>
-        <w:t>o uso dos elevadores, com qualidade e satisfação do</w:t>
-      </w:r>
-      <w:r>
-        <w:rPr>
-          <w:rFonts w:ascii="Arial" w:hAnsi="Arial" w:cs="Arial"/>
-          <w:spacing w:val="-10"/>
-          <w:sz w:val="24"/>
-          <w:szCs w:val="24"/>
-        </w:rPr>
-        <w:t xml:space="preserve"> </w:t>
-      </w:r>
-      <w:r>
-        <w:rPr>
-          <w:rFonts w:ascii="Arial" w:hAnsi="Arial" w:cs="Arial"/>
-          <w:sz w:val="24"/>
-          <w:szCs w:val="24"/>
-        </w:rPr>
-        <w:t>usuário.</w:t>
-      </w:r>
-    </w:p>
-    <w:p>
-      <w:pPr>
-        <w:rPr>
-          <w:rFonts w:ascii="Arial" w:hAnsi="Arial" w:cs="Arial"/>
-          <w:sz w:val="24"/>
-          <w:szCs w:val="24"/>
-        </w:rPr>
-      </w:pPr>
-      <w:r>
-        <w:rPr>
-          <w:rFonts w:ascii="Arial" w:hAnsi="Arial" w:cs="Arial"/>
-          <w:b/>
-          <w:sz w:val="24"/>
-          <w:szCs w:val="24"/>
-        </w:rPr>
-        <w:t xml:space="preserve">Pré-condições: </w:t>
-      </w:r>
-      <w:r>
-        <w:rPr>
-          <w:rFonts w:ascii="Arial" w:hAnsi="Arial" w:cs="Arial"/>
-          <w:sz w:val="24"/>
-          <w:szCs w:val="24"/>
-        </w:rPr>
-        <w:t xml:space="preserve">O usuário possui um cartão de acesso </w:t>
-      </w:r>
-      <w:r>
-        <w:rPr>
-          <w:rFonts w:ascii="Arial" w:hAnsi="Arial" w:cs="Arial"/>
-          <w:sz w:val="24"/>
-          <w:szCs w:val="24"/>
-        </w:rPr>
-        <w:t>ao Elevador Inteligente</w:t>
-      </w:r>
-      <w:r>
-        <w:rPr>
-          <w:rFonts w:ascii="Arial" w:hAnsi="Arial" w:cs="Arial"/>
-          <w:sz w:val="24"/>
-          <w:szCs w:val="24"/>
-        </w:rPr>
-        <w:t>.</w:t>
-      </w:r>
-      <w:r>
-        <w:rPr>
-          <w:rFonts w:ascii="Arial" w:hAnsi="Arial" w:cs="Arial"/>
-          <w:spacing w:val="-31"/>
-          <w:sz w:val="24"/>
-          <w:szCs w:val="24"/>
-        </w:rPr>
-        <w:t xml:space="preserve"> </w:t>
-      </w:r>
-      <w:r>
-        <w:rPr>
-          <w:rFonts w:ascii="Arial" w:hAnsi="Arial" w:cs="Arial"/>
-          <w:sz w:val="24"/>
-          <w:szCs w:val="24"/>
-        </w:rPr>
-        <w:t xml:space="preserve">O edifício possuir sistema de </w:t>
-      </w:r>
-      <w:r>
-        <w:rPr>
-          <w:rFonts w:ascii="Arial" w:hAnsi="Arial" w:cs="Arial"/>
-          <w:sz w:val="24"/>
-          <w:szCs w:val="24"/>
-        </w:rPr>
-        <w:t>Elevador Inteligente</w:t>
-      </w:r>
-      <w:r>
-        <w:rPr>
-          <w:rFonts w:ascii="Arial" w:hAnsi="Arial" w:cs="Arial"/>
-          <w:sz w:val="24"/>
-          <w:szCs w:val="24"/>
-        </w:rPr>
-        <w:t xml:space="preserve"> </w:t>
-      </w:r>
-      <w:r>
-        <w:rPr>
-          <w:rFonts w:ascii="Arial" w:hAnsi="Arial" w:cs="Arial"/>
-          <w:sz w:val="24"/>
-          <w:szCs w:val="24"/>
-        </w:rPr>
-        <w:t>e em funcionamento.</w:t>
-      </w:r>
-    </w:p>
-    <w:p>
-      <w:pPr>
-        <w:rPr>
-          <w:rFonts w:ascii="Arial" w:hAnsi="Arial" w:cs="Arial"/>
-          <w:sz w:val="24"/>
-          <w:szCs w:val="24"/>
-        </w:rPr>
-      </w:pPr>
-      <w:r>
-        <w:rPr>
-          <w:rFonts w:ascii="Arial" w:hAnsi="Arial" w:cs="Arial"/>
-          <w:b/>
-          <w:sz w:val="24"/>
-          <w:szCs w:val="24"/>
-        </w:rPr>
-        <w:t xml:space="preserve">Pós-condições: </w:t>
-      </w:r>
-      <w:r>
-        <w:rPr>
-          <w:rFonts w:ascii="Arial" w:hAnsi="Arial" w:cs="Arial"/>
-          <w:sz w:val="24"/>
-          <w:szCs w:val="24"/>
-        </w:rPr>
-        <w:t>O usuário é atendido com o elevador que o leva ao</w:t>
-      </w:r>
-      <w:r>
-        <w:rPr>
-          <w:rFonts w:ascii="Arial" w:hAnsi="Arial" w:cs="Arial"/>
-          <w:spacing w:val="51"/>
-          <w:sz w:val="24"/>
-          <w:szCs w:val="24"/>
-        </w:rPr>
-        <w:t xml:space="preserve"> </w:t>
-      </w:r>
-      <w:r>
-        <w:rPr>
-          <w:rFonts w:ascii="Arial" w:hAnsi="Arial" w:cs="Arial"/>
-          <w:sz w:val="24"/>
-          <w:szCs w:val="24"/>
-        </w:rPr>
-        <w:t>andar</w:t>
-      </w:r>
-      <w:r>
-        <w:rPr>
-          <w:rFonts w:ascii="Arial" w:hAnsi="Arial" w:cs="Arial"/>
-          <w:sz w:val="24"/>
-          <w:szCs w:val="24"/>
-        </w:rPr>
-        <w:t xml:space="preserve"> </w:t>
+        <w:t xml:space="preserve">andar </w:t>
       </w:r>
       <w:r>
         <w:rPr>
@@ -4722,6 +4440,7 @@
     </w:p>
     <w:p>
       <w:pPr>
+        <w:jc w:val="both"/>
         <w:rPr>
           <w:rFonts w:ascii="Arial" w:eastAsia="Times New Roman" w:hAnsi="Arial" w:cs="Arial"/>
           <w:sz w:val="24"/>
@@ -4746,6 +4465,7 @@
           <w:numId w:val="12"/>
         </w:numPr>
         <w:spacing w:line="276" w:lineRule="auto"/>
+        <w:jc w:val="both"/>
         <w:rPr>
           <w:rFonts w:ascii="Arial" w:hAnsi="Arial" w:cs="Arial"/>
           <w:sz w:val="24"/>
@@ -4760,16 +4480,7 @@
           <w:szCs w:val="24"/>
           <w:lang w:val="pt-BR"/>
         </w:rPr>
-        <w:t>O usuário insere o cartão no painel de acesso do</w:t>
-      </w:r>
-      <w:r>
-        <w:rPr>
-          <w:rFonts w:ascii="Arial" w:hAnsi="Arial" w:cs="Arial"/>
-          <w:sz w:val="24"/>
-          <w:szCs w:val="24"/>
-          <w:lang w:val="pt-BR"/>
-        </w:rPr>
-        <w:t xml:space="preserve"> </w:t>
+        <w:t xml:space="preserve">O usuário insere o cartão no painel de acesso do </w:t>
       </w:r>
       <w:r>
         <w:rPr>
@@ -4798,6 +4509,7 @@
           <w:numId w:val="12"/>
         </w:numPr>
         <w:spacing w:line="276" w:lineRule="auto"/>
+        <w:jc w:val="both"/>
         <w:rPr>
           <w:rFonts w:ascii="Arial" w:hAnsi="Arial" w:cs="Arial"/>
           <w:sz w:val="24"/>
@@ -4812,25 +4524,7 @@
           <w:szCs w:val="24"/>
           <w:lang w:val="pt-BR"/>
         </w:rPr>
-        <w:t>O sistema verifica a validade do cartão e identifica o</w:t>
-      </w:r>
-      <w:r>
-        <w:rPr>
-          <w:rFonts w:ascii="Arial" w:hAnsi="Arial" w:cs="Arial"/>
-          <w:sz w:val="24"/>
-          <w:szCs w:val="24"/>
-          <w:lang w:val="pt-BR"/>
-        </w:rPr>
-        <w:t xml:space="preserve"> </w:t>
-      </w:r>
-      <w:r>
-        <w:rPr>
-          <w:rFonts w:ascii="Arial" w:hAnsi="Arial" w:cs="Arial"/>
-          <w:sz w:val="24"/>
-          <w:szCs w:val="24"/>
-          <w:lang w:val="pt-BR"/>
-        </w:rPr>
-        <w:t>usuário.</w:t>
+        <w:t>O sistema verifica a validade do cartão e identifica o usuário.</w:t>
       </w:r>
     </w:p>
     <w:p>
@@ -4841,6 +4535,7 @@
           <w:numId w:val="12"/>
         </w:numPr>
         <w:spacing w:line="276" w:lineRule="auto"/>
+        <w:jc w:val="both"/>
         <w:rPr>
           <w:rFonts w:ascii="Arial" w:hAnsi="Arial" w:cs="Arial"/>
           <w:sz w:val="24"/>
@@ -4873,25 +4568,7 @@
           <w:szCs w:val="24"/>
           <w:lang w:val="pt-BR"/>
         </w:rPr>
-        <w:t xml:space="preserve"> do</w:t>
-      </w:r>
-      <w:r>
-        <w:rPr>
-          <w:rFonts w:ascii="Arial" w:hAnsi="Arial" w:cs="Arial"/>
-          <w:sz w:val="24"/>
-          <w:szCs w:val="24"/>
-          <w:lang w:val="pt-BR"/>
-        </w:rPr>
-        <w:t xml:space="preserve"> </w:t>
-      </w:r>
-      <w:r>
-        <w:rPr>
-          <w:rFonts w:ascii="Arial" w:hAnsi="Arial" w:cs="Arial"/>
-          <w:sz w:val="24"/>
-          <w:szCs w:val="24"/>
-          <w:lang w:val="pt-BR"/>
-        </w:rPr>
-        <w:t>usuário.</w:t>
+        <w:t xml:space="preserve"> do usuário.</w:t>
       </w:r>
     </w:p>
     <w:p>
@@ -4902,6 +4579,7 @@
           <w:numId w:val="12"/>
         </w:numPr>
         <w:spacing w:line="276" w:lineRule="auto"/>
+        <w:jc w:val="both"/>
         <w:rPr>
           <w:rFonts w:ascii="Arial" w:hAnsi="Arial" w:cs="Arial"/>
           <w:sz w:val="24"/>
@@ -4916,25 +4594,7 @@
           <w:szCs w:val="24"/>
           <w:lang w:val="pt-BR"/>
         </w:rPr>
-        <w:t>O usuário confirma o andar</w:t>
-      </w:r>
-      <w:r>
-        <w:rPr>
-          <w:rFonts w:ascii="Arial" w:hAnsi="Arial" w:cs="Arial"/>
-          <w:sz w:val="24"/>
-          <w:szCs w:val="24"/>
-          <w:lang w:val="pt-BR"/>
-        </w:rPr>
-        <w:t xml:space="preserve"> </w:t>
-      </w:r>
-      <w:r>
-        <w:rPr>
-          <w:rFonts w:ascii="Arial" w:hAnsi="Arial" w:cs="Arial"/>
-          <w:sz w:val="24"/>
-          <w:szCs w:val="24"/>
-          <w:lang w:val="pt-BR"/>
-        </w:rPr>
-        <w:t>sugerido.</w:t>
+        <w:t>O usuário confirma o andar sugerido.</w:t>
       </w:r>
     </w:p>
     <w:p>
@@ -4945,6 +4605,7 @@
           <w:numId w:val="12"/>
         </w:numPr>
         <w:spacing w:line="276" w:lineRule="auto"/>
+        <w:jc w:val="both"/>
         <w:rPr>
           <w:rFonts w:ascii="Arial" w:hAnsi="Arial" w:cs="Arial"/>
           <w:sz w:val="24"/>
@@ -4959,25 +4620,7 @@
           <w:szCs w:val="24"/>
           <w:lang w:val="pt-BR"/>
         </w:rPr>
-        <w:t>O sistema informa o elevador a ser</w:t>
-      </w:r>
-      <w:r>
-        <w:rPr>
-          <w:rFonts w:ascii="Arial" w:hAnsi="Arial" w:cs="Arial"/>
-          <w:sz w:val="24"/>
-          <w:szCs w:val="24"/>
-          <w:lang w:val="pt-BR"/>
-        </w:rPr>
-        <w:t xml:space="preserve"> </w:t>
-      </w:r>
-      <w:r>
-        <w:rPr>
-          <w:rFonts w:ascii="Arial" w:hAnsi="Arial" w:cs="Arial"/>
-          <w:sz w:val="24"/>
-          <w:szCs w:val="24"/>
-          <w:lang w:val="pt-BR"/>
-        </w:rPr>
-        <w:t>tomado.</w:t>
+        <w:t>O sistema informa o elevador a ser tomado.</w:t>
       </w:r>
     </w:p>
     <w:p>
@@ -4988,6 +4631,7 @@
           <w:numId w:val="12"/>
         </w:numPr>
         <w:spacing w:line="276" w:lineRule="auto"/>
+        <w:jc w:val="both"/>
         <w:rPr>
           <w:rFonts w:ascii="Arial" w:hAnsi="Arial" w:cs="Arial"/>
           <w:sz w:val="24"/>
@@ -5002,25 +4646,7 @@
           <w:szCs w:val="24"/>
           <w:lang w:val="pt-BR"/>
         </w:rPr>
-        <w:t>O usuário se dirige ao elevador</w:t>
-      </w:r>
-      <w:r>
-        <w:rPr>
-          <w:rFonts w:ascii="Arial" w:hAnsi="Arial" w:cs="Arial"/>
-          <w:sz w:val="24"/>
-          <w:szCs w:val="24"/>
-          <w:lang w:val="pt-BR"/>
-        </w:rPr>
-        <w:t xml:space="preserve"> </w:t>
-      </w:r>
-      <w:r>
-        <w:rPr>
-          <w:rFonts w:ascii="Arial" w:hAnsi="Arial" w:cs="Arial"/>
-          <w:sz w:val="24"/>
-          <w:szCs w:val="24"/>
-          <w:lang w:val="pt-BR"/>
-        </w:rPr>
-        <w:t>informado.</w:t>
+        <w:t>O usuário se dirige ao elevador informado.</w:t>
       </w:r>
     </w:p>
     <w:p>
@@ -5028,6 +4654,7 @@
         <w:pStyle w:val="PargrafodaLista"/>
         <w:spacing w:line="276" w:lineRule="auto"/>
         <w:ind w:left="497"/>
+        <w:jc w:val="both"/>
         <w:rPr>
           <w:rFonts w:ascii="Arial" w:hAnsi="Arial" w:cs="Arial"/>
           <w:sz w:val="24"/>
@@ -5038,6 +4665,7 @@
     </w:p>
     <w:p>
       <w:pPr>
+        <w:jc w:val="both"/>
         <w:rPr>
           <w:rFonts w:ascii="Arial" w:eastAsia="Times New Roman" w:hAnsi="Arial" w:cs="Arial"/>
           <w:b/>
@@ -5076,6 +4704,7 @@
     </w:p>
     <w:p>
       <w:pPr>
+        <w:jc w:val="both"/>
         <w:rPr>
           <w:rFonts w:ascii="Arial" w:eastAsia="Times New Roman" w:hAnsi="Arial" w:cs="Arial"/>
           <w:sz w:val="24"/>
@@ -5120,6 +4749,7 @@
     </w:p>
     <w:p>
       <w:pPr>
+        <w:jc w:val="both"/>
         <w:rPr>
           <w:rFonts w:ascii="Arial" w:eastAsia="Times New Roman" w:hAnsi="Arial" w:cs="Arial"/>
           <w:sz w:val="24"/>
@@ -5170,6 +4800,7 @@
     </w:p>
     <w:p>
       <w:pPr>
+        <w:jc w:val="both"/>
         <w:rPr>
           <w:rFonts w:ascii="Arial" w:eastAsia="Times New Roman" w:hAnsi="Arial" w:cs="Arial"/>
           <w:sz w:val="24"/>
@@ -5220,6 +4851,7 @@
     </w:p>
     <w:p>
       <w:pPr>
+        <w:jc w:val="both"/>
         <w:rPr>
           <w:rFonts w:ascii="Arial" w:hAnsi="Arial" w:cs="Arial"/>
           <w:sz w:val="24"/>
@@ -5237,6 +4869,7 @@
     </w:p>
     <w:p>
       <w:pPr>
+        <w:jc w:val="both"/>
         <w:rPr>
           <w:rFonts w:ascii="Arial" w:hAnsi="Arial" w:cs="Arial"/>
           <w:sz w:val="24"/>
@@ -5270,6 +4903,7 @@
     </w:p>
     <w:p>
       <w:pPr>
+        <w:jc w:val="both"/>
         <w:rPr>
           <w:rFonts w:ascii="Arial" w:hAnsi="Arial" w:cs="Arial"/>
           <w:sz w:val="24"/>
@@ -5287,6 +4921,7 @@
     </w:p>
     <w:p>
       <w:pPr>
+        <w:jc w:val="both"/>
         <w:rPr>
           <w:rFonts w:ascii="Arial" w:eastAsia="Times New Roman" w:hAnsi="Arial" w:cs="Arial"/>
           <w:sz w:val="24"/>
@@ -5321,6 +4956,7 @@
     </w:p>
     <w:p>
       <w:pPr>
+        <w:jc w:val="both"/>
         <w:rPr>
           <w:rFonts w:ascii="Arial" w:hAnsi="Arial" w:cs="Arial"/>
           <w:sz w:val="24"/>
@@ -5338,6 +4974,7 @@
     </w:p>
     <w:p>
       <w:pPr>
+        <w:jc w:val="both"/>
         <w:rPr>
           <w:rFonts w:ascii="Arial" w:eastAsia="Times New Roman" w:hAnsi="Arial" w:cs="Arial"/>
           <w:sz w:val="24"/>
@@ -5372,6 +5009,7 @@
     </w:p>
     <w:p>
       <w:pPr>
+        <w:jc w:val="both"/>
         <w:rPr>
           <w:rFonts w:ascii="Arial" w:eastAsia="Times New Roman" w:hAnsi="Arial" w:cs="Arial"/>
           <w:sz w:val="24"/>
@@ -5389,6 +5027,7 @@
     </w:p>
     <w:p>
       <w:pPr>
+        <w:jc w:val="both"/>
         <w:rPr>
           <w:rFonts w:ascii="Arial" w:eastAsia="Times New Roman" w:hAnsi="Arial" w:cs="Arial"/>
           <w:sz w:val="24"/>
@@ -5405,41 +5044,98 @@
           <w:u w:val="single"/>
         </w:rPr>
         <w:lastRenderedPageBreak/>
-        <w:t xml:space="preserve">Caso de Uso: </w:t>
-      </w:r>
-      <w:r>
-        <w:rPr>
-          <w:rFonts w:ascii="Arial" w:hAnsi="Arial" w:cs="Arial"/>
-          <w:b/>
+        <w:t>Caso de Uso: Consultar Viagens Elevadores</w:t>
+      </w:r>
+    </w:p>
+    <w:p>
+      <w:pPr>
+        <w:jc w:val="both"/>
+        <w:rPr>
+          <w:rFonts w:ascii="Arial" w:eastAsia="Times New Roman" w:hAnsi="Arial" w:cs="Arial"/>
+          <w:sz w:val="24"/>
+          <w:szCs w:val="24"/>
+        </w:rPr>
+      </w:pPr>
+      <w:r>
+        <w:rPr>
+          <w:rFonts w:ascii="Arial" w:hAnsi="Arial" w:cs="Arial"/>
+          <w:b/>
+          <w:sz w:val="24"/>
+          <w:szCs w:val="24"/>
+        </w:rPr>
+        <w:t>Ator principal:</w:t>
+      </w:r>
+      <w:r>
+        <w:rPr>
+          <w:rFonts w:ascii="Arial" w:hAnsi="Arial" w:cs="Arial"/>
+          <w:b/>
+          <w:spacing w:val="-24"/>
+          <w:sz w:val="24"/>
+          <w:szCs w:val="24"/>
+        </w:rPr>
+        <w:t xml:space="preserve"> </w:t>
+      </w:r>
+      <w:r>
+        <w:rPr>
+          <w:rFonts w:ascii="Arial" w:hAnsi="Arial" w:cs="Arial"/>
+          <w:sz w:val="24"/>
+          <w:szCs w:val="24"/>
+        </w:rPr>
+        <w:t>Administrador do Sistema</w:t>
+      </w:r>
+    </w:p>
+    <w:p>
+      <w:pPr>
+        <w:jc w:val="both"/>
+        <w:rPr>
+          <w:rFonts w:ascii="Arial" w:hAnsi="Arial" w:cs="Arial"/>
+          <w:b/>
+          <w:bCs/>
           <w:sz w:val="24"/>
           <w:szCs w:val="24"/>
           <w:u w:val="single"/>
         </w:rPr>
-        <w:t>Consultar Viagens Elevadores</w:t>
-      </w:r>
-    </w:p>
-    <w:p>
-      <w:pPr>
-        <w:rPr>
-          <w:rFonts w:ascii="Arial" w:eastAsia="Times New Roman" w:hAnsi="Arial" w:cs="Arial"/>
-          <w:sz w:val="24"/>
-          <w:szCs w:val="24"/>
-        </w:rPr>
-      </w:pPr>
-      <w:r>
-        <w:rPr>
-          <w:rFonts w:ascii="Arial" w:hAnsi="Arial" w:cs="Arial"/>
-          <w:b/>
-          <w:sz w:val="24"/>
-          <w:szCs w:val="24"/>
-        </w:rPr>
-        <w:t>Ator principal:</w:t>
-      </w:r>
-      <w:r>
-        <w:rPr>
-          <w:rFonts w:ascii="Arial" w:hAnsi="Arial" w:cs="Arial"/>
-          <w:b/>
-          <w:spacing w:val="-24"/>
+      </w:pPr>
+      <w:r>
+        <w:rPr>
+          <w:rFonts w:ascii="Arial" w:hAnsi="Arial" w:cs="Arial"/>
+          <w:sz w:val="24"/>
+          <w:szCs w:val="24"/>
+          <w:u w:val="single"/>
+        </w:rPr>
+        <w:t>Interesses e Interessados:</w:t>
+      </w:r>
+    </w:p>
+    <w:p>
+      <w:pPr>
+        <w:jc w:val="both"/>
+        <w:rPr>
+          <w:rFonts w:ascii="Arial" w:hAnsi="Arial" w:cs="Arial"/>
+          <w:sz w:val="24"/>
+          <w:szCs w:val="24"/>
+        </w:rPr>
+      </w:pPr>
+      <w:r>
+        <w:rPr>
+          <w:rFonts w:ascii="Arial" w:hAnsi="Arial" w:cs="Arial"/>
+          <w:b/>
+          <w:sz w:val="24"/>
+          <w:szCs w:val="24"/>
+        </w:rPr>
+        <w:t xml:space="preserve">Administrador do Edifício: </w:t>
+      </w:r>
+      <w:r>
+        <w:rPr>
+          <w:rFonts w:ascii="Arial" w:hAnsi="Arial" w:cs="Arial"/>
+          <w:sz w:val="24"/>
+          <w:szCs w:val="24"/>
+        </w:rPr>
+        <w:t>deseja proporcionar um sistema que</w:t>
+      </w:r>
+      <w:r>
+        <w:rPr>
+          <w:rFonts w:ascii="Arial" w:hAnsi="Arial" w:cs="Arial"/>
+          <w:spacing w:val="52"/>
           <w:sz w:val="24"/>
           <w:szCs w:val="24"/>
         </w:rPr>
@@ -5451,59 +5147,12 @@
           <w:sz w:val="24"/>
           <w:szCs w:val="24"/>
         </w:rPr>
-        <w:t>Administrador do Sistema</w:t>
-      </w:r>
-    </w:p>
-    <w:p>
-      <w:pPr>
-        <w:rPr>
-          <w:rFonts w:ascii="Arial" w:hAnsi="Arial" w:cs="Arial"/>
-          <w:b/>
-          <w:bCs/>
-          <w:sz w:val="24"/>
-          <w:szCs w:val="24"/>
-          <w:u w:val="single"/>
-        </w:rPr>
-      </w:pPr>
-      <w:r>
-        <w:rPr>
-          <w:rFonts w:ascii="Arial" w:hAnsi="Arial" w:cs="Arial"/>
-          <w:sz w:val="24"/>
-          <w:szCs w:val="24"/>
-          <w:u w:val="single"/>
-        </w:rPr>
-        <w:t>Interesses e Interessados:</w:t>
-      </w:r>
-    </w:p>
-    <w:p>
-      <w:pPr>
-        <w:rPr>
-          <w:rFonts w:ascii="Arial" w:hAnsi="Arial" w:cs="Arial"/>
-          <w:sz w:val="24"/>
-          <w:szCs w:val="24"/>
-        </w:rPr>
-      </w:pPr>
-      <w:r>
-        <w:rPr>
-          <w:rFonts w:ascii="Arial" w:hAnsi="Arial" w:cs="Arial"/>
-          <w:b/>
-          <w:sz w:val="24"/>
-          <w:szCs w:val="24"/>
-        </w:rPr>
-        <w:t xml:space="preserve">Administrador do Edifício: </w:t>
-      </w:r>
-      <w:r>
-        <w:rPr>
-          <w:rFonts w:ascii="Arial" w:hAnsi="Arial" w:cs="Arial"/>
-          <w:sz w:val="24"/>
-          <w:szCs w:val="24"/>
-        </w:rPr>
-        <w:t>deseja proporcionar um sistema que</w:t>
-      </w:r>
-      <w:r>
-        <w:rPr>
-          <w:rFonts w:ascii="Arial" w:hAnsi="Arial" w:cs="Arial"/>
-          <w:spacing w:val="52"/>
+        <w:t>facilite o uso dos elevadores, com qualidade e satisfação do</w:t>
+      </w:r>
+      <w:r>
+        <w:rPr>
+          <w:rFonts w:ascii="Arial" w:hAnsi="Arial" w:cs="Arial"/>
+          <w:spacing w:val="-10"/>
           <w:sz w:val="24"/>
           <w:szCs w:val="24"/>
         </w:rPr>
@@ -5515,12 +5164,66 @@
           <w:sz w:val="24"/>
           <w:szCs w:val="24"/>
         </w:rPr>
-        <w:t>facilite o uso dos elevadores, com qualidade e satisfação do</w:t>
-      </w:r>
-      <w:r>
-        <w:rPr>
-          <w:rFonts w:ascii="Arial" w:hAnsi="Arial" w:cs="Arial"/>
-          <w:spacing w:val="-10"/>
+        <w:t>usuário.</w:t>
+      </w:r>
+    </w:p>
+    <w:p>
+      <w:pPr>
+        <w:jc w:val="both"/>
+        <w:rPr>
+          <w:rFonts w:ascii="Arial" w:hAnsi="Arial" w:cs="Arial"/>
+          <w:sz w:val="24"/>
+          <w:szCs w:val="24"/>
+        </w:rPr>
+      </w:pPr>
+      <w:r>
+        <w:rPr>
+          <w:rFonts w:ascii="Arial" w:hAnsi="Arial" w:cs="Arial"/>
+          <w:b/>
+          <w:sz w:val="24"/>
+          <w:szCs w:val="24"/>
+        </w:rPr>
+        <w:t xml:space="preserve">Administrador do Sistema: </w:t>
+      </w:r>
+      <w:r>
+        <w:rPr>
+          <w:rFonts w:ascii="Arial" w:hAnsi="Arial" w:cs="Arial"/>
+          <w:sz w:val="24"/>
+          <w:szCs w:val="24"/>
+        </w:rPr>
+        <w:t>deseja emitir relatórios individual, com a quantidade diária de viagens realizadas.</w:t>
+      </w:r>
+    </w:p>
+    <w:p>
+      <w:pPr>
+        <w:jc w:val="both"/>
+        <w:rPr>
+          <w:rFonts w:ascii="Arial" w:hAnsi="Arial" w:cs="Arial"/>
+          <w:sz w:val="24"/>
+          <w:szCs w:val="24"/>
+        </w:rPr>
+      </w:pPr>
+      <w:r>
+        <w:rPr>
+          <w:rFonts w:ascii="Arial" w:hAnsi="Arial" w:cs="Arial"/>
+          <w:b/>
+          <w:sz w:val="24"/>
+          <w:szCs w:val="24"/>
+        </w:rPr>
+        <w:t xml:space="preserve">Pré-condições: </w:t>
+      </w:r>
+      <w:r>
+        <w:rPr>
+          <w:rFonts w:ascii="Arial" w:hAnsi="Arial" w:cs="Arial"/>
+          <w:sz w:val="24"/>
+          <w:szCs w:val="24"/>
+        </w:rPr>
+        <w:t>O administrador possui acesso ao sistema do Elevador Inteligente.</w:t>
+      </w:r>
+      <w:r>
+        <w:rPr>
+          <w:rFonts w:ascii="Arial" w:hAnsi="Arial" w:cs="Arial"/>
+          <w:spacing w:val="-31"/>
           <w:sz w:val="24"/>
           <w:szCs w:val="24"/>
         </w:rPr>
@@ -5532,154 +5235,12 @@
           <w:sz w:val="24"/>
           <w:szCs w:val="24"/>
         </w:rPr>
-        <w:t>usuário.</w:t>
-      </w:r>
-    </w:p>
-    <w:p>
-      <w:pPr>
-        <w:rPr>
-          <w:rFonts w:ascii="Arial" w:hAnsi="Arial" w:cs="Arial"/>
-          <w:sz w:val="24"/>
-          <w:szCs w:val="24"/>
-        </w:rPr>
-      </w:pPr>
-      <w:r>
-        <w:rPr>
-          <w:rFonts w:ascii="Arial" w:hAnsi="Arial" w:cs="Arial"/>
-          <w:b/>
-          <w:sz w:val="24"/>
-          <w:szCs w:val="24"/>
-        </w:rPr>
-        <w:t>Administrador</w:t>
-      </w:r>
-      <w:r>
-        <w:rPr>
-          <w:rFonts w:ascii="Arial" w:hAnsi="Arial" w:cs="Arial"/>
-          <w:b/>
-          <w:sz w:val="24"/>
-          <w:szCs w:val="24"/>
-        </w:rPr>
-        <w:t xml:space="preserve"> do Sistema</w:t>
-      </w:r>
-      <w:r>
-        <w:rPr>
-          <w:rFonts w:ascii="Arial" w:hAnsi="Arial" w:cs="Arial"/>
-          <w:b/>
-          <w:sz w:val="24"/>
-          <w:szCs w:val="24"/>
-        </w:rPr>
-        <w:t xml:space="preserve">: </w:t>
-      </w:r>
-      <w:r>
-        <w:rPr>
-          <w:rFonts w:ascii="Arial" w:hAnsi="Arial" w:cs="Arial"/>
-          <w:sz w:val="24"/>
-          <w:szCs w:val="24"/>
-        </w:rPr>
-        <w:t xml:space="preserve">deseja </w:t>
-      </w:r>
-      <w:r>
-        <w:rPr>
-          <w:rFonts w:ascii="Arial" w:hAnsi="Arial" w:cs="Arial"/>
-          <w:sz w:val="24"/>
-          <w:szCs w:val="24"/>
-        </w:rPr>
-        <w:t>emitir relatórios individual, com a quantidade diária de viagens realizadas</w:t>
-      </w:r>
-      <w:r>
-        <w:rPr>
-          <w:rFonts w:ascii="Arial" w:hAnsi="Arial" w:cs="Arial"/>
-          <w:sz w:val="24"/>
-          <w:szCs w:val="24"/>
-        </w:rPr>
-        <w:t>.</w:t>
-      </w:r>
-    </w:p>
-    <w:p>
-      <w:pPr>
-        <w:rPr>
-          <w:rFonts w:ascii="Arial" w:hAnsi="Arial" w:cs="Arial"/>
-          <w:sz w:val="24"/>
-          <w:szCs w:val="24"/>
-        </w:rPr>
-      </w:pPr>
-      <w:r>
-        <w:rPr>
-          <w:rFonts w:ascii="Arial" w:hAnsi="Arial" w:cs="Arial"/>
-          <w:b/>
-          <w:sz w:val="24"/>
-          <w:szCs w:val="24"/>
-        </w:rPr>
-        <w:t xml:space="preserve">Pré-condições: </w:t>
-      </w:r>
-      <w:r>
-        <w:rPr>
-          <w:rFonts w:ascii="Arial" w:hAnsi="Arial" w:cs="Arial"/>
-          <w:sz w:val="24"/>
-          <w:szCs w:val="24"/>
-        </w:rPr>
-        <w:t xml:space="preserve">O </w:t>
-      </w:r>
-      <w:r>
-        <w:rPr>
-          <w:rFonts w:ascii="Arial" w:hAnsi="Arial" w:cs="Arial"/>
-          <w:sz w:val="24"/>
-          <w:szCs w:val="24"/>
-        </w:rPr>
-        <w:t>administrador</w:t>
-      </w:r>
-      <w:r>
-        <w:rPr>
-          <w:rFonts w:ascii="Arial" w:hAnsi="Arial" w:cs="Arial"/>
-          <w:sz w:val="24"/>
-          <w:szCs w:val="24"/>
-        </w:rPr>
-        <w:t xml:space="preserve"> possui acesso </w:t>
-      </w:r>
-      <w:r>
-        <w:rPr>
-          <w:rFonts w:ascii="Arial" w:hAnsi="Arial" w:cs="Arial"/>
-          <w:sz w:val="24"/>
-          <w:szCs w:val="24"/>
-        </w:rPr>
-        <w:t>ao sistema do Elevador Inteligente</w:t>
-      </w:r>
-      <w:r>
-        <w:rPr>
-          <w:rFonts w:ascii="Arial" w:hAnsi="Arial" w:cs="Arial"/>
-          <w:sz w:val="24"/>
-          <w:szCs w:val="24"/>
-        </w:rPr>
-        <w:t>.</w:t>
-      </w:r>
-      <w:r>
-        <w:rPr>
-          <w:rFonts w:ascii="Arial" w:hAnsi="Arial" w:cs="Arial"/>
-          <w:spacing w:val="-31"/>
-          <w:sz w:val="24"/>
-          <w:szCs w:val="24"/>
-        </w:rPr>
-        <w:t xml:space="preserve"> </w:t>
-      </w:r>
-      <w:r>
-        <w:rPr>
-          <w:rFonts w:ascii="Arial" w:hAnsi="Arial" w:cs="Arial"/>
-          <w:sz w:val="24"/>
-          <w:szCs w:val="24"/>
-        </w:rPr>
-        <w:t xml:space="preserve">O edifício possuir sistema de Elevador Inteligente </w:t>
-      </w:r>
-      <w:r>
-        <w:rPr>
-          <w:rFonts w:ascii="Arial" w:hAnsi="Arial" w:cs="Arial"/>
-          <w:sz w:val="24"/>
-          <w:szCs w:val="24"/>
-        </w:rPr>
-        <w:t>e em funcionamento. Todos os usuários estarem cadastrados no sistema.</w:t>
-      </w:r>
-    </w:p>
-    <w:p>
-      <w:pPr>
+        <w:t>O edifício possuir sistema de Elevador Inteligente e em funcionamento. Todos os usuários estarem cadastrados no sistema.</w:t>
+      </w:r>
+    </w:p>
+    <w:p>
+      <w:pPr>
+        <w:jc w:val="both"/>
         <w:rPr>
           <w:rFonts w:ascii="Arial" w:hAnsi="Arial" w:cs="Arial"/>
           <w:sz w:val="24"/>
@@ -5701,19 +5262,12 @@
           <w:sz w:val="24"/>
           <w:szCs w:val="24"/>
         </w:rPr>
-        <w:t xml:space="preserve">O </w:t>
-      </w:r>
-      <w:r>
-        <w:rPr>
-          <w:rFonts w:ascii="Arial" w:hAnsi="Arial" w:cs="Arial"/>
-          <w:sz w:val="24"/>
-          <w:szCs w:val="24"/>
-        </w:rPr>
-        <w:t>administrador emite relatórios após o acesso ao sistema.</w:t>
-      </w:r>
-    </w:p>
-    <w:p>
-      <w:pPr>
+        <w:t>O administrador emite relatórios após o acesso ao sistema.</w:t>
+      </w:r>
+    </w:p>
+    <w:p>
+      <w:pPr>
+        <w:jc w:val="both"/>
         <w:rPr>
           <w:rFonts w:ascii="Arial" w:eastAsia="Times New Roman" w:hAnsi="Arial" w:cs="Arial"/>
           <w:sz w:val="24"/>
@@ -5738,6 +5292,7 @@
           <w:numId w:val="14"/>
         </w:numPr>
         <w:spacing w:line="276" w:lineRule="auto"/>
+        <w:jc w:val="both"/>
         <w:rPr>
           <w:rFonts w:ascii="Arial" w:hAnsi="Arial" w:cs="Arial"/>
           <w:sz w:val="24"/>
@@ -5752,43 +5307,7 @@
           <w:szCs w:val="24"/>
           <w:lang w:val="pt-BR"/>
         </w:rPr>
-        <w:t xml:space="preserve">O </w:t>
-      </w:r>
-      <w:r>
-        <w:rPr>
-          <w:rFonts w:ascii="Arial" w:hAnsi="Arial" w:cs="Arial"/>
-          <w:sz w:val="24"/>
-          <w:szCs w:val="24"/>
-          <w:lang w:val="pt-BR"/>
-        </w:rPr>
-        <w:t xml:space="preserve">administrador possui acesso ao sistema </w:t>
-      </w:r>
-      <w:r>
-        <w:rPr>
-          <w:rFonts w:ascii="Arial" w:hAnsi="Arial" w:cs="Arial"/>
-          <w:sz w:val="24"/>
-          <w:szCs w:val="24"/>
-          <w:lang w:val="pt-BR"/>
-        </w:rPr>
-        <w:t>do</w:t>
-      </w:r>
-      <w:r>
-        <w:rPr>
-          <w:rFonts w:ascii="Arial" w:hAnsi="Arial" w:cs="Arial"/>
-          <w:sz w:val="24"/>
-          <w:szCs w:val="24"/>
-          <w:lang w:val="pt-BR"/>
-        </w:rPr>
-        <w:t xml:space="preserve"> </w:t>
-      </w:r>
-      <w:r>
-        <w:rPr>
-          <w:rFonts w:ascii="Arial" w:hAnsi="Arial" w:cs="Arial"/>
-          <w:sz w:val="24"/>
-          <w:szCs w:val="24"/>
-          <w:lang w:val="pt-BR"/>
-        </w:rPr>
-        <w:t>Elevador Inteligente.</w:t>
+        <w:t>O administrador possui acesso ao sistema do Elevador Inteligente.</w:t>
       </w:r>
     </w:p>
     <w:p>
@@ -5799,6 +5318,7 @@
           <w:numId w:val="14"/>
         </w:numPr>
         <w:spacing w:line="276" w:lineRule="auto"/>
+        <w:jc w:val="both"/>
         <w:rPr>
           <w:rFonts w:ascii="Arial" w:hAnsi="Arial" w:cs="Arial"/>
           <w:sz w:val="24"/>
@@ -5813,25 +5333,7 @@
           <w:szCs w:val="24"/>
           <w:lang w:val="pt-BR"/>
         </w:rPr>
-        <w:t xml:space="preserve">O sistema verifica </w:t>
-      </w:r>
-      <w:r>
-        <w:rPr>
-          <w:rFonts w:ascii="Arial" w:hAnsi="Arial" w:cs="Arial"/>
-          <w:sz w:val="24"/>
-          <w:szCs w:val="24"/>
-          <w:lang w:val="pt-BR"/>
-        </w:rPr>
-        <w:t>as credencias do administrador</w:t>
-      </w:r>
-      <w:r>
-        <w:rPr>
-          <w:rFonts w:ascii="Arial" w:hAnsi="Arial" w:cs="Arial"/>
-          <w:sz w:val="24"/>
-          <w:szCs w:val="24"/>
-          <w:lang w:val="pt-BR"/>
-        </w:rPr>
-        <w:t>.</w:t>
+        <w:t>O sistema verifica as credencias do administrador.</w:t>
       </w:r>
     </w:p>
     <w:p>
@@ -5842,6 +5344,7 @@
           <w:numId w:val="14"/>
         </w:numPr>
         <w:spacing w:line="276" w:lineRule="auto"/>
+        <w:jc w:val="both"/>
         <w:rPr>
           <w:rFonts w:ascii="Arial" w:hAnsi="Arial" w:cs="Arial"/>
           <w:sz w:val="24"/>
@@ -5856,16 +5359,7 @@
           <w:szCs w:val="24"/>
           <w:lang w:val="pt-BR"/>
         </w:rPr>
-        <w:t>O administrador informa o elevador e o período de consulta das viagens</w:t>
-      </w:r>
-      <w:r>
-        <w:rPr>
-          <w:rFonts w:ascii="Arial" w:hAnsi="Arial" w:cs="Arial"/>
-          <w:sz w:val="24"/>
-          <w:szCs w:val="24"/>
-          <w:lang w:val="pt-BR"/>
-        </w:rPr>
-        <w:t>.</w:t>
+        <w:t>O administrador informa o elevador e o período de consulta das viagens.</w:t>
       </w:r>
     </w:p>
     <w:p>
@@ -5876,6 +5370,7 @@
           <w:numId w:val="14"/>
         </w:numPr>
         <w:spacing w:line="276" w:lineRule="auto"/>
+        <w:jc w:val="both"/>
         <w:rPr>
           <w:rFonts w:ascii="Arial" w:hAnsi="Arial" w:cs="Arial"/>
           <w:sz w:val="24"/>
@@ -5890,25 +5385,7 @@
           <w:szCs w:val="24"/>
           <w:lang w:val="pt-BR"/>
         </w:rPr>
-        <w:t xml:space="preserve">O </w:t>
-      </w:r>
-      <w:r>
-        <w:rPr>
-          <w:rFonts w:ascii="Arial" w:hAnsi="Arial" w:cs="Arial"/>
-          <w:sz w:val="24"/>
-          <w:szCs w:val="24"/>
-          <w:lang w:val="pt-BR"/>
-        </w:rPr>
-        <w:t>sistema executa a busca de todas as viagens no período informado</w:t>
-      </w:r>
-      <w:r>
-        <w:rPr>
-          <w:rFonts w:ascii="Arial" w:hAnsi="Arial" w:cs="Arial"/>
-          <w:sz w:val="24"/>
-          <w:szCs w:val="24"/>
-          <w:lang w:val="pt-BR"/>
-        </w:rPr>
-        <w:t>.</w:t>
+        <w:t>O sistema executa a busca de todas as viagens no período informado.</w:t>
       </w:r>
     </w:p>
     <w:p>
@@ -5919,6 +5396,7 @@
           <w:numId w:val="14"/>
         </w:numPr>
         <w:spacing w:line="276" w:lineRule="auto"/>
+        <w:jc w:val="both"/>
         <w:rPr>
           <w:rFonts w:ascii="Arial" w:hAnsi="Arial" w:cs="Arial"/>
           <w:sz w:val="24"/>
@@ -5933,25 +5411,7 @@
           <w:szCs w:val="24"/>
           <w:lang w:val="pt-BR"/>
         </w:rPr>
-        <w:t xml:space="preserve">O sistema </w:t>
-      </w:r>
-      <w:r>
-        <w:rPr>
-          <w:rFonts w:ascii="Arial" w:hAnsi="Arial" w:cs="Arial"/>
-          <w:sz w:val="24"/>
-          <w:szCs w:val="24"/>
-          <w:lang w:val="pt-BR"/>
-        </w:rPr>
-        <w:t>emite o relatório</w:t>
-      </w:r>
-      <w:r>
-        <w:rPr>
-          <w:rFonts w:ascii="Arial" w:hAnsi="Arial" w:cs="Arial"/>
-          <w:sz w:val="24"/>
-          <w:szCs w:val="24"/>
-          <w:lang w:val="pt-BR"/>
-        </w:rPr>
-        <w:t>.</w:t>
+        <w:t>O sistema emite o relatório.</w:t>
       </w:r>
     </w:p>
     <w:p>
@@ -5962,6 +5422,7 @@
           <w:numId w:val="14"/>
         </w:numPr>
         <w:spacing w:line="276" w:lineRule="auto"/>
+        <w:jc w:val="both"/>
         <w:rPr>
           <w:rFonts w:ascii="Arial" w:hAnsi="Arial" w:cs="Arial"/>
           <w:sz w:val="24"/>
@@ -5976,25 +5437,7 @@
           <w:szCs w:val="24"/>
           <w:lang w:val="pt-BR"/>
         </w:rPr>
-        <w:t xml:space="preserve">O </w:t>
-      </w:r>
-      <w:r>
-        <w:rPr>
-          <w:rFonts w:ascii="Arial" w:hAnsi="Arial" w:cs="Arial"/>
-          <w:sz w:val="24"/>
-          <w:szCs w:val="24"/>
-          <w:lang w:val="pt-BR"/>
-        </w:rPr>
-        <w:t>administrador efetua log out no sistema</w:t>
-      </w:r>
-      <w:r>
-        <w:rPr>
-          <w:rFonts w:ascii="Arial" w:hAnsi="Arial" w:cs="Arial"/>
-          <w:sz w:val="24"/>
-          <w:szCs w:val="24"/>
-          <w:lang w:val="pt-BR"/>
-        </w:rPr>
-        <w:t>.</w:t>
+        <w:t>O administrador efetua log out no sistema.</w:t>
       </w:r>
     </w:p>
     <w:p>
@@ -6002,6 +5445,7 @@
         <w:pStyle w:val="PargrafodaLista"/>
         <w:spacing w:line="276" w:lineRule="auto"/>
         <w:ind w:left="497"/>
+        <w:jc w:val="both"/>
         <w:rPr>
           <w:rFonts w:ascii="Arial" w:hAnsi="Arial" w:cs="Arial"/>
           <w:sz w:val="24"/>
@@ -6012,6 +5456,7 @@
     </w:p>
     <w:p>
       <w:pPr>
+        <w:jc w:val="both"/>
         <w:rPr>
           <w:rFonts w:ascii="Arial" w:eastAsia="Times New Roman" w:hAnsi="Arial" w:cs="Arial"/>
           <w:b/>
@@ -6050,6 +5495,7 @@
     </w:p>
     <w:p>
       <w:pPr>
+        <w:jc w:val="both"/>
         <w:rPr>
           <w:rFonts w:ascii="Arial" w:eastAsia="Times New Roman" w:hAnsi="Arial" w:cs="Arial"/>
           <w:sz w:val="24"/>
@@ -6062,15 +5508,7 @@
           <w:sz w:val="24"/>
           <w:szCs w:val="24"/>
         </w:rPr>
-        <w:t xml:space="preserve">O </w:t>
-      </w:r>
-      <w:r>
-        <w:rPr>
-          <w:rFonts w:ascii="Arial" w:hAnsi="Arial" w:cs="Arial"/>
-          <w:sz w:val="24"/>
-          <w:szCs w:val="24"/>
-        </w:rPr>
-        <w:t>usuário e a senha do administrador estão expirados e/ou errados</w:t>
+        <w:t>O usuário e a senha do administrador estão expirados e/ou errados</w:t>
       </w:r>
       <w:r>
         <w:rPr>
@@ -6084,6 +5522,7 @@
     </w:p>
     <w:p>
       <w:pPr>
+        <w:jc w:val="both"/>
         <w:rPr>
           <w:rFonts w:ascii="Arial" w:eastAsia="Times New Roman" w:hAnsi="Arial" w:cs="Arial"/>
           <w:sz w:val="24"/>
@@ -6113,27 +5552,66 @@
           <w:sz w:val="24"/>
           <w:szCs w:val="24"/>
         </w:rPr>
-        <w:t>expirou</w:t>
-      </w:r>
-      <w:r>
+        <w:t>expirou e/ou que apresentou erro.</w:t>
+      </w:r>
+    </w:p>
+    <w:p>
+      <w:pPr>
+        <w:jc w:val="both"/>
         <w:rPr>
           <w:rFonts w:ascii="Arial" w:eastAsia="Times New Roman" w:hAnsi="Arial" w:cs="Arial"/>
           <w:sz w:val="24"/>
           <w:szCs w:val="24"/>
         </w:rPr>
-        <w:t xml:space="preserve"> e/ou que apresentou erro</w:t>
-      </w:r>
+      </w:pPr>
       <w:r>
         <w:rPr>
           <w:rFonts w:ascii="Arial" w:eastAsia="Times New Roman" w:hAnsi="Arial" w:cs="Arial"/>
           <w:sz w:val="24"/>
           <w:szCs w:val="24"/>
         </w:rPr>
-        <w:t>.</w:t>
-      </w:r>
-    </w:p>
-    <w:p>
-      <w:pPr>
+        <w:t>O administrador efetua a troca da senha.</w:t>
+      </w:r>
+    </w:p>
+    <w:p>
+      <w:pPr>
+        <w:jc w:val="both"/>
+        <w:rPr>
+          <w:rFonts w:ascii="Arial" w:hAnsi="Arial" w:cs="Arial"/>
+          <w:sz w:val="24"/>
+          <w:szCs w:val="24"/>
+        </w:rPr>
+      </w:pPr>
+      <w:r>
+        <w:rPr>
+          <w:rFonts w:ascii="Arial" w:hAnsi="Arial" w:cs="Arial"/>
+          <w:sz w:val="24"/>
+          <w:szCs w:val="24"/>
+        </w:rPr>
+        <w:t>O período elevador ou período informado não possui viagem.</w:t>
+      </w:r>
+    </w:p>
+    <w:p>
+      <w:pPr>
+        <w:jc w:val="both"/>
+        <w:rPr>
+          <w:rFonts w:ascii="Arial" w:hAnsi="Arial" w:cs="Arial"/>
+          <w:sz w:val="24"/>
+          <w:szCs w:val="24"/>
+        </w:rPr>
+      </w:pPr>
+      <w:r>
+        <w:rPr>
+          <w:rFonts w:ascii="Arial" w:hAnsi="Arial" w:cs="Arial"/>
+          <w:sz w:val="24"/>
+          <w:szCs w:val="24"/>
+        </w:rPr>
+        <w:t>O administrador informa outro período.</w:t>
+      </w:r>
+    </w:p>
+    <w:p>
+      <w:pPr>
+        <w:jc w:val="both"/>
         <w:rPr>
           <w:rFonts w:ascii="Arial" w:eastAsia="Times New Roman" w:hAnsi="Arial" w:cs="Arial"/>
           <w:sz w:val="24"/>
@@ -6146,110 +5624,12 @@
           <w:sz w:val="24"/>
           <w:szCs w:val="24"/>
         </w:rPr>
-        <w:t xml:space="preserve">O </w:t>
-      </w:r>
-      <w:r>
-        <w:rPr>
-          <w:rFonts w:ascii="Arial" w:eastAsia="Times New Roman" w:hAnsi="Arial" w:cs="Arial"/>
-          <w:sz w:val="24"/>
-          <w:szCs w:val="24"/>
-        </w:rPr>
-        <w:t>administrador efetua a troca da senha</w:t>
-      </w:r>
-      <w:r>
-        <w:rPr>
-          <w:rFonts w:ascii="Arial" w:eastAsia="Times New Roman" w:hAnsi="Arial" w:cs="Arial"/>
-          <w:sz w:val="24"/>
-          <w:szCs w:val="24"/>
-        </w:rPr>
-        <w:t>.</w:t>
-      </w:r>
-    </w:p>
-    <w:p>
-      <w:pPr>
-        <w:rPr>
-          <w:rFonts w:ascii="Arial" w:hAnsi="Arial" w:cs="Arial"/>
-          <w:sz w:val="24"/>
-          <w:szCs w:val="24"/>
-        </w:rPr>
-      </w:pPr>
-      <w:r>
-        <w:rPr>
-          <w:rFonts w:ascii="Arial" w:hAnsi="Arial" w:cs="Arial"/>
-          <w:sz w:val="24"/>
-          <w:szCs w:val="24"/>
-        </w:rPr>
-        <w:t xml:space="preserve">O </w:t>
-      </w:r>
-      <w:r>
-        <w:rPr>
-          <w:rFonts w:ascii="Arial" w:hAnsi="Arial" w:cs="Arial"/>
-          <w:sz w:val="24"/>
-          <w:szCs w:val="24"/>
-        </w:rPr>
-        <w:t>período elevador ou período informado não possui viagem</w:t>
-      </w:r>
-      <w:r>
-        <w:rPr>
-          <w:rFonts w:ascii="Arial" w:hAnsi="Arial" w:cs="Arial"/>
-          <w:sz w:val="24"/>
-          <w:szCs w:val="24"/>
-        </w:rPr>
-        <w:t>.</w:t>
-      </w:r>
-    </w:p>
-    <w:p>
-      <w:pPr>
-        <w:rPr>
-          <w:rFonts w:ascii="Arial" w:hAnsi="Arial" w:cs="Arial"/>
-          <w:sz w:val="24"/>
-          <w:szCs w:val="24"/>
-        </w:rPr>
-      </w:pPr>
-      <w:r>
-        <w:rPr>
-          <w:rFonts w:ascii="Arial" w:hAnsi="Arial" w:cs="Arial"/>
-          <w:sz w:val="24"/>
-          <w:szCs w:val="24"/>
-        </w:rPr>
-        <w:t xml:space="preserve">O </w:t>
-      </w:r>
-      <w:r>
-        <w:rPr>
-          <w:rFonts w:ascii="Arial" w:hAnsi="Arial" w:cs="Arial"/>
-          <w:sz w:val="24"/>
-          <w:szCs w:val="24"/>
-        </w:rPr>
-        <w:t>administrador informa outro período</w:t>
-      </w:r>
-      <w:r>
-        <w:rPr>
-          <w:rFonts w:ascii="Arial" w:hAnsi="Arial" w:cs="Arial"/>
-          <w:sz w:val="24"/>
-          <w:szCs w:val="24"/>
-        </w:rPr>
-        <w:t>.</w:t>
-      </w:r>
-    </w:p>
-    <w:p>
-      <w:pPr>
-        <w:rPr>
-          <w:rFonts w:ascii="Arial" w:eastAsia="Times New Roman" w:hAnsi="Arial" w:cs="Arial"/>
-          <w:sz w:val="24"/>
-          <w:szCs w:val="24"/>
-        </w:rPr>
-      </w:pPr>
-      <w:r>
-        <w:rPr>
-          <w:rFonts w:ascii="Arial" w:eastAsia="Times New Roman" w:hAnsi="Arial" w:cs="Arial"/>
-          <w:sz w:val="24"/>
-          <w:szCs w:val="24"/>
-        </w:rPr>
         <w:br w:type="page"/>
       </w:r>
     </w:p>
     <w:p>
       <w:pPr>
+        <w:jc w:val="both"/>
         <w:rPr>
           <w:rFonts w:ascii="Arial" w:hAnsi="Arial" w:cs="Arial"/>
           <w:b/>
@@ -6272,6 +5652,7 @@
     </w:p>
     <w:p>
       <w:pPr>
+        <w:jc w:val="both"/>
         <w:rPr>
           <w:rFonts w:ascii="Arial" w:eastAsia="Times New Roman" w:hAnsi="Arial" w:cs="Arial"/>
           <w:sz w:val="24"/>
@@ -6308,6 +5689,7 @@
     </w:p>
     <w:p>
       <w:pPr>
+        <w:jc w:val="both"/>
         <w:rPr>
           <w:rFonts w:ascii="Arial" w:hAnsi="Arial" w:cs="Arial"/>
           <w:b/>
@@ -6329,6 +5711,7 @@
     </w:p>
     <w:p>
       <w:pPr>
+        <w:jc w:val="both"/>
         <w:rPr>
           <w:rFonts w:ascii="Arial" w:hAnsi="Arial" w:cs="Arial"/>
           <w:sz w:val="24"/>
@@ -6515,6 +5898,7 @@
     </w:p>
     <w:p>
       <w:pPr>
+        <w:jc w:val="both"/>
         <w:rPr>
           <w:rFonts w:ascii="Arial" w:eastAsia="Times New Roman" w:hAnsi="Arial" w:cs="Arial"/>
           <w:sz w:val="24"/>
@@ -6584,6 +5968,7 @@
     </w:p>
     <w:p>
       <w:pPr>
+        <w:jc w:val="both"/>
         <w:rPr>
           <w:rFonts w:ascii="Arial" w:hAnsi="Arial" w:cs="Arial"/>
           <w:sz w:val="24"/>
@@ -6694,6 +6079,7 @@
     </w:p>
     <w:p>
       <w:pPr>
+        <w:jc w:val="both"/>
         <w:rPr>
           <w:rFonts w:ascii="Arial" w:hAnsi="Arial" w:cs="Arial"/>
           <w:sz w:val="24"/>
@@ -6732,11 +6118,12 @@
           <w:sz w:val="24"/>
           <w:szCs w:val="24"/>
         </w:rPr>
-        <w:t>são</w:t>
-      </w:r>
-      <w:r>
-        <w:rPr>
-          <w:rFonts w:ascii="Arial" w:hAnsi="Arial" w:cs="Arial"/>
+        <w:t>são incluídos no sistema</w:t>
+      </w:r>
+      <w:r>
+        <w:rPr>
+          <w:rFonts w:ascii="Arial" w:hAnsi="Arial" w:cs="Arial"/>
+          <w:spacing w:val="-11"/>
           <w:sz w:val="24"/>
           <w:szCs w:val="24"/>
         </w:rPr>
@@ -6745,23 +6132,6 @@
       <w:r>
         <w:rPr>
           <w:rFonts w:ascii="Arial" w:hAnsi="Arial" w:cs="Arial"/>
-          <w:sz w:val="24"/>
-          <w:szCs w:val="24"/>
-        </w:rPr>
-        <w:t>incluídos no sistema</w:t>
-      </w:r>
-      <w:r>
-        <w:rPr>
-          <w:rFonts w:ascii="Arial" w:hAnsi="Arial" w:cs="Arial"/>
-          <w:spacing w:val="-11"/>
-          <w:sz w:val="24"/>
-          <w:szCs w:val="24"/>
-        </w:rPr>
-        <w:t xml:space="preserve"> </w:t>
-      </w:r>
-      <w:r>
-        <w:rPr>
-          <w:rFonts w:ascii="Arial" w:hAnsi="Arial" w:cs="Arial"/>
           <w:spacing w:val="-4"/>
           <w:sz w:val="24"/>
           <w:szCs w:val="24"/>
@@ -6780,6 +6150,7 @@
     </w:p>
     <w:p>
       <w:pPr>
+        <w:jc w:val="both"/>
         <w:rPr>
           <w:rFonts w:ascii="Arial" w:eastAsia="Times New Roman" w:hAnsi="Arial" w:cs="Arial"/>
           <w:sz w:val="24"/>
@@ -6798,6 +6169,7 @@
     </w:p>
     <w:p>
       <w:pPr>
+        <w:jc w:val="both"/>
         <w:rPr>
           <w:rFonts w:ascii="Arial" w:hAnsi="Arial" w:cs="Arial"/>
           <w:sz w:val="24"/>
@@ -6815,6 +6187,7 @@
     </w:p>
     <w:p>
       <w:pPr>
+        <w:jc w:val="both"/>
         <w:rPr>
           <w:rFonts w:ascii="Arial" w:hAnsi="Arial" w:cs="Arial"/>
           <w:sz w:val="24"/>
@@ -6832,6 +6205,7 @@
     </w:p>
     <w:p>
       <w:pPr>
+        <w:jc w:val="both"/>
         <w:rPr>
           <w:rFonts w:ascii="Arial" w:hAnsi="Arial" w:cs="Arial"/>
           <w:sz w:val="24"/>
@@ -6865,6 +6239,7 @@
     </w:p>
     <w:p>
       <w:pPr>
+        <w:jc w:val="both"/>
         <w:rPr>
           <w:rFonts w:ascii="Arial" w:hAnsi="Arial" w:cs="Arial"/>
           <w:sz w:val="24"/>
@@ -6882,6 +6257,7 @@
     </w:p>
     <w:p>
       <w:pPr>
+        <w:jc w:val="both"/>
         <w:rPr>
           <w:rFonts w:ascii="Arial" w:eastAsia="Times New Roman" w:hAnsi="Arial" w:cs="Arial"/>
           <w:b/>
@@ -6925,19 +6301,21 @@
           <w:ilvl w:val="0"/>
           <w:numId w:val="13"/>
         </w:numPr>
-        <w:rPr>
-          <w:rFonts w:ascii="Arial" w:hAnsi="Arial" w:cs="Arial"/>
-          <w:sz w:val="24"/>
-          <w:szCs w:val="24"/>
-        </w:rPr>
-      </w:pPr>
-      <w:r>
+        <w:jc w:val="both"/>
         <w:rPr>
           <w:rFonts w:ascii="Arial" w:hAnsi="Arial" w:cs="Arial"/>
           <w:sz w:val="24"/>
           <w:szCs w:val="24"/>
           <w:lang w:val="pt-BR"/>
         </w:rPr>
+      </w:pPr>
+      <w:r>
+        <w:rPr>
+          <w:rFonts w:ascii="Arial" w:hAnsi="Arial" w:cs="Arial"/>
+          <w:sz w:val="24"/>
+          <w:szCs w:val="24"/>
+          <w:lang w:val="pt-BR"/>
+        </w:rPr>
         <w:t xml:space="preserve">O mantenedor </w:t>
       </w:r>
       <w:r>
@@ -6975,15 +6353,7 @@
           <w:szCs w:val="24"/>
           <w:lang w:val="pt-BR"/>
         </w:rPr>
-        <w:t>inválido</w:t>
-      </w:r>
-      <w:r>
-        <w:rPr>
-          <w:rFonts w:ascii="Arial" w:hAnsi="Arial" w:cs="Arial"/>
-          <w:sz w:val="24"/>
-          <w:szCs w:val="24"/>
-        </w:rPr>
-        <w:t>.</w:t>
+        <w:t>inválido.</w:t>
       </w:r>
     </w:p>
     <w:p>
@@ -6993,53 +6363,54 @@
           <w:ilvl w:val="0"/>
           <w:numId w:val="13"/>
         </w:numPr>
+        <w:jc w:val="both"/>
+        <w:rPr>
+          <w:rFonts w:ascii="Arial" w:hAnsi="Arial" w:cs="Arial"/>
+          <w:sz w:val="24"/>
+          <w:szCs w:val="24"/>
+          <w:lang w:val="pt-BR"/>
+        </w:rPr>
+      </w:pPr>
+      <w:r>
         <w:rPr>
           <w:rFonts w:ascii="Arial" w:eastAsia="Times New Roman" w:hAnsi="Arial" w:cs="Arial"/>
           <w:sz w:val="24"/>
           <w:szCs w:val="24"/>
-        </w:rPr>
-      </w:pPr>
-      <w:r>
-        <w:rPr>
-          <w:rFonts w:ascii="Arial" w:eastAsia="Times New Roman" w:hAnsi="Arial" w:cs="Arial"/>
-          <w:sz w:val="24"/>
-          <w:szCs w:val="24"/>
-        </w:rPr>
-        <w:t>O sistema exibe uma mensagem de erro e solicita que tente</w:t>
-      </w:r>
-      <w:r>
-        <w:rPr>
-          <w:rFonts w:ascii="Arial" w:eastAsia="Times New Roman" w:hAnsi="Arial" w:cs="Arial"/>
-          <w:sz w:val="24"/>
-          <w:szCs w:val="24"/>
-        </w:rPr>
-        <w:t xml:space="preserve"> </w:t>
-      </w:r>
-      <w:r>
-        <w:rPr>
-          <w:rFonts w:ascii="Arial" w:eastAsia="Times New Roman" w:hAnsi="Arial" w:cs="Arial"/>
-          <w:sz w:val="24"/>
-          <w:szCs w:val="24"/>
-        </w:rPr>
-        <w:t>novamente.</w:t>
-      </w:r>
-    </w:p>
-    <w:p>
-      <w:pPr>
-        <w:rPr>
-          <w:rFonts w:ascii="Arial" w:hAnsi="Arial" w:cs="Arial"/>
-          <w:sz w:val="24"/>
-          <w:szCs w:val="24"/>
-        </w:rPr>
-      </w:pPr>
-      <w:r>
-        <w:rPr>
-          <w:rFonts w:ascii="Arial" w:hAnsi="Arial" w:cs="Arial"/>
-          <w:sz w:val="24"/>
-          <w:szCs w:val="24"/>
-        </w:rPr>
-        <w:br w:type="page"/>
-      </w:r>
+          <w:lang w:val="pt-BR"/>
+        </w:rPr>
+        <w:t>O sistema exibe uma mensagem de erro e solicita que tente novamente.</w:t>
+      </w:r>
+    </w:p>
+    <w:p>
+      <w:pPr>
+        <w:jc w:val="both"/>
+        <w:rPr>
+          <w:rFonts w:ascii="Arial" w:hAnsi="Arial" w:cs="Arial"/>
+          <w:sz w:val="24"/>
+          <w:szCs w:val="24"/>
+        </w:rPr>
+      </w:pPr>
+    </w:p>
+    <w:p>
+      <w:pPr>
+        <w:jc w:val="both"/>
+        <w:rPr>
+          <w:rFonts w:ascii="Arial" w:hAnsi="Arial" w:cs="Arial"/>
+          <w:sz w:val="24"/>
+          <w:szCs w:val="24"/>
+        </w:rPr>
+      </w:pPr>
+    </w:p>
+    <w:p>
+      <w:pPr>
+        <w:jc w:val="both"/>
+        <w:rPr>
+          <w:rFonts w:ascii="Arial" w:hAnsi="Arial" w:cs="Arial"/>
+          <w:b/>
+          <w:sz w:val="24"/>
+          <w:szCs w:val="24"/>
+        </w:rPr>
+      </w:pPr>
     </w:p>
     <w:sectPr>
       <w:pgSz w:w="11906" w:h="16838"/>
@@ -7049,6 +6420,101 @@
     </w:sectPr>
   </w:body>
 </w:document>
+</file>
+
+<file path=word/endnotes.xml><?xml version="1.0" encoding="utf-8"?>
+<w:endnotes xmlns:wpc="http://schemas.microsoft.com/office/word/2010/wordprocessingCanvas" xmlns:mc="http://schemas.openxmlformats.org/markup-compatibility/2006" xmlns:o="urn:schemas-microsoft-com:office:office" xmlns:r="http://schemas.openxmlformats.org/officeDocument/2006/relationships" xmlns:m="http://schemas.openxmlformats.org/officeDocument/2006/math" xmlns:v="urn:schemas-microsoft-com:vml" xmlns:wp14="http://schemas.microsoft.com/office/word/2010/wordprocessingDrawing" xmlns:wp="http://schemas.openxmlformats.org/drawingml/2006/wordprocessingDrawing" xmlns:w10="urn:schemas-microsoft-com:office:word" xmlns:w="http://schemas.openxmlformats.org/wordprocessingml/2006/main" xmlns:w14="http://schemas.microsoft.com/office/word/2010/wordml" xmlns:w15="http://schemas.microsoft.com/office/word/2012/wordml" xmlns:wpg="http://schemas.microsoft.com/office/word/2010/wordprocessingGroup" xmlns:wpi="http://schemas.microsoft.com/office/word/2010/wordprocessingInk" xmlns:wne="http://schemas.microsoft.com/office/word/2006/wordml" xmlns:wps="http://schemas.microsoft.com/office/word/2010/wordprocessingShape" mc:Ignorable="w14 w15 wp14">
+  <w:endnote w:type="separator" w:id="-1">
+    <w:p>
+      <w:pPr>
+        <w:spacing w:after="0" w:line="240" w:lineRule="auto"/>
+      </w:pPr>
+      <w:r>
+        <w:separator/>
+      </w:r>
+    </w:p>
+  </w:endnote>
+  <w:endnote w:type="continuationSeparator" w:id="0">
+    <w:p>
+      <w:pPr>
+        <w:spacing w:after="0" w:line="240" w:lineRule="auto"/>
+      </w:pPr>
+      <w:r>
+        <w:continuationSeparator/>
+      </w:r>
+    </w:p>
+  </w:endnote>
+</w:endnotes>
+</file>
+
+<file path=word/footer1.xml><?xml version="1.0" encoding="utf-8"?>
+<w:ftr xmlns:wpc="http://schemas.microsoft.com/office/word/2010/wordprocessingCanvas" xmlns:mc="http://schemas.openxmlformats.org/markup-compatibility/2006" xmlns:o="urn:schemas-microsoft-com:office:office" xmlns:r="http://schemas.openxmlformats.org/officeDocument/2006/relationships" xmlns:m="http://schemas.openxmlformats.org/officeDocument/2006/math" xmlns:v="urn:schemas-microsoft-com:vml" xmlns:wp14="http://schemas.microsoft.com/office/word/2010/wordprocessingDrawing" xmlns:wp="http://schemas.openxmlformats.org/drawingml/2006/wordprocessingDrawing" xmlns:w10="urn:schemas-microsoft-com:office:word" xmlns:w="http://schemas.openxmlformats.org/wordprocessingml/2006/main" xmlns:w14="http://schemas.microsoft.com/office/word/2010/wordml" xmlns:w15="http://schemas.microsoft.com/office/word/2012/wordml" xmlns:wpg="http://schemas.microsoft.com/office/word/2010/wordprocessingGroup" xmlns:wpi="http://schemas.microsoft.com/office/word/2010/wordprocessingInk" xmlns:wne="http://schemas.microsoft.com/office/word/2006/wordml" xmlns:wps="http://schemas.microsoft.com/office/word/2010/wordprocessingShape" mc:Ignorable="w14 w15 wp14">
+  <w:sdt>
+    <w:sdtPr>
+      <w:id w:val="-53313941"/>
+      <w:docPartObj>
+        <w:docPartGallery w:val="Page Numbers (Bottom of Page)"/>
+        <w:docPartUnique/>
+      </w:docPartObj>
+    </w:sdtPr>
+    <w:sdtContent>
+      <w:p>
+        <w:pPr>
+          <w:pStyle w:val="Rodap"/>
+          <w:jc w:val="right"/>
+        </w:pPr>
+        <w:r>
+          <w:fldChar w:fldCharType="begin"/>
+        </w:r>
+        <w:r>
+          <w:instrText>PAGE   \* MERGEFORMAT</w:instrText>
+        </w:r>
+        <w:r>
+          <w:fldChar w:fldCharType="separate"/>
+        </w:r>
+        <w:r>
+          <w:rPr>
+            <w:noProof/>
+          </w:rPr>
+          <w:t>2</w:t>
+        </w:r>
+        <w:r>
+          <w:fldChar w:fldCharType="end"/>
+        </w:r>
+      </w:p>
+    </w:sdtContent>
+  </w:sdt>
+  <w:p>
+    <w:pPr>
+      <w:pStyle w:val="Rodap"/>
+    </w:pPr>
+  </w:p>
+</w:ftr>
+</file>
+
+<file path=word/footnotes.xml><?xml version="1.0" encoding="utf-8"?>
+<w:footnotes xmlns:wpc="http://schemas.microsoft.com/office/word/2010/wordprocessingCanvas" xmlns:mc="http://schemas.openxmlformats.org/markup-compatibility/2006" xmlns:o="urn:schemas-microsoft-com:office:office" xmlns:r="http://schemas.openxmlformats.org/officeDocument/2006/relationships" xmlns:m="http://schemas.openxmlformats.org/officeDocument/2006/math" xmlns:v="urn:schemas-microsoft-com:vml" xmlns:wp14="http://schemas.microsoft.com/office/word/2010/wordprocessingDrawing" xmlns:wp="http://schemas.openxmlformats.org/drawingml/2006/wordprocessingDrawing" xmlns:w10="urn:schemas-microsoft-com:office:word" xmlns:w="http://schemas.openxmlformats.org/wordprocessingml/2006/main" xmlns:w14="http://schemas.microsoft.com/office/word/2010/wordml" xmlns:w15="http://schemas.microsoft.com/office/word/2012/wordml" xmlns:wpg="http://schemas.microsoft.com/office/word/2010/wordprocessingGroup" xmlns:wpi="http://schemas.microsoft.com/office/word/2010/wordprocessingInk" xmlns:wne="http://schemas.microsoft.com/office/word/2006/wordml" xmlns:wps="http://schemas.microsoft.com/office/word/2010/wordprocessingShape" mc:Ignorable="w14 w15 wp14">
+  <w:footnote w:type="separator" w:id="-1">
+    <w:p>
+      <w:pPr>
+        <w:spacing w:after="0" w:line="240" w:lineRule="auto"/>
+      </w:pPr>
+      <w:r>
+        <w:separator/>
+      </w:r>
+    </w:p>
+  </w:footnote>
+  <w:footnote w:type="continuationSeparator" w:id="0">
+    <w:p>
+      <w:pPr>
+        <w:spacing w:after="0" w:line="240" w:lineRule="auto"/>
+      </w:pPr>
+      <w:r>
+        <w:continuationSeparator/>
+      </w:r>
+    </w:p>
+  </w:footnote>
+</w:footnotes>
 </file>
 
 <file path=word/numbering.xml><?xml version="1.0" encoding="utf-8"?>
@@ -9203,7 +8669,6 @@
   <w:style w:type="character" w:default="1" w:styleId="Fontepargpadro">
     <w:name w:val="Default Paragraph Font"/>
     <w:uiPriority w:val="1"/>
-    <w:semiHidden/>
     <w:unhideWhenUsed/>
   </w:style>
   <w:style w:type="table" w:default="1" w:styleId="Tabelanormal">
@@ -9334,6 +8799,50 @@
       <w:sz w:val="26"/>
       <w:szCs w:val="26"/>
     </w:rPr>
+  </w:style>
+  <w:style w:type="paragraph" w:styleId="Cabealho">
+    <w:name w:val="header"/>
+    <w:basedOn w:val="Normal"/>
+    <w:link w:val="CabealhoChar"/>
+    <w:uiPriority w:val="99"/>
+    <w:unhideWhenUsed/>
+    <w:rsid w:val="00D55262"/>
+    <w:pPr>
+      <w:tabs>
+        <w:tab w:val="center" w:pos="4252"/>
+        <w:tab w:val="right" w:pos="8504"/>
+      </w:tabs>
+      <w:spacing w:after="0" w:line="240" w:lineRule="auto"/>
+    </w:pPr>
+  </w:style>
+  <w:style w:type="character" w:customStyle="1" w:styleId="CabealhoChar">
+    <w:name w:val="Cabeçalho Char"/>
+    <w:basedOn w:val="Fontepargpadro"/>
+    <w:link w:val="Cabealho"/>
+    <w:uiPriority w:val="99"/>
+    <w:rsid w:val="00D55262"/>
+  </w:style>
+  <w:style w:type="paragraph" w:styleId="Rodap">
+    <w:name w:val="footer"/>
+    <w:basedOn w:val="Normal"/>
+    <w:link w:val="RodapChar"/>
+    <w:uiPriority w:val="99"/>
+    <w:unhideWhenUsed/>
+    <w:rsid w:val="00D55262"/>
+    <w:pPr>
+      <w:tabs>
+        <w:tab w:val="center" w:pos="4252"/>
+        <w:tab w:val="right" w:pos="8504"/>
+      </w:tabs>
+      <w:spacing w:after="0" w:line="240" w:lineRule="auto"/>
+    </w:pPr>
+  </w:style>
+  <w:style w:type="character" w:customStyle="1" w:styleId="RodapChar">
+    <w:name w:val="Rodapé Char"/>
+    <w:basedOn w:val="Fontepargpadro"/>
+    <w:link w:val="Rodap"/>
+    <w:uiPriority w:val="99"/>
+    <w:rsid w:val="00D55262"/>
   </w:style>
 </w:styles>
 </file>
@@ -9604,7 +9113,7 @@
 </file>
 
 <file path=customXml/itemProps1.xml><?xml version="1.0" encoding="utf-8"?>
-<ds:datastoreItem xmlns:ds="http://schemas.openxmlformats.org/officeDocument/2006/customXml" ds:itemID="{6DAB101B-D8E0-48BB-AAD4-C9729538053C}">
+<ds:datastoreItem xmlns:ds="http://schemas.openxmlformats.org/officeDocument/2006/customXml" ds:itemID="{BC631B38-1C13-4F02-A127-304A43C3FE04}">
   <ds:schemaRefs>
     <ds:schemaRef ds:uri="http://schemas.openxmlformats.org/officeDocument/2006/bibliography"/>
   </ds:schemaRefs>

</xml_diff>

<commit_message>
Versao Revisada Trabalho EI
</commit_message>
<xml_diff>
--- a/Elevador_Inteligente.docx
+++ b/Elevador_Inteligente.docx
@@ -1,6 +1,6 @@
 
 <file path=word/document.xml><?xml version="1.0" encoding="utf-8"?>
-<w:document xmlns:wpc="http://schemas.microsoft.com/office/word/2010/wordprocessingCanvas" xmlns:mc="http://schemas.openxmlformats.org/markup-compatibility/2006" xmlns:o="urn:schemas-microsoft-com:office:office" xmlns:r="http://schemas.openxmlformats.org/officeDocument/2006/relationships" xmlns:m="http://schemas.openxmlformats.org/officeDocument/2006/math" xmlns:v="urn:schemas-microsoft-com:vml" xmlns:wp14="http://schemas.microsoft.com/office/word/2010/wordprocessingDrawing" xmlns:wp="http://schemas.openxmlformats.org/drawingml/2006/wordprocessingDrawing" xmlns:w10="urn:schemas-microsoft-com:office:word" xmlns:w="http://schemas.openxmlformats.org/wordprocessingml/2006/main" xmlns:w14="http://schemas.microsoft.com/office/word/2010/wordml" xmlns:w15="http://schemas.microsoft.com/office/word/2012/wordml" xmlns:wpg="http://schemas.microsoft.com/office/word/2010/wordprocessingGroup" xmlns:wpi="http://schemas.microsoft.com/office/word/2010/wordprocessingInk" xmlns:wne="http://schemas.microsoft.com/office/word/2006/wordml" xmlns:wps="http://schemas.microsoft.com/office/word/2010/wordprocessingShape" mc:Ignorable="w14 w15 wp14">
+<w:document xmlns:wpc="http://schemas.microsoft.com/office/word/2010/wordprocessingCanvas" xmlns:cx="http://schemas.microsoft.com/office/drawing/2014/chartex" xmlns:cx1="http://schemas.microsoft.com/office/drawing/2015/9/8/chartex" xmlns:mc="http://schemas.openxmlformats.org/markup-compatibility/2006" xmlns:o="urn:schemas-microsoft-com:office:office" xmlns:r="http://schemas.openxmlformats.org/officeDocument/2006/relationships" xmlns:m="http://schemas.openxmlformats.org/officeDocument/2006/math" xmlns:v="urn:schemas-microsoft-com:vml" xmlns:wp14="http://schemas.microsoft.com/office/word/2010/wordprocessingDrawing" xmlns:wp="http://schemas.openxmlformats.org/drawingml/2006/wordprocessingDrawing" xmlns:w10="urn:schemas-microsoft-com:office:word" xmlns:w="http://schemas.openxmlformats.org/wordprocessingml/2006/main" xmlns:w14="http://schemas.microsoft.com/office/word/2010/wordml" xmlns:w15="http://schemas.microsoft.com/office/word/2012/wordml" xmlns:w16se="http://schemas.microsoft.com/office/word/2015/wordml/symex" xmlns:wpg="http://schemas.microsoft.com/office/word/2010/wordprocessingGroup" xmlns:wpi="http://schemas.microsoft.com/office/word/2010/wordprocessingInk" xmlns:wne="http://schemas.microsoft.com/office/word/2006/wordml" xmlns:wps="http://schemas.microsoft.com/office/word/2010/wordprocessingShape" mc:Ignorable="w14 w15 w16se wp14">
   <w:body>
     <w:p>
       <w:pPr>
@@ -210,8 +210,6 @@
           <w:szCs w:val="24"/>
         </w:rPr>
       </w:pPr>
-      <w:bookmarkStart w:id="0" w:name="_GoBack"/>
-      <w:bookmarkEnd w:id="0"/>
     </w:p>
     <w:p>
       <w:pPr>
@@ -241,16 +239,7 @@
           <w:sz w:val="24"/>
           <w:szCs w:val="24"/>
         </w:rPr>
-        <w:t>GESTÃO DA CONFIGURAÇÃO</w:t>
-      </w:r>
-      <w:r>
-        <w:rPr>
-          <w:rFonts w:ascii="Arial" w:hAnsi="Arial" w:cs="Arial"/>
-          <w:b/>
-          <w:sz w:val="24"/>
-          <w:szCs w:val="24"/>
-        </w:rPr>
-        <w:t>:</w:t>
+        <w:t>GESTÃO DA CONFIGURAÇÃO:</w:t>
       </w:r>
     </w:p>
     <w:p>
@@ -410,16 +399,7 @@
           <w:sz w:val="24"/>
           <w:szCs w:val="24"/>
         </w:rPr>
-        <w:t>20</w:t>
-      </w:r>
-      <w:r>
-        <w:rPr>
-          <w:rFonts w:ascii="Arial" w:hAnsi="Arial" w:cs="Arial"/>
-          <w:b/>
-          <w:sz w:val="24"/>
-          <w:szCs w:val="24"/>
-        </w:rPr>
-        <w:t>18</w:t>
+        <w:t>2018</w:t>
       </w:r>
       <w:r>
         <w:rPr>
@@ -980,16 +960,6 @@
         </w:rPr>
         <w:t>Este sistema foi concebido para edifícios com muito movimento, de modo a otimizar o tempo perdido nos elevadores e melhorar a segurança.</w:t>
       </w:r>
-    </w:p>
-    <w:p>
-      <w:pPr>
-        <w:jc w:val="both"/>
-        <w:rPr>
-          <w:rFonts w:ascii="Arial" w:hAnsi="Arial" w:cs="Arial"/>
-          <w:sz w:val="24"/>
-          <w:szCs w:val="24"/>
-        </w:rPr>
-      </w:pPr>
     </w:p>
     <w:p>
       <w:pPr>
@@ -1585,7 +1555,17 @@
           <w:sz w:val="24"/>
           <w:szCs w:val="24"/>
         </w:rPr>
-        <w:t>identifica-se o usuário e pressiona-se o piso para onde</w:t>
+        <w:t>identifica-se o usuário e press</w:t>
+      </w:r>
+      <w:bookmarkStart w:id="0" w:name="_GoBack"/>
+      <w:bookmarkEnd w:id="0"/>
+      <w:r>
+        <w:rPr>
+          <w:rFonts w:ascii="Arial" w:hAnsi="Arial"/>
+          <w:sz w:val="24"/>
+          <w:szCs w:val="24"/>
+        </w:rPr>
+        <w:t>iona-se o piso para onde</w:t>
       </w:r>
       <w:r>
         <w:rPr>
@@ -6423,7 +6403,7 @@
 </file>
 
 <file path=word/endnotes.xml><?xml version="1.0" encoding="utf-8"?>
-<w:endnotes xmlns:wpc="http://schemas.microsoft.com/office/word/2010/wordprocessingCanvas" xmlns:mc="http://schemas.openxmlformats.org/markup-compatibility/2006" xmlns:o="urn:schemas-microsoft-com:office:office" xmlns:r="http://schemas.openxmlformats.org/officeDocument/2006/relationships" xmlns:m="http://schemas.openxmlformats.org/officeDocument/2006/math" xmlns:v="urn:schemas-microsoft-com:vml" xmlns:wp14="http://schemas.microsoft.com/office/word/2010/wordprocessingDrawing" xmlns:wp="http://schemas.openxmlformats.org/drawingml/2006/wordprocessingDrawing" xmlns:w10="urn:schemas-microsoft-com:office:word" xmlns:w="http://schemas.openxmlformats.org/wordprocessingml/2006/main" xmlns:w14="http://schemas.microsoft.com/office/word/2010/wordml" xmlns:w15="http://schemas.microsoft.com/office/word/2012/wordml" xmlns:wpg="http://schemas.microsoft.com/office/word/2010/wordprocessingGroup" xmlns:wpi="http://schemas.microsoft.com/office/word/2010/wordprocessingInk" xmlns:wne="http://schemas.microsoft.com/office/word/2006/wordml" xmlns:wps="http://schemas.microsoft.com/office/word/2010/wordprocessingShape" mc:Ignorable="w14 w15 wp14">
+<w:endnotes xmlns:wpc="http://schemas.microsoft.com/office/word/2010/wordprocessingCanvas" xmlns:cx="http://schemas.microsoft.com/office/drawing/2014/chartex" xmlns:cx1="http://schemas.microsoft.com/office/drawing/2015/9/8/chartex" xmlns:mc="http://schemas.openxmlformats.org/markup-compatibility/2006" xmlns:o="urn:schemas-microsoft-com:office:office" xmlns:r="http://schemas.openxmlformats.org/officeDocument/2006/relationships" xmlns:m="http://schemas.openxmlformats.org/officeDocument/2006/math" xmlns:v="urn:schemas-microsoft-com:vml" xmlns:wp14="http://schemas.microsoft.com/office/word/2010/wordprocessingDrawing" xmlns:wp="http://schemas.openxmlformats.org/drawingml/2006/wordprocessingDrawing" xmlns:w10="urn:schemas-microsoft-com:office:word" xmlns:w="http://schemas.openxmlformats.org/wordprocessingml/2006/main" xmlns:w14="http://schemas.microsoft.com/office/word/2010/wordml" xmlns:w15="http://schemas.microsoft.com/office/word/2012/wordml" xmlns:w16se="http://schemas.microsoft.com/office/word/2015/wordml/symex" xmlns:wpg="http://schemas.microsoft.com/office/word/2010/wordprocessingGroup" xmlns:wpi="http://schemas.microsoft.com/office/word/2010/wordprocessingInk" xmlns:wne="http://schemas.microsoft.com/office/word/2006/wordml" xmlns:wps="http://schemas.microsoft.com/office/word/2010/wordprocessingShape" mc:Ignorable="w14 w15 w16se wp14">
   <w:endnote w:type="separator" w:id="-1">
     <w:p>
       <w:pPr>
@@ -6448,7 +6428,7 @@
 </file>
 
 <file path=word/footer1.xml><?xml version="1.0" encoding="utf-8"?>
-<w:ftr xmlns:wpc="http://schemas.microsoft.com/office/word/2010/wordprocessingCanvas" xmlns:mc="http://schemas.openxmlformats.org/markup-compatibility/2006" xmlns:o="urn:schemas-microsoft-com:office:office" xmlns:r="http://schemas.openxmlformats.org/officeDocument/2006/relationships" xmlns:m="http://schemas.openxmlformats.org/officeDocument/2006/math" xmlns:v="urn:schemas-microsoft-com:vml" xmlns:wp14="http://schemas.microsoft.com/office/word/2010/wordprocessingDrawing" xmlns:wp="http://schemas.openxmlformats.org/drawingml/2006/wordprocessingDrawing" xmlns:w10="urn:schemas-microsoft-com:office:word" xmlns:w="http://schemas.openxmlformats.org/wordprocessingml/2006/main" xmlns:w14="http://schemas.microsoft.com/office/word/2010/wordml" xmlns:w15="http://schemas.microsoft.com/office/word/2012/wordml" xmlns:wpg="http://schemas.microsoft.com/office/word/2010/wordprocessingGroup" xmlns:wpi="http://schemas.microsoft.com/office/word/2010/wordprocessingInk" xmlns:wne="http://schemas.microsoft.com/office/word/2006/wordml" xmlns:wps="http://schemas.microsoft.com/office/word/2010/wordprocessingShape" mc:Ignorable="w14 w15 wp14">
+<w:ftr xmlns:wpc="http://schemas.microsoft.com/office/word/2010/wordprocessingCanvas" xmlns:cx="http://schemas.microsoft.com/office/drawing/2014/chartex" xmlns:cx1="http://schemas.microsoft.com/office/drawing/2015/9/8/chartex" xmlns:mc="http://schemas.openxmlformats.org/markup-compatibility/2006" xmlns:o="urn:schemas-microsoft-com:office:office" xmlns:r="http://schemas.openxmlformats.org/officeDocument/2006/relationships" xmlns:m="http://schemas.openxmlformats.org/officeDocument/2006/math" xmlns:v="urn:schemas-microsoft-com:vml" xmlns:wp14="http://schemas.microsoft.com/office/word/2010/wordprocessingDrawing" xmlns:wp="http://schemas.openxmlformats.org/drawingml/2006/wordprocessingDrawing" xmlns:w10="urn:schemas-microsoft-com:office:word" xmlns:w="http://schemas.openxmlformats.org/wordprocessingml/2006/main" xmlns:w14="http://schemas.microsoft.com/office/word/2010/wordml" xmlns:w15="http://schemas.microsoft.com/office/word/2012/wordml" xmlns:w16se="http://schemas.microsoft.com/office/word/2015/wordml/symex" xmlns:wpg="http://schemas.microsoft.com/office/word/2010/wordprocessingGroup" xmlns:wpi="http://schemas.microsoft.com/office/word/2010/wordprocessingInk" xmlns:wne="http://schemas.microsoft.com/office/word/2006/wordml" xmlns:wps="http://schemas.microsoft.com/office/word/2010/wordprocessingShape" mc:Ignorable="w14 w15 w16se wp14">
   <w:sdt>
     <w:sdtPr>
       <w:id w:val="-53313941"/>
@@ -6457,6 +6437,7 @@
         <w:docPartUnique/>
       </w:docPartObj>
     </w:sdtPr>
+    <w:sdtEndPr/>
     <w:sdtContent>
       <w:p>
         <w:pPr>
@@ -6476,7 +6457,7 @@
           <w:rPr>
             <w:noProof/>
           </w:rPr>
-          <w:t>2</w:t>
+          <w:t>10</w:t>
         </w:r>
         <w:r>
           <w:fldChar w:fldCharType="end"/>
@@ -6493,7 +6474,7 @@
 </file>
 
 <file path=word/footnotes.xml><?xml version="1.0" encoding="utf-8"?>
-<w:footnotes xmlns:wpc="http://schemas.microsoft.com/office/word/2010/wordprocessingCanvas" xmlns:mc="http://schemas.openxmlformats.org/markup-compatibility/2006" xmlns:o="urn:schemas-microsoft-com:office:office" xmlns:r="http://schemas.openxmlformats.org/officeDocument/2006/relationships" xmlns:m="http://schemas.openxmlformats.org/officeDocument/2006/math" xmlns:v="urn:schemas-microsoft-com:vml" xmlns:wp14="http://schemas.microsoft.com/office/word/2010/wordprocessingDrawing" xmlns:wp="http://schemas.openxmlformats.org/drawingml/2006/wordprocessingDrawing" xmlns:w10="urn:schemas-microsoft-com:office:word" xmlns:w="http://schemas.openxmlformats.org/wordprocessingml/2006/main" xmlns:w14="http://schemas.microsoft.com/office/word/2010/wordml" xmlns:w15="http://schemas.microsoft.com/office/word/2012/wordml" xmlns:wpg="http://schemas.microsoft.com/office/word/2010/wordprocessingGroup" xmlns:wpi="http://schemas.microsoft.com/office/word/2010/wordprocessingInk" xmlns:wne="http://schemas.microsoft.com/office/word/2006/wordml" xmlns:wps="http://schemas.microsoft.com/office/word/2010/wordprocessingShape" mc:Ignorable="w14 w15 wp14">
+<w:footnotes xmlns:wpc="http://schemas.microsoft.com/office/word/2010/wordprocessingCanvas" xmlns:cx="http://schemas.microsoft.com/office/drawing/2014/chartex" xmlns:cx1="http://schemas.microsoft.com/office/drawing/2015/9/8/chartex" xmlns:mc="http://schemas.openxmlformats.org/markup-compatibility/2006" xmlns:o="urn:schemas-microsoft-com:office:office" xmlns:r="http://schemas.openxmlformats.org/officeDocument/2006/relationships" xmlns:m="http://schemas.openxmlformats.org/officeDocument/2006/math" xmlns:v="urn:schemas-microsoft-com:vml" xmlns:wp14="http://schemas.microsoft.com/office/word/2010/wordprocessingDrawing" xmlns:wp="http://schemas.openxmlformats.org/drawingml/2006/wordprocessingDrawing" xmlns:w10="urn:schemas-microsoft-com:office:word" xmlns:w="http://schemas.openxmlformats.org/wordprocessingml/2006/main" xmlns:w14="http://schemas.microsoft.com/office/word/2010/wordml" xmlns:w15="http://schemas.microsoft.com/office/word/2012/wordml" xmlns:w16se="http://schemas.microsoft.com/office/word/2015/wordml/symex" xmlns:wpg="http://schemas.microsoft.com/office/word/2010/wordprocessingGroup" xmlns:wpi="http://schemas.microsoft.com/office/word/2010/wordprocessingInk" xmlns:wne="http://schemas.microsoft.com/office/word/2006/wordml" xmlns:wps="http://schemas.microsoft.com/office/word/2010/wordprocessingShape" mc:Ignorable="w14 w15 w16se wp14">
   <w:footnote w:type="separator" w:id="-1">
     <w:p>
       <w:pPr>
@@ -6518,7 +6499,7 @@
 </file>
 
 <file path=word/numbering.xml><?xml version="1.0" encoding="utf-8"?>
-<w:numbering xmlns:wpc="http://schemas.microsoft.com/office/word/2010/wordprocessingCanvas" xmlns:mc="http://schemas.openxmlformats.org/markup-compatibility/2006" xmlns:o="urn:schemas-microsoft-com:office:office" xmlns:r="http://schemas.openxmlformats.org/officeDocument/2006/relationships" xmlns:m="http://schemas.openxmlformats.org/officeDocument/2006/math" xmlns:v="urn:schemas-microsoft-com:vml" xmlns:wp14="http://schemas.microsoft.com/office/word/2010/wordprocessingDrawing" xmlns:wp="http://schemas.openxmlformats.org/drawingml/2006/wordprocessingDrawing" xmlns:w10="urn:schemas-microsoft-com:office:word" xmlns:w="http://schemas.openxmlformats.org/wordprocessingml/2006/main" xmlns:w14="http://schemas.microsoft.com/office/word/2010/wordml" xmlns:w15="http://schemas.microsoft.com/office/word/2012/wordml" xmlns:wpg="http://schemas.microsoft.com/office/word/2010/wordprocessingGroup" xmlns:wpi="http://schemas.microsoft.com/office/word/2010/wordprocessingInk" xmlns:wne="http://schemas.microsoft.com/office/word/2006/wordml" xmlns:wps="http://schemas.microsoft.com/office/word/2010/wordprocessingShape" mc:Ignorable="w14 w15 wp14">
+<w:numbering xmlns:wpc="http://schemas.microsoft.com/office/word/2010/wordprocessingCanvas" xmlns:cx="http://schemas.microsoft.com/office/drawing/2014/chartex" xmlns:cx1="http://schemas.microsoft.com/office/drawing/2015/9/8/chartex" xmlns:mc="http://schemas.openxmlformats.org/markup-compatibility/2006" xmlns:o="urn:schemas-microsoft-com:office:office" xmlns:r="http://schemas.openxmlformats.org/officeDocument/2006/relationships" xmlns:m="http://schemas.openxmlformats.org/officeDocument/2006/math" xmlns:v="urn:schemas-microsoft-com:vml" xmlns:wp14="http://schemas.microsoft.com/office/word/2010/wordprocessingDrawing" xmlns:wp="http://schemas.openxmlformats.org/drawingml/2006/wordprocessingDrawing" xmlns:w10="urn:schemas-microsoft-com:office:word" xmlns:w="http://schemas.openxmlformats.org/wordprocessingml/2006/main" xmlns:w14="http://schemas.microsoft.com/office/word/2010/wordml" xmlns:w15="http://schemas.microsoft.com/office/word/2012/wordml" xmlns:w16se="http://schemas.microsoft.com/office/word/2015/wordml/symex" xmlns:wpg="http://schemas.microsoft.com/office/word/2010/wordprocessingGroup" xmlns:wpi="http://schemas.microsoft.com/office/word/2010/wordprocessingInk" xmlns:wne="http://schemas.microsoft.com/office/word/2006/wordml" xmlns:wps="http://schemas.microsoft.com/office/word/2010/wordprocessingShape" mc:Ignorable="w14 w15 w16se wp14">
   <w:abstractNum w:abstractNumId="0" w15:restartNumberingAfterBreak="0">
     <w:nsid w:val="08AA19E9"/>
     <w:multiLevelType w:val="hybridMultilevel"/>
@@ -8228,7 +8209,7 @@
 </file>
 
 <file path=word/styles.xml><?xml version="1.0" encoding="utf-8"?>
-<w:styles xmlns:mc="http://schemas.openxmlformats.org/markup-compatibility/2006" xmlns:r="http://schemas.openxmlformats.org/officeDocument/2006/relationships" xmlns:w="http://schemas.openxmlformats.org/wordprocessingml/2006/main" xmlns:w14="http://schemas.microsoft.com/office/word/2010/wordml" xmlns:w15="http://schemas.microsoft.com/office/word/2012/wordml" mc:Ignorable="w14 w15">
+<w:styles xmlns:mc="http://schemas.openxmlformats.org/markup-compatibility/2006" xmlns:r="http://schemas.openxmlformats.org/officeDocument/2006/relationships" xmlns:w="http://schemas.openxmlformats.org/wordprocessingml/2006/main" xmlns:w14="http://schemas.microsoft.com/office/word/2010/wordml" xmlns:w15="http://schemas.microsoft.com/office/word/2012/wordml" xmlns:w16se="http://schemas.microsoft.com/office/word/2015/wordml/symex" mc:Ignorable="w14 w15 w16se">
   <w:docDefaults>
     <w:rPrDefault>
       <w:rPr>
@@ -8669,6 +8650,7 @@
   <w:style w:type="character" w:default="1" w:styleId="Fontepargpadro">
     <w:name w:val="Default Paragraph Font"/>
     <w:uiPriority w:val="1"/>
+    <w:semiHidden/>
     <w:unhideWhenUsed/>
   </w:style>
   <w:style w:type="table" w:default="1" w:styleId="Tabelanormal">
@@ -9113,7 +9095,7 @@
 </file>
 
 <file path=customXml/itemProps1.xml><?xml version="1.0" encoding="utf-8"?>
-<ds:datastoreItem xmlns:ds="http://schemas.openxmlformats.org/officeDocument/2006/customXml" ds:itemID="{BC631B38-1C13-4F02-A127-304A43C3FE04}">
+<ds:datastoreItem xmlns:ds="http://schemas.openxmlformats.org/officeDocument/2006/customXml" ds:itemID="{DBE50CF9-223E-4DEA-9CBD-F3964FF13E90}">
   <ds:schemaRefs>
     <ds:schemaRef ds:uri="http://schemas.openxmlformats.org/officeDocument/2006/bibliography"/>
   </ds:schemaRefs>

</xml_diff>